<commit_message>
Update ADF ARM templates and files for SFTP logic
</commit_message>
<xml_diff>
--- a/CustomSolutions/SDS_ADF_ETL_Integrations/SchoologyCSV/Schoology Import CSV ETL to SDS Vnext.docx
+++ b/CustomSolutions/SDS_ADF_ETL_Integrations/SchoologyCSV/Schoology Import CSV ETL to SDS Vnext.docx
@@ -332,7 +332,15 @@
               </w:r>
             </w:hyperlink>
             <w:r>
-              <w:t xml:space="preserve"> is a free service in Office 365 for Education that reads the school and roster data from a school's Student Information System (SIS). It creates Office 365 Groups for Exchange Online and SharePoint Online, class teams for Microsoft Teams and OneNote Class notebooks, school groups for Intune for Education, and rostering and SSO integration for many other third-party applications.</w:t>
+              <w:t xml:space="preserve"> is a free service in Office 365 for Education that reads the school and roster data from a school's Student Information System (SIS). It </w:t>
+            </w:r>
+            <w:proofErr w:type="gramStart"/>
+            <w:r>
+              <w:t>creates Office 365 Groups for Exchange Online and SharePoint Online,</w:t>
+            </w:r>
+            <w:proofErr w:type="gramEnd"/>
+            <w:r>
+              <w:t xml:space="preserve"> class teams for Microsoft Teams and OneNote Class notebooks, school groups for Intune for Education, and rostering and SSO integration for many other third-party applications.</w:t>
             </w:r>
           </w:p>
           <w:p>
@@ -965,6 +973,7 @@
                 <w:bCs w:val="0"/>
               </w:rPr>
             </w:pPr>
+            <w:proofErr w:type="spellStart"/>
             <w:r>
               <w:rPr>
                 <w:b w:val="0"/>
@@ -979,6 +988,7 @@
               </w:rPr>
               <w:t>CSVtoSDS</w:t>
             </w:r>
+            <w:proofErr w:type="spellEnd"/>
           </w:p>
         </w:tc>
         <w:tc>
@@ -1044,6 +1054,7 @@
               </w:rPr>
               <w:t>adf-</w:t>
             </w:r>
+            <w:proofErr w:type="spellStart"/>
             <w:r>
               <w:rPr>
                 <w:rFonts w:cs="Segoe UI"/>
@@ -1071,6 +1082,7 @@
               </w:rPr>
               <w:t>SDS</w:t>
             </w:r>
+            <w:proofErr w:type="spellEnd"/>
           </w:p>
         </w:tc>
         <w:tc>
@@ -1122,6 +1134,7 @@
                 <w:bCs w:val="0"/>
               </w:rPr>
             </w:pPr>
+            <w:proofErr w:type="spellStart"/>
             <w:r>
               <w:rPr>
                 <w:rFonts w:eastAsiaTheme="majorEastAsia" w:cs="Segoe UI"/>
@@ -1142,6 +1155,7 @@
               </w:rPr>
               <w:t>v</w:t>
             </w:r>
+            <w:proofErr w:type="spellEnd"/>
             <w:r>
               <w:rPr>
                 <w:rFonts w:eastAsiaTheme="majorEastAsia" w:cs="Segoe UI"/>
@@ -1150,7 +1164,29 @@
                 <w:color w:val="292827"/>
                 <w:szCs w:val="18"/>
               </w:rPr>
-              <w:t>-schoology-sds</w:t>
+              <w:t>-</w:t>
+            </w:r>
+            <w:proofErr w:type="spellStart"/>
+            <w:r>
+              <w:rPr>
+                <w:rFonts w:eastAsiaTheme="majorEastAsia" w:cs="Segoe UI"/>
+                <w:b w:val="0"/>
+                <w:bCs w:val="0"/>
+                <w:color w:val="292827"/>
+                <w:szCs w:val="18"/>
+              </w:rPr>
+              <w:t>schoology</w:t>
+            </w:r>
+            <w:proofErr w:type="spellEnd"/>
+            <w:r>
+              <w:rPr>
+                <w:rFonts w:eastAsiaTheme="majorEastAsia" w:cs="Segoe UI"/>
+                <w:b w:val="0"/>
+                <w:bCs w:val="0"/>
+                <w:color w:val="292827"/>
+                <w:szCs w:val="18"/>
+              </w:rPr>
+              <w:t>-sds</w:t>
             </w:r>
           </w:p>
         </w:tc>
@@ -1260,6 +1296,7 @@
               </w:rPr>
               <w:t xml:space="preserve"> </w:t>
             </w:r>
+            <w:proofErr w:type="spellStart"/>
             <w:r>
               <w:rPr>
                 <w:rStyle w:val="normaltextrun"/>
@@ -1270,6 +1307,7 @@
               </w:rPr>
               <w:t>ClientSecretForSdsCsvADF</w:t>
             </w:r>
+            <w:proofErr w:type="spellEnd"/>
             <w:r>
               <w:rPr>
                 <w:rStyle w:val="normaltextrun"/>
@@ -1361,12 +1399,14 @@
               </w:rPr>
               <w:t xml:space="preserve"> </w:t>
             </w:r>
+            <w:proofErr w:type="spellStart"/>
             <w:r>
               <w:rPr>
                 <w:bdr w:val="none" w:sz="0" w:space="0" w:color="auto" w:frame="1"/>
               </w:rPr>
               <w:t>SchoologySignature</w:t>
             </w:r>
+            <w:proofErr w:type="spellEnd"/>
             <w:r>
               <w:rPr>
                 <w:bdr w:val="none" w:sz="0" w:space="0" w:color="auto" w:frame="1"/>
@@ -1383,6 +1423,7 @@
               </w:rPr>
               <w:t xml:space="preserve">– The </w:t>
             </w:r>
+            <w:proofErr w:type="spellStart"/>
             <w:r>
               <w:rPr>
                 <w:rStyle w:val="normaltextrun"/>
@@ -1391,7 +1432,18 @@
                 <w:szCs w:val="18"/>
                 <w:bdr w:val="none" w:sz="0" w:space="0" w:color="auto" w:frame="1"/>
               </w:rPr>
-              <w:t>oauth signature</w:t>
+              <w:t>oauth</w:t>
+            </w:r>
+            <w:proofErr w:type="spellEnd"/>
+            <w:r>
+              <w:rPr>
+                <w:rStyle w:val="normaltextrun"/>
+                <w:rFonts w:cs="Segoe UI"/>
+                <w:color w:val="000000"/>
+                <w:szCs w:val="18"/>
+                <w:bdr w:val="none" w:sz="0" w:space="0" w:color="auto" w:frame="1"/>
+              </w:rPr>
+              <w:t xml:space="preserve"> signature</w:t>
             </w:r>
             <w:r>
               <w:rPr>
@@ -1515,6 +1567,7 @@
                 <w:szCs w:val="18"/>
               </w:rPr>
             </w:pPr>
+            <w:proofErr w:type="spellStart"/>
             <w:r>
               <w:rPr>
                 <w:rFonts w:cs="Segoe UI"/>
@@ -1524,6 +1577,7 @@
               </w:rPr>
               <w:t>stschoologycsvsds</w:t>
             </w:r>
+            <w:proofErr w:type="spellEnd"/>
           </w:p>
         </w:tc>
         <w:tc>
@@ -1583,6 +1637,7 @@
                 <w:szCs w:val="18"/>
               </w:rPr>
             </w:pPr>
+            <w:proofErr w:type="spellStart"/>
             <w:r>
               <w:rPr>
                 <w:rFonts w:cs="Segoe UI"/>
@@ -1628,6 +1683,7 @@
               </w:rPr>
               <w:t>csvs</w:t>
             </w:r>
+            <w:proofErr w:type="spellEnd"/>
           </w:p>
         </w:tc>
         <w:tc>
@@ -1802,20 +1858,33 @@
         <w:t xml:space="preserve">Load </w:t>
       </w:r>
       <w:r>
-        <w:t>the keyvault_storage_</w:t>
-      </w:r>
-      <w:r>
-        <w:t xml:space="preserve">template.json file by clicking "Load file" in the template editor and selecting the appropriate file to upload.  Create a resource group where to place the resources if </w:t>
+        <w:t xml:space="preserve">the </w:t>
+      </w:r>
+      <w:proofErr w:type="spellStart"/>
+      <w:r>
+        <w:t>keyvault_storage_</w:t>
+      </w:r>
+      <w:r>
+        <w:t>template.json</w:t>
+      </w:r>
+      <w:proofErr w:type="spellEnd"/>
+      <w:r>
+        <w:t xml:space="preserve"> file by clicking "Load file" in the template editor and selecting the appropriate file to upload.  Create a resource group where to place the resources if </w:t>
       </w:r>
       <w:r>
         <w:t>not already done</w:t>
       </w:r>
       <w:r>
-        <w:t>. (suggested name rg-Schoology</w:t>
+        <w:t xml:space="preserve">. (suggested name </w:t>
+      </w:r>
+      <w:proofErr w:type="spellStart"/>
+      <w:r>
+        <w:t>rg-Schoology</w:t>
       </w:r>
       <w:r>
         <w:t>CSVtoSDS</w:t>
       </w:r>
+      <w:proofErr w:type="spellEnd"/>
       <w:r>
         <w:t>)</w:t>
       </w:r>
@@ -1836,7 +1905,15 @@
         <w:t>paste</w:t>
       </w:r>
       <w:r>
-        <w:t xml:space="preserve"> your tenant id in the tenantId field before </w:t>
+        <w:t xml:space="preserve"> your tenant id in the </w:t>
+      </w:r>
+      <w:proofErr w:type="spellStart"/>
+      <w:r>
+        <w:t>tenantId</w:t>
+      </w:r>
+      <w:proofErr w:type="spellEnd"/>
+      <w:r>
+        <w:t xml:space="preserve"> field before </w:t>
       </w:r>
       <w:r>
         <w:t>saving</w:t>
@@ -1864,8 +1941,13 @@
         <w:t xml:space="preserve"> click the Create button at the top left and create a Data Factory named </w:t>
       </w:r>
       <w:r>
-        <w:t>adf-SchoologyCSVtoSDS</w:t>
-      </w:r>
+        <w:t>adf-</w:t>
+      </w:r>
+      <w:proofErr w:type="spellStart"/>
+      <w:r>
+        <w:t>SchoologyCSVtoSDS</w:t>
+      </w:r>
+      <w:proofErr w:type="spellEnd"/>
       <w:r>
         <w:t>.</w:t>
       </w:r>
@@ -1894,7 +1976,25 @@
           <w:color w:val="292827"/>
           <w:szCs w:val="18"/>
         </w:rPr>
-        <w:t xml:space="preserve">adf-SchoologyCSVtoSDS </w:t>
+        <w:t>adf-</w:t>
+      </w:r>
+      <w:proofErr w:type="spellStart"/>
+      <w:r>
+        <w:rPr>
+          <w:rFonts w:cs="Segoe UI"/>
+          <w:color w:val="292827"/>
+          <w:szCs w:val="18"/>
+        </w:rPr>
+        <w:t>SchoologyCSVtoSDS</w:t>
+      </w:r>
+      <w:proofErr w:type="spellEnd"/>
+      <w:r>
+        <w:rPr>
+          <w:rFonts w:cs="Segoe UI"/>
+          <w:color w:val="292827"/>
+          <w:szCs w:val="18"/>
+        </w:rPr>
+        <w:t xml:space="preserve"> </w:t>
       </w:r>
       <w:r>
         <w:t>(ADF instance) access to retrieve secrets from the key vault</w:t>
@@ -2063,8 +2163,13 @@
       <w:r>
         <w:t xml:space="preserve">Graph </w:t>
       </w:r>
-      <w:r>
-        <w:t xml:space="preserve">API’s </w:t>
+      <w:proofErr w:type="gramStart"/>
+      <w:r>
+        <w:t>API’s</w:t>
+      </w:r>
+      <w:proofErr w:type="gramEnd"/>
+      <w:r>
+        <w:t xml:space="preserve"> </w:t>
       </w:r>
       <w:r>
         <w:t xml:space="preserve">needed </w:t>
@@ -2088,11 +2193,19 @@
         <w:t xml:space="preserve"> </w:t>
       </w:r>
       <w:hyperlink r:id="rId17" w:history="1">
+        <w:proofErr w:type="spellStart"/>
         <w:r>
           <w:rPr>
             <w:rStyle w:val="Hyperlink"/>
           </w:rPr>
-          <w:t>Quickstart: Register an app in the Microsoft identity platform - Microsoft identity platform | Microsoft Learn</w:t>
+          <w:t>Quickstart</w:t>
+        </w:r>
+        <w:proofErr w:type="spellEnd"/>
+        <w:r>
+          <w:rPr>
+            <w:rStyle w:val="Hyperlink"/>
+          </w:rPr>
+          <w:t>: Register an app in the Microsoft identity platform - Microsoft identity platform | Microsoft Learn</w:t>
         </w:r>
       </w:hyperlink>
     </w:p>
@@ -2127,7 +2240,21 @@
           <w:rPr>
             <w:rStyle w:val="Hyperlink"/>
           </w:rPr>
-          <w:t>Azure Quickstart - Set and retrieve a secret from Key Vault using Azure portal | Microsoft Learn</w:t>
+          <w:t xml:space="preserve">Azure </w:t>
+        </w:r>
+        <w:proofErr w:type="spellStart"/>
+        <w:r>
+          <w:rPr>
+            <w:rStyle w:val="Hyperlink"/>
+          </w:rPr>
+          <w:t>Quickstart</w:t>
+        </w:r>
+        <w:proofErr w:type="spellEnd"/>
+        <w:r>
+          <w:rPr>
+            <w:rStyle w:val="Hyperlink"/>
+          </w:rPr>
+          <w:t xml:space="preserve"> - Set and retrieve a secret from Key Vault using Azure portal | Microsoft Learn</w:t>
         </w:r>
       </w:hyperlink>
     </w:p>
@@ -2180,11 +2307,19 @@
         <w:t xml:space="preserve">  </w:t>
       </w:r>
       <w:hyperlink r:id="rId19" w:history="1">
+        <w:proofErr w:type="spellStart"/>
         <w:r>
           <w:rPr>
             <w:rStyle w:val="Hyperlink"/>
           </w:rPr>
-          <w:t>Quickstart: Configure an app to access a web API - Microsoft identity platform | Microsoft Learn</w:t>
+          <w:t>Quickstart</w:t>
+        </w:r>
+        <w:proofErr w:type="spellEnd"/>
+        <w:r>
+          <w:rPr>
+            <w:rStyle w:val="Hyperlink"/>
+          </w:rPr>
+          <w:t>: Configure an app to access a web API - Microsoft identity platform | Microsoft Learn</w:t>
         </w:r>
       </w:hyperlink>
     </w:p>
@@ -2261,9 +2396,16 @@
                 <w:bCs/>
               </w:rPr>
             </w:pPr>
-            <w:r>
-              <w:t>IndustryData-SourceSystem.ReadWrite.All</w:t>
-            </w:r>
+            <w:proofErr w:type="spellStart"/>
+            <w:r>
+              <w:t>IndustryData-</w:t>
+            </w:r>
+            <w:proofErr w:type="gramStart"/>
+            <w:r>
+              <w:t>SourceSystem.ReadWrite.All</w:t>
+            </w:r>
+            <w:proofErr w:type="spellEnd"/>
+            <w:proofErr w:type="gramEnd"/>
           </w:p>
         </w:tc>
         <w:tc>
@@ -2310,9 +2452,16 @@
               <w:pStyle w:val="Bodycopy"/>
               <w:jc w:val="center"/>
             </w:pPr>
-            <w:r>
-              <w:t>IndustryData-TimePeriod.ReadWrite.All</w:t>
-            </w:r>
+            <w:proofErr w:type="spellStart"/>
+            <w:r>
+              <w:t>IndustryData-</w:t>
+            </w:r>
+            <w:proofErr w:type="gramStart"/>
+            <w:r>
+              <w:t>TimePeriod.ReadWrite.All</w:t>
+            </w:r>
+            <w:proofErr w:type="spellEnd"/>
+            <w:proofErr w:type="gramEnd"/>
           </w:p>
         </w:tc>
         <w:tc>
@@ -2343,9 +2492,16 @@
               <w:pStyle w:val="Bodycopy"/>
               <w:jc w:val="center"/>
             </w:pPr>
-            <w:r>
-              <w:t>IndustryData-InboundFlow.ReadWrite.All</w:t>
-            </w:r>
+            <w:proofErr w:type="spellStart"/>
+            <w:r>
+              <w:t>IndustryData-</w:t>
+            </w:r>
+            <w:proofErr w:type="gramStart"/>
+            <w:r>
+              <w:t>InboundFlow.ReadWrite.All</w:t>
+            </w:r>
+            <w:proofErr w:type="spellEnd"/>
+            <w:proofErr w:type="gramEnd"/>
           </w:p>
         </w:tc>
         <w:tc>
@@ -2376,9 +2532,16 @@
               <w:pStyle w:val="Bodycopy"/>
               <w:jc w:val="center"/>
             </w:pPr>
-            <w:r>
-              <w:t>IndustryData-DataConnector.ReadWrite.All</w:t>
-            </w:r>
+            <w:proofErr w:type="spellStart"/>
+            <w:r>
+              <w:t>IndustryData-</w:t>
+            </w:r>
+            <w:proofErr w:type="gramStart"/>
+            <w:r>
+              <w:t>DataConnector.ReadWrite.All</w:t>
+            </w:r>
+            <w:proofErr w:type="spellEnd"/>
+            <w:proofErr w:type="gramEnd"/>
           </w:p>
         </w:tc>
         <w:tc>
@@ -2406,9 +2569,11 @@
               <w:pStyle w:val="Bodycopy"/>
               <w:jc w:val="center"/>
             </w:pPr>
+            <w:proofErr w:type="spellStart"/>
             <w:r>
               <w:t>IndustryData-DataConnector.Upload</w:t>
             </w:r>
+            <w:proofErr w:type="spellEnd"/>
           </w:p>
         </w:tc>
         <w:tc>
@@ -2436,9 +2601,11 @@
               <w:pStyle w:val="Bodycopy"/>
               <w:jc w:val="center"/>
             </w:pPr>
+            <w:proofErr w:type="spellStart"/>
             <w:r>
               <w:t>Mail.Send</w:t>
             </w:r>
+            <w:proofErr w:type="spellEnd"/>
           </w:p>
         </w:tc>
         <w:tc>
@@ -2478,9 +2645,13 @@
               <w:pStyle w:val="Bodycopy"/>
               <w:jc w:val="center"/>
             </w:pPr>
+            <w:proofErr w:type="spellStart"/>
+            <w:proofErr w:type="gramStart"/>
             <w:r>
               <w:t>Group.ReadWrite.All</w:t>
             </w:r>
+            <w:proofErr w:type="spellEnd"/>
+            <w:proofErr w:type="gramEnd"/>
           </w:p>
         </w:tc>
         <w:tc>
@@ -2535,7 +2706,15 @@
         <w:jc w:val="both"/>
       </w:pPr>
       <w:r>
-        <w:t>Go to the created storage account named stschoologycsvsds in the Azure Portal, click "Access keys" under "Security + networking" in the left menu blade, and copy an access key.</w:t>
+        <w:t xml:space="preserve">Go to the created storage account named </w:t>
+      </w:r>
+      <w:proofErr w:type="spellStart"/>
+      <w:r>
+        <w:t>stschoologycsvsds</w:t>
+      </w:r>
+      <w:proofErr w:type="spellEnd"/>
+      <w:r>
+        <w:t xml:space="preserve"> in the Azure Portal, click "Access keys" under "Security + networking" in the left menu blade, and copy an access key.</w:t>
       </w:r>
     </w:p>
     <w:p>
@@ -2553,14 +2732,46 @@
         <w:t xml:space="preserve"> and deploy</w:t>
       </w:r>
       <w:r>
-        <w:t xml:space="preserve"> the Data Factory Arm Template, ARMTemplateForFactory.json, and paste the access key for stsdsvnext_accountKey and </w:t>
+        <w:t xml:space="preserve"> the Data Factory Arm Template, </w:t>
+      </w:r>
+      <w:proofErr w:type="spellStart"/>
+      <w:r>
+        <w:t>ARMTemplateForFactory.json</w:t>
+      </w:r>
+      <w:proofErr w:type="spellEnd"/>
+      <w:r>
+        <w:t xml:space="preserve">, and paste the access key for </w:t>
+      </w:r>
+      <w:proofErr w:type="spellStart"/>
+      <w:r>
+        <w:t>stsdsvnext_accountKey</w:t>
+      </w:r>
+      <w:proofErr w:type="spellEnd"/>
+      <w:r>
+        <w:t xml:space="preserve"> and </w:t>
       </w:r>
       <w:r>
         <w:rPr>
           <w:b/>
           <w:bCs/>
         </w:rPr>
-        <w:t>@{linkedService().sasUriParam}</w:t>
+        <w:t>@{linkedService(</w:t>
+      </w:r>
+      <w:proofErr w:type="gramStart"/>
+      <w:r>
+        <w:rPr>
+          <w:b/>
+          <w:bCs/>
+        </w:rPr>
+        <w:t>).sasUriParam</w:t>
+      </w:r>
+      <w:proofErr w:type="gramEnd"/>
+      <w:r>
+        <w:rPr>
+          <w:b/>
+          <w:bCs/>
+        </w:rPr>
+        <w:t>}</w:t>
       </w:r>
       <w:r>
         <w:t xml:space="preserve"> for SDSAzureDataLakeStorageGen2_sasUri.</w:t>
@@ -2583,12 +2794,14 @@
       <w:r>
         <w:t xml:space="preserve"> </w:t>
       </w:r>
+      <w:proofErr w:type="spellStart"/>
       <w:r>
         <w:t>parameters</w:t>
       </w:r>
       <w:r>
         <w:t>_ARMTemplateForFactory.json</w:t>
       </w:r>
+      <w:proofErr w:type="spellEnd"/>
     </w:p>
     <w:p>
       <w:pPr>
@@ -2599,7 +2812,15 @@
         </w:numPr>
       </w:pPr>
       <w:r>
-        <w:t>If not already done, create a container where the Schoology import files for the ADF instance will reside (Suggest naming it "schoologyimportcsvs" within the same storage account in the newly created resource group).</w:t>
+        <w:t>If not already done, create a container where the Schoology import files for the ADF instance will reside (Suggest naming it "</w:t>
+      </w:r>
+      <w:proofErr w:type="spellStart"/>
+      <w:r>
+        <w:t>schoologyimportcsvs</w:t>
+      </w:r>
+      <w:proofErr w:type="spellEnd"/>
+      <w:r>
+        <w:t>" within the same storage account in the newly created resource group).</w:t>
       </w:r>
     </w:p>
     <w:p>
@@ -2729,6 +2950,7 @@
                 <w:bCs w:val="0"/>
               </w:rPr>
             </w:pPr>
+            <w:proofErr w:type="spellStart"/>
             <w:r>
               <w:rPr>
                 <w:b w:val="0"/>
@@ -2736,6 +2958,7 @@
               </w:rPr>
               <w:t>schoologyBaseURL</w:t>
             </w:r>
+            <w:proofErr w:type="spellEnd"/>
           </w:p>
         </w:tc>
         <w:tc>
@@ -2802,6 +3025,7 @@
                 <w:bCs w:val="0"/>
               </w:rPr>
             </w:pPr>
+            <w:proofErr w:type="spellStart"/>
             <w:r>
               <w:rPr>
                 <w:b w:val="0"/>
@@ -2809,6 +3033,7 @@
               </w:rPr>
               <w:t>reportRecipientEmails</w:t>
             </w:r>
+            <w:proofErr w:type="spellEnd"/>
           </w:p>
         </w:tc>
         <w:tc>
@@ -2837,7 +3062,15 @@
               <w:cnfStyle w:val="000000000000" w:firstRow="0" w:lastRow="0" w:firstColumn="0" w:lastColumn="0" w:oddVBand="0" w:evenVBand="0" w:oddHBand="0" w:evenHBand="0" w:firstRowFirstColumn="0" w:firstRowLastColumn="0" w:lastRowFirstColumn="0" w:lastRowLastColumn="0"/>
             </w:pPr>
             <w:r>
-              <w:t>The list of email addresses to send email reports to. This needs to be entered as a json array in the following format:</w:t>
+              <w:t xml:space="preserve">The list of email addresses to send email reports to. This needs to be entered as a </w:t>
+            </w:r>
+            <w:proofErr w:type="spellStart"/>
+            <w:r>
+              <w:t>json</w:t>
+            </w:r>
+            <w:proofErr w:type="spellEnd"/>
+            <w:r>
+              <w:t xml:space="preserve"> array in the following format:</w:t>
             </w:r>
           </w:p>
           <w:p>
@@ -2853,7 +3086,27 @@
                 <w:szCs w:val="18"/>
                 <w:shd w:val="clear" w:color="auto" w:fill="FFFFFF"/>
               </w:rPr>
-              <w:t>[{"emailAddress":{"address":"admin@contosoisd3.onmicrosoft.com"}},{"emailAddress":{"address":"joe@contosoisd3.onmicrosoft.com"}}]</w:t>
+              <w:t>[{"emailAddress</w:t>
+            </w:r>
+            <w:proofErr w:type="gramStart"/>
+            <w:r>
+              <w:rPr>
+                <w:rFonts w:cs="Segoe UI"/>
+                <w:color w:val="000000"/>
+                <w:szCs w:val="18"/>
+                <w:shd w:val="clear" w:color="auto" w:fill="FFFFFF"/>
+              </w:rPr>
+              <w:t>":{</w:t>
+            </w:r>
+            <w:proofErr w:type="gramEnd"/>
+            <w:r>
+              <w:rPr>
+                <w:rFonts w:cs="Segoe UI"/>
+                <w:color w:val="000000"/>
+                <w:szCs w:val="18"/>
+                <w:shd w:val="clear" w:color="auto" w:fill="FFFFFF"/>
+              </w:rPr>
+              <w:t>"address":"admin@contosoisd3.onmicrosoft.com"}},{"emailAddress":{"address":"joe@contosoisd3.onmicrosoft.com"}}]</w:t>
             </w:r>
           </w:p>
         </w:tc>
@@ -2876,6 +3129,7 @@
                 <w:bCs w:val="0"/>
               </w:rPr>
             </w:pPr>
+            <w:proofErr w:type="spellStart"/>
             <w:r>
               <w:rPr>
                 <w:b w:val="0"/>
@@ -2884,6 +3138,7 @@
               <w:lastRenderedPageBreak/>
               <w:t>clientSecretForSdsApiKeyVaultUrl</w:t>
             </w:r>
+            <w:proofErr w:type="spellEnd"/>
           </w:p>
         </w:tc>
         <w:tc>
@@ -2921,11 +3176,16 @@
               <w:cnfStyle w:val="000000000000" w:firstRow="0" w:lastRow="0" w:firstColumn="0" w:lastColumn="0" w:oddVBand="0" w:evenVBand="0" w:oddHBand="0" w:evenHBand="0" w:firstRowFirstColumn="0" w:firstRowLastColumn="0" w:lastRowFirstColumn="0" w:lastRowLastColumn="0"/>
             </w:pPr>
             <w:r>
-              <w:t>Found in the key vault resource under Secrets -&gt; ClientSecretForSds</w:t>
+              <w:t xml:space="preserve">Found in the key vault resource under Secrets -&gt; </w:t>
+            </w:r>
+            <w:proofErr w:type="spellStart"/>
+            <w:r>
+              <w:t>ClientSecretForSds</w:t>
             </w:r>
             <w:r>
               <w:t>CsvADF</w:t>
             </w:r>
+            <w:proofErr w:type="spellEnd"/>
             <w:r>
               <w:t xml:space="preserve"> -&gt; Current Version -&gt; Secret Identifier</w:t>
             </w:r>
@@ -2949,6 +3209,7 @@
               <w:pStyle w:val="Bodycopy"/>
               <w:jc w:val="both"/>
             </w:pPr>
+            <w:proofErr w:type="spellStart"/>
             <w:r>
               <w:rPr>
                 <w:b w:val="0"/>
@@ -2956,6 +3217,7 @@
               </w:rPr>
               <w:t>schoologyConsumerKey</w:t>
             </w:r>
+            <w:proofErr w:type="spellEnd"/>
           </w:p>
         </w:tc>
         <w:tc>
@@ -2993,7 +3255,15 @@
               <w:t xml:space="preserve"> instance of Schoology</w:t>
             </w:r>
             <w:r>
-              <w:t>. Leave as is if not</w:t>
+              <w:t xml:space="preserve">. Leave </w:t>
+            </w:r>
+            <w:proofErr w:type="gramStart"/>
+            <w:r>
+              <w:t>as is</w:t>
+            </w:r>
+            <w:proofErr w:type="gramEnd"/>
+            <w:r>
+              <w:t xml:space="preserve"> if not</w:t>
             </w:r>
             <w:r>
               <w:t xml:space="preserve"> syncing LTI data.  </w:t>
@@ -3019,6 +3289,7 @@
                 <w:bCs w:val="0"/>
               </w:rPr>
             </w:pPr>
+            <w:proofErr w:type="spellStart"/>
             <w:r>
               <w:rPr>
                 <w:b w:val="0"/>
@@ -3026,6 +3297,7 @@
               </w:rPr>
               <w:t>schoologyOauthSignature</w:t>
             </w:r>
+            <w:proofErr w:type="spellEnd"/>
           </w:p>
         </w:tc>
         <w:tc>
@@ -3056,9 +3328,11 @@
             <w:r>
               <w:t xml:space="preserve">Store the </w:t>
             </w:r>
+            <w:proofErr w:type="spellStart"/>
             <w:r>
               <w:t>SchoologySignature</w:t>
             </w:r>
+            <w:proofErr w:type="spellEnd"/>
             <w:r>
               <w:t xml:space="preserve"> in </w:t>
             </w:r>
@@ -3107,6 +3381,7 @@
                 <w:bCs w:val="0"/>
               </w:rPr>
             </w:pPr>
+            <w:proofErr w:type="spellStart"/>
             <w:r>
               <w:rPr>
                 <w:b w:val="0"/>
@@ -3114,6 +3389,7 @@
               </w:rPr>
               <w:t>entraAppClientId</w:t>
             </w:r>
+            <w:proofErr w:type="spellEnd"/>
           </w:p>
         </w:tc>
         <w:tc>
@@ -3142,7 +3418,15 @@
               <w:cnfStyle w:val="000000000000" w:firstRow="0" w:lastRow="0" w:firstColumn="0" w:lastColumn="0" w:oddVBand="0" w:evenVBand="0" w:oddHBand="0" w:evenHBand="0" w:firstRowFirstColumn="0" w:firstRowLastColumn="0" w:lastRowFirstColumn="0" w:lastRowLastColumn="0"/>
             </w:pPr>
             <w:r>
-              <w:t>The clientId for the app registration.</w:t>
+              <w:t xml:space="preserve">The </w:t>
+            </w:r>
+            <w:proofErr w:type="spellStart"/>
+            <w:r>
+              <w:t>clientId</w:t>
+            </w:r>
+            <w:proofErr w:type="spellEnd"/>
+            <w:r>
+              <w:t xml:space="preserve"> for the app registration.</w:t>
             </w:r>
           </w:p>
           <w:p>
@@ -3165,7 +3449,23 @@
                 <w:i/>
                 <w:iCs/>
               </w:rPr>
-              <w:t>&lt;AppName&gt;</w:t>
+              <w:t>&lt;</w:t>
+            </w:r>
+            <w:proofErr w:type="spellStart"/>
+            <w:r>
+              <w:rPr>
+                <w:i/>
+                <w:iCs/>
+              </w:rPr>
+              <w:t>AppName</w:t>
+            </w:r>
+            <w:proofErr w:type="spellEnd"/>
+            <w:r>
+              <w:rPr>
+                <w:i/>
+                <w:iCs/>
+              </w:rPr>
+              <w:t>&gt;</w:t>
             </w:r>
             <w:r>
               <w:t>-&gt; Overview -&gt; Application (client) ID</w:t>
@@ -3191,6 +3491,7 @@
                 <w:bCs w:val="0"/>
               </w:rPr>
             </w:pPr>
+            <w:proofErr w:type="spellStart"/>
             <w:r>
               <w:rPr>
                 <w:b w:val="0"/>
@@ -3198,6 +3499,7 @@
               </w:rPr>
               <w:t>validationErrorThreshold</w:t>
             </w:r>
+            <w:proofErr w:type="spellEnd"/>
           </w:p>
         </w:tc>
         <w:tc>
@@ -3260,6 +3562,7 @@
                 <w:bCs w:val="0"/>
               </w:rPr>
             </w:pPr>
+            <w:proofErr w:type="spellStart"/>
             <w:r>
               <w:rPr>
                 <w:b w:val="0"/>
@@ -3267,6 +3570,7 @@
               </w:rPr>
               <w:t>checkForEmptyFilesBeforeSending</w:t>
             </w:r>
+            <w:proofErr w:type="spellEnd"/>
           </w:p>
         </w:tc>
         <w:tc>
@@ -3331,12 +3635,21 @@
                 <w:bCs w:val="0"/>
               </w:rPr>
             </w:pPr>
+            <w:proofErr w:type="spellStart"/>
             <w:r>
               <w:rPr>
                 <w:b w:val="0"/>
                 <w:bCs w:val="0"/>
               </w:rPr>
-              <w:t xml:space="preserve">tenantid </w:t>
+              <w:t>tenantid</w:t>
+            </w:r>
+            <w:proofErr w:type="spellEnd"/>
+            <w:r>
+              <w:rPr>
+                <w:b w:val="0"/>
+                <w:bCs w:val="0"/>
+              </w:rPr>
+              <w:t xml:space="preserve"> </w:t>
             </w:r>
           </w:p>
         </w:tc>
@@ -3376,6 +3689,81 @@
             </w:r>
             <w:r>
               <w:t>.</w:t>
+            </w:r>
+          </w:p>
+        </w:tc>
+      </w:tr>
+      <w:tr>
+        <w:trPr>
+          <w:trHeight w:val="539"/>
+        </w:trPr>
+        <w:tc>
+          <w:tcPr>
+            <w:cnfStyle w:val="001000000000" w:firstRow="0" w:lastRow="0" w:firstColumn="1" w:lastColumn="0" w:oddVBand="0" w:evenVBand="0" w:oddHBand="0" w:evenHBand="0" w:firstRowFirstColumn="0" w:firstRowLastColumn="0" w:lastRowFirstColumn="0" w:lastRowLastColumn="0"/>
+            <w:tcW w:w="2065" w:type="dxa"/>
+          </w:tcPr>
+          <w:p>
+            <w:pPr>
+              <w:pStyle w:val="Bodycopy"/>
+              <w:spacing w:after="0"/>
+              <w:rPr>
+                <w:b w:val="0"/>
+                <w:bCs w:val="0"/>
+              </w:rPr>
+            </w:pPr>
+            <w:proofErr w:type="spellStart"/>
+            <w:r>
+              <w:rPr>
+                <w:b w:val="0"/>
+                <w:bCs w:val="0"/>
+              </w:rPr>
+              <w:t>subscriptionId</w:t>
+            </w:r>
+            <w:proofErr w:type="spellEnd"/>
+          </w:p>
+        </w:tc>
+        <w:tc>
+          <w:tcPr>
+            <w:tcW w:w="810" w:type="dxa"/>
+          </w:tcPr>
+          <w:p>
+            <w:pPr>
+              <w:pStyle w:val="Bodycopy"/>
+              <w:spacing w:after="0"/>
+              <w:cnfStyle w:val="000000000000" w:firstRow="0" w:lastRow="0" w:firstColumn="0" w:lastColumn="0" w:oddVBand="0" w:evenVBand="0" w:oddHBand="0" w:evenHBand="0" w:firstRowFirstColumn="0" w:firstRowLastColumn="0" w:lastRowFirstColumn="0" w:lastRowLastColumn="0"/>
+            </w:pPr>
+            <w:r>
+              <w:t>String</w:t>
+            </w:r>
+          </w:p>
+        </w:tc>
+        <w:tc>
+          <w:tcPr>
+            <w:tcW w:w="7932" w:type="dxa"/>
+          </w:tcPr>
+          <w:p>
+            <w:pPr>
+              <w:pStyle w:val="Bodycopy"/>
+              <w:spacing w:after="0"/>
+              <w:cnfStyle w:val="000000000000" w:firstRow="0" w:lastRow="0" w:firstColumn="0" w:lastColumn="0" w:oddVBand="0" w:evenVBand="0" w:oddHBand="0" w:evenHBand="0" w:firstRowFirstColumn="0" w:firstRowLastColumn="0" w:lastRowFirstColumn="0" w:lastRowLastColumn="0"/>
+            </w:pPr>
+            <w:r>
+              <w:t xml:space="preserve">The subscription where the </w:t>
+            </w:r>
+            <w:r>
+              <w:t xml:space="preserve">ADF </w:t>
+            </w:r>
+            <w:r>
+              <w:t>asset</w:t>
+            </w:r>
+            <w:r>
+              <w:t xml:space="preserve">s are located. </w:t>
+            </w:r>
+            <w:r>
+              <w:t>Leave as is if</w:t>
+            </w:r>
+            <w:r>
+              <w:t xml:space="preserve"> not using SFTP.  </w:t>
             </w:r>
           </w:p>
         </w:tc>
@@ -3395,6 +3783,7 @@
               <w:spacing w:after="0"/>
               <w:jc w:val="both"/>
             </w:pPr>
+            <w:proofErr w:type="spellStart"/>
             <w:r>
               <w:rPr>
                 <w:b w:val="0"/>
@@ -3402,6 +3791,7 @@
               </w:rPr>
               <w:t>reportSendAsUPN</w:t>
             </w:r>
+            <w:proofErr w:type="spellEnd"/>
           </w:p>
         </w:tc>
         <w:tc>
@@ -3440,11 +3830,16 @@
               <w:cnfStyle w:val="000000000000" w:firstRow="0" w:lastRow="0" w:firstColumn="0" w:lastColumn="0" w:oddVBand="0" w:evenVBand="0" w:oddHBand="0" w:evenHBand="0" w:firstRowFirstColumn="0" w:firstRowLastColumn="0" w:lastRowFirstColumn="0" w:lastRowLastColumn="0"/>
             </w:pPr>
             <w:r>
-              <w:t>School Data Sync Admin userPrincipalNam</w:t>
+              <w:t xml:space="preserve">School Data Sync Admin </w:t>
+            </w:r>
+            <w:proofErr w:type="spellStart"/>
+            <w:r>
+              <w:t>userPrincipalNam</w:t>
             </w:r>
             <w:r>
               <w:t>e</w:t>
             </w:r>
+            <w:proofErr w:type="spellEnd"/>
           </w:p>
         </w:tc>
       </w:tr>
@@ -3466,6 +3861,7 @@
                 <w:bCs w:val="0"/>
               </w:rPr>
             </w:pPr>
+            <w:proofErr w:type="spellStart"/>
             <w:r>
               <w:rPr>
                 <w:b w:val="0"/>
@@ -3473,6 +3869,7 @@
               </w:rPr>
               <w:t>sdsInboundFlowId</w:t>
             </w:r>
+            <w:proofErr w:type="spellEnd"/>
           </w:p>
         </w:tc>
         <w:tc>
@@ -3605,6 +4002,7 @@
                 <w:bCs w:val="0"/>
               </w:rPr>
             </w:pPr>
+            <w:proofErr w:type="spellStart"/>
             <w:r>
               <w:rPr>
                 <w:b w:val="0"/>
@@ -3612,6 +4010,7 @@
               </w:rPr>
               <w:t>useFamilyAndGivenNames</w:t>
             </w:r>
+            <w:proofErr w:type="spellEnd"/>
           </w:p>
         </w:tc>
         <w:tc>
@@ -3662,6 +4061,7 @@
               </w:rPr>
               <w:t xml:space="preserve">Will send </w:t>
             </w:r>
+            <w:proofErr w:type="spellStart"/>
             <w:r>
               <w:rPr>
                 <w:rStyle w:val="eop"/>
@@ -3670,8 +4070,9 @@
                 <w:szCs w:val="18"/>
                 <w:shd w:val="clear" w:color="auto" w:fill="FFFFFF"/>
               </w:rPr>
-              <w:t xml:space="preserve">familyName and givenName </w:t>
-            </w:r>
+              <w:t>familyName</w:t>
+            </w:r>
+            <w:proofErr w:type="spellEnd"/>
             <w:r>
               <w:rPr>
                 <w:rStyle w:val="eop"/>
@@ -3680,6 +4081,38 @@
                 <w:szCs w:val="18"/>
                 <w:shd w:val="clear" w:color="auto" w:fill="FFFFFF"/>
               </w:rPr>
+              <w:t xml:space="preserve"> and </w:t>
+            </w:r>
+            <w:proofErr w:type="spellStart"/>
+            <w:r>
+              <w:rPr>
+                <w:rStyle w:val="eop"/>
+                <w:rFonts w:cs="Segoe UI"/>
+                <w:color w:val="000000"/>
+                <w:szCs w:val="18"/>
+                <w:shd w:val="clear" w:color="auto" w:fill="FFFFFF"/>
+              </w:rPr>
+              <w:t>givenName</w:t>
+            </w:r>
+            <w:proofErr w:type="spellEnd"/>
+            <w:r>
+              <w:rPr>
+                <w:rStyle w:val="eop"/>
+                <w:rFonts w:cs="Segoe UI"/>
+                <w:color w:val="000000"/>
+                <w:szCs w:val="18"/>
+                <w:shd w:val="clear" w:color="auto" w:fill="FFFFFF"/>
+              </w:rPr>
+              <w:t xml:space="preserve"> </w:t>
+            </w:r>
+            <w:r>
+              <w:rPr>
+                <w:rStyle w:val="eop"/>
+                <w:rFonts w:cs="Segoe UI"/>
+                <w:color w:val="000000"/>
+                <w:szCs w:val="18"/>
+                <w:shd w:val="clear" w:color="auto" w:fill="FFFFFF"/>
+              </w:rPr>
               <w:t>as</w:t>
             </w:r>
             <w:r>
@@ -3770,7 +4203,51 @@
                 <w:szCs w:val="18"/>
                 <w:shd w:val="clear" w:color="auto" w:fill="FFFFFF"/>
               </w:rPr>
-              <w:t>A value of false will not send familyName and givenName.</w:t>
+              <w:t xml:space="preserve">A value of false will not send </w:t>
+            </w:r>
+            <w:proofErr w:type="spellStart"/>
+            <w:r>
+              <w:rPr>
+                <w:rStyle w:val="eop"/>
+                <w:rFonts w:cs="Segoe UI"/>
+                <w:color w:val="000000"/>
+                <w:szCs w:val="18"/>
+                <w:shd w:val="clear" w:color="auto" w:fill="FFFFFF"/>
+              </w:rPr>
+              <w:t>familyName</w:t>
+            </w:r>
+            <w:proofErr w:type="spellEnd"/>
+            <w:r>
+              <w:rPr>
+                <w:rStyle w:val="eop"/>
+                <w:rFonts w:cs="Segoe UI"/>
+                <w:color w:val="000000"/>
+                <w:szCs w:val="18"/>
+                <w:shd w:val="clear" w:color="auto" w:fill="FFFFFF"/>
+              </w:rPr>
+              <w:t xml:space="preserve"> and </w:t>
+            </w:r>
+            <w:proofErr w:type="spellStart"/>
+            <w:r>
+              <w:rPr>
+                <w:rStyle w:val="eop"/>
+                <w:rFonts w:cs="Segoe UI"/>
+                <w:color w:val="000000"/>
+                <w:szCs w:val="18"/>
+                <w:shd w:val="clear" w:color="auto" w:fill="FFFFFF"/>
+              </w:rPr>
+              <w:t>givenName</w:t>
+            </w:r>
+            <w:proofErr w:type="spellEnd"/>
+            <w:r>
+              <w:rPr>
+                <w:rStyle w:val="eop"/>
+                <w:rFonts w:cs="Segoe UI"/>
+                <w:color w:val="000000"/>
+                <w:szCs w:val="18"/>
+                <w:shd w:val="clear" w:color="auto" w:fill="FFFFFF"/>
+              </w:rPr>
+              <w:t>.</w:t>
             </w:r>
           </w:p>
         </w:tc>
@@ -3789,6 +4266,7 @@
               <w:pStyle w:val="Bodycopy"/>
               <w:jc w:val="both"/>
             </w:pPr>
+            <w:proofErr w:type="spellStart"/>
             <w:r>
               <w:rPr>
                 <w:b w:val="0"/>
@@ -3796,6 +4274,7 @@
               </w:rPr>
               <w:t>schoologyImportFileNames</w:t>
             </w:r>
+            <w:proofErr w:type="spellEnd"/>
           </w:p>
         </w:tc>
         <w:tc>
@@ -4182,6 +4661,7 @@
               <w:spacing w:before="240"/>
               <w:jc w:val="both"/>
             </w:pPr>
+            <w:proofErr w:type="spellStart"/>
             <w:r>
               <w:rPr>
                 <w:b w:val="0"/>
@@ -4189,6 +4669,7 @@
               </w:rPr>
               <w:t>syncTeamsClassesLTI</w:t>
             </w:r>
+            <w:proofErr w:type="spellEnd"/>
           </w:p>
         </w:tc>
         <w:tc>
@@ -4352,6 +4833,7 @@
               <w:spacing w:before="240"/>
               <w:jc w:val="both"/>
             </w:pPr>
+            <w:proofErr w:type="spellStart"/>
             <w:r>
               <w:rPr>
                 <w:b w:val="0"/>
@@ -4359,6 +4841,7 @@
               </w:rPr>
               <w:t>staffSourceIdentifier</w:t>
             </w:r>
+            <w:proofErr w:type="spellEnd"/>
           </w:p>
         </w:tc>
         <w:tc>
@@ -4474,6 +4957,7 @@
               </w:rPr>
               <w:t xml:space="preserve">, or </w:t>
             </w:r>
+            <w:proofErr w:type="spellStart"/>
             <w:r>
               <w:rPr>
                 <w:rStyle w:val="normaltextrun"/>
@@ -4484,15 +4968,38 @@
               </w:rPr>
               <w:t>activeDirectory</w:t>
             </w:r>
-            <w:r>
-              <w:rPr>
-                <w:rStyle w:val="normaltextrun"/>
-                <w:rFonts w:cs="Segoe UI"/>
-                <w:color w:val="000000"/>
-                <w:szCs w:val="18"/>
-                <w:shd w:val="clear" w:color="auto" w:fill="FFFFFF"/>
-              </w:rPr>
-              <w:t xml:space="preserve">.  This can be left as is if using a sync that has already been created in SDS.  </w:t>
+            <w:proofErr w:type="spellEnd"/>
+            <w:r>
+              <w:rPr>
+                <w:rStyle w:val="normaltextrun"/>
+                <w:rFonts w:cs="Segoe UI"/>
+                <w:color w:val="000000"/>
+                <w:szCs w:val="18"/>
+                <w:shd w:val="clear" w:color="auto" w:fill="FFFFFF"/>
+              </w:rPr>
+              <w:t xml:space="preserve">.  This can be left </w:t>
+            </w:r>
+            <w:proofErr w:type="gramStart"/>
+            <w:r>
+              <w:rPr>
+                <w:rStyle w:val="normaltextrun"/>
+                <w:rFonts w:cs="Segoe UI"/>
+                <w:color w:val="000000"/>
+                <w:szCs w:val="18"/>
+                <w:shd w:val="clear" w:color="auto" w:fill="FFFFFF"/>
+              </w:rPr>
+              <w:t>as is</w:t>
+            </w:r>
+            <w:proofErr w:type="gramEnd"/>
+            <w:r>
+              <w:rPr>
+                <w:rStyle w:val="normaltextrun"/>
+                <w:rFonts w:cs="Segoe UI"/>
+                <w:color w:val="000000"/>
+                <w:szCs w:val="18"/>
+                <w:shd w:val="clear" w:color="auto" w:fill="FFFFFF"/>
+              </w:rPr>
+              <w:t xml:space="preserve"> if using a sync that has already been created in SDS.  </w:t>
             </w:r>
           </w:p>
         </w:tc>
@@ -4512,11 +5019,13 @@
               <w:spacing w:before="240"/>
               <w:jc w:val="both"/>
             </w:pPr>
+            <w:proofErr w:type="spellStart"/>
             <w:r>
               <w:rPr>
                 <w:b w:val="0"/>
                 <w:bCs w:val="0"/>
               </w:rPr>
+              <w:lastRenderedPageBreak/>
               <w:t>s</w:t>
             </w:r>
             <w:r>
@@ -4526,6 +5035,7 @@
               </w:rPr>
               <w:t>taffMatchTarget</w:t>
             </w:r>
+            <w:proofErr w:type="spellEnd"/>
           </w:p>
         </w:tc>
         <w:tc>
@@ -4607,6 +5117,7 @@
               </w:rPr>
               <w:t xml:space="preserve">Valid values are </w:t>
             </w:r>
+            <w:proofErr w:type="spellStart"/>
             <w:r>
               <w:rPr>
                 <w:rStyle w:val="normaltextrun"/>
@@ -4617,6 +5128,7 @@
               </w:rPr>
               <w:t>userPrincipalName</w:t>
             </w:r>
+            <w:proofErr w:type="spellEnd"/>
             <w:r>
               <w:rPr>
                 <w:rStyle w:val="normaltextrun"/>
@@ -4635,7 +5147,29 @@
                 <w:szCs w:val="18"/>
                 <w:shd w:val="clear" w:color="auto" w:fill="FFFFFF"/>
               </w:rPr>
-              <w:t>.  This can be left as is if</w:t>
+              <w:t xml:space="preserve">.  This can be left </w:t>
+            </w:r>
+            <w:proofErr w:type="gramStart"/>
+            <w:r>
+              <w:rPr>
+                <w:rStyle w:val="normaltextrun"/>
+                <w:rFonts w:cs="Segoe UI"/>
+                <w:color w:val="000000"/>
+                <w:szCs w:val="18"/>
+                <w:shd w:val="clear" w:color="auto" w:fill="FFFFFF"/>
+              </w:rPr>
+              <w:t>as is</w:t>
+            </w:r>
+            <w:proofErr w:type="gramEnd"/>
+            <w:r>
+              <w:rPr>
+                <w:rStyle w:val="normaltextrun"/>
+                <w:rFonts w:cs="Segoe UI"/>
+                <w:color w:val="000000"/>
+                <w:szCs w:val="18"/>
+                <w:shd w:val="clear" w:color="auto" w:fill="FFFFFF"/>
+              </w:rPr>
+              <w:t xml:space="preserve"> if</w:t>
             </w:r>
             <w:r>
               <w:rPr>
@@ -4719,14 +5253,15 @@
                 <w:bCs w:val="0"/>
               </w:rPr>
             </w:pPr>
+            <w:proofErr w:type="spellStart"/>
             <w:r>
               <w:rPr>
                 <w:b w:val="0"/>
                 <w:bCs w:val="0"/>
               </w:rPr>
-              <w:lastRenderedPageBreak/>
               <w:t>staffDomainAddon</w:t>
             </w:r>
+            <w:proofErr w:type="spellEnd"/>
           </w:p>
         </w:tc>
         <w:tc>
@@ -4870,7 +5405,29 @@
                 <w:szCs w:val="18"/>
                 <w:shd w:val="clear" w:color="auto" w:fill="FFFFFF"/>
               </w:rPr>
-              <w:t xml:space="preserve">This can be left as is if not using appending a domain or using a sync that has already been created in SDS.  </w:t>
+              <w:t xml:space="preserve">This can be left </w:t>
+            </w:r>
+            <w:proofErr w:type="gramStart"/>
+            <w:r>
+              <w:rPr>
+                <w:rStyle w:val="normaltextrun"/>
+                <w:rFonts w:cs="Segoe UI"/>
+                <w:color w:val="000000"/>
+                <w:szCs w:val="18"/>
+                <w:shd w:val="clear" w:color="auto" w:fill="FFFFFF"/>
+              </w:rPr>
+              <w:t>as is</w:t>
+            </w:r>
+            <w:proofErr w:type="gramEnd"/>
+            <w:r>
+              <w:rPr>
+                <w:rStyle w:val="normaltextrun"/>
+                <w:rFonts w:cs="Segoe UI"/>
+                <w:color w:val="000000"/>
+                <w:szCs w:val="18"/>
+                <w:shd w:val="clear" w:color="auto" w:fill="FFFFFF"/>
+              </w:rPr>
+              <w:t xml:space="preserve"> if not using appending a domain or using a sync that has already been created in SDS.  </w:t>
             </w:r>
           </w:p>
         </w:tc>
@@ -4894,6 +5451,7 @@
                 <w:bCs w:val="0"/>
               </w:rPr>
             </w:pPr>
+            <w:proofErr w:type="spellStart"/>
             <w:r>
               <w:rPr>
                 <w:b w:val="0"/>
@@ -4901,6 +5459,7 @@
               </w:rPr>
               <w:t>studentSourceIdentifier</w:t>
             </w:r>
+            <w:proofErr w:type="spellEnd"/>
           </w:p>
         </w:tc>
         <w:tc>
@@ -5006,6 +5565,7 @@
               </w:rPr>
               <w:t xml:space="preserve">, or </w:t>
             </w:r>
+            <w:proofErr w:type="spellStart"/>
             <w:r>
               <w:rPr>
                 <w:rStyle w:val="normaltextrun"/>
@@ -5016,15 +5576,38 @@
               </w:rPr>
               <w:t>activeDirectory</w:t>
             </w:r>
-            <w:r>
-              <w:rPr>
-                <w:rStyle w:val="normaltextrun"/>
-                <w:rFonts w:cs="Segoe UI"/>
-                <w:color w:val="000000"/>
-                <w:szCs w:val="18"/>
-                <w:shd w:val="clear" w:color="auto" w:fill="FFFFFF"/>
-              </w:rPr>
-              <w:t xml:space="preserve">.  This can be left as is if using a sync that has already been created in SDS.  </w:t>
+            <w:proofErr w:type="spellEnd"/>
+            <w:r>
+              <w:rPr>
+                <w:rStyle w:val="normaltextrun"/>
+                <w:rFonts w:cs="Segoe UI"/>
+                <w:color w:val="000000"/>
+                <w:szCs w:val="18"/>
+                <w:shd w:val="clear" w:color="auto" w:fill="FFFFFF"/>
+              </w:rPr>
+              <w:t xml:space="preserve">.  This can be left </w:t>
+            </w:r>
+            <w:proofErr w:type="gramStart"/>
+            <w:r>
+              <w:rPr>
+                <w:rStyle w:val="normaltextrun"/>
+                <w:rFonts w:cs="Segoe UI"/>
+                <w:color w:val="000000"/>
+                <w:szCs w:val="18"/>
+                <w:shd w:val="clear" w:color="auto" w:fill="FFFFFF"/>
+              </w:rPr>
+              <w:t>as is</w:t>
+            </w:r>
+            <w:proofErr w:type="gramEnd"/>
+            <w:r>
+              <w:rPr>
+                <w:rStyle w:val="normaltextrun"/>
+                <w:rFonts w:cs="Segoe UI"/>
+                <w:color w:val="000000"/>
+                <w:szCs w:val="18"/>
+                <w:shd w:val="clear" w:color="auto" w:fill="FFFFFF"/>
+              </w:rPr>
+              <w:t xml:space="preserve"> if using a sync that has already been created in SDS.  </w:t>
             </w:r>
           </w:p>
         </w:tc>
@@ -5048,6 +5631,7 @@
                 <w:bCs w:val="0"/>
               </w:rPr>
             </w:pPr>
+            <w:proofErr w:type="spellStart"/>
             <w:r>
               <w:rPr>
                 <w:b w:val="0"/>
@@ -5055,6 +5639,7 @@
               </w:rPr>
               <w:t>studentMatchTarget</w:t>
             </w:r>
+            <w:proofErr w:type="spellEnd"/>
           </w:p>
         </w:tc>
         <w:tc>
@@ -5145,6 +5730,7 @@
               </w:rPr>
               <w:t xml:space="preserve">Valid values are </w:t>
             </w:r>
+            <w:proofErr w:type="spellStart"/>
             <w:r>
               <w:rPr>
                 <w:rStyle w:val="normaltextrun"/>
@@ -5155,15 +5741,38 @@
               </w:rPr>
               <w:t>userPrincipalName</w:t>
             </w:r>
-            <w:r>
-              <w:rPr>
-                <w:rStyle w:val="normaltextrun"/>
-                <w:rFonts w:cs="Segoe UI"/>
-                <w:color w:val="000000"/>
-                <w:szCs w:val="18"/>
-                <w:shd w:val="clear" w:color="auto" w:fill="FFFFFF"/>
-              </w:rPr>
-              <w:t xml:space="preserve"> or mail.  This can be left as is if using a sync that has already been created in SDS.  </w:t>
+            <w:proofErr w:type="spellEnd"/>
+            <w:r>
+              <w:rPr>
+                <w:rStyle w:val="normaltextrun"/>
+                <w:rFonts w:cs="Segoe UI"/>
+                <w:color w:val="000000"/>
+                <w:szCs w:val="18"/>
+                <w:shd w:val="clear" w:color="auto" w:fill="FFFFFF"/>
+              </w:rPr>
+              <w:t xml:space="preserve"> or mail.  This can be left </w:t>
+            </w:r>
+            <w:proofErr w:type="gramStart"/>
+            <w:r>
+              <w:rPr>
+                <w:rStyle w:val="normaltextrun"/>
+                <w:rFonts w:cs="Segoe UI"/>
+                <w:color w:val="000000"/>
+                <w:szCs w:val="18"/>
+                <w:shd w:val="clear" w:color="auto" w:fill="FFFFFF"/>
+              </w:rPr>
+              <w:t>as is</w:t>
+            </w:r>
+            <w:proofErr w:type="gramEnd"/>
+            <w:r>
+              <w:rPr>
+                <w:rStyle w:val="normaltextrun"/>
+                <w:rFonts w:cs="Segoe UI"/>
+                <w:color w:val="000000"/>
+                <w:szCs w:val="18"/>
+                <w:shd w:val="clear" w:color="auto" w:fill="FFFFFF"/>
+              </w:rPr>
+              <w:t xml:space="preserve"> if using a sync that has already been created in SDS.  </w:t>
             </w:r>
           </w:p>
         </w:tc>
@@ -5187,6 +5796,7 @@
                 <w:bCs w:val="0"/>
               </w:rPr>
             </w:pPr>
+            <w:proofErr w:type="spellStart"/>
             <w:r>
               <w:rPr>
                 <w:b w:val="0"/>
@@ -5194,6 +5804,7 @@
               </w:rPr>
               <w:t>studentDomainAddon</w:t>
             </w:r>
+            <w:proofErr w:type="spellEnd"/>
           </w:p>
         </w:tc>
         <w:tc>
@@ -5297,7 +5908,29 @@
                 <w:szCs w:val="18"/>
                 <w:shd w:val="clear" w:color="auto" w:fill="FFFFFF"/>
               </w:rPr>
-              <w:t xml:space="preserve">  (Example: contoso.onmicrosoft.com) This can be left as is if not using appending a domain or using a sync that has already been created in SDS.  </w:t>
+              <w:t xml:space="preserve">  (Example: contoso.onmicrosoft.com) This can be left </w:t>
+            </w:r>
+            <w:proofErr w:type="gramStart"/>
+            <w:r>
+              <w:rPr>
+                <w:rStyle w:val="normaltextrun"/>
+                <w:rFonts w:cs="Segoe UI"/>
+                <w:color w:val="000000"/>
+                <w:szCs w:val="18"/>
+                <w:shd w:val="clear" w:color="auto" w:fill="FFFFFF"/>
+              </w:rPr>
+              <w:t>as is</w:t>
+            </w:r>
+            <w:proofErr w:type="gramEnd"/>
+            <w:r>
+              <w:rPr>
+                <w:rStyle w:val="normaltextrun"/>
+                <w:rFonts w:cs="Segoe UI"/>
+                <w:color w:val="000000"/>
+                <w:szCs w:val="18"/>
+                <w:shd w:val="clear" w:color="auto" w:fill="FFFFFF"/>
+              </w:rPr>
+              <w:t xml:space="preserve"> if not using appending a domain or using a sync that has already been created in SDS.  </w:t>
             </w:r>
           </w:p>
         </w:tc>
@@ -5321,6 +5954,7 @@
                 <w:bCs w:val="0"/>
               </w:rPr>
             </w:pPr>
+            <w:proofErr w:type="spellStart"/>
             <w:r>
               <w:rPr>
                 <w:b w:val="0"/>
@@ -5328,6 +5962,7 @@
               </w:rPr>
               <w:t>yearStartDate</w:t>
             </w:r>
+            <w:proofErr w:type="spellEnd"/>
           </w:p>
         </w:tc>
         <w:tc>
@@ -5381,17 +6016,61 @@
                 <w:szCs w:val="18"/>
                 <w:shd w:val="clear" w:color="auto" w:fill="FFFFFF"/>
               </w:rPr>
-              <w:t xml:space="preserve">year in yyyy-mm-dd format.  </w:t>
-            </w:r>
-            <w:r>
-              <w:rPr>
-                <w:rStyle w:val="normaltextrun"/>
-                <w:rFonts w:cs="Segoe UI"/>
-                <w:color w:val="000000"/>
-                <w:szCs w:val="18"/>
-                <w:shd w:val="clear" w:color="auto" w:fill="FFFFFF"/>
-              </w:rPr>
-              <w:t xml:space="preserve">This can be left as is if using a sync that has already been created in SDS.  </w:t>
+              <w:t xml:space="preserve">year in </w:t>
+            </w:r>
+            <w:proofErr w:type="spellStart"/>
+            <w:r>
+              <w:rPr>
+                <w:rStyle w:val="normaltextrun"/>
+                <w:rFonts w:cs="Segoe UI"/>
+                <w:color w:val="000000"/>
+                <w:szCs w:val="18"/>
+                <w:shd w:val="clear" w:color="auto" w:fill="FFFFFF"/>
+              </w:rPr>
+              <w:t>yyyy</w:t>
+            </w:r>
+            <w:proofErr w:type="spellEnd"/>
+            <w:r>
+              <w:rPr>
+                <w:rStyle w:val="normaltextrun"/>
+                <w:rFonts w:cs="Segoe UI"/>
+                <w:color w:val="000000"/>
+                <w:szCs w:val="18"/>
+                <w:shd w:val="clear" w:color="auto" w:fill="FFFFFF"/>
+              </w:rPr>
+              <w:t xml:space="preserve">-mm-dd format.  </w:t>
+            </w:r>
+            <w:r>
+              <w:rPr>
+                <w:rStyle w:val="normaltextrun"/>
+                <w:rFonts w:cs="Segoe UI"/>
+                <w:color w:val="000000"/>
+                <w:szCs w:val="18"/>
+                <w:shd w:val="clear" w:color="auto" w:fill="FFFFFF"/>
+              </w:rPr>
+              <w:t xml:space="preserve">This can be left </w:t>
+            </w:r>
+            <w:proofErr w:type="gramStart"/>
+            <w:r>
+              <w:rPr>
+                <w:rStyle w:val="normaltextrun"/>
+                <w:rFonts w:cs="Segoe UI"/>
+                <w:color w:val="000000"/>
+                <w:szCs w:val="18"/>
+                <w:shd w:val="clear" w:color="auto" w:fill="FFFFFF"/>
+              </w:rPr>
+              <w:t>as is</w:t>
+            </w:r>
+            <w:proofErr w:type="gramEnd"/>
+            <w:r>
+              <w:rPr>
+                <w:rStyle w:val="normaltextrun"/>
+                <w:rFonts w:cs="Segoe UI"/>
+                <w:color w:val="000000"/>
+                <w:szCs w:val="18"/>
+                <w:shd w:val="clear" w:color="auto" w:fill="FFFFFF"/>
+              </w:rPr>
+              <w:t xml:space="preserve"> if using a sync that has already been created in SDS.  </w:t>
             </w:r>
           </w:p>
         </w:tc>
@@ -5415,6 +6094,7 @@
                 <w:bCs w:val="0"/>
               </w:rPr>
             </w:pPr>
+            <w:proofErr w:type="spellStart"/>
             <w:r>
               <w:rPr>
                 <w:b w:val="0"/>
@@ -5422,6 +6102,7 @@
               </w:rPr>
               <w:t>yearEndDate</w:t>
             </w:r>
+            <w:proofErr w:type="spellEnd"/>
           </w:p>
         </w:tc>
         <w:tc>
@@ -5465,17 +6146,61 @@
                 <w:szCs w:val="18"/>
                 <w:shd w:val="clear" w:color="auto" w:fill="FFFFFF"/>
               </w:rPr>
-              <w:t xml:space="preserve">End of the academic year in yyyy-mm-dd format.  </w:t>
-            </w:r>
-            <w:r>
-              <w:rPr>
-                <w:rStyle w:val="normaltextrun"/>
-                <w:rFonts w:cs="Segoe UI"/>
-                <w:color w:val="000000"/>
-                <w:szCs w:val="18"/>
-                <w:shd w:val="clear" w:color="auto" w:fill="FFFFFF"/>
-              </w:rPr>
-              <w:t xml:space="preserve">This can be left as is if using a sync that has already been created in SDS.  </w:t>
+              <w:t xml:space="preserve">End of the academic year in </w:t>
+            </w:r>
+            <w:proofErr w:type="spellStart"/>
+            <w:r>
+              <w:rPr>
+                <w:rStyle w:val="normaltextrun"/>
+                <w:rFonts w:cs="Segoe UI"/>
+                <w:color w:val="000000"/>
+                <w:szCs w:val="18"/>
+                <w:shd w:val="clear" w:color="auto" w:fill="FFFFFF"/>
+              </w:rPr>
+              <w:t>yyyy</w:t>
+            </w:r>
+            <w:proofErr w:type="spellEnd"/>
+            <w:r>
+              <w:rPr>
+                <w:rStyle w:val="normaltextrun"/>
+                <w:rFonts w:cs="Segoe UI"/>
+                <w:color w:val="000000"/>
+                <w:szCs w:val="18"/>
+                <w:shd w:val="clear" w:color="auto" w:fill="FFFFFF"/>
+              </w:rPr>
+              <w:t xml:space="preserve">-mm-dd format.  </w:t>
+            </w:r>
+            <w:r>
+              <w:rPr>
+                <w:rStyle w:val="normaltextrun"/>
+                <w:rFonts w:cs="Segoe UI"/>
+                <w:color w:val="000000"/>
+                <w:szCs w:val="18"/>
+                <w:shd w:val="clear" w:color="auto" w:fill="FFFFFF"/>
+              </w:rPr>
+              <w:t xml:space="preserve">This can be left </w:t>
+            </w:r>
+            <w:proofErr w:type="gramStart"/>
+            <w:r>
+              <w:rPr>
+                <w:rStyle w:val="normaltextrun"/>
+                <w:rFonts w:cs="Segoe UI"/>
+                <w:color w:val="000000"/>
+                <w:szCs w:val="18"/>
+                <w:shd w:val="clear" w:color="auto" w:fill="FFFFFF"/>
+              </w:rPr>
+              <w:t>as is</w:t>
+            </w:r>
+            <w:proofErr w:type="gramEnd"/>
+            <w:r>
+              <w:rPr>
+                <w:rStyle w:val="normaltextrun"/>
+                <w:rFonts w:cs="Segoe UI"/>
+                <w:color w:val="000000"/>
+                <w:szCs w:val="18"/>
+                <w:shd w:val="clear" w:color="auto" w:fill="FFFFFF"/>
+              </w:rPr>
+              <w:t xml:space="preserve"> if using a sync that has already been created in SDS.  </w:t>
             </w:r>
           </w:p>
         </w:tc>
@@ -5499,6 +6224,7 @@
                 <w:bCs w:val="0"/>
               </w:rPr>
             </w:pPr>
+            <w:proofErr w:type="spellStart"/>
             <w:r>
               <w:rPr>
                 <w:b w:val="0"/>
@@ -5506,6 +6232,7 @@
               </w:rPr>
               <w:t>expirationDateTime</w:t>
             </w:r>
+            <w:proofErr w:type="spellEnd"/>
           </w:p>
         </w:tc>
         <w:tc>
@@ -5622,7 +6349,29 @@
                 <w:szCs w:val="18"/>
                 <w:shd w:val="clear" w:color="auto" w:fill="FFFFFF"/>
               </w:rPr>
-              <w:t xml:space="preserve">This can be left as is if using a sync that has already been created in SDS.  </w:t>
+              <w:t xml:space="preserve">This can be left </w:t>
+            </w:r>
+            <w:proofErr w:type="gramStart"/>
+            <w:r>
+              <w:rPr>
+                <w:rStyle w:val="normaltextrun"/>
+                <w:rFonts w:cs="Segoe UI"/>
+                <w:color w:val="000000"/>
+                <w:szCs w:val="18"/>
+                <w:shd w:val="clear" w:color="auto" w:fill="FFFFFF"/>
+              </w:rPr>
+              <w:t>as is</w:t>
+            </w:r>
+            <w:proofErr w:type="gramEnd"/>
+            <w:r>
+              <w:rPr>
+                <w:rStyle w:val="normaltextrun"/>
+                <w:rFonts w:cs="Segoe UI"/>
+                <w:color w:val="000000"/>
+                <w:szCs w:val="18"/>
+                <w:shd w:val="clear" w:color="auto" w:fill="FFFFFF"/>
+              </w:rPr>
+              <w:t xml:space="preserve"> if using a sync that has already been created in SDS.  </w:t>
             </w:r>
           </w:p>
         </w:tc>
@@ -5675,6 +6424,7 @@
       <w:r>
         <w:t xml:space="preserve">main integration pipeline is </w:t>
       </w:r>
+      <w:proofErr w:type="spellStart"/>
       <w:r>
         <w:t>Schoology</w:t>
       </w:r>
@@ -5684,6 +6434,7 @@
       <w:r>
         <w:t>_Main</w:t>
       </w:r>
+      <w:proofErr w:type="spellEnd"/>
     </w:p>
     <w:p>
       <w:pPr>
@@ -5868,8 +6619,13 @@
         <w:t>C</w:t>
       </w:r>
       <w:r>
-        <w:t>heck the number of validation errors against the validationErrorThreshold</w:t>
-      </w:r>
+        <w:t xml:space="preserve">heck the number of validation errors against the </w:t>
+      </w:r>
+      <w:proofErr w:type="spellStart"/>
+      <w:r>
+        <w:t>validationErrorThreshold</w:t>
+      </w:r>
+      <w:proofErr w:type="spellEnd"/>
       <w:r>
         <w:t xml:space="preserve">, and check that each </w:t>
       </w:r>
@@ -6105,15 +6861,64 @@
     <w:p>
       <w:pPr>
         <w:pStyle w:val="Bodycopy"/>
-      </w:pPr>
+        <w:jc w:val="both"/>
+      </w:pPr>
+      <w:r>
+        <w:rPr>
+          <w:b/>
+          <w:bCs/>
+        </w:rPr>
+        <w:t>Optional Pipeline:</w:t>
+      </w:r>
+      <w:r>
+        <w:t xml:space="preserve"> </w:t>
+      </w:r>
+      <w:proofErr w:type="spellStart"/>
+      <w:r>
+        <w:t>Toggle_Azure_Storage_SFTP</w:t>
+      </w:r>
+      <w:proofErr w:type="spellEnd"/>
+      <w:r>
+        <w:t xml:space="preserve"> can be </w:t>
+      </w:r>
+      <w:proofErr w:type="spellStart"/>
+      <w:r>
+        <w:t>triggerd</w:t>
+      </w:r>
+      <w:proofErr w:type="spellEnd"/>
+      <w:r>
+        <w:t xml:space="preserve"> </w:t>
+      </w:r>
+      <w:r>
+        <w:t>to enable</w:t>
+      </w:r>
+      <w:r>
+        <w:t xml:space="preserve"> SFTP for 50 minutes then </w:t>
+      </w:r>
+      <w:r>
+        <w:t>disable</w:t>
+      </w:r>
+      <w:r>
+        <w:t>.</w:t>
+      </w:r>
+      <w:r>
+        <w:t xml:space="preserve">  </w:t>
+      </w:r>
+      <w:r>
+        <w:t>Schedule before main pipeline.</w:t>
+      </w:r>
     </w:p>
     <w:p>
       <w:pPr>
+        <w:pStyle w:val="Bodycopy"/>
+      </w:pPr>
+    </w:p>
+    <w:p>
+      <w:pPr>
         <w:pStyle w:val="Heading1"/>
       </w:pPr>
       <w:bookmarkStart w:id="5" w:name="_Toc51936309"/>
       <w:r>
-        <w:lastRenderedPageBreak/>
         <w:t>3</w:t>
       </w:r>
       <w:r>
@@ -6208,7 +7013,7 @@
           <v:shape id="_x0000_i1025" type="#_x0000_t75" style="width:349.5pt;height:167.5pt" o:ole="">
             <v:imagedata r:id="rId22" o:title=""/>
           </v:shape>
-          <o:OLEObject Type="Embed" ProgID="PBrush" ShapeID="_x0000_i1025" DrawAspect="Content" ObjectID="_1777102553" r:id="rId23"/>
+          <o:OLEObject Type="Embed" ProgID="PBrush" ShapeID="_x0000_i1025" DrawAspect="Content" ObjectID="_1777214056" r:id="rId23"/>
         </w:object>
       </w:r>
     </w:p>
@@ -6230,7 +7035,7 @@
         <w:pStyle w:val="Bodycopy"/>
       </w:pPr>
       <w:r>
-        <w:t>Suggested to use the following values for the parameters of the main pipeline:</w:t>
+        <w:t>Suggested to use the following value for the parameter of the main pipeline:</w:t>
       </w:r>
     </w:p>
     <w:p>
@@ -6238,63 +7043,25 @@
         <w:pStyle w:val="Bodycopy"/>
         <w:ind w:left="720"/>
       </w:pPr>
-      <w:r>
-        <w:t>sdsContainer</w:t>
-      </w:r>
+      <w:proofErr w:type="spellStart"/>
+      <w:r>
+        <w:t>schoologyImportCsvPath</w:t>
+      </w:r>
+      <w:proofErr w:type="spellEnd"/>
       <w:r>
         <w:t xml:space="preserve"> (</w:t>
       </w:r>
       <w:r>
-        <w:t>Name of c</w:t>
-      </w:r>
-      <w:r>
-        <w:t>ontainer</w:t>
-      </w:r>
-      <w:r>
-        <w:t xml:space="preserve"> that will be created </w:t>
-      </w:r>
-      <w:r>
-        <w:t xml:space="preserve">in the storage account </w:t>
-      </w:r>
-      <w:r>
-        <w:t>by ADF)</w:t>
-      </w:r>
-      <w:r>
-        <w:t>: sds</w:t>
-      </w:r>
-    </w:p>
-    <w:p>
-      <w:pPr>
-        <w:pStyle w:val="Bodycopy"/>
-        <w:ind w:left="720"/>
-      </w:pPr>
-      <w:r>
-        <w:t>sdsFolder</w:t>
-      </w:r>
-      <w:r>
-        <w:t xml:space="preserve"> (Name of the folder that will be created inside the container)</w:t>
-      </w:r>
-      <w:r>
-        <w:t>: data</w:t>
-      </w:r>
-    </w:p>
-    <w:p>
-      <w:pPr>
-        <w:pStyle w:val="Bodycopy"/>
-        <w:ind w:left="720"/>
-      </w:pPr>
-      <w:r>
-        <w:t>schoologyImportCsvPath</w:t>
-      </w:r>
-      <w:r>
-        <w:t xml:space="preserve"> (</w:t>
-      </w:r>
-      <w:r>
         <w:t>Location of the Schoology import source files)</w:t>
       </w:r>
       <w:r>
-        <w:t>: schoologyimportcsvs</w:t>
-      </w:r>
+        <w:t xml:space="preserve">: </w:t>
+      </w:r>
+      <w:proofErr w:type="spellStart"/>
+      <w:r>
+        <w:t>schoologyimportcsvs</w:t>
+      </w:r>
+      <w:proofErr w:type="spellEnd"/>
     </w:p>
     <w:p>
       <w:pPr>
@@ -6309,7 +7076,6 @@
         <w:rPr>
           <w:noProof/>
         </w:rPr>
-        <w:lastRenderedPageBreak/>
         <w:drawing>
           <wp:inline distT="0" distB="0" distL="0" distR="0" wp14:anchorId="6C3FB2E1" wp14:editId="3F0A772C">
             <wp:extent cx="6858000" cy="4018280"/>
@@ -6352,6 +7118,7 @@
         <w:pStyle w:val="Bodycopy"/>
       </w:pPr>
       <w:r>
+        <w:lastRenderedPageBreak/>
         <w:t>Note that when adding a trigger to a pipeline, you must publish the pipeline for the change to take effect.</w:t>
       </w:r>
     </w:p>
@@ -6367,9 +7134,11 @@
       <w:r>
         <w:t xml:space="preserve">Activities (i.e. </w:t>
       </w:r>
+      <w:proofErr w:type="spellStart"/>
       <w:r>
         <w:t>Send_email_report</w:t>
       </w:r>
+      <w:proofErr w:type="spellEnd"/>
       <w:r>
         <w:t xml:space="preserve">) </w:t>
       </w:r>
@@ -6409,7 +7178,6 @@
         <w:rPr>
           <w:noProof/>
         </w:rPr>
-        <w:lastRenderedPageBreak/>
         <w:drawing>
           <wp:inline distT="0" distB="0" distL="0" distR="0" wp14:anchorId="7AD598A3" wp14:editId="33F106A3">
             <wp:extent cx="4264504" cy="4887595"/>
@@ -6629,7 +7397,15 @@
         <w:t>use” type</w:t>
       </w:r>
       <w:r>
-        <w:t xml:space="preserve"> of resource, with pricing based on pipeline orchestration and execution, data flow execution and debugging, and number of data factory operations (eg, creating/deploying pipelines, pipeline monitoring). More info on pricing can be found here: </w:t>
+        <w:t xml:space="preserve"> of resource, with pricing based on pipeline orchestration and execution, data flow execution and debugging, and number of data factory operations (</w:t>
+      </w:r>
+      <w:proofErr w:type="spellStart"/>
+      <w:r>
+        <w:t>eg</w:t>
+      </w:r>
+      <w:proofErr w:type="spellEnd"/>
+      <w:r>
+        <w:t xml:space="preserve">, creating/deploying pipelines, pipeline monitoring). More info on pricing can be found here: </w:t>
       </w:r>
       <w:hyperlink r:id="rId28" w:history="1">
         <w:r>
@@ -6680,7 +7456,15 @@
         <w:t>s</w:t>
       </w:r>
       <w:r>
-        <w:t xml:space="preserve"> which do not include a data flow activity, such as the Send_email_report, </w:t>
+        <w:t xml:space="preserve"> which do not include a data flow activity, such as the </w:t>
+      </w:r>
+      <w:proofErr w:type="spellStart"/>
+      <w:r>
+        <w:t>Send_email_report</w:t>
+      </w:r>
+      <w:proofErr w:type="spellEnd"/>
+      <w:r>
+        <w:t xml:space="preserve">, </w:t>
       </w:r>
       <w:r>
         <w:t>you can simply click on the Debug link within the pipeline view.</w:t>
@@ -6809,18 +7593,22 @@
       <w:r>
         <w:t xml:space="preserve"> debug a data flow such as the </w:t>
       </w:r>
+      <w:proofErr w:type="spellStart"/>
       <w:r>
         <w:t>SDSVnext_All_Files_Validation</w:t>
       </w:r>
+      <w:proofErr w:type="spellEnd"/>
       <w:r>
         <w:t xml:space="preserve"> </w:t>
       </w:r>
       <w:r>
         <w:t xml:space="preserve">or </w:t>
       </w:r>
+      <w:proofErr w:type="spellStart"/>
       <w:r>
         <w:t>SDSVnext_Required_Files_Validation</w:t>
       </w:r>
+      <w:proofErr w:type="spellEnd"/>
       <w:r>
         <w:t xml:space="preserve"> </w:t>
       </w:r>
@@ -6831,7 +7619,15 @@
         <w:t>s</w:t>
       </w:r>
       <w:r>
-        <w:t xml:space="preserve">, you have to first </w:t>
+        <w:t xml:space="preserve">, you </w:t>
+      </w:r>
+      <w:proofErr w:type="gramStart"/>
+      <w:r>
+        <w:t>have to</w:t>
+      </w:r>
+      <w:proofErr w:type="gramEnd"/>
+      <w:r>
+        <w:t xml:space="preserve"> first </w:t>
       </w:r>
       <w:r>
         <w:t xml:space="preserve">turn on the </w:t>
@@ -10334,10 +11130,6 @@
 </file>
 
 <file path=customXml/item1.xml><?xml version="1.0" encoding="utf-8"?>
-<b:Sources xmlns:b="http://schemas.openxmlformats.org/officeDocument/2006/bibliography" xmlns="http://schemas.openxmlformats.org/officeDocument/2006/bibliography" SelectedStyle="\APA.XSL" StyleName="APA"/>
-</file>
-
-<file path=customXml/item2.xml><?xml version="1.0" encoding="utf-8"?>
 <?mso-contentType ?>
 <FormTemplates xmlns="http://schemas.microsoft.com/sharepoint/v3/contenttype/forms">
   <Display>DocumentLibraryForm</Display>
@@ -10346,42 +11138,11 @@
 </FormTemplates>
 </file>
 
-<file path=customXml/item3.xml><?xml version="1.0" encoding="utf-8"?>
-<p:properties xmlns:p="http://schemas.microsoft.com/office/2006/metadata/properties" xmlns:xsi="http://www.w3.org/2001/XMLSchema-instance" xmlns:pc="http://schemas.microsoft.com/office/infopath/2007/PartnerControls">
-  <documentManagement>
-    <MediaServiceFastMetadata xmlns="76aa7a0c-5d4c-424b-925b-6ee7d8e164d4" xsi:nil="true"/>
-    <MediaServiceMetadata xmlns="76aa7a0c-5d4c-424b-925b-6ee7d8e164d4" xsi:nil="true"/>
-    <Audience xmlns="76aa7a0c-5d4c-424b-925b-6ee7d8e164d4" xsi:nil="true"/>
-    <_ip_UnifiedCompliancePolicyUIAction xmlns="http://schemas.microsoft.com/sharepoint/v3" xsi:nil="true"/>
-    <Status xmlns="76aa7a0c-5d4c-424b-925b-6ee7d8e164d4" xsi:nil="true"/>
-    <SME_x002f_Owner2 xmlns="76aa7a0c-5d4c-424b-925b-6ee7d8e164d4">DataSense Implementation &amp; Support Management</SME_x002f_Owner2>
-    <LinkstoDocuments xmlns="76aa7a0c-5d4c-424b-925b-6ee7d8e164d4">
-      <Url xsi:nil="true"/>
-      <Description xsi:nil="true"/>
-    </LinkstoDocuments>
-    <SME_x002f_Owner xmlns="76aa7a0c-5d4c-424b-925b-6ee7d8e164d4">
-      <UserInfo>
-        <DisplayName/>
-        <AccountId xsi:nil="true"/>
-        <AccountType/>
-      </UserInfo>
-    </SME_x002f_Owner>
-    <_ip_UnifiedCompliancePolicyProperties xmlns="http://schemas.microsoft.com/sharepoint/v3" xsi:nil="true"/>
-    <TypeofDocuments xmlns="76aa7a0c-5d4c-424b-925b-6ee7d8e164d4" xsi:nil="true"/>
-    <DocDescription xmlns="76aa7a0c-5d4c-424b-925b-6ee7d8e164d4" xsi:nil="true"/>
-    <lcf76f155ced4ddcb4097134ff3c332f xmlns="76aa7a0c-5d4c-424b-925b-6ee7d8e164d4">
-      <Terms xmlns="http://schemas.microsoft.com/office/infopath/2007/PartnerControls"/>
-    </lcf76f155ced4ddcb4097134ff3c332f>
-    <ReferenceDoc xmlns="76aa7a0c-5d4c-424b-925b-6ee7d8e164d4">
-      <Url xsi:nil="true"/>
-      <Description xsi:nil="true"/>
-    </ReferenceDoc>
-    <TaxCatchAll xmlns="230e9df3-be65-4c73-a93b-d1236ebd677e" xsi:nil="true"/>
-  </documentManagement>
-</p:properties>
+<file path=customXml/item2.xml><?xml version="1.0" encoding="utf-8"?>
+<b:Sources xmlns:b="http://schemas.openxmlformats.org/officeDocument/2006/bibliography" xmlns="http://schemas.openxmlformats.org/officeDocument/2006/bibliography" SelectedStyle="\APA.XSL" StyleName="APA"/>
 </file>
 
-<file path=customXml/item4.xml><?xml version="1.0" encoding="utf-8"?>
+<file path=customXml/item3.xml><?xml version="1.0" encoding="utf-8"?>
 <ct:contentTypeSchema xmlns:ct="http://schemas.microsoft.com/office/2006/metadata/contentType" xmlns:ma="http://schemas.microsoft.com/office/2006/metadata/properties/metaAttributes" ct:_="" ma:_="" ma:contentTypeName="Document" ma:contentTypeID="0x010100A6AF182829D74549A04EF9CFCD0FEF5D" ma:contentTypeVersion="31" ma:contentTypeDescription="Create a new document." ma:contentTypeScope="" ma:versionID="c93ad28cf3786806d6dd43aba4aae93f">
   <xsd:schema xmlns:xsd="http://www.w3.org/2001/XMLSchema" xmlns:xs="http://www.w3.org/2001/XMLSchema" xmlns:p="http://schemas.microsoft.com/office/2006/metadata/properties" xmlns:ns1="http://schemas.microsoft.com/sharepoint/v3" xmlns:ns2="76aa7a0c-5d4c-424b-925b-6ee7d8e164d4" xmlns:ns3="724d34d9-9851-45dd-a9f1-48075830cef5" xmlns:ns4="230e9df3-be65-4c73-a93b-d1236ebd677e" targetNamespace="http://schemas.microsoft.com/office/2006/metadata/properties" ma:root="true" ma:fieldsID="11e30cf6a206fd4c70012ed4706194c6" ns1:_="" ns2:_="" ns3:_="" ns4:_="">
     <xsd:import namespace="http://schemas.microsoft.com/sharepoint/v3"/>
@@ -10754,7 +11515,50 @@
 </ct:contentTypeSchema>
 </file>
 
+<file path=customXml/item4.xml><?xml version="1.0" encoding="utf-8"?>
+<p:properties xmlns:p="http://schemas.microsoft.com/office/2006/metadata/properties" xmlns:xsi="http://www.w3.org/2001/XMLSchema-instance" xmlns:pc="http://schemas.microsoft.com/office/infopath/2007/PartnerControls">
+  <documentManagement>
+    <MediaServiceFastMetadata xmlns="76aa7a0c-5d4c-424b-925b-6ee7d8e164d4" xsi:nil="true"/>
+    <MediaServiceMetadata xmlns="76aa7a0c-5d4c-424b-925b-6ee7d8e164d4" xsi:nil="true"/>
+    <Audience xmlns="76aa7a0c-5d4c-424b-925b-6ee7d8e164d4" xsi:nil="true"/>
+    <_ip_UnifiedCompliancePolicyUIAction xmlns="http://schemas.microsoft.com/sharepoint/v3" xsi:nil="true"/>
+    <Status xmlns="76aa7a0c-5d4c-424b-925b-6ee7d8e164d4" xsi:nil="true"/>
+    <SME_x002f_Owner2 xmlns="76aa7a0c-5d4c-424b-925b-6ee7d8e164d4">DataSense Implementation &amp; Support Management</SME_x002f_Owner2>
+    <LinkstoDocuments xmlns="76aa7a0c-5d4c-424b-925b-6ee7d8e164d4">
+      <Url xsi:nil="true"/>
+      <Description xsi:nil="true"/>
+    </LinkstoDocuments>
+    <SME_x002f_Owner xmlns="76aa7a0c-5d4c-424b-925b-6ee7d8e164d4">
+      <UserInfo>
+        <DisplayName/>
+        <AccountId xsi:nil="true"/>
+        <AccountType/>
+      </UserInfo>
+    </SME_x002f_Owner>
+    <_ip_UnifiedCompliancePolicyProperties xmlns="http://schemas.microsoft.com/sharepoint/v3" xsi:nil="true"/>
+    <TypeofDocuments xmlns="76aa7a0c-5d4c-424b-925b-6ee7d8e164d4" xsi:nil="true"/>
+    <DocDescription xmlns="76aa7a0c-5d4c-424b-925b-6ee7d8e164d4" xsi:nil="true"/>
+    <lcf76f155ced4ddcb4097134ff3c332f xmlns="76aa7a0c-5d4c-424b-925b-6ee7d8e164d4">
+      <Terms xmlns="http://schemas.microsoft.com/office/infopath/2007/PartnerControls"/>
+    </lcf76f155ced4ddcb4097134ff3c332f>
+    <ReferenceDoc xmlns="76aa7a0c-5d4c-424b-925b-6ee7d8e164d4">
+      <Url xsi:nil="true"/>
+      <Description xsi:nil="true"/>
+    </ReferenceDoc>
+    <TaxCatchAll xmlns="230e9df3-be65-4c73-a93b-d1236ebd677e" xsi:nil="true"/>
+  </documentManagement>
+</p:properties>
+</file>
+
 <file path=customXml/itemProps1.xml><?xml version="1.0" encoding="utf-8"?>
+<ds:datastoreItem xmlns:ds="http://schemas.openxmlformats.org/officeDocument/2006/customXml" ds:itemID="{5A2A7B6E-AA2D-4B68-97BD-28AA9F65BC75}">
+  <ds:schemaRefs>
+    <ds:schemaRef ds:uri="http://schemas.microsoft.com/sharepoint/v3/contenttype/forms"/>
+  </ds:schemaRefs>
+</ds:datastoreItem>
+</file>
+
+<file path=customXml/itemProps2.xml><?xml version="1.0" encoding="utf-8"?>
 <ds:datastoreItem xmlns:ds="http://schemas.openxmlformats.org/officeDocument/2006/customXml" ds:itemID="{E8DE0A10-DE0D-4EA9-85F1-E60656DB2657}">
   <ds:schemaRefs>
     <ds:schemaRef ds:uri="http://schemas.openxmlformats.org/officeDocument/2006/bibliography"/>
@@ -10762,27 +11566,7 @@
 </ds:datastoreItem>
 </file>
 
-<file path=customXml/itemProps2.xml><?xml version="1.0" encoding="utf-8"?>
-<ds:datastoreItem xmlns:ds="http://schemas.openxmlformats.org/officeDocument/2006/customXml" ds:itemID="{5A2A7B6E-AA2D-4B68-97BD-28AA9F65BC75}">
-  <ds:schemaRefs>
-    <ds:schemaRef ds:uri="http://schemas.microsoft.com/sharepoint/v3/contenttype/forms"/>
-  </ds:schemaRefs>
-</ds:datastoreItem>
-</file>
-
 <file path=customXml/itemProps3.xml><?xml version="1.0" encoding="utf-8"?>
-<ds:datastoreItem xmlns:ds="http://schemas.openxmlformats.org/officeDocument/2006/customXml" ds:itemID="{229746E9-8423-460D-B1CD-9C0B40CFB209}">
-  <ds:schemaRefs>
-    <ds:schemaRef ds:uri="http://schemas.microsoft.com/office/2006/metadata/properties"/>
-    <ds:schemaRef ds:uri="http://schemas.microsoft.com/office/infopath/2007/PartnerControls"/>
-    <ds:schemaRef ds:uri="76aa7a0c-5d4c-424b-925b-6ee7d8e164d4"/>
-    <ds:schemaRef ds:uri="http://schemas.microsoft.com/sharepoint/v3"/>
-    <ds:schemaRef ds:uri="230e9df3-be65-4c73-a93b-d1236ebd677e"/>
-  </ds:schemaRefs>
-</ds:datastoreItem>
-</file>
-
-<file path=customXml/itemProps4.xml><?xml version="1.0" encoding="utf-8"?>
 <ds:datastoreItem xmlns:ds="http://schemas.openxmlformats.org/officeDocument/2006/customXml" ds:itemID="{E8633A53-BAC2-4547-A468-EE4942775912}">
   <ds:schemaRefs>
     <ds:schemaRef ds:uri="http://schemas.microsoft.com/office/2006/metadata/contentType"/>
@@ -10803,6 +11587,18 @@
 </ds:datastoreItem>
 </file>
 
+<file path=customXml/itemProps4.xml><?xml version="1.0" encoding="utf-8"?>
+<ds:datastoreItem xmlns:ds="http://schemas.openxmlformats.org/officeDocument/2006/customXml" ds:itemID="{229746E9-8423-460D-B1CD-9C0B40CFB209}">
+  <ds:schemaRefs>
+    <ds:schemaRef ds:uri="http://schemas.microsoft.com/office/2006/metadata/properties"/>
+    <ds:schemaRef ds:uri="http://schemas.microsoft.com/office/infopath/2007/PartnerControls"/>
+    <ds:schemaRef ds:uri="76aa7a0c-5d4c-424b-925b-6ee7d8e164d4"/>
+    <ds:schemaRef ds:uri="http://schemas.microsoft.com/sharepoint/v3"/>
+    <ds:schemaRef ds:uri="230e9df3-be65-4c73-a93b-d1236ebd677e"/>
+  </ds:schemaRefs>
+</ds:datastoreItem>
+</file>
+
 <file path=docMetadata/LabelInfo.xml><?xml version="1.0" encoding="utf-8"?>
 <clbl:labelList xmlns:clbl="http://schemas.microsoft.com/office/2020/mipLabelMetadata">
   <clbl:label id="{1a19d03a-48bc-4359-8038-5b5f6d5847c3}" enabled="1" method="Standard" siteId="{72f988bf-86f1-41af-91ab-2d7cd011db47}" removed="0"/>

</xml_diff>

<commit_message>
Text to add ADF managed identity to storage account
</commit_message>
<xml_diff>
--- a/CustomSolutions/SDS_ADF_ETL_Integrations/SchoologyCSV/Schoology Import CSV ETL to SDS Vnext.docx
+++ b/CustomSolutions/SDS_ADF_ETL_Integrations/SchoologyCSV/Schoology Import CSV ETL to SDS Vnext.docx
@@ -332,15 +332,7 @@
               </w:r>
             </w:hyperlink>
             <w:r>
-              <w:t xml:space="preserve"> is a free service in Office 365 for Education that reads the school and roster data from a school's Student Information System (SIS). It </w:t>
-            </w:r>
-            <w:proofErr w:type="gramStart"/>
-            <w:r>
-              <w:t>creates Office 365 Groups for Exchange Online and SharePoint Online,</w:t>
-            </w:r>
-            <w:proofErr w:type="gramEnd"/>
-            <w:r>
-              <w:t xml:space="preserve"> class teams for Microsoft Teams and OneNote Class notebooks, school groups for Intune for Education, and rostering and SSO integration for many other third-party applications.</w:t>
+              <w:t xml:space="preserve"> is a free service in Office 365 for Education that reads the school and roster data from a school's Student Information System (SIS). It creates Office 365 Groups for Exchange Online and SharePoint Online, class teams for Microsoft Teams and OneNote Class notebooks, school groups for Intune for Education, and rostering and SSO integration for many other third-party applications.</w:t>
             </w:r>
           </w:p>
           <w:p>
@@ -973,7 +965,6 @@
                 <w:bCs w:val="0"/>
               </w:rPr>
             </w:pPr>
-            <w:proofErr w:type="spellStart"/>
             <w:r>
               <w:rPr>
                 <w:b w:val="0"/>
@@ -988,7 +979,6 @@
               </w:rPr>
               <w:t>CSVtoSDS</w:t>
             </w:r>
-            <w:proofErr w:type="spellEnd"/>
           </w:p>
         </w:tc>
         <w:tc>
@@ -1054,7 +1044,6 @@
               </w:rPr>
               <w:t>adf-</w:t>
             </w:r>
-            <w:proofErr w:type="spellStart"/>
             <w:r>
               <w:rPr>
                 <w:rFonts w:cs="Segoe UI"/>
@@ -1082,7 +1071,6 @@
               </w:rPr>
               <w:t>SDS</w:t>
             </w:r>
-            <w:proofErr w:type="spellEnd"/>
           </w:p>
         </w:tc>
         <w:tc>
@@ -1134,7 +1122,6 @@
                 <w:bCs w:val="0"/>
               </w:rPr>
             </w:pPr>
-            <w:proofErr w:type="spellStart"/>
             <w:r>
               <w:rPr>
                 <w:rFonts w:eastAsiaTheme="majorEastAsia" w:cs="Segoe UI"/>
@@ -1155,7 +1142,6 @@
               </w:rPr>
               <w:t>v</w:t>
             </w:r>
-            <w:proofErr w:type="spellEnd"/>
             <w:r>
               <w:rPr>
                 <w:rFonts w:eastAsiaTheme="majorEastAsia" w:cs="Segoe UI"/>
@@ -1164,29 +1150,7 @@
                 <w:color w:val="292827"/>
                 <w:szCs w:val="18"/>
               </w:rPr>
-              <w:t>-</w:t>
-            </w:r>
-            <w:proofErr w:type="spellStart"/>
-            <w:r>
-              <w:rPr>
-                <w:rFonts w:eastAsiaTheme="majorEastAsia" w:cs="Segoe UI"/>
-                <w:b w:val="0"/>
-                <w:bCs w:val="0"/>
-                <w:color w:val="292827"/>
-                <w:szCs w:val="18"/>
-              </w:rPr>
-              <w:t>schoology</w:t>
-            </w:r>
-            <w:proofErr w:type="spellEnd"/>
-            <w:r>
-              <w:rPr>
-                <w:rFonts w:eastAsiaTheme="majorEastAsia" w:cs="Segoe UI"/>
-                <w:b w:val="0"/>
-                <w:bCs w:val="0"/>
-                <w:color w:val="292827"/>
-                <w:szCs w:val="18"/>
-              </w:rPr>
-              <w:t>-sds</w:t>
+              <w:t>-schoology-sds</w:t>
             </w:r>
           </w:p>
         </w:tc>
@@ -1296,7 +1260,6 @@
               </w:rPr>
               <w:t xml:space="preserve"> </w:t>
             </w:r>
-            <w:proofErr w:type="spellStart"/>
             <w:r>
               <w:rPr>
                 <w:rStyle w:val="normaltextrun"/>
@@ -1307,7 +1270,6 @@
               </w:rPr>
               <w:t>ClientSecretForSdsCsvADF</w:t>
             </w:r>
-            <w:proofErr w:type="spellEnd"/>
             <w:r>
               <w:rPr>
                 <w:rStyle w:val="normaltextrun"/>
@@ -1399,14 +1361,12 @@
               </w:rPr>
               <w:t xml:space="preserve"> </w:t>
             </w:r>
-            <w:proofErr w:type="spellStart"/>
             <w:r>
               <w:rPr>
                 <w:bdr w:val="none" w:sz="0" w:space="0" w:color="auto" w:frame="1"/>
               </w:rPr>
               <w:t>SchoologySignature</w:t>
             </w:r>
-            <w:proofErr w:type="spellEnd"/>
             <w:r>
               <w:rPr>
                 <w:bdr w:val="none" w:sz="0" w:space="0" w:color="auto" w:frame="1"/>
@@ -1423,7 +1383,6 @@
               </w:rPr>
               <w:t xml:space="preserve">– The </w:t>
             </w:r>
-            <w:proofErr w:type="spellStart"/>
             <w:r>
               <w:rPr>
                 <w:rStyle w:val="normaltextrun"/>
@@ -1432,18 +1391,7 @@
                 <w:szCs w:val="18"/>
                 <w:bdr w:val="none" w:sz="0" w:space="0" w:color="auto" w:frame="1"/>
               </w:rPr>
-              <w:t>oauth</w:t>
-            </w:r>
-            <w:proofErr w:type="spellEnd"/>
-            <w:r>
-              <w:rPr>
-                <w:rStyle w:val="normaltextrun"/>
-                <w:rFonts w:cs="Segoe UI"/>
-                <w:color w:val="000000"/>
-                <w:szCs w:val="18"/>
-                <w:bdr w:val="none" w:sz="0" w:space="0" w:color="auto" w:frame="1"/>
-              </w:rPr>
-              <w:t xml:space="preserve"> signature</w:t>
+              <w:t>oauth signature</w:t>
             </w:r>
             <w:r>
               <w:rPr>
@@ -1567,7 +1515,6 @@
                 <w:szCs w:val="18"/>
               </w:rPr>
             </w:pPr>
-            <w:proofErr w:type="spellStart"/>
             <w:r>
               <w:rPr>
                 <w:rFonts w:cs="Segoe UI"/>
@@ -1577,7 +1524,6 @@
               </w:rPr>
               <w:t>stschoologycsvsds</w:t>
             </w:r>
-            <w:proofErr w:type="spellEnd"/>
           </w:p>
         </w:tc>
         <w:tc>
@@ -1637,7 +1583,6 @@
                 <w:szCs w:val="18"/>
               </w:rPr>
             </w:pPr>
-            <w:proofErr w:type="spellStart"/>
             <w:r>
               <w:rPr>
                 <w:rFonts w:cs="Segoe UI"/>
@@ -1683,7 +1628,6 @@
               </w:rPr>
               <w:t>csvs</w:t>
             </w:r>
-            <w:proofErr w:type="spellEnd"/>
           </w:p>
         </w:tc>
         <w:tc>
@@ -1858,33 +1802,20 @@
         <w:t xml:space="preserve">Load </w:t>
       </w:r>
       <w:r>
-        <w:t xml:space="preserve">the </w:t>
-      </w:r>
-      <w:proofErr w:type="spellStart"/>
-      <w:r>
-        <w:t>keyvault_storage_</w:t>
-      </w:r>
-      <w:r>
-        <w:t>template.json</w:t>
-      </w:r>
-      <w:proofErr w:type="spellEnd"/>
-      <w:r>
-        <w:t xml:space="preserve"> file by clicking "Load file" in the template editor and selecting the appropriate file to upload.  Create a resource group where to place the resources if </w:t>
+        <w:t>the keyvault_storage_</w:t>
+      </w:r>
+      <w:r>
+        <w:t xml:space="preserve">template.json file by clicking "Load file" in the template editor and selecting the appropriate file to upload.  Create a resource group where to place the resources if </w:t>
       </w:r>
       <w:r>
         <w:t>not already done</w:t>
       </w:r>
       <w:r>
-        <w:t xml:space="preserve">. (suggested name </w:t>
-      </w:r>
-      <w:proofErr w:type="spellStart"/>
-      <w:r>
-        <w:t>rg-Schoology</w:t>
+        <w:t>. (suggested name rg-Schoology</w:t>
       </w:r>
       <w:r>
         <w:t>CSVtoSDS</w:t>
       </w:r>
-      <w:proofErr w:type="spellEnd"/>
       <w:r>
         <w:t>)</w:t>
       </w:r>
@@ -1905,15 +1836,7 @@
         <w:t>paste</w:t>
       </w:r>
       <w:r>
-        <w:t xml:space="preserve"> your tenant id in the </w:t>
-      </w:r>
-      <w:proofErr w:type="spellStart"/>
-      <w:r>
-        <w:t>tenantId</w:t>
-      </w:r>
-      <w:proofErr w:type="spellEnd"/>
-      <w:r>
-        <w:t xml:space="preserve"> field before </w:t>
+        <w:t xml:space="preserve"> your tenant id in the tenantId field before </w:t>
       </w:r>
       <w:r>
         <w:t>saving</w:t>
@@ -1941,13 +1864,8 @@
         <w:t xml:space="preserve"> click the Create button at the top left and create a Data Factory named </w:t>
       </w:r>
       <w:r>
-        <w:t>adf-</w:t>
-      </w:r>
-      <w:proofErr w:type="spellStart"/>
-      <w:r>
-        <w:t>SchoologyCSVtoSDS</w:t>
-      </w:r>
-      <w:proofErr w:type="spellEnd"/>
+        <w:t>adf-SchoologyCSVtoSDS</w:t>
+      </w:r>
       <w:r>
         <w:t>.</w:t>
       </w:r>
@@ -1976,25 +1894,7 @@
           <w:color w:val="292827"/>
           <w:szCs w:val="18"/>
         </w:rPr>
-        <w:t>adf-</w:t>
-      </w:r>
-      <w:proofErr w:type="spellStart"/>
-      <w:r>
-        <w:rPr>
-          <w:rFonts w:cs="Segoe UI"/>
-          <w:color w:val="292827"/>
-          <w:szCs w:val="18"/>
-        </w:rPr>
-        <w:t>SchoologyCSVtoSDS</w:t>
-      </w:r>
-      <w:proofErr w:type="spellEnd"/>
-      <w:r>
-        <w:rPr>
-          <w:rFonts w:cs="Segoe UI"/>
-          <w:color w:val="292827"/>
-          <w:szCs w:val="18"/>
-        </w:rPr>
-        <w:t xml:space="preserve"> </w:t>
+        <w:t xml:space="preserve">adf-SchoologyCSVtoSDS </w:t>
       </w:r>
       <w:r>
         <w:t>(ADF instance) access to retrieve secrets from the key vault</w:t>
@@ -2060,6 +1960,52 @@
           <w:t>https://learn.microsoft.com/en-us/azure/data-factory/store-credentials-in-key-vault#steps</w:t>
         </w:r>
       </w:hyperlink>
+    </w:p>
+    <w:p>
+      <w:pPr>
+        <w:pStyle w:val="Bodycopy"/>
+        <w:numPr>
+          <w:ilvl w:val="0"/>
+          <w:numId w:val="17"/>
+        </w:numPr>
+        <w:jc w:val="both"/>
+      </w:pPr>
+      <w:r>
+        <w:t xml:space="preserve">Modify key vault to </w:t>
+      </w:r>
+      <w:r>
+        <w:t>provide access to</w:t>
+      </w:r>
+      <w:r>
+        <w:t xml:space="preserve"> users who </w:t>
+      </w:r>
+      <w:r>
+        <w:t xml:space="preserve">need to update the secret </w:t>
+      </w:r>
+      <w:r>
+        <w:t>values.</w:t>
+      </w:r>
+      <w:r>
+        <w:t xml:space="preserve"> </w:t>
+      </w:r>
+      <w:r>
+        <w:t>(</w:t>
+      </w:r>
+      <w:r>
+        <w:t xml:space="preserve">At least </w:t>
+      </w:r>
+      <w:r>
+        <w:t>“Key Vault Secrets Officer”</w:t>
+      </w:r>
+      <w:r>
+        <w:t xml:space="preserve"> role</w:t>
+      </w:r>
+      <w:r>
+        <w:t xml:space="preserve"> for creating</w:t>
+      </w:r>
+      <w:r>
+        <w:t>)</w:t>
+      </w:r>
     </w:p>
     <w:p>
       <w:pPr>
@@ -2076,37 +2022,54 @@
         </w:rPr>
       </w:pPr>
       <w:r>
-        <w:t xml:space="preserve">Modify key vault to </w:t>
-      </w:r>
-      <w:r>
-        <w:t>provide access to</w:t>
-      </w:r>
-      <w:r>
-        <w:t xml:space="preserve"> users who </w:t>
-      </w:r>
-      <w:r>
-        <w:t xml:space="preserve">need to update the secret </w:t>
-      </w:r>
-      <w:r>
-        <w:t>values.</w:t>
+        <w:t xml:space="preserve">If </w:t>
+      </w:r>
+      <w:r>
+        <w:t>you want to use SFTP, m</w:t>
+      </w:r>
+      <w:r>
+        <w:t xml:space="preserve">odify </w:t>
+      </w:r>
+      <w:r>
+        <w:t>the storage account</w:t>
+      </w:r>
+      <w:r>
+        <w:t xml:space="preserve"> access to enable managed identity </w:t>
+      </w:r>
+      <w:r>
+        <w:rPr>
+          <w:rFonts w:cs="Segoe UI"/>
+          <w:color w:val="292827"/>
+          <w:szCs w:val="18"/>
+        </w:rPr>
+        <w:t xml:space="preserve">adf-SchoologyCSVtoSDS </w:t>
+      </w:r>
+      <w:r>
+        <w:t xml:space="preserve">(ADF instance) </w:t>
+      </w:r>
+      <w:r>
+        <w:t>to</w:t>
       </w:r>
       <w:r>
         <w:t xml:space="preserve"> </w:t>
       </w:r>
       <w:r>
-        <w:t>(</w:t>
-      </w:r>
-      <w:r>
-        <w:t xml:space="preserve">At least </w:t>
-      </w:r>
-      <w:r>
-        <w:t>“Key Vault Secrets Officer”</w:t>
+        <w:t>toggle</w:t>
+      </w:r>
+      <w:r>
+        <w:t xml:space="preserve"> SFTP</w:t>
+      </w:r>
+      <w:r>
+        <w:t>.  (“</w:t>
+      </w:r>
+      <w:r>
+        <w:t>Storage Account Contributor</w:t>
+      </w:r>
+      <w:r>
+        <w:t>”</w:t>
       </w:r>
       <w:r>
         <w:t xml:space="preserve"> role</w:t>
-      </w:r>
-      <w:r>
-        <w:t xml:space="preserve"> for creating</w:t>
       </w:r>
       <w:r>
         <w:t>)</w:t>
@@ -2163,49 +2126,36 @@
       <w:r>
         <w:t xml:space="preserve">Graph </w:t>
       </w:r>
-      <w:proofErr w:type="gramStart"/>
-      <w:r>
-        <w:t>API’s</w:t>
-      </w:r>
-      <w:proofErr w:type="gramEnd"/>
+      <w:r>
+        <w:t xml:space="preserve">API’s </w:t>
+      </w:r>
+      <w:r>
+        <w:t xml:space="preserve">needed </w:t>
+      </w:r>
+      <w:r>
+        <w:t>then</w:t>
+      </w:r>
       <w:r>
         <w:t xml:space="preserve"> </w:t>
       </w:r>
       <w:r>
-        <w:t xml:space="preserve">needed </w:t>
-      </w:r>
-      <w:r>
-        <w:t>then</w:t>
+        <w:t xml:space="preserve">create </w:t>
+      </w:r>
+      <w:r>
+        <w:t>a secret for the app registration</w:t>
+      </w:r>
+      <w:r>
+        <w:t>.</w:t>
       </w:r>
       <w:r>
         <w:t xml:space="preserve"> </w:t>
       </w:r>
-      <w:r>
-        <w:t xml:space="preserve">create </w:t>
-      </w:r>
-      <w:r>
-        <w:t>a secret for the app registration</w:t>
-      </w:r>
-      <w:r>
-        <w:t>.</w:t>
-      </w:r>
-      <w:r>
-        <w:t xml:space="preserve"> </w:t>
-      </w:r>
       <w:hyperlink r:id="rId17" w:history="1">
-        <w:proofErr w:type="spellStart"/>
         <w:r>
           <w:rPr>
             <w:rStyle w:val="Hyperlink"/>
           </w:rPr>
-          <w:t>Quickstart</w:t>
-        </w:r>
-        <w:proofErr w:type="spellEnd"/>
-        <w:r>
-          <w:rPr>
-            <w:rStyle w:val="Hyperlink"/>
-          </w:rPr>
-          <w:t>: Register an app in the Microsoft identity platform - Microsoft identity platform | Microsoft Learn</w:t>
+          <w:t>Quickstart: Register an app in the Microsoft identity platform - Microsoft identity platform | Microsoft Learn</w:t>
         </w:r>
       </w:hyperlink>
     </w:p>
@@ -2240,21 +2190,7 @@
           <w:rPr>
             <w:rStyle w:val="Hyperlink"/>
           </w:rPr>
-          <w:t xml:space="preserve">Azure </w:t>
-        </w:r>
-        <w:proofErr w:type="spellStart"/>
-        <w:r>
-          <w:rPr>
-            <w:rStyle w:val="Hyperlink"/>
-          </w:rPr>
-          <w:t>Quickstart</w:t>
-        </w:r>
-        <w:proofErr w:type="spellEnd"/>
-        <w:r>
-          <w:rPr>
-            <w:rStyle w:val="Hyperlink"/>
-          </w:rPr>
-          <w:t xml:space="preserve"> - Set and retrieve a secret from Key Vault using Azure portal | Microsoft Learn</w:t>
+          <w:t>Azure Quickstart - Set and retrieve a secret from Key Vault using Azure portal | Microsoft Learn</w:t>
         </w:r>
       </w:hyperlink>
     </w:p>
@@ -2307,19 +2243,11 @@
         <w:t xml:space="preserve">  </w:t>
       </w:r>
       <w:hyperlink r:id="rId19" w:history="1">
-        <w:proofErr w:type="spellStart"/>
         <w:r>
           <w:rPr>
             <w:rStyle w:val="Hyperlink"/>
           </w:rPr>
-          <w:t>Quickstart</w:t>
-        </w:r>
-        <w:proofErr w:type="spellEnd"/>
-        <w:r>
-          <w:rPr>
-            <w:rStyle w:val="Hyperlink"/>
-          </w:rPr>
-          <w:t>: Configure an app to access a web API - Microsoft identity platform | Microsoft Learn</w:t>
+          <w:t>Quickstart: Configure an app to access a web API - Microsoft identity platform | Microsoft Learn</w:t>
         </w:r>
       </w:hyperlink>
     </w:p>
@@ -2396,16 +2324,9 @@
                 <w:bCs/>
               </w:rPr>
             </w:pPr>
-            <w:proofErr w:type="spellStart"/>
-            <w:r>
-              <w:t>IndustryData-</w:t>
-            </w:r>
-            <w:proofErr w:type="gramStart"/>
-            <w:r>
-              <w:t>SourceSystem.ReadWrite.All</w:t>
-            </w:r>
-            <w:proofErr w:type="spellEnd"/>
-            <w:proofErr w:type="gramEnd"/>
+            <w:r>
+              <w:t>IndustryData-SourceSystem.ReadWrite.All</w:t>
+            </w:r>
           </w:p>
         </w:tc>
         <w:tc>
@@ -2452,16 +2373,9 @@
               <w:pStyle w:val="Bodycopy"/>
               <w:jc w:val="center"/>
             </w:pPr>
-            <w:proofErr w:type="spellStart"/>
-            <w:r>
-              <w:t>IndustryData-</w:t>
-            </w:r>
-            <w:proofErr w:type="gramStart"/>
-            <w:r>
-              <w:t>TimePeriod.ReadWrite.All</w:t>
-            </w:r>
-            <w:proofErr w:type="spellEnd"/>
-            <w:proofErr w:type="gramEnd"/>
+            <w:r>
+              <w:t>IndustryData-TimePeriod.ReadWrite.All</w:t>
+            </w:r>
           </w:p>
         </w:tc>
         <w:tc>
@@ -2492,16 +2406,9 @@
               <w:pStyle w:val="Bodycopy"/>
               <w:jc w:val="center"/>
             </w:pPr>
-            <w:proofErr w:type="spellStart"/>
-            <w:r>
-              <w:t>IndustryData-</w:t>
-            </w:r>
-            <w:proofErr w:type="gramStart"/>
-            <w:r>
-              <w:t>InboundFlow.ReadWrite.All</w:t>
-            </w:r>
-            <w:proofErr w:type="spellEnd"/>
-            <w:proofErr w:type="gramEnd"/>
+            <w:r>
+              <w:t>IndustryData-InboundFlow.ReadWrite.All</w:t>
+            </w:r>
           </w:p>
         </w:tc>
         <w:tc>
@@ -2532,16 +2439,9 @@
               <w:pStyle w:val="Bodycopy"/>
               <w:jc w:val="center"/>
             </w:pPr>
-            <w:proofErr w:type="spellStart"/>
-            <w:r>
-              <w:t>IndustryData-</w:t>
-            </w:r>
-            <w:proofErr w:type="gramStart"/>
-            <w:r>
-              <w:t>DataConnector.ReadWrite.All</w:t>
-            </w:r>
-            <w:proofErr w:type="spellEnd"/>
-            <w:proofErr w:type="gramEnd"/>
+            <w:r>
+              <w:t>IndustryData-DataConnector.ReadWrite.All</w:t>
+            </w:r>
           </w:p>
         </w:tc>
         <w:tc>
@@ -2569,11 +2469,9 @@
               <w:pStyle w:val="Bodycopy"/>
               <w:jc w:val="center"/>
             </w:pPr>
-            <w:proofErr w:type="spellStart"/>
             <w:r>
               <w:t>IndustryData-DataConnector.Upload</w:t>
             </w:r>
-            <w:proofErr w:type="spellEnd"/>
           </w:p>
         </w:tc>
         <w:tc>
@@ -2601,11 +2499,9 @@
               <w:pStyle w:val="Bodycopy"/>
               <w:jc w:val="center"/>
             </w:pPr>
-            <w:proofErr w:type="spellStart"/>
             <w:r>
               <w:t>Mail.Send</w:t>
             </w:r>
-            <w:proofErr w:type="spellEnd"/>
           </w:p>
         </w:tc>
         <w:tc>
@@ -2645,13 +2541,9 @@
               <w:pStyle w:val="Bodycopy"/>
               <w:jc w:val="center"/>
             </w:pPr>
-            <w:proofErr w:type="spellStart"/>
-            <w:proofErr w:type="gramStart"/>
             <w:r>
               <w:t>Group.ReadWrite.All</w:t>
             </w:r>
-            <w:proofErr w:type="spellEnd"/>
-            <w:proofErr w:type="gramEnd"/>
           </w:p>
         </w:tc>
         <w:tc>
@@ -2706,15 +2598,7 @@
         <w:jc w:val="both"/>
       </w:pPr>
       <w:r>
-        <w:t xml:space="preserve">Go to the created storage account named </w:t>
-      </w:r>
-      <w:proofErr w:type="spellStart"/>
-      <w:r>
-        <w:t>stschoologycsvsds</w:t>
-      </w:r>
-      <w:proofErr w:type="spellEnd"/>
-      <w:r>
-        <w:t xml:space="preserve"> in the Azure Portal, click "Access keys" under "Security + networking" in the left menu blade, and copy an access key.</w:t>
+        <w:t>Go to the created storage account named stschoologycsvsds in the Azure Portal, click "Access keys" under "Security + networking" in the left menu blade, and copy an access key.</w:t>
       </w:r>
     </w:p>
     <w:p>
@@ -2732,46 +2616,14 @@
         <w:t xml:space="preserve"> and deploy</w:t>
       </w:r>
       <w:r>
-        <w:t xml:space="preserve"> the Data Factory Arm Template, </w:t>
-      </w:r>
-      <w:proofErr w:type="spellStart"/>
-      <w:r>
-        <w:t>ARMTemplateForFactory.json</w:t>
-      </w:r>
-      <w:proofErr w:type="spellEnd"/>
-      <w:r>
-        <w:t xml:space="preserve">, and paste the access key for </w:t>
-      </w:r>
-      <w:proofErr w:type="spellStart"/>
-      <w:r>
-        <w:t>stsdsvnext_accountKey</w:t>
-      </w:r>
-      <w:proofErr w:type="spellEnd"/>
-      <w:r>
-        <w:t xml:space="preserve"> and </w:t>
+        <w:t xml:space="preserve"> the Data Factory Arm Template, ARMTemplateForFactory.json, and paste the access key for stsdsvnext_accountKey and </w:t>
       </w:r>
       <w:r>
         <w:rPr>
           <w:b/>
           <w:bCs/>
         </w:rPr>
-        <w:t>@{linkedService(</w:t>
-      </w:r>
-      <w:proofErr w:type="gramStart"/>
-      <w:r>
-        <w:rPr>
-          <w:b/>
-          <w:bCs/>
-        </w:rPr>
-        <w:t>).sasUriParam</w:t>
-      </w:r>
-      <w:proofErr w:type="gramEnd"/>
-      <w:r>
-        <w:rPr>
-          <w:b/>
-          <w:bCs/>
-        </w:rPr>
-        <w:t>}</w:t>
+        <w:t>@{linkedService().sasUriParam}</w:t>
       </w:r>
       <w:r>
         <w:t xml:space="preserve"> for SDSAzureDataLakeStorageGen2_sasUri.</w:t>
@@ -2794,14 +2646,12 @@
       <w:r>
         <w:t xml:space="preserve"> </w:t>
       </w:r>
-      <w:proofErr w:type="spellStart"/>
       <w:r>
         <w:t>parameters</w:t>
       </w:r>
       <w:r>
         <w:t>_ARMTemplateForFactory.json</w:t>
       </w:r>
-      <w:proofErr w:type="spellEnd"/>
     </w:p>
     <w:p>
       <w:pPr>
@@ -2812,15 +2662,7 @@
         </w:numPr>
       </w:pPr>
       <w:r>
-        <w:t>If not already done, create a container where the Schoology import files for the ADF instance will reside (Suggest naming it "</w:t>
-      </w:r>
-      <w:proofErr w:type="spellStart"/>
-      <w:r>
-        <w:t>schoologyimportcsvs</w:t>
-      </w:r>
-      <w:proofErr w:type="spellEnd"/>
-      <w:r>
-        <w:t>" within the same storage account in the newly created resource group).</w:t>
+        <w:t>If not already done, create a container where the Schoology import files for the ADF instance will reside (Suggest naming it "schoologyimportcsvs" within the same storage account in the newly created resource group).</w:t>
       </w:r>
     </w:p>
     <w:p>
@@ -2950,7 +2792,6 @@
                 <w:bCs w:val="0"/>
               </w:rPr>
             </w:pPr>
-            <w:proofErr w:type="spellStart"/>
             <w:r>
               <w:rPr>
                 <w:b w:val="0"/>
@@ -2958,7 +2799,6 @@
               </w:rPr>
               <w:t>schoologyBaseURL</w:t>
             </w:r>
-            <w:proofErr w:type="spellEnd"/>
           </w:p>
         </w:tc>
         <w:tc>
@@ -3025,7 +2865,6 @@
                 <w:bCs w:val="0"/>
               </w:rPr>
             </w:pPr>
-            <w:proofErr w:type="spellStart"/>
             <w:r>
               <w:rPr>
                 <w:b w:val="0"/>
@@ -3033,7 +2872,6 @@
               </w:rPr>
               <w:t>reportRecipientEmails</w:t>
             </w:r>
-            <w:proofErr w:type="spellEnd"/>
           </w:p>
         </w:tc>
         <w:tc>
@@ -3062,15 +2900,7 @@
               <w:cnfStyle w:val="000000000000" w:firstRow="0" w:lastRow="0" w:firstColumn="0" w:lastColumn="0" w:oddVBand="0" w:evenVBand="0" w:oddHBand="0" w:evenHBand="0" w:firstRowFirstColumn="0" w:firstRowLastColumn="0" w:lastRowFirstColumn="0" w:lastRowLastColumn="0"/>
             </w:pPr>
             <w:r>
-              <w:t xml:space="preserve">The list of email addresses to send email reports to. This needs to be entered as a </w:t>
-            </w:r>
-            <w:proofErr w:type="spellStart"/>
-            <w:r>
-              <w:t>json</w:t>
-            </w:r>
-            <w:proofErr w:type="spellEnd"/>
-            <w:r>
-              <w:t xml:space="preserve"> array in the following format:</w:t>
+              <w:t>The list of email addresses to send email reports to. This needs to be entered as a json array in the following format:</w:t>
             </w:r>
           </w:p>
           <w:p>
@@ -3086,27 +2916,17 @@
                 <w:szCs w:val="18"/>
                 <w:shd w:val="clear" w:color="auto" w:fill="FFFFFF"/>
               </w:rPr>
-              <w:t>[{"emailAddress</w:t>
-            </w:r>
-            <w:proofErr w:type="gramStart"/>
-            <w:r>
-              <w:rPr>
-                <w:rFonts w:cs="Segoe UI"/>
-                <w:color w:val="000000"/>
-                <w:szCs w:val="18"/>
-                <w:shd w:val="clear" w:color="auto" w:fill="FFFFFF"/>
-              </w:rPr>
-              <w:t>":{</w:t>
-            </w:r>
-            <w:proofErr w:type="gramEnd"/>
-            <w:r>
-              <w:rPr>
-                <w:rFonts w:cs="Segoe UI"/>
-                <w:color w:val="000000"/>
-                <w:szCs w:val="18"/>
-                <w:shd w:val="clear" w:color="auto" w:fill="FFFFFF"/>
-              </w:rPr>
-              <w:t>"address":"admin@contosoisd3.onmicrosoft.com"}},{"emailAddress":{"address":"joe@contosoisd3.onmicrosoft.com"}}]</w:t>
+              <w:t>[{"emailAddress":{"address":"admin@contosoisd3.onmicrosoft.com"}},{"emailAddress":{"address":</w:t>
+            </w:r>
+            <w:r>
+              <w:rPr>
+                <w:rFonts w:cs="Segoe UI"/>
+                <w:color w:val="000000"/>
+                <w:szCs w:val="18"/>
+                <w:shd w:val="clear" w:color="auto" w:fill="FFFFFF"/>
+              </w:rPr>
+              <w:lastRenderedPageBreak/>
+              <w:t>"joe@contosoisd3.onmicrosoft.com"}}]</w:t>
             </w:r>
           </w:p>
         </w:tc>
@@ -3129,7 +2949,6 @@
                 <w:bCs w:val="0"/>
               </w:rPr>
             </w:pPr>
-            <w:proofErr w:type="spellStart"/>
             <w:r>
               <w:rPr>
                 <w:b w:val="0"/>
@@ -3138,7 +2957,6 @@
               <w:lastRenderedPageBreak/>
               <w:t>clientSecretForSdsApiKeyVaultUrl</w:t>
             </w:r>
-            <w:proofErr w:type="spellEnd"/>
           </w:p>
         </w:tc>
         <w:tc>
@@ -3176,16 +2994,11 @@
               <w:cnfStyle w:val="000000000000" w:firstRow="0" w:lastRow="0" w:firstColumn="0" w:lastColumn="0" w:oddVBand="0" w:evenVBand="0" w:oddHBand="0" w:evenHBand="0" w:firstRowFirstColumn="0" w:firstRowLastColumn="0" w:lastRowFirstColumn="0" w:lastRowLastColumn="0"/>
             </w:pPr>
             <w:r>
-              <w:t xml:space="preserve">Found in the key vault resource under Secrets -&gt; </w:t>
-            </w:r>
-            <w:proofErr w:type="spellStart"/>
-            <w:r>
-              <w:t>ClientSecretForSds</w:t>
+              <w:t>Found in the key vault resource under Secrets -&gt; ClientSecretForSds</w:t>
             </w:r>
             <w:r>
               <w:t>CsvADF</w:t>
             </w:r>
-            <w:proofErr w:type="spellEnd"/>
             <w:r>
               <w:t xml:space="preserve"> -&gt; Current Version -&gt; Secret Identifier</w:t>
             </w:r>
@@ -3209,7 +3022,6 @@
               <w:pStyle w:val="Bodycopy"/>
               <w:jc w:val="both"/>
             </w:pPr>
-            <w:proofErr w:type="spellStart"/>
             <w:r>
               <w:rPr>
                 <w:b w:val="0"/>
@@ -3217,7 +3029,6 @@
               </w:rPr>
               <w:t>schoologyConsumerKey</w:t>
             </w:r>
-            <w:proofErr w:type="spellEnd"/>
           </w:p>
         </w:tc>
         <w:tc>
@@ -3255,15 +3066,7 @@
               <w:t xml:space="preserve"> instance of Schoology</w:t>
             </w:r>
             <w:r>
-              <w:t xml:space="preserve">. Leave </w:t>
-            </w:r>
-            <w:proofErr w:type="gramStart"/>
-            <w:r>
-              <w:t>as is</w:t>
-            </w:r>
-            <w:proofErr w:type="gramEnd"/>
-            <w:r>
-              <w:t xml:space="preserve"> if not</w:t>
+              <w:t>. Leave as is if not</w:t>
             </w:r>
             <w:r>
               <w:t xml:space="preserve"> syncing LTI data.  </w:t>
@@ -3289,7 +3092,6 @@
                 <w:bCs w:val="0"/>
               </w:rPr>
             </w:pPr>
-            <w:proofErr w:type="spellStart"/>
             <w:r>
               <w:rPr>
                 <w:b w:val="0"/>
@@ -3297,7 +3099,6 @@
               </w:rPr>
               <w:t>schoologyOauthSignature</w:t>
             </w:r>
-            <w:proofErr w:type="spellEnd"/>
           </w:p>
         </w:tc>
         <w:tc>
@@ -3328,11 +3129,9 @@
             <w:r>
               <w:t xml:space="preserve">Store the </w:t>
             </w:r>
-            <w:proofErr w:type="spellStart"/>
             <w:r>
               <w:t>SchoologySignature</w:t>
             </w:r>
-            <w:proofErr w:type="spellEnd"/>
             <w:r>
               <w:t xml:space="preserve"> in </w:t>
             </w:r>
@@ -3381,7 +3180,6 @@
                 <w:bCs w:val="0"/>
               </w:rPr>
             </w:pPr>
-            <w:proofErr w:type="spellStart"/>
             <w:r>
               <w:rPr>
                 <w:b w:val="0"/>
@@ -3389,7 +3187,6 @@
               </w:rPr>
               <w:t>entraAppClientId</w:t>
             </w:r>
-            <w:proofErr w:type="spellEnd"/>
           </w:p>
         </w:tc>
         <w:tc>
@@ -3418,15 +3215,7 @@
               <w:cnfStyle w:val="000000000000" w:firstRow="0" w:lastRow="0" w:firstColumn="0" w:lastColumn="0" w:oddVBand="0" w:evenVBand="0" w:oddHBand="0" w:evenHBand="0" w:firstRowFirstColumn="0" w:firstRowLastColumn="0" w:lastRowFirstColumn="0" w:lastRowLastColumn="0"/>
             </w:pPr>
             <w:r>
-              <w:t xml:space="preserve">The </w:t>
-            </w:r>
-            <w:proofErr w:type="spellStart"/>
-            <w:r>
-              <w:t>clientId</w:t>
-            </w:r>
-            <w:proofErr w:type="spellEnd"/>
-            <w:r>
-              <w:t xml:space="preserve"> for the app registration.</w:t>
+              <w:t>The clientId for the app registration.</w:t>
             </w:r>
           </w:p>
           <w:p>
@@ -3449,23 +3238,7 @@
                 <w:i/>
                 <w:iCs/>
               </w:rPr>
-              <w:t>&lt;</w:t>
-            </w:r>
-            <w:proofErr w:type="spellStart"/>
-            <w:r>
-              <w:rPr>
-                <w:i/>
-                <w:iCs/>
-              </w:rPr>
-              <w:t>AppName</w:t>
-            </w:r>
-            <w:proofErr w:type="spellEnd"/>
-            <w:r>
-              <w:rPr>
-                <w:i/>
-                <w:iCs/>
-              </w:rPr>
-              <w:t>&gt;</w:t>
+              <w:t>&lt;AppName&gt;</w:t>
             </w:r>
             <w:r>
               <w:t>-&gt; Overview -&gt; Application (client) ID</w:t>
@@ -3491,7 +3264,6 @@
                 <w:bCs w:val="0"/>
               </w:rPr>
             </w:pPr>
-            <w:proofErr w:type="spellStart"/>
             <w:r>
               <w:rPr>
                 <w:b w:val="0"/>
@@ -3499,7 +3271,6 @@
               </w:rPr>
               <w:t>validationErrorThreshold</w:t>
             </w:r>
-            <w:proofErr w:type="spellEnd"/>
           </w:p>
         </w:tc>
         <w:tc>
@@ -3562,7 +3333,6 @@
                 <w:bCs w:val="0"/>
               </w:rPr>
             </w:pPr>
-            <w:proofErr w:type="spellStart"/>
             <w:r>
               <w:rPr>
                 <w:b w:val="0"/>
@@ -3570,7 +3340,6 @@
               </w:rPr>
               <w:t>checkForEmptyFilesBeforeSending</w:t>
             </w:r>
-            <w:proofErr w:type="spellEnd"/>
           </w:p>
         </w:tc>
         <w:tc>
@@ -3635,21 +3404,12 @@
                 <w:bCs w:val="0"/>
               </w:rPr>
             </w:pPr>
-            <w:proofErr w:type="spellStart"/>
             <w:r>
               <w:rPr>
                 <w:b w:val="0"/>
                 <w:bCs w:val="0"/>
               </w:rPr>
-              <w:t>tenantid</w:t>
-            </w:r>
-            <w:proofErr w:type="spellEnd"/>
-            <w:r>
-              <w:rPr>
-                <w:b w:val="0"/>
-                <w:bCs w:val="0"/>
-              </w:rPr>
-              <w:t xml:space="preserve"> </w:t>
+              <w:t xml:space="preserve">tenantid </w:t>
             </w:r>
           </w:p>
         </w:tc>
@@ -3711,7 +3471,6 @@
                 <w:bCs w:val="0"/>
               </w:rPr>
             </w:pPr>
-            <w:proofErr w:type="spellStart"/>
             <w:r>
               <w:rPr>
                 <w:b w:val="0"/>
@@ -3719,7 +3478,6 @@
               </w:rPr>
               <w:t>subscriptionId</w:t>
             </w:r>
-            <w:proofErr w:type="spellEnd"/>
           </w:p>
         </w:tc>
         <w:tc>
@@ -3760,10 +3518,7 @@
               <w:t xml:space="preserve">s are located. </w:t>
             </w:r>
             <w:r>
-              <w:t>Leave as is if</w:t>
-            </w:r>
-            <w:r>
-              <w:t xml:space="preserve"> not using SFTP.  </w:t>
+              <w:t xml:space="preserve">Leave as is if not using SFTP.  </w:t>
             </w:r>
           </w:p>
         </w:tc>
@@ -3783,7 +3538,6 @@
               <w:spacing w:after="0"/>
               <w:jc w:val="both"/>
             </w:pPr>
-            <w:proofErr w:type="spellStart"/>
             <w:r>
               <w:rPr>
                 <w:b w:val="0"/>
@@ -3791,7 +3545,6 @@
               </w:rPr>
               <w:t>reportSendAsUPN</w:t>
             </w:r>
-            <w:proofErr w:type="spellEnd"/>
           </w:p>
         </w:tc>
         <w:tc>
@@ -3830,16 +3583,11 @@
               <w:cnfStyle w:val="000000000000" w:firstRow="0" w:lastRow="0" w:firstColumn="0" w:lastColumn="0" w:oddVBand="0" w:evenVBand="0" w:oddHBand="0" w:evenHBand="0" w:firstRowFirstColumn="0" w:firstRowLastColumn="0" w:lastRowFirstColumn="0" w:lastRowLastColumn="0"/>
             </w:pPr>
             <w:r>
-              <w:t xml:space="preserve">School Data Sync Admin </w:t>
-            </w:r>
-            <w:proofErr w:type="spellStart"/>
-            <w:r>
-              <w:t>userPrincipalNam</w:t>
+              <w:t>School Data Sync Admin userPrincipalNam</w:t>
             </w:r>
             <w:r>
               <w:t>e</w:t>
             </w:r>
-            <w:proofErr w:type="spellEnd"/>
           </w:p>
         </w:tc>
       </w:tr>
@@ -3861,7 +3609,6 @@
                 <w:bCs w:val="0"/>
               </w:rPr>
             </w:pPr>
-            <w:proofErr w:type="spellStart"/>
             <w:r>
               <w:rPr>
                 <w:b w:val="0"/>
@@ -3869,7 +3616,6 @@
               </w:rPr>
               <w:t>sdsInboundFlowId</w:t>
             </w:r>
-            <w:proofErr w:type="spellEnd"/>
           </w:p>
         </w:tc>
         <w:tc>
@@ -4002,7 +3748,6 @@
                 <w:bCs w:val="0"/>
               </w:rPr>
             </w:pPr>
-            <w:proofErr w:type="spellStart"/>
             <w:r>
               <w:rPr>
                 <w:b w:val="0"/>
@@ -4010,7 +3755,6 @@
               </w:rPr>
               <w:t>useFamilyAndGivenNames</w:t>
             </w:r>
-            <w:proofErr w:type="spellEnd"/>
           </w:p>
         </w:tc>
         <w:tc>
@@ -4061,7 +3805,6 @@
               </w:rPr>
               <w:t xml:space="preserve">Will send </w:t>
             </w:r>
-            <w:proofErr w:type="spellStart"/>
             <w:r>
               <w:rPr>
                 <w:rStyle w:val="eop"/>
@@ -4070,9 +3813,8 @@
                 <w:szCs w:val="18"/>
                 <w:shd w:val="clear" w:color="auto" w:fill="FFFFFF"/>
               </w:rPr>
-              <w:t>familyName</w:t>
-            </w:r>
-            <w:proofErr w:type="spellEnd"/>
+              <w:t xml:space="preserve">familyName and givenName </w:t>
+            </w:r>
             <w:r>
               <w:rPr>
                 <w:rStyle w:val="eop"/>
@@ -4081,9 +3823,8 @@
                 <w:szCs w:val="18"/>
                 <w:shd w:val="clear" w:color="auto" w:fill="FFFFFF"/>
               </w:rPr>
-              <w:t xml:space="preserve"> and </w:t>
-            </w:r>
-            <w:proofErr w:type="spellStart"/>
+              <w:t>as</w:t>
+            </w:r>
             <w:r>
               <w:rPr>
                 <w:rStyle w:val="eop"/>
@@ -4092,9 +3833,8 @@
                 <w:szCs w:val="18"/>
                 <w:shd w:val="clear" w:color="auto" w:fill="FFFFFF"/>
               </w:rPr>
-              <w:t>givenName</w:t>
-            </w:r>
-            <w:proofErr w:type="spellEnd"/>
+              <w:t xml:space="preserve"> required for users if the option </w:t>
+            </w:r>
             <w:r>
               <w:rPr>
                 <w:rStyle w:val="eop"/>
@@ -4103,6 +3843,26 @@
                 <w:szCs w:val="18"/>
                 <w:shd w:val="clear" w:color="auto" w:fill="FFFFFF"/>
               </w:rPr>
+              <w:t>to</w:t>
+            </w:r>
+            <w:r>
+              <w:rPr>
+                <w:rStyle w:val="eop"/>
+                <w:rFonts w:cs="Segoe UI"/>
+                <w:color w:val="000000"/>
+                <w:szCs w:val="18"/>
+                <w:shd w:val="clear" w:color="auto" w:fill="FFFFFF"/>
+              </w:rPr>
+              <w:t xml:space="preserve"> ‘Create unmatched users’</w:t>
+            </w:r>
+            <w:r>
+              <w:rPr>
+                <w:rStyle w:val="eop"/>
+                <w:rFonts w:cs="Segoe UI"/>
+                <w:color w:val="000000"/>
+                <w:szCs w:val="18"/>
+                <w:shd w:val="clear" w:color="auto" w:fill="FFFFFF"/>
+              </w:rPr>
               <w:t xml:space="preserve"> </w:t>
             </w:r>
             <w:r>
@@ -4113,7 +3873,7 @@
                 <w:szCs w:val="18"/>
                 <w:shd w:val="clear" w:color="auto" w:fill="FFFFFF"/>
               </w:rPr>
-              <w:t>as</w:t>
+              <w:t xml:space="preserve">is chosen </w:t>
             </w:r>
             <w:r>
               <w:rPr>
@@ -4123,7 +3883,7 @@
                 <w:szCs w:val="18"/>
                 <w:shd w:val="clear" w:color="auto" w:fill="FFFFFF"/>
               </w:rPr>
-              <w:t xml:space="preserve"> required for users if the option </w:t>
+              <w:t>in SDS</w:t>
             </w:r>
             <w:r>
               <w:rPr>
@@ -4133,7 +3893,7 @@
                 <w:szCs w:val="18"/>
                 <w:shd w:val="clear" w:color="auto" w:fill="FFFFFF"/>
               </w:rPr>
-              <w:t>to</w:t>
+              <w:t xml:space="preserve"> (otherwise optional)</w:t>
             </w:r>
             <w:r>
               <w:rPr>
@@ -4143,7 +3903,7 @@
                 <w:szCs w:val="18"/>
                 <w:shd w:val="clear" w:color="auto" w:fill="FFFFFF"/>
               </w:rPr>
-              <w:t xml:space="preserve"> ‘Create unmatched users’</w:t>
+              <w:t xml:space="preserve">. </w:t>
             </w:r>
             <w:r>
               <w:rPr>
@@ -4153,101 +3913,7 @@
                 <w:szCs w:val="18"/>
                 <w:shd w:val="clear" w:color="auto" w:fill="FFFFFF"/>
               </w:rPr>
-              <w:t xml:space="preserve"> </w:t>
-            </w:r>
-            <w:r>
-              <w:rPr>
-                <w:rStyle w:val="eop"/>
-                <w:rFonts w:cs="Segoe UI"/>
-                <w:color w:val="000000"/>
-                <w:szCs w:val="18"/>
-                <w:shd w:val="clear" w:color="auto" w:fill="FFFFFF"/>
-              </w:rPr>
-              <w:t xml:space="preserve">is chosen </w:t>
-            </w:r>
-            <w:r>
-              <w:rPr>
-                <w:rStyle w:val="eop"/>
-                <w:rFonts w:cs="Segoe UI"/>
-                <w:color w:val="000000"/>
-                <w:szCs w:val="18"/>
-                <w:shd w:val="clear" w:color="auto" w:fill="FFFFFF"/>
-              </w:rPr>
-              <w:t>in SDS</w:t>
-            </w:r>
-            <w:r>
-              <w:rPr>
-                <w:rStyle w:val="eop"/>
-                <w:rFonts w:cs="Segoe UI"/>
-                <w:color w:val="000000"/>
-                <w:szCs w:val="18"/>
-                <w:shd w:val="clear" w:color="auto" w:fill="FFFFFF"/>
-              </w:rPr>
-              <w:t xml:space="preserve"> (otherwise optional)</w:t>
-            </w:r>
-            <w:r>
-              <w:rPr>
-                <w:rStyle w:val="eop"/>
-                <w:rFonts w:cs="Segoe UI"/>
-                <w:color w:val="000000"/>
-                <w:szCs w:val="18"/>
-                <w:shd w:val="clear" w:color="auto" w:fill="FFFFFF"/>
-              </w:rPr>
-              <w:t xml:space="preserve">. </w:t>
-            </w:r>
-            <w:r>
-              <w:rPr>
-                <w:rStyle w:val="eop"/>
-                <w:rFonts w:cs="Segoe UI"/>
-                <w:color w:val="000000"/>
-                <w:szCs w:val="18"/>
-                <w:shd w:val="clear" w:color="auto" w:fill="FFFFFF"/>
-              </w:rPr>
-              <w:t xml:space="preserve">A value of false will not send </w:t>
-            </w:r>
-            <w:proofErr w:type="spellStart"/>
-            <w:r>
-              <w:rPr>
-                <w:rStyle w:val="eop"/>
-                <w:rFonts w:cs="Segoe UI"/>
-                <w:color w:val="000000"/>
-                <w:szCs w:val="18"/>
-                <w:shd w:val="clear" w:color="auto" w:fill="FFFFFF"/>
-              </w:rPr>
-              <w:t>familyName</w:t>
-            </w:r>
-            <w:proofErr w:type="spellEnd"/>
-            <w:r>
-              <w:rPr>
-                <w:rStyle w:val="eop"/>
-                <w:rFonts w:cs="Segoe UI"/>
-                <w:color w:val="000000"/>
-                <w:szCs w:val="18"/>
-                <w:shd w:val="clear" w:color="auto" w:fill="FFFFFF"/>
-              </w:rPr>
-              <w:t xml:space="preserve"> and </w:t>
-            </w:r>
-            <w:proofErr w:type="spellStart"/>
-            <w:r>
-              <w:rPr>
-                <w:rStyle w:val="eop"/>
-                <w:rFonts w:cs="Segoe UI"/>
-                <w:color w:val="000000"/>
-                <w:szCs w:val="18"/>
-                <w:shd w:val="clear" w:color="auto" w:fill="FFFFFF"/>
-              </w:rPr>
-              <w:t>givenName</w:t>
-            </w:r>
-            <w:proofErr w:type="spellEnd"/>
-            <w:r>
-              <w:rPr>
-                <w:rStyle w:val="eop"/>
-                <w:rFonts w:cs="Segoe UI"/>
-                <w:color w:val="000000"/>
-                <w:szCs w:val="18"/>
-                <w:shd w:val="clear" w:color="auto" w:fill="FFFFFF"/>
-              </w:rPr>
-              <w:t>.</w:t>
+              <w:t>A value of false will not send familyName and givenName.</w:t>
             </w:r>
           </w:p>
         </w:tc>
@@ -4266,7 +3932,6 @@
               <w:pStyle w:val="Bodycopy"/>
               <w:jc w:val="both"/>
             </w:pPr>
-            <w:proofErr w:type="spellStart"/>
             <w:r>
               <w:rPr>
                 <w:b w:val="0"/>
@@ -4274,7 +3939,6 @@
               </w:rPr>
               <w:t>schoologyImportFileNames</w:t>
             </w:r>
-            <w:proofErr w:type="spellEnd"/>
           </w:p>
         </w:tc>
         <w:tc>
@@ -4661,7 +4325,6 @@
               <w:spacing w:before="240"/>
               <w:jc w:val="both"/>
             </w:pPr>
-            <w:proofErr w:type="spellStart"/>
             <w:r>
               <w:rPr>
                 <w:b w:val="0"/>
@@ -4669,7 +4332,6 @@
               </w:rPr>
               <w:t>syncTeamsClassesLTI</w:t>
             </w:r>
-            <w:proofErr w:type="spellEnd"/>
           </w:p>
         </w:tc>
         <w:tc>
@@ -4833,7 +4495,6 @@
               <w:spacing w:before="240"/>
               <w:jc w:val="both"/>
             </w:pPr>
-            <w:proofErr w:type="spellStart"/>
             <w:r>
               <w:rPr>
                 <w:b w:val="0"/>
@@ -4841,7 +4502,6 @@
               </w:rPr>
               <w:t>staffSourceIdentifier</w:t>
             </w:r>
-            <w:proofErr w:type="spellEnd"/>
           </w:p>
         </w:tc>
         <w:tc>
@@ -4957,7 +4617,6 @@
               </w:rPr>
               <w:t xml:space="preserve">, or </w:t>
             </w:r>
-            <w:proofErr w:type="spellStart"/>
             <w:r>
               <w:rPr>
                 <w:rStyle w:val="normaltextrun"/>
@@ -4968,7 +4627,6 @@
               </w:rPr>
               <w:t>activeDirectory</w:t>
             </w:r>
-            <w:proofErr w:type="spellEnd"/>
             <w:r>
               <w:rPr>
                 <w:rStyle w:val="normaltextrun"/>
@@ -4977,29 +4635,7 @@
                 <w:szCs w:val="18"/>
                 <w:shd w:val="clear" w:color="auto" w:fill="FFFFFF"/>
               </w:rPr>
-              <w:t xml:space="preserve">.  This can be left </w:t>
-            </w:r>
-            <w:proofErr w:type="gramStart"/>
-            <w:r>
-              <w:rPr>
-                <w:rStyle w:val="normaltextrun"/>
-                <w:rFonts w:cs="Segoe UI"/>
-                <w:color w:val="000000"/>
-                <w:szCs w:val="18"/>
-                <w:shd w:val="clear" w:color="auto" w:fill="FFFFFF"/>
-              </w:rPr>
-              <w:t>as is</w:t>
-            </w:r>
-            <w:proofErr w:type="gramEnd"/>
-            <w:r>
-              <w:rPr>
-                <w:rStyle w:val="normaltextrun"/>
-                <w:rFonts w:cs="Segoe UI"/>
-                <w:color w:val="000000"/>
-                <w:szCs w:val="18"/>
-                <w:shd w:val="clear" w:color="auto" w:fill="FFFFFF"/>
-              </w:rPr>
-              <w:t xml:space="preserve"> if using a sync that has already been created in SDS.  </w:t>
+              <w:t xml:space="preserve">.  This can be left as is if using a sync that has already been created in SDS.  </w:t>
             </w:r>
           </w:p>
         </w:tc>
@@ -5019,7 +4655,6 @@
               <w:spacing w:before="240"/>
               <w:jc w:val="both"/>
             </w:pPr>
-            <w:proofErr w:type="spellStart"/>
             <w:r>
               <w:rPr>
                 <w:b w:val="0"/>
@@ -5035,7 +4670,6 @@
               </w:rPr>
               <w:t>taffMatchTarget</w:t>
             </w:r>
-            <w:proofErr w:type="spellEnd"/>
           </w:p>
         </w:tc>
         <w:tc>
@@ -5117,7 +4751,6 @@
               </w:rPr>
               <w:t xml:space="preserve">Valid values are </w:t>
             </w:r>
-            <w:proofErr w:type="spellStart"/>
             <w:r>
               <w:rPr>
                 <w:rStyle w:val="normaltextrun"/>
@@ -5128,7 +4761,6 @@
               </w:rPr>
               <w:t>userPrincipalName</w:t>
             </w:r>
-            <w:proofErr w:type="spellEnd"/>
             <w:r>
               <w:rPr>
                 <w:rStyle w:val="normaltextrun"/>
@@ -5147,29 +4779,7 @@
                 <w:szCs w:val="18"/>
                 <w:shd w:val="clear" w:color="auto" w:fill="FFFFFF"/>
               </w:rPr>
-              <w:t xml:space="preserve">.  This can be left </w:t>
-            </w:r>
-            <w:proofErr w:type="gramStart"/>
-            <w:r>
-              <w:rPr>
-                <w:rStyle w:val="normaltextrun"/>
-                <w:rFonts w:cs="Segoe UI"/>
-                <w:color w:val="000000"/>
-                <w:szCs w:val="18"/>
-                <w:shd w:val="clear" w:color="auto" w:fill="FFFFFF"/>
-              </w:rPr>
-              <w:t>as is</w:t>
-            </w:r>
-            <w:proofErr w:type="gramEnd"/>
-            <w:r>
-              <w:rPr>
-                <w:rStyle w:val="normaltextrun"/>
-                <w:rFonts w:cs="Segoe UI"/>
-                <w:color w:val="000000"/>
-                <w:szCs w:val="18"/>
-                <w:shd w:val="clear" w:color="auto" w:fill="FFFFFF"/>
-              </w:rPr>
-              <w:t xml:space="preserve"> if</w:t>
+              <w:t>.  This can be left as is if</w:t>
             </w:r>
             <w:r>
               <w:rPr>
@@ -5253,7 +4863,6 @@
                 <w:bCs w:val="0"/>
               </w:rPr>
             </w:pPr>
-            <w:proofErr w:type="spellStart"/>
             <w:r>
               <w:rPr>
                 <w:b w:val="0"/>
@@ -5261,7 +4870,6 @@
               </w:rPr>
               <w:t>staffDomainAddon</w:t>
             </w:r>
-            <w:proofErr w:type="spellEnd"/>
           </w:p>
         </w:tc>
         <w:tc>
@@ -5405,29 +5013,7 @@
                 <w:szCs w:val="18"/>
                 <w:shd w:val="clear" w:color="auto" w:fill="FFFFFF"/>
               </w:rPr>
-              <w:t xml:space="preserve">This can be left </w:t>
-            </w:r>
-            <w:proofErr w:type="gramStart"/>
-            <w:r>
-              <w:rPr>
-                <w:rStyle w:val="normaltextrun"/>
-                <w:rFonts w:cs="Segoe UI"/>
-                <w:color w:val="000000"/>
-                <w:szCs w:val="18"/>
-                <w:shd w:val="clear" w:color="auto" w:fill="FFFFFF"/>
-              </w:rPr>
-              <w:t>as is</w:t>
-            </w:r>
-            <w:proofErr w:type="gramEnd"/>
-            <w:r>
-              <w:rPr>
-                <w:rStyle w:val="normaltextrun"/>
-                <w:rFonts w:cs="Segoe UI"/>
-                <w:color w:val="000000"/>
-                <w:szCs w:val="18"/>
-                <w:shd w:val="clear" w:color="auto" w:fill="FFFFFF"/>
-              </w:rPr>
-              <w:t xml:space="preserve"> if not using appending a domain or using a sync that has already been created in SDS.  </w:t>
+              <w:t xml:space="preserve">This can be left as is if not using appending a domain or using a sync that has already been created in SDS.  </w:t>
             </w:r>
           </w:p>
         </w:tc>
@@ -5451,7 +5037,6 @@
                 <w:bCs w:val="0"/>
               </w:rPr>
             </w:pPr>
-            <w:proofErr w:type="spellStart"/>
             <w:r>
               <w:rPr>
                 <w:b w:val="0"/>
@@ -5459,7 +5044,6 @@
               </w:rPr>
               <w:t>studentSourceIdentifier</w:t>
             </w:r>
-            <w:proofErr w:type="spellEnd"/>
           </w:p>
         </w:tc>
         <w:tc>
@@ -5565,7 +5149,6 @@
               </w:rPr>
               <w:t xml:space="preserve">, or </w:t>
             </w:r>
-            <w:proofErr w:type="spellStart"/>
             <w:r>
               <w:rPr>
                 <w:rStyle w:val="normaltextrun"/>
@@ -5576,7 +5159,6 @@
               </w:rPr>
               <w:t>activeDirectory</w:t>
             </w:r>
-            <w:proofErr w:type="spellEnd"/>
             <w:r>
               <w:rPr>
                 <w:rStyle w:val="normaltextrun"/>
@@ -5585,29 +5167,7 @@
                 <w:szCs w:val="18"/>
                 <w:shd w:val="clear" w:color="auto" w:fill="FFFFFF"/>
               </w:rPr>
-              <w:t xml:space="preserve">.  This can be left </w:t>
-            </w:r>
-            <w:proofErr w:type="gramStart"/>
-            <w:r>
-              <w:rPr>
-                <w:rStyle w:val="normaltextrun"/>
-                <w:rFonts w:cs="Segoe UI"/>
-                <w:color w:val="000000"/>
-                <w:szCs w:val="18"/>
-                <w:shd w:val="clear" w:color="auto" w:fill="FFFFFF"/>
-              </w:rPr>
-              <w:t>as is</w:t>
-            </w:r>
-            <w:proofErr w:type="gramEnd"/>
-            <w:r>
-              <w:rPr>
-                <w:rStyle w:val="normaltextrun"/>
-                <w:rFonts w:cs="Segoe UI"/>
-                <w:color w:val="000000"/>
-                <w:szCs w:val="18"/>
-                <w:shd w:val="clear" w:color="auto" w:fill="FFFFFF"/>
-              </w:rPr>
-              <w:t xml:space="preserve"> if using a sync that has already been created in SDS.  </w:t>
+              <w:t xml:space="preserve">.  This can be left as is if using a sync that has already been created in SDS.  </w:t>
             </w:r>
           </w:p>
         </w:tc>
@@ -5631,7 +5191,6 @@
                 <w:bCs w:val="0"/>
               </w:rPr>
             </w:pPr>
-            <w:proofErr w:type="spellStart"/>
             <w:r>
               <w:rPr>
                 <w:b w:val="0"/>
@@ -5639,7 +5198,6 @@
               </w:rPr>
               <w:t>studentMatchTarget</w:t>
             </w:r>
-            <w:proofErr w:type="spellEnd"/>
           </w:p>
         </w:tc>
         <w:tc>
@@ -5730,7 +5288,6 @@
               </w:rPr>
               <w:t xml:space="preserve">Valid values are </w:t>
             </w:r>
-            <w:proofErr w:type="spellStart"/>
             <w:r>
               <w:rPr>
                 <w:rStyle w:val="normaltextrun"/>
@@ -5741,7 +5298,6 @@
               </w:rPr>
               <w:t>userPrincipalName</w:t>
             </w:r>
-            <w:proofErr w:type="spellEnd"/>
             <w:r>
               <w:rPr>
                 <w:rStyle w:val="normaltextrun"/>
@@ -5750,29 +5306,7 @@
                 <w:szCs w:val="18"/>
                 <w:shd w:val="clear" w:color="auto" w:fill="FFFFFF"/>
               </w:rPr>
-              <w:t xml:space="preserve"> or mail.  This can be left </w:t>
-            </w:r>
-            <w:proofErr w:type="gramStart"/>
-            <w:r>
-              <w:rPr>
-                <w:rStyle w:val="normaltextrun"/>
-                <w:rFonts w:cs="Segoe UI"/>
-                <w:color w:val="000000"/>
-                <w:szCs w:val="18"/>
-                <w:shd w:val="clear" w:color="auto" w:fill="FFFFFF"/>
-              </w:rPr>
-              <w:t>as is</w:t>
-            </w:r>
-            <w:proofErr w:type="gramEnd"/>
-            <w:r>
-              <w:rPr>
-                <w:rStyle w:val="normaltextrun"/>
-                <w:rFonts w:cs="Segoe UI"/>
-                <w:color w:val="000000"/>
-                <w:szCs w:val="18"/>
-                <w:shd w:val="clear" w:color="auto" w:fill="FFFFFF"/>
-              </w:rPr>
-              <w:t xml:space="preserve"> if using a sync that has already been created in SDS.  </w:t>
+              <w:t xml:space="preserve"> or mail.  This can be left as is if using a sync that has already been created in SDS.  </w:t>
             </w:r>
           </w:p>
         </w:tc>
@@ -5796,7 +5330,6 @@
                 <w:bCs w:val="0"/>
               </w:rPr>
             </w:pPr>
-            <w:proofErr w:type="spellStart"/>
             <w:r>
               <w:rPr>
                 <w:b w:val="0"/>
@@ -5804,7 +5337,6 @@
               </w:rPr>
               <w:t>studentDomainAddon</w:t>
             </w:r>
-            <w:proofErr w:type="spellEnd"/>
           </w:p>
         </w:tc>
         <w:tc>
@@ -5908,29 +5440,7 @@
                 <w:szCs w:val="18"/>
                 <w:shd w:val="clear" w:color="auto" w:fill="FFFFFF"/>
               </w:rPr>
-              <w:t xml:space="preserve">  (Example: contoso.onmicrosoft.com) This can be left </w:t>
-            </w:r>
-            <w:proofErr w:type="gramStart"/>
-            <w:r>
-              <w:rPr>
-                <w:rStyle w:val="normaltextrun"/>
-                <w:rFonts w:cs="Segoe UI"/>
-                <w:color w:val="000000"/>
-                <w:szCs w:val="18"/>
-                <w:shd w:val="clear" w:color="auto" w:fill="FFFFFF"/>
-              </w:rPr>
-              <w:t>as is</w:t>
-            </w:r>
-            <w:proofErr w:type="gramEnd"/>
-            <w:r>
-              <w:rPr>
-                <w:rStyle w:val="normaltextrun"/>
-                <w:rFonts w:cs="Segoe UI"/>
-                <w:color w:val="000000"/>
-                <w:szCs w:val="18"/>
-                <w:shd w:val="clear" w:color="auto" w:fill="FFFFFF"/>
-              </w:rPr>
-              <w:t xml:space="preserve"> if not using appending a domain or using a sync that has already been created in SDS.  </w:t>
+              <w:t xml:space="preserve">  (Example: contoso.onmicrosoft.com) This can be left as is if not using appending a domain or using a sync that has already been created in SDS.  </w:t>
             </w:r>
           </w:p>
         </w:tc>
@@ -5954,7 +5464,6 @@
                 <w:bCs w:val="0"/>
               </w:rPr>
             </w:pPr>
-            <w:proofErr w:type="spellStart"/>
             <w:r>
               <w:rPr>
                 <w:b w:val="0"/>
@@ -5962,7 +5471,6 @@
               </w:rPr>
               <w:t>yearStartDate</w:t>
             </w:r>
-            <w:proofErr w:type="spellEnd"/>
           </w:p>
         </w:tc>
         <w:tc>
@@ -6016,9 +5524,8 @@
                 <w:szCs w:val="18"/>
                 <w:shd w:val="clear" w:color="auto" w:fill="FFFFFF"/>
               </w:rPr>
-              <w:t xml:space="preserve">year in </w:t>
-            </w:r>
-            <w:proofErr w:type="spellStart"/>
+              <w:t xml:space="preserve">year in yyyy-mm-dd format.  </w:t>
+            </w:r>
             <w:r>
               <w:rPr>
                 <w:rStyle w:val="normaltextrun"/>
@@ -6027,50 +5534,7 @@
                 <w:szCs w:val="18"/>
                 <w:shd w:val="clear" w:color="auto" w:fill="FFFFFF"/>
               </w:rPr>
-              <w:t>yyyy</w:t>
-            </w:r>
-            <w:proofErr w:type="spellEnd"/>
-            <w:r>
-              <w:rPr>
-                <w:rStyle w:val="normaltextrun"/>
-                <w:rFonts w:cs="Segoe UI"/>
-                <w:color w:val="000000"/>
-                <w:szCs w:val="18"/>
-                <w:shd w:val="clear" w:color="auto" w:fill="FFFFFF"/>
-              </w:rPr>
-              <w:t xml:space="preserve">-mm-dd format.  </w:t>
-            </w:r>
-            <w:r>
-              <w:rPr>
-                <w:rStyle w:val="normaltextrun"/>
-                <w:rFonts w:cs="Segoe UI"/>
-                <w:color w:val="000000"/>
-                <w:szCs w:val="18"/>
-                <w:shd w:val="clear" w:color="auto" w:fill="FFFFFF"/>
-              </w:rPr>
-              <w:t xml:space="preserve">This can be left </w:t>
-            </w:r>
-            <w:proofErr w:type="gramStart"/>
-            <w:r>
-              <w:rPr>
-                <w:rStyle w:val="normaltextrun"/>
-                <w:rFonts w:cs="Segoe UI"/>
-                <w:color w:val="000000"/>
-                <w:szCs w:val="18"/>
-                <w:shd w:val="clear" w:color="auto" w:fill="FFFFFF"/>
-              </w:rPr>
-              <w:t>as is</w:t>
-            </w:r>
-            <w:proofErr w:type="gramEnd"/>
-            <w:r>
-              <w:rPr>
-                <w:rStyle w:val="normaltextrun"/>
-                <w:rFonts w:cs="Segoe UI"/>
-                <w:color w:val="000000"/>
-                <w:szCs w:val="18"/>
-                <w:shd w:val="clear" w:color="auto" w:fill="FFFFFF"/>
-              </w:rPr>
-              <w:t xml:space="preserve"> if using a sync that has already been created in SDS.  </w:t>
+              <w:t xml:space="preserve">This can be left as is if using a sync that has already been created in SDS.  </w:t>
             </w:r>
           </w:p>
         </w:tc>
@@ -6094,7 +5558,6 @@
                 <w:bCs w:val="0"/>
               </w:rPr>
             </w:pPr>
-            <w:proofErr w:type="spellStart"/>
             <w:r>
               <w:rPr>
                 <w:b w:val="0"/>
@@ -6102,7 +5565,6 @@
               </w:rPr>
               <w:t>yearEndDate</w:t>
             </w:r>
-            <w:proofErr w:type="spellEnd"/>
           </w:p>
         </w:tc>
         <w:tc>
@@ -6146,9 +5608,8 @@
                 <w:szCs w:val="18"/>
                 <w:shd w:val="clear" w:color="auto" w:fill="FFFFFF"/>
               </w:rPr>
-              <w:t xml:space="preserve">End of the academic year in </w:t>
-            </w:r>
-            <w:proofErr w:type="spellStart"/>
+              <w:t xml:space="preserve">End of the academic year in yyyy-mm-dd format.  </w:t>
+            </w:r>
             <w:r>
               <w:rPr>
                 <w:rStyle w:val="normaltextrun"/>
@@ -6157,50 +5618,7 @@
                 <w:szCs w:val="18"/>
                 <w:shd w:val="clear" w:color="auto" w:fill="FFFFFF"/>
               </w:rPr>
-              <w:t>yyyy</w:t>
-            </w:r>
-            <w:proofErr w:type="spellEnd"/>
-            <w:r>
-              <w:rPr>
-                <w:rStyle w:val="normaltextrun"/>
-                <w:rFonts w:cs="Segoe UI"/>
-                <w:color w:val="000000"/>
-                <w:szCs w:val="18"/>
-                <w:shd w:val="clear" w:color="auto" w:fill="FFFFFF"/>
-              </w:rPr>
-              <w:t xml:space="preserve">-mm-dd format.  </w:t>
-            </w:r>
-            <w:r>
-              <w:rPr>
-                <w:rStyle w:val="normaltextrun"/>
-                <w:rFonts w:cs="Segoe UI"/>
-                <w:color w:val="000000"/>
-                <w:szCs w:val="18"/>
-                <w:shd w:val="clear" w:color="auto" w:fill="FFFFFF"/>
-              </w:rPr>
-              <w:t xml:space="preserve">This can be left </w:t>
-            </w:r>
-            <w:proofErr w:type="gramStart"/>
-            <w:r>
-              <w:rPr>
-                <w:rStyle w:val="normaltextrun"/>
-                <w:rFonts w:cs="Segoe UI"/>
-                <w:color w:val="000000"/>
-                <w:szCs w:val="18"/>
-                <w:shd w:val="clear" w:color="auto" w:fill="FFFFFF"/>
-              </w:rPr>
-              <w:t>as is</w:t>
-            </w:r>
-            <w:proofErr w:type="gramEnd"/>
-            <w:r>
-              <w:rPr>
-                <w:rStyle w:val="normaltextrun"/>
-                <w:rFonts w:cs="Segoe UI"/>
-                <w:color w:val="000000"/>
-                <w:szCs w:val="18"/>
-                <w:shd w:val="clear" w:color="auto" w:fill="FFFFFF"/>
-              </w:rPr>
-              <w:t xml:space="preserve"> if using a sync that has already been created in SDS.  </w:t>
+              <w:t xml:space="preserve">This can be left as is if using a sync that has already been created in SDS.  </w:t>
             </w:r>
           </w:p>
         </w:tc>
@@ -6224,7 +5642,6 @@
                 <w:bCs w:val="0"/>
               </w:rPr>
             </w:pPr>
-            <w:proofErr w:type="spellStart"/>
             <w:r>
               <w:rPr>
                 <w:b w:val="0"/>
@@ -6232,7 +5649,6 @@
               </w:rPr>
               <w:t>expirationDateTime</w:t>
             </w:r>
-            <w:proofErr w:type="spellEnd"/>
           </w:p>
         </w:tc>
         <w:tc>
@@ -6349,29 +5765,7 @@
                 <w:szCs w:val="18"/>
                 <w:shd w:val="clear" w:color="auto" w:fill="FFFFFF"/>
               </w:rPr>
-              <w:t xml:space="preserve">This can be left </w:t>
-            </w:r>
-            <w:proofErr w:type="gramStart"/>
-            <w:r>
-              <w:rPr>
-                <w:rStyle w:val="normaltextrun"/>
-                <w:rFonts w:cs="Segoe UI"/>
-                <w:color w:val="000000"/>
-                <w:szCs w:val="18"/>
-                <w:shd w:val="clear" w:color="auto" w:fill="FFFFFF"/>
-              </w:rPr>
-              <w:t>as is</w:t>
-            </w:r>
-            <w:proofErr w:type="gramEnd"/>
-            <w:r>
-              <w:rPr>
-                <w:rStyle w:val="normaltextrun"/>
-                <w:rFonts w:cs="Segoe UI"/>
-                <w:color w:val="000000"/>
-                <w:szCs w:val="18"/>
-                <w:shd w:val="clear" w:color="auto" w:fill="FFFFFF"/>
-              </w:rPr>
-              <w:t xml:space="preserve"> if using a sync that has already been created in SDS.  </w:t>
+              <w:t xml:space="preserve">This can be left as is if using a sync that has already been created in SDS.  </w:t>
             </w:r>
           </w:p>
         </w:tc>
@@ -6424,7 +5818,6 @@
       <w:r>
         <w:t xml:space="preserve">main integration pipeline is </w:t>
       </w:r>
-      <w:proofErr w:type="spellStart"/>
       <w:r>
         <w:t>Schoology</w:t>
       </w:r>
@@ -6434,7 +5827,6 @@
       <w:r>
         <w:t>_Main</w:t>
       </w:r>
-      <w:proofErr w:type="spellEnd"/>
     </w:p>
     <w:p>
       <w:pPr>
@@ -6619,13 +6011,8 @@
         <w:t>C</w:t>
       </w:r>
       <w:r>
-        <w:t xml:space="preserve">heck the number of validation errors against the </w:t>
-      </w:r>
-      <w:proofErr w:type="spellStart"/>
-      <w:r>
-        <w:t>validationErrorThreshold</w:t>
-      </w:r>
-      <w:proofErr w:type="spellEnd"/>
+        <w:t>heck the number of validation errors against the validationErrorThreshold</w:t>
+      </w:r>
       <w:r>
         <w:t xml:space="preserve">, and check that each </w:t>
       </w:r>
@@ -6873,19 +6260,15 @@
       <w:r>
         <w:t xml:space="preserve"> </w:t>
       </w:r>
-      <w:proofErr w:type="spellStart"/>
       <w:r>
         <w:t>Toggle_Azure_Storage_SFTP</w:t>
       </w:r>
-      <w:proofErr w:type="spellEnd"/>
       <w:r>
         <w:t xml:space="preserve"> can be </w:t>
       </w:r>
-      <w:proofErr w:type="spellStart"/>
       <w:r>
         <w:t>triggerd</w:t>
       </w:r>
-      <w:proofErr w:type="spellEnd"/>
       <w:r>
         <w:t xml:space="preserve"> </w:t>
       </w:r>
@@ -7013,7 +6396,7 @@
           <v:shape id="_x0000_i1025" type="#_x0000_t75" style="width:349.5pt;height:167.5pt" o:ole="">
             <v:imagedata r:id="rId22" o:title=""/>
           </v:shape>
-          <o:OLEObject Type="Embed" ProgID="PBrush" ShapeID="_x0000_i1025" DrawAspect="Content" ObjectID="_1777214056" r:id="rId23"/>
+          <o:OLEObject Type="Embed" ProgID="PBrush" ShapeID="_x0000_i1025" DrawAspect="Content" ObjectID="_1777271794" r:id="rId23"/>
         </w:object>
       </w:r>
     </w:p>
@@ -7043,11 +6426,9 @@
         <w:pStyle w:val="Bodycopy"/>
         <w:ind w:left="720"/>
       </w:pPr>
-      <w:proofErr w:type="spellStart"/>
       <w:r>
         <w:t>schoologyImportCsvPath</w:t>
       </w:r>
-      <w:proofErr w:type="spellEnd"/>
       <w:r>
         <w:t xml:space="preserve"> (</w:t>
       </w:r>
@@ -7055,13 +6436,8 @@
         <w:t>Location of the Schoology import source files)</w:t>
       </w:r>
       <w:r>
-        <w:t xml:space="preserve">: </w:t>
-      </w:r>
-      <w:proofErr w:type="spellStart"/>
-      <w:r>
-        <w:t>schoologyimportcsvs</w:t>
-      </w:r>
-      <w:proofErr w:type="spellEnd"/>
+        <w:t>: schoologyimportcsvs</w:t>
+      </w:r>
     </w:p>
     <w:p>
       <w:pPr>
@@ -7134,11 +6510,9 @@
       <w:r>
         <w:t xml:space="preserve">Activities (i.e. </w:t>
       </w:r>
-      <w:proofErr w:type="spellStart"/>
       <w:r>
         <w:t>Send_email_report</w:t>
       </w:r>
-      <w:proofErr w:type="spellEnd"/>
       <w:r>
         <w:t xml:space="preserve">) </w:t>
       </w:r>
@@ -7397,15 +6771,7 @@
         <w:t>use” type</w:t>
       </w:r>
       <w:r>
-        <w:t xml:space="preserve"> of resource, with pricing based on pipeline orchestration and execution, data flow execution and debugging, and number of data factory operations (</w:t>
-      </w:r>
-      <w:proofErr w:type="spellStart"/>
-      <w:r>
-        <w:t>eg</w:t>
-      </w:r>
-      <w:proofErr w:type="spellEnd"/>
-      <w:r>
-        <w:t xml:space="preserve">, creating/deploying pipelines, pipeline monitoring). More info on pricing can be found here: </w:t>
+        <w:t xml:space="preserve"> of resource, with pricing based on pipeline orchestration and execution, data flow execution and debugging, and number of data factory operations (eg, creating/deploying pipelines, pipeline monitoring). More info on pricing can be found here: </w:t>
       </w:r>
       <w:hyperlink r:id="rId28" w:history="1">
         <w:r>
@@ -7456,15 +6822,7 @@
         <w:t>s</w:t>
       </w:r>
       <w:r>
-        <w:t xml:space="preserve"> which do not include a data flow activity, such as the </w:t>
-      </w:r>
-      <w:proofErr w:type="spellStart"/>
-      <w:r>
-        <w:t>Send_email_report</w:t>
-      </w:r>
-      <w:proofErr w:type="spellEnd"/>
-      <w:r>
-        <w:t xml:space="preserve">, </w:t>
+        <w:t xml:space="preserve"> which do not include a data flow activity, such as the Send_email_report, </w:t>
       </w:r>
       <w:r>
         <w:t>you can simply click on the Debug link within the pipeline view.</w:t>
@@ -7593,22 +6951,18 @@
       <w:r>
         <w:t xml:space="preserve"> debug a data flow such as the </w:t>
       </w:r>
-      <w:proofErr w:type="spellStart"/>
       <w:r>
         <w:t>SDSVnext_All_Files_Validation</w:t>
       </w:r>
-      <w:proofErr w:type="spellEnd"/>
       <w:r>
         <w:t xml:space="preserve"> </w:t>
       </w:r>
       <w:r>
         <w:t xml:space="preserve">or </w:t>
       </w:r>
-      <w:proofErr w:type="spellStart"/>
       <w:r>
         <w:t>SDSVnext_Required_Files_Validation</w:t>
       </w:r>
-      <w:proofErr w:type="spellEnd"/>
       <w:r>
         <w:t xml:space="preserve"> </w:t>
       </w:r>
@@ -7619,15 +6973,7 @@
         <w:t>s</w:t>
       </w:r>
       <w:r>
-        <w:t xml:space="preserve">, you </w:t>
-      </w:r>
-      <w:proofErr w:type="gramStart"/>
-      <w:r>
-        <w:t>have to</w:t>
-      </w:r>
-      <w:proofErr w:type="gramEnd"/>
-      <w:r>
-        <w:t xml:space="preserve"> first </w:t>
+        <w:t xml:space="preserve">, you have to first </w:t>
       </w:r>
       <w:r>
         <w:t xml:space="preserve">turn on the </w:t>
@@ -10000,7 +9346,6 @@
   <w:style w:type="character" w:default="1" w:styleId="DefaultParagraphFont">
     <w:name w:val="Default Paragraph Font"/>
     <w:uiPriority w:val="1"/>
-    <w:semiHidden/>
     <w:unhideWhenUsed/>
   </w:style>
   <w:style w:type="table" w:default="1" w:styleId="TableNormal">
@@ -11130,6 +10475,10 @@
 </file>
 
 <file path=customXml/item1.xml><?xml version="1.0" encoding="utf-8"?>
+<b:Sources xmlns:b="http://schemas.openxmlformats.org/officeDocument/2006/bibliography" xmlns="http://schemas.openxmlformats.org/officeDocument/2006/bibliography" SelectedStyle="\APA.XSL" StyleName="APA"/>
+</file>
+
+<file path=customXml/item2.xml><?xml version="1.0" encoding="utf-8"?>
 <?mso-contentType ?>
 <FormTemplates xmlns="http://schemas.microsoft.com/sharepoint/v3/contenttype/forms">
   <Display>DocumentLibraryForm</Display>
@@ -11138,11 +10487,42 @@
 </FormTemplates>
 </file>
 
-<file path=customXml/item2.xml><?xml version="1.0" encoding="utf-8"?>
-<b:Sources xmlns:b="http://schemas.openxmlformats.org/officeDocument/2006/bibliography" xmlns="http://schemas.openxmlformats.org/officeDocument/2006/bibliography" SelectedStyle="\APA.XSL" StyleName="APA"/>
+<file path=customXml/item3.xml><?xml version="1.0" encoding="utf-8"?>
+<p:properties xmlns:p="http://schemas.microsoft.com/office/2006/metadata/properties" xmlns:xsi="http://www.w3.org/2001/XMLSchema-instance" xmlns:pc="http://schemas.microsoft.com/office/infopath/2007/PartnerControls">
+  <documentManagement>
+    <MediaServiceFastMetadata xmlns="76aa7a0c-5d4c-424b-925b-6ee7d8e164d4" xsi:nil="true"/>
+    <MediaServiceMetadata xmlns="76aa7a0c-5d4c-424b-925b-6ee7d8e164d4" xsi:nil="true"/>
+    <Audience xmlns="76aa7a0c-5d4c-424b-925b-6ee7d8e164d4" xsi:nil="true"/>
+    <_ip_UnifiedCompliancePolicyUIAction xmlns="http://schemas.microsoft.com/sharepoint/v3" xsi:nil="true"/>
+    <Status xmlns="76aa7a0c-5d4c-424b-925b-6ee7d8e164d4" xsi:nil="true"/>
+    <SME_x002f_Owner2 xmlns="76aa7a0c-5d4c-424b-925b-6ee7d8e164d4">DataSense Implementation &amp; Support Management</SME_x002f_Owner2>
+    <LinkstoDocuments xmlns="76aa7a0c-5d4c-424b-925b-6ee7d8e164d4">
+      <Url xsi:nil="true"/>
+      <Description xsi:nil="true"/>
+    </LinkstoDocuments>
+    <SME_x002f_Owner xmlns="76aa7a0c-5d4c-424b-925b-6ee7d8e164d4">
+      <UserInfo>
+        <DisplayName/>
+        <AccountId xsi:nil="true"/>
+        <AccountType/>
+      </UserInfo>
+    </SME_x002f_Owner>
+    <_ip_UnifiedCompliancePolicyProperties xmlns="http://schemas.microsoft.com/sharepoint/v3" xsi:nil="true"/>
+    <TypeofDocuments xmlns="76aa7a0c-5d4c-424b-925b-6ee7d8e164d4" xsi:nil="true"/>
+    <DocDescription xmlns="76aa7a0c-5d4c-424b-925b-6ee7d8e164d4" xsi:nil="true"/>
+    <lcf76f155ced4ddcb4097134ff3c332f xmlns="76aa7a0c-5d4c-424b-925b-6ee7d8e164d4">
+      <Terms xmlns="http://schemas.microsoft.com/office/infopath/2007/PartnerControls"/>
+    </lcf76f155ced4ddcb4097134ff3c332f>
+    <ReferenceDoc xmlns="76aa7a0c-5d4c-424b-925b-6ee7d8e164d4">
+      <Url xsi:nil="true"/>
+      <Description xsi:nil="true"/>
+    </ReferenceDoc>
+    <TaxCatchAll xmlns="230e9df3-be65-4c73-a93b-d1236ebd677e" xsi:nil="true"/>
+  </documentManagement>
+</p:properties>
 </file>
 
-<file path=customXml/item3.xml><?xml version="1.0" encoding="utf-8"?>
+<file path=customXml/item4.xml><?xml version="1.0" encoding="utf-8"?>
 <ct:contentTypeSchema xmlns:ct="http://schemas.microsoft.com/office/2006/metadata/contentType" xmlns:ma="http://schemas.microsoft.com/office/2006/metadata/properties/metaAttributes" ct:_="" ma:_="" ma:contentTypeName="Document" ma:contentTypeID="0x010100A6AF182829D74549A04EF9CFCD0FEF5D" ma:contentTypeVersion="31" ma:contentTypeDescription="Create a new document." ma:contentTypeScope="" ma:versionID="c93ad28cf3786806d6dd43aba4aae93f">
   <xsd:schema xmlns:xsd="http://www.w3.org/2001/XMLSchema" xmlns:xs="http://www.w3.org/2001/XMLSchema" xmlns:p="http://schemas.microsoft.com/office/2006/metadata/properties" xmlns:ns1="http://schemas.microsoft.com/sharepoint/v3" xmlns:ns2="76aa7a0c-5d4c-424b-925b-6ee7d8e164d4" xmlns:ns3="724d34d9-9851-45dd-a9f1-48075830cef5" xmlns:ns4="230e9df3-be65-4c73-a93b-d1236ebd677e" targetNamespace="http://schemas.microsoft.com/office/2006/metadata/properties" ma:root="true" ma:fieldsID="11e30cf6a206fd4c70012ed4706194c6" ns1:_="" ns2:_="" ns3:_="" ns4:_="">
     <xsd:import namespace="http://schemas.microsoft.com/sharepoint/v3"/>
@@ -11515,42 +10895,15 @@
 </ct:contentTypeSchema>
 </file>
 
-<file path=customXml/item4.xml><?xml version="1.0" encoding="utf-8"?>
-<p:properties xmlns:p="http://schemas.microsoft.com/office/2006/metadata/properties" xmlns:xsi="http://www.w3.org/2001/XMLSchema-instance" xmlns:pc="http://schemas.microsoft.com/office/infopath/2007/PartnerControls">
-  <documentManagement>
-    <MediaServiceFastMetadata xmlns="76aa7a0c-5d4c-424b-925b-6ee7d8e164d4" xsi:nil="true"/>
-    <MediaServiceMetadata xmlns="76aa7a0c-5d4c-424b-925b-6ee7d8e164d4" xsi:nil="true"/>
-    <Audience xmlns="76aa7a0c-5d4c-424b-925b-6ee7d8e164d4" xsi:nil="true"/>
-    <_ip_UnifiedCompliancePolicyUIAction xmlns="http://schemas.microsoft.com/sharepoint/v3" xsi:nil="true"/>
-    <Status xmlns="76aa7a0c-5d4c-424b-925b-6ee7d8e164d4" xsi:nil="true"/>
-    <SME_x002f_Owner2 xmlns="76aa7a0c-5d4c-424b-925b-6ee7d8e164d4">DataSense Implementation &amp; Support Management</SME_x002f_Owner2>
-    <LinkstoDocuments xmlns="76aa7a0c-5d4c-424b-925b-6ee7d8e164d4">
-      <Url xsi:nil="true"/>
-      <Description xsi:nil="true"/>
-    </LinkstoDocuments>
-    <SME_x002f_Owner xmlns="76aa7a0c-5d4c-424b-925b-6ee7d8e164d4">
-      <UserInfo>
-        <DisplayName/>
-        <AccountId xsi:nil="true"/>
-        <AccountType/>
-      </UserInfo>
-    </SME_x002f_Owner>
-    <_ip_UnifiedCompliancePolicyProperties xmlns="http://schemas.microsoft.com/sharepoint/v3" xsi:nil="true"/>
-    <TypeofDocuments xmlns="76aa7a0c-5d4c-424b-925b-6ee7d8e164d4" xsi:nil="true"/>
-    <DocDescription xmlns="76aa7a0c-5d4c-424b-925b-6ee7d8e164d4" xsi:nil="true"/>
-    <lcf76f155ced4ddcb4097134ff3c332f xmlns="76aa7a0c-5d4c-424b-925b-6ee7d8e164d4">
-      <Terms xmlns="http://schemas.microsoft.com/office/infopath/2007/PartnerControls"/>
-    </lcf76f155ced4ddcb4097134ff3c332f>
-    <ReferenceDoc xmlns="76aa7a0c-5d4c-424b-925b-6ee7d8e164d4">
-      <Url xsi:nil="true"/>
-      <Description xsi:nil="true"/>
-    </ReferenceDoc>
-    <TaxCatchAll xmlns="230e9df3-be65-4c73-a93b-d1236ebd677e" xsi:nil="true"/>
-  </documentManagement>
-</p:properties>
+<file path=customXml/itemProps1.xml><?xml version="1.0" encoding="utf-8"?>
+<ds:datastoreItem xmlns:ds="http://schemas.openxmlformats.org/officeDocument/2006/customXml" ds:itemID="{E8DE0A10-DE0D-4EA9-85F1-E60656DB2657}">
+  <ds:schemaRefs>
+    <ds:schemaRef ds:uri="http://schemas.openxmlformats.org/officeDocument/2006/bibliography"/>
+  </ds:schemaRefs>
+</ds:datastoreItem>
 </file>
 
-<file path=customXml/itemProps1.xml><?xml version="1.0" encoding="utf-8"?>
+<file path=customXml/itemProps2.xml><?xml version="1.0" encoding="utf-8"?>
 <ds:datastoreItem xmlns:ds="http://schemas.openxmlformats.org/officeDocument/2006/customXml" ds:itemID="{5A2A7B6E-AA2D-4B68-97BD-28AA9F65BC75}">
   <ds:schemaRefs>
     <ds:schemaRef ds:uri="http://schemas.microsoft.com/sharepoint/v3/contenttype/forms"/>
@@ -11558,15 +10911,19 @@
 </ds:datastoreItem>
 </file>
 
-<file path=customXml/itemProps2.xml><?xml version="1.0" encoding="utf-8"?>
-<ds:datastoreItem xmlns:ds="http://schemas.openxmlformats.org/officeDocument/2006/customXml" ds:itemID="{E8DE0A10-DE0D-4EA9-85F1-E60656DB2657}">
+<file path=customXml/itemProps3.xml><?xml version="1.0" encoding="utf-8"?>
+<ds:datastoreItem xmlns:ds="http://schemas.openxmlformats.org/officeDocument/2006/customXml" ds:itemID="{229746E9-8423-460D-B1CD-9C0B40CFB209}">
   <ds:schemaRefs>
-    <ds:schemaRef ds:uri="http://schemas.openxmlformats.org/officeDocument/2006/bibliography"/>
+    <ds:schemaRef ds:uri="http://schemas.microsoft.com/office/2006/metadata/properties"/>
+    <ds:schemaRef ds:uri="http://schemas.microsoft.com/office/infopath/2007/PartnerControls"/>
+    <ds:schemaRef ds:uri="76aa7a0c-5d4c-424b-925b-6ee7d8e164d4"/>
+    <ds:schemaRef ds:uri="http://schemas.microsoft.com/sharepoint/v3"/>
+    <ds:schemaRef ds:uri="230e9df3-be65-4c73-a93b-d1236ebd677e"/>
   </ds:schemaRefs>
 </ds:datastoreItem>
 </file>
 
-<file path=customXml/itemProps3.xml><?xml version="1.0" encoding="utf-8"?>
+<file path=customXml/itemProps4.xml><?xml version="1.0" encoding="utf-8"?>
 <ds:datastoreItem xmlns:ds="http://schemas.openxmlformats.org/officeDocument/2006/customXml" ds:itemID="{E8633A53-BAC2-4547-A468-EE4942775912}">
   <ds:schemaRefs>
     <ds:schemaRef ds:uri="http://schemas.microsoft.com/office/2006/metadata/contentType"/>
@@ -11587,18 +10944,6 @@
 </ds:datastoreItem>
 </file>
 
-<file path=customXml/itemProps4.xml><?xml version="1.0" encoding="utf-8"?>
-<ds:datastoreItem xmlns:ds="http://schemas.openxmlformats.org/officeDocument/2006/customXml" ds:itemID="{229746E9-8423-460D-B1CD-9C0B40CFB209}">
-  <ds:schemaRefs>
-    <ds:schemaRef ds:uri="http://schemas.microsoft.com/office/2006/metadata/properties"/>
-    <ds:schemaRef ds:uri="http://schemas.microsoft.com/office/infopath/2007/PartnerControls"/>
-    <ds:schemaRef ds:uri="76aa7a0c-5d4c-424b-925b-6ee7d8e164d4"/>
-    <ds:schemaRef ds:uri="http://schemas.microsoft.com/sharepoint/v3"/>
-    <ds:schemaRef ds:uri="230e9df3-be65-4c73-a93b-d1236ebd677e"/>
-  </ds:schemaRefs>
-</ds:datastoreItem>
-</file>
-
 <file path=docMetadata/LabelInfo.xml><?xml version="1.0" encoding="utf-8"?>
 <clbl:labelList xmlns:clbl="http://schemas.microsoft.com/office/2020/mipLabelMetadata">
   <clbl:label id="{1a19d03a-48bc-4359-8038-5b5f6d5847c3}" enabled="1" method="Standard" siteId="{72f988bf-86f1-41af-91ab-2d7cd011db47}" removed="0"/>

</xml_diff>

<commit_message>
Removing public access and updated documentation
</commit_message>
<xml_diff>
--- a/CustomSolutions/SDS_ADF_ETL_Integrations/SchoologyCSV/Schoology Import CSV ETL to SDS Vnext.docx
+++ b/CustomSolutions/SDS_ADF_ETL_Integrations/SchoologyCSV/Schoology Import CSV ETL to SDS Vnext.docx
@@ -1869,6 +1869,42 @@
       <w:r>
         <w:t>.</w:t>
       </w:r>
+      <w:r>
+        <w:t xml:space="preserve">  </w:t>
+      </w:r>
+      <w:r>
+        <w:t xml:space="preserve">Make sure that </w:t>
+      </w:r>
+      <w:r>
+        <w:t xml:space="preserve">“Enable </w:t>
+      </w:r>
+      <w:r>
+        <w:t>M</w:t>
+      </w:r>
+      <w:r>
+        <w:t xml:space="preserve">anaged </w:t>
+      </w:r>
+      <w:r>
+        <w:t>V</w:t>
+      </w:r>
+      <w:r>
+        <w:t xml:space="preserve">irtual </w:t>
+      </w:r>
+      <w:r>
+        <w:t>N</w:t>
+      </w:r>
+      <w:r>
+        <w:t xml:space="preserve">etwork” </w:t>
+      </w:r>
+      <w:r>
+        <w:t xml:space="preserve">is selected </w:t>
+      </w:r>
+      <w:r>
+        <w:t>on the Networking ta</w:t>
+      </w:r>
+      <w:r>
+        <w:t xml:space="preserve">b.  </w:t>
+      </w:r>
     </w:p>
     <w:p>
       <w:pPr>
@@ -1897,13 +1933,16 @@
         <w:t xml:space="preserve">adf-SchoologyCSVtoSDS </w:t>
       </w:r>
       <w:r>
-        <w:t>(ADF instance) access to retrieve secrets from the key vault</w:t>
-      </w:r>
-      <w:r>
-        <w:t xml:space="preserve"> (granted the Secret Permissions of “Get”</w:t>
-      </w:r>
-      <w:r>
-        <w:t xml:space="preserve"> or “</w:t>
+        <w:t>(ADF instance) to retrieve secrets from the key vault</w:t>
+      </w:r>
+      <w:r>
+        <w:t xml:space="preserve"> (</w:t>
+      </w:r>
+      <w:r>
+        <w:t>Assign</w:t>
+      </w:r>
+      <w:r>
+        <w:t xml:space="preserve"> “</w:t>
       </w:r>
       <w:r>
         <w:t>Key Vault Secrets User</w:t>
@@ -1949,7 +1988,6 @@
         <w:jc w:val="both"/>
       </w:pPr>
       <w:r>
-        <w:lastRenderedPageBreak/>
         <w:t xml:space="preserve">Alt: </w:t>
       </w:r>
       <w:hyperlink r:id="rId16" w:anchor="steps" w:history="1">
@@ -1971,7 +2009,13 @@
         <w:jc w:val="both"/>
       </w:pPr>
       <w:r>
-        <w:t xml:space="preserve">Modify key vault to </w:t>
+        <w:t xml:space="preserve">Modify </w:t>
+      </w:r>
+      <w:r>
+        <w:t xml:space="preserve">the </w:t>
+      </w:r>
+      <w:r>
+        <w:t xml:space="preserve">key vault to </w:t>
       </w:r>
       <w:r>
         <w:t>provide access to</w:t>
@@ -2005,6 +2049,187 @@
       </w:r>
       <w:r>
         <w:t>)</w:t>
+      </w:r>
+      <w:r>
+        <w:t xml:space="preserve">.  </w:t>
+      </w:r>
+      <w:r>
+        <w:t>Also</w:t>
+      </w:r>
+      <w:r>
+        <w:t>,</w:t>
+      </w:r>
+      <w:r>
+        <w:t xml:space="preserve"> the user</w:t>
+      </w:r>
+      <w:r>
+        <w:t>’</w:t>
+      </w:r>
+      <w:r>
+        <w:t xml:space="preserve">s </w:t>
+      </w:r>
+      <w:r>
+        <w:t>IP</w:t>
+      </w:r>
+      <w:r>
+        <w:t xml:space="preserve"> address should </w:t>
+      </w:r>
+      <w:r>
+        <w:t xml:space="preserve">only </w:t>
+      </w:r>
+      <w:r>
+        <w:t>be temporarily added in the firewall in the networking tab</w:t>
+      </w:r>
+      <w:r>
+        <w:t xml:space="preserve"> before updating the </w:t>
+      </w:r>
+      <w:r>
+        <w:t>key vault secrets</w:t>
+      </w:r>
+      <w:r>
+        <w:t>.</w:t>
+      </w:r>
+      <w:r>
+        <w:t xml:space="preserve">  This must be done even if the user</w:t>
+      </w:r>
+      <w:r>
+        <w:t xml:space="preserve"> ha</w:t>
+      </w:r>
+      <w:r>
+        <w:t xml:space="preserve">s </w:t>
+      </w:r>
+      <w:r>
+        <w:t>access control privileges</w:t>
+      </w:r>
+      <w:r>
+        <w:t>.</w:t>
+      </w:r>
+    </w:p>
+    <w:p>
+      <w:pPr>
+        <w:pStyle w:val="Bodycopy"/>
+        <w:numPr>
+          <w:ilvl w:val="0"/>
+          <w:numId w:val="17"/>
+        </w:numPr>
+        <w:jc w:val="both"/>
+      </w:pPr>
+      <w:r>
+        <w:t>M</w:t>
+      </w:r>
+      <w:r>
+        <w:t xml:space="preserve">odify the storage account access to enable managed identity </w:t>
+      </w:r>
+      <w:r>
+        <w:rPr>
+          <w:rFonts w:cs="Segoe UI"/>
+          <w:color w:val="292827"/>
+          <w:szCs w:val="18"/>
+        </w:rPr>
+        <w:t xml:space="preserve">adf-SchoologyCSVtoSDS </w:t>
+      </w:r>
+      <w:r>
+        <w:t>(ADF instance) to toggle SFTP.  (“</w:t>
+      </w:r>
+      <w:r>
+        <w:t xml:space="preserve">Storage </w:t>
+      </w:r>
+      <w:r>
+        <w:t>Blob Data</w:t>
+      </w:r>
+      <w:r>
+        <w:t xml:space="preserve"> Contributor</w:t>
+      </w:r>
+      <w:r>
+        <w:t>”</w:t>
+      </w:r>
+      <w:r>
+        <w:t xml:space="preserve"> role</w:t>
+      </w:r>
+      <w:r>
+        <w:t>)</w:t>
+      </w:r>
+      <w:r>
+        <w:t>.</w:t>
+      </w:r>
+      <w:r>
+        <w:t xml:space="preserve">  </w:t>
+      </w:r>
+    </w:p>
+    <w:p>
+      <w:pPr>
+        <w:pStyle w:val="Bodycopy"/>
+        <w:numPr>
+          <w:ilvl w:val="0"/>
+          <w:numId w:val="17"/>
+        </w:numPr>
+        <w:jc w:val="both"/>
+      </w:pPr>
+      <w:r>
+        <w:t xml:space="preserve">Do the same for authorized users who need </w:t>
+      </w:r>
+      <w:r>
+        <w:t xml:space="preserve">to </w:t>
+      </w:r>
+      <w:r>
+        <w:t>modify data in storage.  Also</w:t>
+      </w:r>
+      <w:r>
+        <w:t>,</w:t>
+      </w:r>
+      <w:r>
+        <w:t xml:space="preserve"> the user</w:t>
+      </w:r>
+      <w:r>
+        <w:t>’</w:t>
+      </w:r>
+      <w:r>
+        <w:t xml:space="preserve">s </w:t>
+      </w:r>
+      <w:r>
+        <w:t>IP</w:t>
+      </w:r>
+      <w:r>
+        <w:t xml:space="preserve"> address should </w:t>
+      </w:r>
+      <w:r>
+        <w:t xml:space="preserve">only </w:t>
+      </w:r>
+      <w:r>
+        <w:t>be temporarily added in the firewall in the networking tab</w:t>
+      </w:r>
+      <w:r>
+        <w:t xml:space="preserve"> before</w:t>
+      </w:r>
+      <w:r>
+        <w:t xml:space="preserve"> updating the </w:t>
+      </w:r>
+      <w:r>
+        <w:t>storage contents</w:t>
+      </w:r>
+      <w:r>
+        <w:t>.</w:t>
+      </w:r>
+      <w:r>
+        <w:t xml:space="preserve">  </w:t>
+      </w:r>
+      <w:r>
+        <w:t>This must be done even if the user</w:t>
+      </w:r>
+      <w:r>
+        <w:t xml:space="preserve"> ha</w:t>
+      </w:r>
+      <w:r>
+        <w:t xml:space="preserve">s </w:t>
+      </w:r>
+      <w:r>
+        <w:t>access control</w:t>
+      </w:r>
+      <w:r>
+        <w:t xml:space="preserve"> privileges</w:t>
+      </w:r>
+      <w:r>
+        <w:t>.</w:t>
       </w:r>
     </w:p>
     <w:p>
@@ -2025,10 +2250,7 @@
         <w:t xml:space="preserve">If </w:t>
       </w:r>
       <w:r>
-        <w:t>you want to use SFTP, m</w:t>
-      </w:r>
-      <w:r>
-        <w:t xml:space="preserve">odify </w:t>
+        <w:t xml:space="preserve">you want to use SFTP, modify </w:t>
       </w:r>
       <w:r>
         <w:t>the storage account</w:t>
@@ -2074,6 +2296,27 @@
       <w:r>
         <w:t>)</w:t>
       </w:r>
+      <w:r>
+        <w:t>.  The incoming IP</w:t>
+      </w:r>
+      <w:r>
+        <w:t xml:space="preserve"> address should </w:t>
+      </w:r>
+      <w:r>
+        <w:t xml:space="preserve">also </w:t>
+      </w:r>
+      <w:r>
+        <w:t xml:space="preserve">be added to firewall </w:t>
+      </w:r>
+      <w:r>
+        <w:t>in the</w:t>
+      </w:r>
+      <w:r>
+        <w:t xml:space="preserve"> storage account</w:t>
+      </w:r>
+      <w:r>
+        <w:t>.</w:t>
+      </w:r>
     </w:p>
     <w:p>
       <w:pPr>
@@ -2100,13 +2343,7 @@
         <w:t xml:space="preserve"> </w:t>
       </w:r>
       <w:r>
-        <w:t>Entra/</w:t>
-      </w:r>
-      <w:r>
-        <w:t>Azure Active Directory</w:t>
-      </w:r>
-      <w:r>
-        <w:t xml:space="preserve"> (AAD)</w:t>
+        <w:t>Entra</w:t>
       </w:r>
       <w:r>
         <w:t xml:space="preserve"> to allow </w:t>
@@ -2610,13 +2847,19 @@
         </w:numPr>
       </w:pPr>
       <w:r>
-        <w:t>Follow the steps previous steps to import</w:t>
+        <w:t>Follow the previous steps to import</w:t>
       </w:r>
       <w:r>
         <w:t xml:space="preserve"> and deploy</w:t>
       </w:r>
       <w:r>
-        <w:t xml:space="preserve"> the Data Factory Arm Template, ARMTemplateForFactory.json, and paste the access key for stsdsvnext_accountKey and </w:t>
+        <w:t xml:space="preserve"> the Data Factory Arm Template</w:t>
+      </w:r>
+      <w:r>
+        <w:t xml:space="preserve"> named</w:t>
+      </w:r>
+      <w:r>
+        <w:t xml:space="preserve"> ARMTemplateForFactory.json, and paste the access key for stsdsvnext_accountKey and </w:t>
       </w:r>
       <w:r>
         <w:rPr>
@@ -2638,7 +2881,13 @@
         </w:numPr>
       </w:pPr>
       <w:r>
-        <w:t>Finally import</w:t>
+        <w:t>Finally</w:t>
+      </w:r>
+      <w:r>
+        <w:t>,</w:t>
+      </w:r>
+      <w:r>
+        <w:t xml:space="preserve"> import</w:t>
       </w:r>
       <w:r>
         <w:t xml:space="preserve"> and deploy</w:t>
@@ -2651,6 +2900,12 @@
       </w:r>
       <w:r>
         <w:t>_ARMTemplateForFactory.json</w:t>
+      </w:r>
+      <w:r>
+        <w:t xml:space="preserve"> (</w:t>
+      </w:r>
+      <w:r>
+        <w:t>The optional parameters can be filled in later)</w:t>
       </w:r>
     </w:p>
     <w:p>
@@ -2667,6 +2922,136 @@
     </w:p>
     <w:p>
       <w:pPr>
+        <w:pStyle w:val="Bodycopy"/>
+        <w:numPr>
+          <w:ilvl w:val="0"/>
+          <w:numId w:val="20"/>
+        </w:numPr>
+      </w:pPr>
+      <w:r>
+        <w:t>Go to the Data Factory in Azure Portal an</w:t>
+      </w:r>
+      <w:r>
+        <w:t>d click ‘Launch studio’</w:t>
+      </w:r>
+      <w:r>
+        <w:t xml:space="preserve"> </w:t>
+      </w:r>
+      <w:r>
+        <w:t>to make changes.</w:t>
+      </w:r>
+      <w:r>
+        <w:t xml:space="preserve">  </w:t>
+      </w:r>
+      <w:r>
+        <w:t>Once inside, g</w:t>
+      </w:r>
+      <w:r>
+        <w:t>o to the Manage tab on the left menu</w:t>
+      </w:r>
+      <w:r>
+        <w:t xml:space="preserve">.  </w:t>
+      </w:r>
+    </w:p>
+    <w:p>
+      <w:pPr>
+        <w:pStyle w:val="Bodycopy"/>
+        <w:numPr>
+          <w:ilvl w:val="0"/>
+          <w:numId w:val="20"/>
+        </w:numPr>
+      </w:pPr>
+      <w:r>
+        <w:t xml:space="preserve">Click on </w:t>
+      </w:r>
+      <w:r>
+        <w:t>“Managed private endpoints” and creat</w:t>
+      </w:r>
+      <w:r>
+        <w:t xml:space="preserve">e one to connect to the key vault and </w:t>
+      </w:r>
+      <w:r>
+        <w:t>one for ADLS Gen 2.</w:t>
+      </w:r>
+    </w:p>
+    <w:p>
+      <w:pPr>
+        <w:pStyle w:val="Bodycopy"/>
+        <w:numPr>
+          <w:ilvl w:val="0"/>
+          <w:numId w:val="20"/>
+        </w:numPr>
+      </w:pPr>
+      <w:r>
+        <w:lastRenderedPageBreak/>
+        <w:t xml:space="preserve">Go to </w:t>
+      </w:r>
+      <w:r>
+        <w:t xml:space="preserve">“Private endpoint connections” in </w:t>
+      </w:r>
+      <w:r>
+        <w:t>the network</w:t>
+      </w:r>
+      <w:r>
+        <w:t xml:space="preserve">ing </w:t>
+      </w:r>
+      <w:r>
+        <w:t>tab</w:t>
+      </w:r>
+      <w:r>
+        <w:t xml:space="preserve"> </w:t>
+      </w:r>
+      <w:r>
+        <w:t>f</w:t>
+      </w:r>
+      <w:r>
+        <w:t>or both the key vault and storage accoun</w:t>
+      </w:r>
+      <w:r>
+        <w:t>t</w:t>
+      </w:r>
+      <w:r>
+        <w:t xml:space="preserve"> and approve </w:t>
+      </w:r>
+      <w:r>
+        <w:t>each</w:t>
+      </w:r>
+      <w:r>
+        <w:t xml:space="preserve">. </w:t>
+      </w:r>
+      <w:r>
+        <w:t xml:space="preserve"> </w:t>
+      </w:r>
+      <w:r>
+        <w:t>(</w:t>
+      </w:r>
+      <w:r>
+        <w:t xml:space="preserve">Also </w:t>
+      </w:r>
+      <w:r>
+        <w:t>verify</w:t>
+      </w:r>
+      <w:r>
+        <w:t xml:space="preserve"> that public </w:t>
+      </w:r>
+      <w:r>
+        <w:t>access is disabled and there are no exceptions</w:t>
+      </w:r>
+      <w:r>
+        <w:t xml:space="preserve"> in</w:t>
+      </w:r>
+      <w:r>
+        <w:t xml:space="preserve"> </w:t>
+      </w:r>
+      <w:r>
+        <w:t>“Firewalls and virtual networks”</w:t>
+      </w:r>
+      <w:r>
+        <w:t>)</w:t>
+      </w:r>
+    </w:p>
+    <w:p>
+      <w:pPr>
         <w:spacing w:line="240" w:lineRule="auto"/>
       </w:pPr>
     </w:p>
@@ -2680,6 +3065,9 @@
       </w:r>
       <w:r>
         <w:t>configure the global parameters</w:t>
+      </w:r>
+      <w:r>
+        <w:t xml:space="preserve"> in the Manage menu</w:t>
       </w:r>
       <w:r>
         <w:t xml:space="preserve"> as shown below, and </w:t>
@@ -2916,17 +3304,7 @@
                 <w:szCs w:val="18"/>
                 <w:shd w:val="clear" w:color="auto" w:fill="FFFFFF"/>
               </w:rPr>
-              <w:t>[{"emailAddress":{"address":"admin@contosoisd3.onmicrosoft.com"}},{"emailAddress":{"address":</w:t>
-            </w:r>
-            <w:r>
-              <w:rPr>
-                <w:rFonts w:cs="Segoe UI"/>
-                <w:color w:val="000000"/>
-                <w:szCs w:val="18"/>
-                <w:shd w:val="clear" w:color="auto" w:fill="FFFFFF"/>
-              </w:rPr>
-              <w:lastRenderedPageBreak/>
-              <w:t>"joe@contosoisd3.onmicrosoft.com"}}]</w:t>
+              <w:t>[{"emailAddress":{"address":"admin@contosoisd3.onmicrosoft.com"}},{"emailAddress":{"address":"joe@contosoisd3.onmicrosoft.com"}}]</w:t>
             </w:r>
           </w:p>
         </w:tc>
@@ -2954,7 +3332,6 @@
                 <w:b w:val="0"/>
                 <w:bCs w:val="0"/>
               </w:rPr>
-              <w:lastRenderedPageBreak/>
               <w:t>clientSecretForSdsApiKeyVaultUrl</w:t>
             </w:r>
           </w:p>
@@ -3937,6 +4314,7 @@
                 <w:b w:val="0"/>
                 <w:bCs w:val="0"/>
               </w:rPr>
+              <w:lastRenderedPageBreak/>
               <w:t>schoologyImportFileNames</w:t>
             </w:r>
           </w:p>
@@ -4660,7 +5038,6 @@
                 <w:b w:val="0"/>
                 <w:bCs w:val="0"/>
               </w:rPr>
-              <w:lastRenderedPageBreak/>
               <w:t>s</w:t>
             </w:r>
             <w:r>
@@ -6267,7 +6644,13 @@
         <w:t xml:space="preserve"> can be </w:t>
       </w:r>
       <w:r>
-        <w:t>triggerd</w:t>
+        <w:t>trigger</w:t>
+      </w:r>
+      <w:r>
+        <w:t>e</w:t>
+      </w:r>
+      <w:r>
+        <w:t>d</w:t>
       </w:r>
       <w:r>
         <w:t xml:space="preserve"> </w:t>
@@ -6288,7 +6671,19 @@
         <w:t xml:space="preserve">  </w:t>
       </w:r>
       <w:r>
-        <w:t>Schedule before main pipeline.</w:t>
+        <w:t xml:space="preserve">Schedule </w:t>
+      </w:r>
+      <w:r>
+        <w:t xml:space="preserve">this </w:t>
+      </w:r>
+      <w:r>
+        <w:t>before main pipeline</w:t>
+      </w:r>
+      <w:r>
+        <w:t xml:space="preserve"> in order to get fresh data</w:t>
+      </w:r>
+      <w:r>
+        <w:t>.</w:t>
       </w:r>
     </w:p>
     <w:p>
@@ -6366,6 +6761,51 @@
       </w:r>
       <w:r>
         <w:t xml:space="preserve">  </w:t>
+      </w:r>
+      <w:r>
+        <w:t>(</w:t>
+      </w:r>
+      <w:r>
+        <w:t>If triggering manually, r</w:t>
+      </w:r>
+      <w:r>
+        <w:t>ecommend</w:t>
+      </w:r>
+      <w:r>
+        <w:t xml:space="preserve"> enabling </w:t>
+      </w:r>
+      <w:r>
+        <w:t>“</w:t>
+      </w:r>
+      <w:r>
+        <w:t>Interacti</w:t>
+      </w:r>
+      <w:r>
+        <w:t>v</w:t>
+      </w:r>
+      <w:r>
+        <w:t>e author</w:t>
+      </w:r>
+      <w:r>
+        <w:t>ing” by going to</w:t>
+      </w:r>
+      <w:r>
+        <w:t xml:space="preserve"> </w:t>
+      </w:r>
+      <w:r>
+        <w:t xml:space="preserve">Manage -&gt; Integration runtimes -&gt; </w:t>
+      </w:r>
+      <w:r>
+        <w:t>IREastUSVNet</w:t>
+      </w:r>
+      <w:r>
+        <w:t xml:space="preserve"> </w:t>
+      </w:r>
+      <w:r>
+        <w:t>-&gt; Vir</w:t>
+      </w:r>
+      <w:r>
+        <w:t>tual Network)</w:t>
       </w:r>
     </w:p>
     <w:p>
@@ -6396,7 +6836,7 @@
           <v:shape id="_x0000_i1025" type="#_x0000_t75" style="width:349.5pt;height:167.5pt" o:ole="">
             <v:imagedata r:id="rId22" o:title=""/>
           </v:shape>
-          <o:OLEObject Type="Embed" ProgID="PBrush" ShapeID="_x0000_i1025" DrawAspect="Content" ObjectID="_1777271794" r:id="rId23"/>
+          <o:OLEObject Type="Embed" ProgID="PBrush" ShapeID="_x0000_i1025" DrawAspect="Content" ObjectID="_1777500749" r:id="rId23"/>
         </w:object>
       </w:r>
     </w:p>
@@ -6452,6 +6892,7 @@
         <w:rPr>
           <w:noProof/>
         </w:rPr>
+        <w:lastRenderedPageBreak/>
         <w:drawing>
           <wp:inline distT="0" distB="0" distL="0" distR="0" wp14:anchorId="6C3FB2E1" wp14:editId="3F0A772C">
             <wp:extent cx="6858000" cy="4018280"/>
@@ -6494,7 +6935,6 @@
         <w:pStyle w:val="Bodycopy"/>
       </w:pPr>
       <w:r>
-        <w:lastRenderedPageBreak/>
         <w:t>Note that when adding a trigger to a pipeline, you must publish the pipeline for the change to take effect.</w:t>
       </w:r>
     </w:p>
@@ -6552,6 +6992,7 @@
         <w:rPr>
           <w:noProof/>
         </w:rPr>
+        <w:lastRenderedPageBreak/>
         <w:drawing>
           <wp:inline distT="0" distB="0" distL="0" distR="0" wp14:anchorId="7AD598A3" wp14:editId="33F106A3">
             <wp:extent cx="4264504" cy="4887595"/>
@@ -10475,10 +10916,6 @@
 </file>
 
 <file path=customXml/item1.xml><?xml version="1.0" encoding="utf-8"?>
-<b:Sources xmlns:b="http://schemas.openxmlformats.org/officeDocument/2006/bibliography" xmlns="http://schemas.openxmlformats.org/officeDocument/2006/bibliography" SelectedStyle="\APA.XSL" StyleName="APA"/>
-</file>
-
-<file path=customXml/item2.xml><?xml version="1.0" encoding="utf-8"?>
 <?mso-contentType ?>
 <FormTemplates xmlns="http://schemas.microsoft.com/sharepoint/v3/contenttype/forms">
   <Display>DocumentLibraryForm</Display>
@@ -10487,7 +10924,7 @@
 </FormTemplates>
 </file>
 
-<file path=customXml/item3.xml><?xml version="1.0" encoding="utf-8"?>
+<file path=customXml/item2.xml><?xml version="1.0" encoding="utf-8"?>
 <p:properties xmlns:p="http://schemas.microsoft.com/office/2006/metadata/properties" xmlns:xsi="http://www.w3.org/2001/XMLSchema-instance" xmlns:pc="http://schemas.microsoft.com/office/infopath/2007/PartnerControls">
   <documentManagement>
     <MediaServiceFastMetadata xmlns="76aa7a0c-5d4c-424b-925b-6ee7d8e164d4" xsi:nil="true"/>
@@ -10522,7 +10959,7 @@
 </p:properties>
 </file>
 
-<file path=customXml/item4.xml><?xml version="1.0" encoding="utf-8"?>
+<file path=customXml/item3.xml><?xml version="1.0" encoding="utf-8"?>
 <ct:contentTypeSchema xmlns:ct="http://schemas.microsoft.com/office/2006/metadata/contentType" xmlns:ma="http://schemas.microsoft.com/office/2006/metadata/properties/metaAttributes" ct:_="" ma:_="" ma:contentTypeName="Document" ma:contentTypeID="0x010100A6AF182829D74549A04EF9CFCD0FEF5D" ma:contentTypeVersion="31" ma:contentTypeDescription="Create a new document." ma:contentTypeScope="" ma:versionID="c93ad28cf3786806d6dd43aba4aae93f">
   <xsd:schema xmlns:xsd="http://www.w3.org/2001/XMLSchema" xmlns:xs="http://www.w3.org/2001/XMLSchema" xmlns:p="http://schemas.microsoft.com/office/2006/metadata/properties" xmlns:ns1="http://schemas.microsoft.com/sharepoint/v3" xmlns:ns2="76aa7a0c-5d4c-424b-925b-6ee7d8e164d4" xmlns:ns3="724d34d9-9851-45dd-a9f1-48075830cef5" xmlns:ns4="230e9df3-be65-4c73-a93b-d1236ebd677e" targetNamespace="http://schemas.microsoft.com/office/2006/metadata/properties" ma:root="true" ma:fieldsID="11e30cf6a206fd4c70012ed4706194c6" ns1:_="" ns2:_="" ns3:_="" ns4:_="">
     <xsd:import namespace="http://schemas.microsoft.com/sharepoint/v3"/>
@@ -10895,15 +11332,11 @@
 </ct:contentTypeSchema>
 </file>
 
-<file path=customXml/itemProps1.xml><?xml version="1.0" encoding="utf-8"?>
-<ds:datastoreItem xmlns:ds="http://schemas.openxmlformats.org/officeDocument/2006/customXml" ds:itemID="{E8DE0A10-DE0D-4EA9-85F1-E60656DB2657}">
-  <ds:schemaRefs>
-    <ds:schemaRef ds:uri="http://schemas.openxmlformats.org/officeDocument/2006/bibliography"/>
-  </ds:schemaRefs>
-</ds:datastoreItem>
+<file path=customXml/item4.xml><?xml version="1.0" encoding="utf-8"?>
+<b:Sources xmlns:b="http://schemas.openxmlformats.org/officeDocument/2006/bibliography" xmlns="http://schemas.openxmlformats.org/officeDocument/2006/bibliography" SelectedStyle="\APA.XSL" StyleName="APA"/>
 </file>
 
-<file path=customXml/itemProps2.xml><?xml version="1.0" encoding="utf-8"?>
+<file path=customXml/itemProps1.xml><?xml version="1.0" encoding="utf-8"?>
 <ds:datastoreItem xmlns:ds="http://schemas.openxmlformats.org/officeDocument/2006/customXml" ds:itemID="{5A2A7B6E-AA2D-4B68-97BD-28AA9F65BC75}">
   <ds:schemaRefs>
     <ds:schemaRef ds:uri="http://schemas.microsoft.com/sharepoint/v3/contenttype/forms"/>
@@ -10911,7 +11344,7 @@
 </ds:datastoreItem>
 </file>
 
-<file path=customXml/itemProps3.xml><?xml version="1.0" encoding="utf-8"?>
+<file path=customXml/itemProps2.xml><?xml version="1.0" encoding="utf-8"?>
 <ds:datastoreItem xmlns:ds="http://schemas.openxmlformats.org/officeDocument/2006/customXml" ds:itemID="{229746E9-8423-460D-B1CD-9C0B40CFB209}">
   <ds:schemaRefs>
     <ds:schemaRef ds:uri="http://schemas.microsoft.com/office/2006/metadata/properties"/>
@@ -10923,7 +11356,7 @@
 </ds:datastoreItem>
 </file>
 
-<file path=customXml/itemProps4.xml><?xml version="1.0" encoding="utf-8"?>
+<file path=customXml/itemProps3.xml><?xml version="1.0" encoding="utf-8"?>
 <ds:datastoreItem xmlns:ds="http://schemas.openxmlformats.org/officeDocument/2006/customXml" ds:itemID="{E8633A53-BAC2-4547-A468-EE4942775912}">
   <ds:schemaRefs>
     <ds:schemaRef ds:uri="http://schemas.microsoft.com/office/2006/metadata/contentType"/>
@@ -10944,6 +11377,14 @@
 </ds:datastoreItem>
 </file>
 
+<file path=customXml/itemProps4.xml><?xml version="1.0" encoding="utf-8"?>
+<ds:datastoreItem xmlns:ds="http://schemas.openxmlformats.org/officeDocument/2006/customXml" ds:itemID="{E8DE0A10-DE0D-4EA9-85F1-E60656DB2657}">
+  <ds:schemaRefs>
+    <ds:schemaRef ds:uri="http://schemas.openxmlformats.org/officeDocument/2006/bibliography"/>
+  </ds:schemaRefs>
+</ds:datastoreItem>
+</file>
+
 <file path=docMetadata/LabelInfo.xml><?xml version="1.0" encoding="utf-8"?>
 <clbl:labelList xmlns:clbl="http://schemas.microsoft.com/office/2020/mipLabelMetadata">
   <clbl:label id="{1a19d03a-48bc-4359-8038-5b5f6d5847c3}" enabled="1" method="Standard" siteId="{72f988bf-86f1-41af-91ab-2d7cd011db47}" removed="0"/>

</xml_diff>

<commit_message>
Add private endpoint and derived ids for kv and storage
</commit_message>
<xml_diff>
--- a/CustomSolutions/SDS_ADF_ETL_Integrations/SchoologyCSV/Schoology Import CSV ETL to SDS Vnext.docx
+++ b/CustomSolutions/SDS_ADF_ETL_Integrations/SchoologyCSV/Schoology Import CSV ETL to SDS Vnext.docx
@@ -2115,10 +2115,7 @@
         <w:jc w:val="both"/>
       </w:pPr>
       <w:r>
-        <w:t>M</w:t>
-      </w:r>
-      <w:r>
-        <w:t xml:space="preserve">odify the storage account access to enable managed identity </w:t>
+        <w:t xml:space="preserve">Modify the storage account access to enable managed identity </w:t>
       </w:r>
       <w:r>
         <w:rPr>
@@ -2962,28 +2959,6 @@
         </w:numPr>
       </w:pPr>
       <w:r>
-        <w:t xml:space="preserve">Click on </w:t>
-      </w:r>
-      <w:r>
-        <w:t>“Managed private endpoints” and creat</w:t>
-      </w:r>
-      <w:r>
-        <w:t xml:space="preserve">e one to connect to the key vault and </w:t>
-      </w:r>
-      <w:r>
-        <w:t>one for ADLS Gen 2.</w:t>
-      </w:r>
-    </w:p>
-    <w:p>
-      <w:pPr>
-        <w:pStyle w:val="Bodycopy"/>
-        <w:numPr>
-          <w:ilvl w:val="0"/>
-          <w:numId w:val="20"/>
-        </w:numPr>
-      </w:pPr>
-      <w:r>
-        <w:lastRenderedPageBreak/>
         <w:t xml:space="preserve">Go to </w:t>
       </w:r>
       <w:r>
@@ -4314,7 +4289,6 @@
                 <w:b w:val="0"/>
                 <w:bCs w:val="0"/>
               </w:rPr>
-              <w:lastRenderedPageBreak/>
               <w:t>schoologyImportFileNames</w:t>
             </w:r>
           </w:p>
@@ -4499,7 +4473,18 @@
                 <w:szCs w:val="18"/>
                 <w:shd w:val="clear" w:color="auto" w:fill="FFFFFF"/>
               </w:rPr>
-              <w:t>{"orgs":"SCHOOLOGY_SCHOOLS.csv","users":"SCHOOLOGY_USERS.csv","parents":"SCHOOLOGY_PARENTS.csv","roles":"SCHOOLOGY_USERS.csv","courses":"SCHOOLOGY_COURSES.csv","classes":"SCHOOLOGY_COURSES.csv","enrollments":"SCHOOLOGY_ENROLLMENTS.csv","relationships":"PARENT_ASSOCIATIONS.csv"}</w:t>
+              <w:t>{"orgs":"SCHOOLOGY_SCHOOLS.csv","users":"SCHOOLOGY_USERS.csv","parents":"SCHOOLOGY_PARENTS.csv","roles":"SCHOOLOGY_USERS.csv","courses":"SCHOOLOGY_COURSES.csv","classes":</w:t>
+            </w:r>
+            <w:r>
+              <w:rPr>
+                <w:rStyle w:val="eop"/>
+                <w:rFonts w:cs="Segoe UI"/>
+                <w:color w:val="000000"/>
+                <w:szCs w:val="18"/>
+                <w:shd w:val="clear" w:color="auto" w:fill="FFFFFF"/>
+              </w:rPr>
+              <w:lastRenderedPageBreak/>
+              <w:t>"SCHOOLOGY_COURSES.csv","enrollments":"SCHOOLOGY_ENROLLMENTS.csv","relationships":"PARENT_ASSOCIATIONS.csv"}</w:t>
             </w:r>
           </w:p>
           <w:p>
@@ -4708,6 +4693,7 @@
                 <w:b w:val="0"/>
                 <w:bCs w:val="0"/>
               </w:rPr>
+              <w:lastRenderedPageBreak/>
               <w:t>syncTeamsClassesLTI</w:t>
             </w:r>
           </w:p>
@@ -6836,7 +6822,7 @@
           <v:shape id="_x0000_i1025" type="#_x0000_t75" style="width:349.5pt;height:167.5pt" o:ole="">
             <v:imagedata r:id="rId22" o:title=""/>
           </v:shape>
-          <o:OLEObject Type="Embed" ProgID="PBrush" ShapeID="_x0000_i1025" DrawAspect="Content" ObjectID="_1777500749" r:id="rId23"/>
+          <o:OLEObject Type="Embed" ProgID="PBrush" ShapeID="_x0000_i1025" DrawAspect="Content" ObjectID="_1777804259" r:id="rId23"/>
         </w:object>
       </w:r>
     </w:p>
@@ -9787,6 +9773,7 @@
   <w:style w:type="character" w:default="1" w:styleId="DefaultParagraphFont">
     <w:name w:val="Default Paragraph Font"/>
     <w:uiPriority w:val="1"/>
+    <w:semiHidden/>
     <w:unhideWhenUsed/>
   </w:style>
   <w:style w:type="table" w:default="1" w:styleId="TableNormal">
@@ -10916,15 +10903,6 @@
 </file>
 
 <file path=customXml/item1.xml><?xml version="1.0" encoding="utf-8"?>
-<?mso-contentType ?>
-<FormTemplates xmlns="http://schemas.microsoft.com/sharepoint/v3/contenttype/forms">
-  <Display>DocumentLibraryForm</Display>
-  <Edit>DocumentLibraryForm</Edit>
-  <New>DocumentLibraryForm</New>
-</FormTemplates>
-</file>
-
-<file path=customXml/item2.xml><?xml version="1.0" encoding="utf-8"?>
 <p:properties xmlns:p="http://schemas.microsoft.com/office/2006/metadata/properties" xmlns:xsi="http://www.w3.org/2001/XMLSchema-instance" xmlns:pc="http://schemas.microsoft.com/office/infopath/2007/PartnerControls">
   <documentManagement>
     <MediaServiceFastMetadata xmlns="76aa7a0c-5d4c-424b-925b-6ee7d8e164d4" xsi:nil="true"/>
@@ -10959,7 +10937,20 @@
 </p:properties>
 </file>
 
+<file path=customXml/item2.xml><?xml version="1.0" encoding="utf-8"?>
+<?mso-contentType ?>
+<FormTemplates xmlns="http://schemas.microsoft.com/sharepoint/v3/contenttype/forms">
+  <Display>DocumentLibraryForm</Display>
+  <Edit>DocumentLibraryForm</Edit>
+  <New>DocumentLibraryForm</New>
+</FormTemplates>
+</file>
+
 <file path=customXml/item3.xml><?xml version="1.0" encoding="utf-8"?>
+<b:Sources xmlns:b="http://schemas.openxmlformats.org/officeDocument/2006/bibliography" xmlns="http://schemas.openxmlformats.org/officeDocument/2006/bibliography" SelectedStyle="\APA.XSL" StyleName="APA"/>
+</file>
+
+<file path=customXml/item4.xml><?xml version="1.0" encoding="utf-8"?>
 <ct:contentTypeSchema xmlns:ct="http://schemas.microsoft.com/office/2006/metadata/contentType" xmlns:ma="http://schemas.microsoft.com/office/2006/metadata/properties/metaAttributes" ct:_="" ma:_="" ma:contentTypeName="Document" ma:contentTypeID="0x010100A6AF182829D74549A04EF9CFCD0FEF5D" ma:contentTypeVersion="31" ma:contentTypeDescription="Create a new document." ma:contentTypeScope="" ma:versionID="c93ad28cf3786806d6dd43aba4aae93f">
   <xsd:schema xmlns:xsd="http://www.w3.org/2001/XMLSchema" xmlns:xs="http://www.w3.org/2001/XMLSchema" xmlns:p="http://schemas.microsoft.com/office/2006/metadata/properties" xmlns:ns1="http://schemas.microsoft.com/sharepoint/v3" xmlns:ns2="76aa7a0c-5d4c-424b-925b-6ee7d8e164d4" xmlns:ns3="724d34d9-9851-45dd-a9f1-48075830cef5" xmlns:ns4="230e9df3-be65-4c73-a93b-d1236ebd677e" targetNamespace="http://schemas.microsoft.com/office/2006/metadata/properties" ma:root="true" ma:fieldsID="11e30cf6a206fd4c70012ed4706194c6" ns1:_="" ns2:_="" ns3:_="" ns4:_="">
     <xsd:import namespace="http://schemas.microsoft.com/sharepoint/v3"/>
@@ -11332,19 +11323,7 @@
 </ct:contentTypeSchema>
 </file>
 
-<file path=customXml/item4.xml><?xml version="1.0" encoding="utf-8"?>
-<b:Sources xmlns:b="http://schemas.openxmlformats.org/officeDocument/2006/bibliography" xmlns="http://schemas.openxmlformats.org/officeDocument/2006/bibliography" SelectedStyle="\APA.XSL" StyleName="APA"/>
-</file>
-
 <file path=customXml/itemProps1.xml><?xml version="1.0" encoding="utf-8"?>
-<ds:datastoreItem xmlns:ds="http://schemas.openxmlformats.org/officeDocument/2006/customXml" ds:itemID="{5A2A7B6E-AA2D-4B68-97BD-28AA9F65BC75}">
-  <ds:schemaRefs>
-    <ds:schemaRef ds:uri="http://schemas.microsoft.com/sharepoint/v3/contenttype/forms"/>
-  </ds:schemaRefs>
-</ds:datastoreItem>
-</file>
-
-<file path=customXml/itemProps2.xml><?xml version="1.0" encoding="utf-8"?>
 <ds:datastoreItem xmlns:ds="http://schemas.openxmlformats.org/officeDocument/2006/customXml" ds:itemID="{229746E9-8423-460D-B1CD-9C0B40CFB209}">
   <ds:schemaRefs>
     <ds:schemaRef ds:uri="http://schemas.microsoft.com/office/2006/metadata/properties"/>
@@ -11356,7 +11335,23 @@
 </ds:datastoreItem>
 </file>
 
+<file path=customXml/itemProps2.xml><?xml version="1.0" encoding="utf-8"?>
+<ds:datastoreItem xmlns:ds="http://schemas.openxmlformats.org/officeDocument/2006/customXml" ds:itemID="{5A2A7B6E-AA2D-4B68-97BD-28AA9F65BC75}">
+  <ds:schemaRefs>
+    <ds:schemaRef ds:uri="http://schemas.microsoft.com/sharepoint/v3/contenttype/forms"/>
+  </ds:schemaRefs>
+</ds:datastoreItem>
+</file>
+
 <file path=customXml/itemProps3.xml><?xml version="1.0" encoding="utf-8"?>
+<ds:datastoreItem xmlns:ds="http://schemas.openxmlformats.org/officeDocument/2006/customXml" ds:itemID="{E8DE0A10-DE0D-4EA9-85F1-E60656DB2657}">
+  <ds:schemaRefs>
+    <ds:schemaRef ds:uri="http://schemas.openxmlformats.org/officeDocument/2006/bibliography"/>
+  </ds:schemaRefs>
+</ds:datastoreItem>
+</file>
+
+<file path=customXml/itemProps4.xml><?xml version="1.0" encoding="utf-8"?>
 <ds:datastoreItem xmlns:ds="http://schemas.openxmlformats.org/officeDocument/2006/customXml" ds:itemID="{E8633A53-BAC2-4547-A468-EE4942775912}">
   <ds:schemaRefs>
     <ds:schemaRef ds:uri="http://schemas.microsoft.com/office/2006/metadata/contentType"/>
@@ -11377,14 +11372,6 @@
 </ds:datastoreItem>
 </file>
 
-<file path=customXml/itemProps4.xml><?xml version="1.0" encoding="utf-8"?>
-<ds:datastoreItem xmlns:ds="http://schemas.openxmlformats.org/officeDocument/2006/customXml" ds:itemID="{E8DE0A10-DE0D-4EA9-85F1-E60656DB2657}">
-  <ds:schemaRefs>
-    <ds:schemaRef ds:uri="http://schemas.openxmlformats.org/officeDocument/2006/bibliography"/>
-  </ds:schemaRefs>
-</ds:datastoreItem>
-</file>
-
 <file path=docMetadata/LabelInfo.xml><?xml version="1.0" encoding="utf-8"?>
 <clbl:labelList xmlns:clbl="http://schemas.microsoft.com/office/2020/mipLabelMetadata">
   <clbl:label id="{1a19d03a-48bc-4359-8038-5b5f6d5847c3}" enabled="1" method="Standard" siteId="{72f988bf-86f1-41af-91ab-2d7cd011db47}" removed="0"/>

</xml_diff>

<commit_message>
Removed in doc outdated pasting of tenant id in template
</commit_message>
<xml_diff>
--- a/CustomSolutions/SDS_ADF_ETL_Integrations/SchoologyCSV/Schoology Import CSV ETL to SDS Vnext.docx
+++ b/CustomSolutions/SDS_ADF_ETL_Integrations/SchoologyCSV/Schoology Import CSV ETL to SDS Vnext.docx
@@ -332,7 +332,15 @@
               </w:r>
             </w:hyperlink>
             <w:r>
-              <w:t xml:space="preserve"> is a free service in Office 365 for Education that reads the school and roster data from a school's Student Information System (SIS). It creates Office 365 Groups for Exchange Online and SharePoint Online, class teams for Microsoft Teams and OneNote Class notebooks, school groups for Intune for Education, and rostering and SSO integration for many other third-party applications.</w:t>
+              <w:t xml:space="preserve"> is a free service in Office 365 for Education that reads the school and roster data from a school's Student Information System (SIS). It </w:t>
+            </w:r>
+            <w:proofErr w:type="gramStart"/>
+            <w:r>
+              <w:t>creates Office 365 Groups for Exchange Online and SharePoint Online,</w:t>
+            </w:r>
+            <w:proofErr w:type="gramEnd"/>
+            <w:r>
+              <w:t xml:space="preserve"> class teams for Microsoft Teams and OneNote Class notebooks, school groups for Intune for Education, and rostering and SSO integration for many other third-party applications.</w:t>
             </w:r>
           </w:p>
           <w:p>
@@ -965,6 +973,7 @@
                 <w:bCs w:val="0"/>
               </w:rPr>
             </w:pPr>
+            <w:proofErr w:type="spellStart"/>
             <w:r>
               <w:rPr>
                 <w:b w:val="0"/>
@@ -979,6 +988,7 @@
               </w:rPr>
               <w:t>CSVtoSDS</w:t>
             </w:r>
+            <w:proofErr w:type="spellEnd"/>
           </w:p>
         </w:tc>
         <w:tc>
@@ -1044,6 +1054,7 @@
               </w:rPr>
               <w:t>adf-</w:t>
             </w:r>
+            <w:proofErr w:type="spellStart"/>
             <w:r>
               <w:rPr>
                 <w:rFonts w:cs="Segoe UI"/>
@@ -1071,6 +1082,7 @@
               </w:rPr>
               <w:t>SDS</w:t>
             </w:r>
+            <w:proofErr w:type="spellEnd"/>
           </w:p>
         </w:tc>
         <w:tc>
@@ -1122,6 +1134,7 @@
                 <w:bCs w:val="0"/>
               </w:rPr>
             </w:pPr>
+            <w:proofErr w:type="spellStart"/>
             <w:r>
               <w:rPr>
                 <w:rFonts w:eastAsiaTheme="majorEastAsia" w:cs="Segoe UI"/>
@@ -1142,6 +1155,7 @@
               </w:rPr>
               <w:t>v</w:t>
             </w:r>
+            <w:proofErr w:type="spellEnd"/>
             <w:r>
               <w:rPr>
                 <w:rFonts w:eastAsiaTheme="majorEastAsia" w:cs="Segoe UI"/>
@@ -1150,7 +1164,29 @@
                 <w:color w:val="292827"/>
                 <w:szCs w:val="18"/>
               </w:rPr>
-              <w:t>-schoology-sds</w:t>
+              <w:t>-</w:t>
+            </w:r>
+            <w:proofErr w:type="spellStart"/>
+            <w:r>
+              <w:rPr>
+                <w:rFonts w:eastAsiaTheme="majorEastAsia" w:cs="Segoe UI"/>
+                <w:b w:val="0"/>
+                <w:bCs w:val="0"/>
+                <w:color w:val="292827"/>
+                <w:szCs w:val="18"/>
+              </w:rPr>
+              <w:t>schoology</w:t>
+            </w:r>
+            <w:proofErr w:type="spellEnd"/>
+            <w:r>
+              <w:rPr>
+                <w:rFonts w:eastAsiaTheme="majorEastAsia" w:cs="Segoe UI"/>
+                <w:b w:val="0"/>
+                <w:bCs w:val="0"/>
+                <w:color w:val="292827"/>
+                <w:szCs w:val="18"/>
+              </w:rPr>
+              <w:t>-sds</w:t>
             </w:r>
           </w:p>
         </w:tc>
@@ -1260,6 +1296,7 @@
               </w:rPr>
               <w:t xml:space="preserve"> </w:t>
             </w:r>
+            <w:proofErr w:type="spellStart"/>
             <w:r>
               <w:rPr>
                 <w:rStyle w:val="normaltextrun"/>
@@ -1270,6 +1307,7 @@
               </w:rPr>
               <w:t>ClientSecretForSdsCsvADF</w:t>
             </w:r>
+            <w:proofErr w:type="spellEnd"/>
             <w:r>
               <w:rPr>
                 <w:rStyle w:val="normaltextrun"/>
@@ -1361,12 +1399,14 @@
               </w:rPr>
               <w:t xml:space="preserve"> </w:t>
             </w:r>
+            <w:proofErr w:type="spellStart"/>
             <w:r>
               <w:rPr>
                 <w:bdr w:val="none" w:sz="0" w:space="0" w:color="auto" w:frame="1"/>
               </w:rPr>
               <w:t>SchoologySignature</w:t>
             </w:r>
+            <w:proofErr w:type="spellEnd"/>
             <w:r>
               <w:rPr>
                 <w:bdr w:val="none" w:sz="0" w:space="0" w:color="auto" w:frame="1"/>
@@ -1383,6 +1423,7 @@
               </w:rPr>
               <w:t xml:space="preserve">– The </w:t>
             </w:r>
+            <w:proofErr w:type="spellStart"/>
             <w:r>
               <w:rPr>
                 <w:rStyle w:val="normaltextrun"/>
@@ -1391,7 +1432,18 @@
                 <w:szCs w:val="18"/>
                 <w:bdr w:val="none" w:sz="0" w:space="0" w:color="auto" w:frame="1"/>
               </w:rPr>
-              <w:t>oauth signature</w:t>
+              <w:t>oauth</w:t>
+            </w:r>
+            <w:proofErr w:type="spellEnd"/>
+            <w:r>
+              <w:rPr>
+                <w:rStyle w:val="normaltextrun"/>
+                <w:rFonts w:cs="Segoe UI"/>
+                <w:color w:val="000000"/>
+                <w:szCs w:val="18"/>
+                <w:bdr w:val="none" w:sz="0" w:space="0" w:color="auto" w:frame="1"/>
+              </w:rPr>
+              <w:t xml:space="preserve"> signature</w:t>
             </w:r>
             <w:r>
               <w:rPr>
@@ -1515,6 +1567,7 @@
                 <w:szCs w:val="18"/>
               </w:rPr>
             </w:pPr>
+            <w:proofErr w:type="spellStart"/>
             <w:r>
               <w:rPr>
                 <w:rFonts w:cs="Segoe UI"/>
@@ -1524,6 +1577,7 @@
               </w:rPr>
               <w:t>stschoologycsvsds</w:t>
             </w:r>
+            <w:proofErr w:type="spellEnd"/>
           </w:p>
         </w:tc>
         <w:tc>
@@ -1583,6 +1637,7 @@
                 <w:szCs w:val="18"/>
               </w:rPr>
             </w:pPr>
+            <w:proofErr w:type="spellStart"/>
             <w:r>
               <w:rPr>
                 <w:rFonts w:cs="Segoe UI"/>
@@ -1628,6 +1683,7 @@
               </w:rPr>
               <w:t>csvs</w:t>
             </w:r>
+            <w:proofErr w:type="spellEnd"/>
           </w:p>
         </w:tc>
         <w:tc>
@@ -1802,20 +1858,33 @@
         <w:t xml:space="preserve">Load </w:t>
       </w:r>
       <w:r>
-        <w:t>the keyvault_storage_</w:t>
-      </w:r>
-      <w:r>
-        <w:t xml:space="preserve">template.json file by clicking "Load file" in the template editor and selecting the appropriate file to upload.  Create a resource group where to place the resources if </w:t>
+        <w:t xml:space="preserve">the </w:t>
+      </w:r>
+      <w:proofErr w:type="spellStart"/>
+      <w:r>
+        <w:t>keyvault_storage_</w:t>
+      </w:r>
+      <w:r>
+        <w:t>template.json</w:t>
+      </w:r>
+      <w:proofErr w:type="spellEnd"/>
+      <w:r>
+        <w:t xml:space="preserve"> file by clicking "Load file" in the template editor and selecting the appropriate file to upload.  Create a resource group where to place the resources if </w:t>
       </w:r>
       <w:r>
         <w:t>not already done</w:t>
       </w:r>
       <w:r>
-        <w:t>. (suggested name rg-Schoology</w:t>
+        <w:t xml:space="preserve">. (suggested name </w:t>
+      </w:r>
+      <w:proofErr w:type="spellStart"/>
+      <w:r>
+        <w:t>rg-Schoology</w:t>
       </w:r>
       <w:r>
         <w:t>CSVtoSDS</w:t>
       </w:r>
+      <w:proofErr w:type="spellEnd"/>
       <w:r>
         <w:t>)</w:t>
       </w:r>
@@ -1830,19 +1899,60 @@
         <w:jc w:val="both"/>
       </w:pPr>
       <w:r>
-        <w:t xml:space="preserve">In the editor, </w:t>
-      </w:r>
-      <w:r>
-        <w:t>paste</w:t>
-      </w:r>
-      <w:r>
-        <w:t xml:space="preserve"> your tenant id in the tenantId field before </w:t>
-      </w:r>
-      <w:r>
-        <w:t>saving</w:t>
-      </w:r>
+        <w:t>In the resource group</w:t>
+      </w:r>
+      <w:r>
+        <w:t>,</w:t>
+      </w:r>
+      <w:r>
+        <w:t xml:space="preserve"> click the Create button at the top left and create a Data Factory named </w:t>
+      </w:r>
+      <w:r>
+        <w:t>adf-</w:t>
+      </w:r>
+      <w:proofErr w:type="spellStart"/>
+      <w:r>
+        <w:t>SchoologyCSVtoSDS</w:t>
+      </w:r>
+      <w:proofErr w:type="spellEnd"/>
       <w:r>
         <w:t>.</w:t>
+      </w:r>
+      <w:r>
+        <w:t xml:space="preserve">  </w:t>
+      </w:r>
+      <w:r>
+        <w:t xml:space="preserve">Make sure that </w:t>
+      </w:r>
+      <w:r>
+        <w:t xml:space="preserve">“Enable </w:t>
+      </w:r>
+      <w:r>
+        <w:t>M</w:t>
+      </w:r>
+      <w:r>
+        <w:t xml:space="preserve">anaged </w:t>
+      </w:r>
+      <w:r>
+        <w:t>V</w:t>
+      </w:r>
+      <w:r>
+        <w:t xml:space="preserve">irtual </w:t>
+      </w:r>
+      <w:r>
+        <w:t>N</w:t>
+      </w:r>
+      <w:r>
+        <w:t xml:space="preserve">etwork” </w:t>
+      </w:r>
+      <w:r>
+        <w:t xml:space="preserve">is selected </w:t>
+      </w:r>
+      <w:r>
+        <w:t>on the Networking ta</w:t>
+      </w:r>
+      <w:r>
+        <w:t xml:space="preserve">b.  </w:t>
       </w:r>
     </w:p>
     <w:p>
@@ -1855,55 +1965,60 @@
         <w:jc w:val="both"/>
       </w:pPr>
       <w:r>
-        <w:t>In the resource group</w:t>
-      </w:r>
-      <w:r>
-        <w:t>,</w:t>
-      </w:r>
-      <w:r>
-        <w:t xml:space="preserve"> click the Create button at the top left and create a Data Factory named </w:t>
-      </w:r>
-      <w:r>
-        <w:t>adf-SchoologyCSVtoSDS</w:t>
+        <w:t xml:space="preserve">Modify the storage account access to enable managed identity </w:t>
+      </w:r>
+      <w:r>
+        <w:rPr>
+          <w:rFonts w:cs="Segoe UI"/>
+          <w:color w:val="292827"/>
+          <w:szCs w:val="18"/>
+        </w:rPr>
+        <w:t>adf-</w:t>
+      </w:r>
+      <w:proofErr w:type="spellStart"/>
+      <w:r>
+        <w:rPr>
+          <w:rFonts w:cs="Segoe UI"/>
+          <w:color w:val="292827"/>
+          <w:szCs w:val="18"/>
+        </w:rPr>
+        <w:t>SchoologyCSVtoSDS</w:t>
+      </w:r>
+      <w:proofErr w:type="spellEnd"/>
+      <w:r>
+        <w:rPr>
+          <w:rFonts w:cs="Segoe UI"/>
+          <w:color w:val="292827"/>
+          <w:szCs w:val="18"/>
+        </w:rPr>
+        <w:t xml:space="preserve"> </w:t>
+      </w:r>
+      <w:r>
+        <w:t>(ADF instance) to toggle SFTP.  (“</w:t>
+      </w:r>
+      <w:r>
+        <w:t xml:space="preserve">Storage </w:t>
+      </w:r>
+      <w:r>
+        <w:t>Blob Data</w:t>
+      </w:r>
+      <w:r>
+        <w:t xml:space="preserve"> Contributor</w:t>
+      </w:r>
+      <w:r>
+        <w:t>”</w:t>
+      </w:r>
+      <w:r>
+        <w:t xml:space="preserve"> role</w:t>
+      </w:r>
+      <w:r>
+        <w:t>)</w:t>
       </w:r>
       <w:r>
         <w:t>.</w:t>
       </w:r>
       <w:r>
         <w:t xml:space="preserve">  </w:t>
-      </w:r>
-      <w:r>
-        <w:t xml:space="preserve">Make sure that </w:t>
-      </w:r>
-      <w:r>
-        <w:t xml:space="preserve">“Enable </w:t>
-      </w:r>
-      <w:r>
-        <w:t>M</w:t>
-      </w:r>
-      <w:r>
-        <w:t xml:space="preserve">anaged </w:t>
-      </w:r>
-      <w:r>
-        <w:t>V</w:t>
-      </w:r>
-      <w:r>
-        <w:t xml:space="preserve">irtual </w:t>
-      </w:r>
-      <w:r>
-        <w:t>N</w:t>
-      </w:r>
-      <w:r>
-        <w:t xml:space="preserve">etwork” </w:t>
-      </w:r>
-      <w:r>
-        <w:t xml:space="preserve">is selected </w:t>
-      </w:r>
-      <w:r>
-        <w:t>on the Networking ta</w:t>
-      </w:r>
-      <w:r>
-        <w:t xml:space="preserve">b.  </w:t>
       </w:r>
     </w:p>
     <w:p>
@@ -1916,13 +2031,93 @@
         <w:jc w:val="both"/>
       </w:pPr>
       <w:r>
-        <w:t>Modify key vault access to enable</w:t>
-      </w:r>
-      <w:r>
-        <w:t xml:space="preserve"> managed identity</w:t>
-      </w:r>
-      <w:r>
-        <w:t xml:space="preserve"> </w:t>
+        <w:lastRenderedPageBreak/>
+        <w:t xml:space="preserve">Do the same for authorized users who need </w:t>
+      </w:r>
+      <w:r>
+        <w:t xml:space="preserve">to </w:t>
+      </w:r>
+      <w:r>
+        <w:t>modify data in storage.  Also</w:t>
+      </w:r>
+      <w:r>
+        <w:t>,</w:t>
+      </w:r>
+      <w:r>
+        <w:t xml:space="preserve"> the user</w:t>
+      </w:r>
+      <w:r>
+        <w:t>’</w:t>
+      </w:r>
+      <w:r>
+        <w:t xml:space="preserve">s </w:t>
+      </w:r>
+      <w:r>
+        <w:t>IP</w:t>
+      </w:r>
+      <w:r>
+        <w:t xml:space="preserve"> address should </w:t>
+      </w:r>
+      <w:r>
+        <w:t xml:space="preserve">only </w:t>
+      </w:r>
+      <w:r>
+        <w:t>be temporarily added in the firewall in the networking tab</w:t>
+      </w:r>
+      <w:r>
+        <w:t xml:space="preserve"> before</w:t>
+      </w:r>
+      <w:r>
+        <w:t xml:space="preserve"> updating the </w:t>
+      </w:r>
+      <w:r>
+        <w:t>storage contents</w:t>
+      </w:r>
+      <w:r>
+        <w:t>.</w:t>
+      </w:r>
+      <w:r>
+        <w:t xml:space="preserve">  </w:t>
+      </w:r>
+      <w:r>
+        <w:t>This must be done even if the user</w:t>
+      </w:r>
+      <w:r>
+        <w:t xml:space="preserve"> ha</w:t>
+      </w:r>
+      <w:r>
+        <w:t xml:space="preserve">s </w:t>
+      </w:r>
+      <w:r>
+        <w:t>access control</w:t>
+      </w:r>
+      <w:r>
+        <w:t xml:space="preserve"> privileges</w:t>
+      </w:r>
+      <w:r>
+        <w:t>.</w:t>
+      </w:r>
+    </w:p>
+    <w:p>
+      <w:pPr>
+        <w:pStyle w:val="Bodycopy"/>
+        <w:numPr>
+          <w:ilvl w:val="0"/>
+          <w:numId w:val="17"/>
+        </w:numPr>
+        <w:jc w:val="both"/>
+      </w:pPr>
+      <w:r>
+        <w:t xml:space="preserve">If </w:t>
+      </w:r>
+      <w:r>
+        <w:t xml:space="preserve">you want to use SFTP, modify </w:t>
+      </w:r>
+      <w:r>
+        <w:t>the storage account</w:t>
+      </w:r>
+      <w:r>
+        <w:t xml:space="preserve"> access to enable managed identity </w:t>
       </w:r>
       <w:r>
         <w:rPr>
@@ -1930,37 +2125,132 @@
           <w:color w:val="292827"/>
           <w:szCs w:val="18"/>
         </w:rPr>
-        <w:t xml:space="preserve">adf-SchoologyCSVtoSDS </w:t>
-      </w:r>
-      <w:r>
-        <w:t>(ADF instance) to retrieve secrets from the key vault</w:t>
-      </w:r>
-      <w:r>
-        <w:t xml:space="preserve"> (</w:t>
-      </w:r>
-      <w:r>
-        <w:t>Assign</w:t>
-      </w:r>
-      <w:r>
-        <w:t xml:space="preserve"> “</w:t>
+        <w:t>adf-</w:t>
+      </w:r>
+      <w:proofErr w:type="spellStart"/>
+      <w:r>
+        <w:rPr>
+          <w:rFonts w:cs="Segoe UI"/>
+          <w:color w:val="292827"/>
+          <w:szCs w:val="18"/>
+        </w:rPr>
+        <w:t>SchoologyCSVtoSDS</w:t>
+      </w:r>
+      <w:proofErr w:type="spellEnd"/>
+      <w:r>
+        <w:rPr>
+          <w:rFonts w:cs="Segoe UI"/>
+          <w:color w:val="292827"/>
+          <w:szCs w:val="18"/>
+        </w:rPr>
+        <w:t xml:space="preserve"> </w:t>
+      </w:r>
+      <w:r>
+        <w:t xml:space="preserve">(ADF instance) </w:t>
+      </w:r>
+      <w:r>
+        <w:t>to</w:t>
+      </w:r>
+      <w:r>
+        <w:t xml:space="preserve"> </w:t>
+      </w:r>
+      <w:r>
+        <w:t>toggle</w:t>
+      </w:r>
+      <w:r>
+        <w:t xml:space="preserve"> SFTP</w:t>
+      </w:r>
+      <w:r>
+        <w:t>.  (“</w:t>
+      </w:r>
+      <w:r>
+        <w:t>Storage Account Contributor</w:t>
+      </w:r>
+      <w:r>
+        <w:t>”</w:t>
+      </w:r>
+      <w:r>
+        <w:t xml:space="preserve"> role</w:t>
+      </w:r>
+      <w:r>
+        <w:t>)</w:t>
+      </w:r>
+      <w:r>
+        <w:t>.  The incoming IP</w:t>
+      </w:r>
+      <w:r>
+        <w:t xml:space="preserve"> address should </w:t>
+      </w:r>
+      <w:r>
+        <w:t xml:space="preserve">also </w:t>
+      </w:r>
+      <w:r>
+        <w:t xml:space="preserve">be added to </w:t>
+      </w:r>
+      <w:proofErr w:type="gramStart"/>
+      <w:r>
+        <w:t>firewall</w:t>
+      </w:r>
+      <w:proofErr w:type="gramEnd"/>
+      <w:r>
+        <w:t xml:space="preserve"> </w:t>
+      </w:r>
+      <w:r>
+        <w:t>in the</w:t>
+      </w:r>
+      <w:r>
+        <w:t xml:space="preserve"> storage account</w:t>
+      </w:r>
+      <w:r>
+        <w:t>.</w:t>
+      </w:r>
+    </w:p>
+    <w:p>
+      <w:pPr>
+        <w:pStyle w:val="Bodycopy"/>
+        <w:numPr>
+          <w:ilvl w:val="0"/>
+          <w:numId w:val="17"/>
+        </w:numPr>
+        <w:jc w:val="both"/>
+      </w:pPr>
+      <w:r>
+        <w:t xml:space="preserve">Modify key vault access to enable managed identity </w:t>
+      </w:r>
+      <w:r>
+        <w:rPr>
+          <w:rFonts w:cs="Segoe UI"/>
+          <w:color w:val="292827"/>
+          <w:szCs w:val="18"/>
+        </w:rPr>
+        <w:t>adf-</w:t>
+      </w:r>
+      <w:proofErr w:type="spellStart"/>
+      <w:r>
+        <w:rPr>
+          <w:rFonts w:cs="Segoe UI"/>
+          <w:color w:val="292827"/>
+          <w:szCs w:val="18"/>
+        </w:rPr>
+        <w:t>SchoologyCSVtoSDS</w:t>
+      </w:r>
+      <w:proofErr w:type="spellEnd"/>
+      <w:r>
+        <w:rPr>
+          <w:rFonts w:cs="Segoe UI"/>
+          <w:color w:val="292827"/>
+          <w:szCs w:val="18"/>
+        </w:rPr>
+        <w:t xml:space="preserve"> </w:t>
+      </w:r>
+      <w:r>
+        <w:t>(ADF instance) to retrieve secrets from the key vault (Assign “</w:t>
       </w:r>
       <w:r>
         <w:t>Key Vault Secrets User</w:t>
       </w:r>
       <w:r>
-        <w:t>”</w:t>
-      </w:r>
-      <w:r>
-        <w:t xml:space="preserve"> role</w:t>
-      </w:r>
-      <w:r>
-        <w:t>)</w:t>
-      </w:r>
-      <w:r>
-        <w:t>.  Ensure that the data factory is created first</w:t>
-      </w:r>
-      <w:r>
-        <w:t xml:space="preserve">.  </w:t>
+        <w:t xml:space="preserve">” role).  Ensure that the data factory is created first.  </w:t>
       </w:r>
     </w:p>
     <w:p>
@@ -1980,254 +2270,6 @@
           <w:t>Grant permission to applications to access an Azure key vault using Azure RBAC | Microsoft Learn</w:t>
         </w:r>
       </w:hyperlink>
-    </w:p>
-    <w:p>
-      <w:pPr>
-        <w:pStyle w:val="Bodycopy"/>
-        <w:ind w:left="720"/>
-        <w:jc w:val="both"/>
-      </w:pPr>
-      <w:r>
-        <w:t xml:space="preserve">Alt: </w:t>
-      </w:r>
-      <w:hyperlink r:id="rId16" w:anchor="steps" w:history="1">
-        <w:r>
-          <w:rPr>
-            <w:rStyle w:val="Hyperlink"/>
-          </w:rPr>
-          <w:t>https://learn.microsoft.com/en-us/azure/data-factory/store-credentials-in-key-vault#steps</w:t>
-        </w:r>
-      </w:hyperlink>
-    </w:p>
-    <w:p>
-      <w:pPr>
-        <w:pStyle w:val="Bodycopy"/>
-        <w:numPr>
-          <w:ilvl w:val="0"/>
-          <w:numId w:val="17"/>
-        </w:numPr>
-        <w:jc w:val="both"/>
-      </w:pPr>
-      <w:r>
-        <w:t xml:space="preserve">Modify </w:t>
-      </w:r>
-      <w:r>
-        <w:t xml:space="preserve">the </w:t>
-      </w:r>
-      <w:r>
-        <w:t xml:space="preserve">key vault to </w:t>
-      </w:r>
-      <w:r>
-        <w:t>provide access to</w:t>
-      </w:r>
-      <w:r>
-        <w:t xml:space="preserve"> users who </w:t>
-      </w:r>
-      <w:r>
-        <w:t xml:space="preserve">need to update the secret </w:t>
-      </w:r>
-      <w:r>
-        <w:t>values.</w:t>
-      </w:r>
-      <w:r>
-        <w:t xml:space="preserve"> </w:t>
-      </w:r>
-      <w:r>
-        <w:t>(</w:t>
-      </w:r>
-      <w:r>
-        <w:t xml:space="preserve">At least </w:t>
-      </w:r>
-      <w:r>
-        <w:t>“Key Vault Secrets Officer”</w:t>
-      </w:r>
-      <w:r>
-        <w:t xml:space="preserve"> role</w:t>
-      </w:r>
-      <w:r>
-        <w:t xml:space="preserve"> for creating</w:t>
-      </w:r>
-      <w:r>
-        <w:t>)</w:t>
-      </w:r>
-      <w:r>
-        <w:t xml:space="preserve">.  </w:t>
-      </w:r>
-      <w:r>
-        <w:t>Also</w:t>
-      </w:r>
-      <w:r>
-        <w:t>,</w:t>
-      </w:r>
-      <w:r>
-        <w:t xml:space="preserve"> the user</w:t>
-      </w:r>
-      <w:r>
-        <w:t>’</w:t>
-      </w:r>
-      <w:r>
-        <w:t xml:space="preserve">s </w:t>
-      </w:r>
-      <w:r>
-        <w:t>IP</w:t>
-      </w:r>
-      <w:r>
-        <w:t xml:space="preserve"> address should </w:t>
-      </w:r>
-      <w:r>
-        <w:t xml:space="preserve">only </w:t>
-      </w:r>
-      <w:r>
-        <w:t>be temporarily added in the firewall in the networking tab</w:t>
-      </w:r>
-      <w:r>
-        <w:t xml:space="preserve"> before updating the </w:t>
-      </w:r>
-      <w:r>
-        <w:t>key vault secrets</w:t>
-      </w:r>
-      <w:r>
-        <w:t>.</w:t>
-      </w:r>
-      <w:r>
-        <w:t xml:space="preserve">  This must be done even if the user</w:t>
-      </w:r>
-      <w:r>
-        <w:t xml:space="preserve"> ha</w:t>
-      </w:r>
-      <w:r>
-        <w:t xml:space="preserve">s </w:t>
-      </w:r>
-      <w:r>
-        <w:t>access control privileges</w:t>
-      </w:r>
-      <w:r>
-        <w:t>.</w:t>
-      </w:r>
-    </w:p>
-    <w:p>
-      <w:pPr>
-        <w:pStyle w:val="Bodycopy"/>
-        <w:numPr>
-          <w:ilvl w:val="0"/>
-          <w:numId w:val="17"/>
-        </w:numPr>
-        <w:jc w:val="both"/>
-      </w:pPr>
-      <w:r>
-        <w:t xml:space="preserve">Modify the storage account access to enable managed identity </w:t>
-      </w:r>
-      <w:r>
-        <w:rPr>
-          <w:rFonts w:cs="Segoe UI"/>
-          <w:color w:val="292827"/>
-          <w:szCs w:val="18"/>
-        </w:rPr>
-        <w:t xml:space="preserve">adf-SchoologyCSVtoSDS </w:t>
-      </w:r>
-      <w:r>
-        <w:t>(ADF instance) to toggle SFTP.  (“</w:t>
-      </w:r>
-      <w:r>
-        <w:t xml:space="preserve">Storage </w:t>
-      </w:r>
-      <w:r>
-        <w:t>Blob Data</w:t>
-      </w:r>
-      <w:r>
-        <w:t xml:space="preserve"> Contributor</w:t>
-      </w:r>
-      <w:r>
-        <w:t>”</w:t>
-      </w:r>
-      <w:r>
-        <w:t xml:space="preserve"> role</w:t>
-      </w:r>
-      <w:r>
-        <w:t>)</w:t>
-      </w:r>
-      <w:r>
-        <w:t>.</w:t>
-      </w:r>
-      <w:r>
-        <w:t xml:space="preserve">  </w:t>
-      </w:r>
-    </w:p>
-    <w:p>
-      <w:pPr>
-        <w:pStyle w:val="Bodycopy"/>
-        <w:numPr>
-          <w:ilvl w:val="0"/>
-          <w:numId w:val="17"/>
-        </w:numPr>
-        <w:jc w:val="both"/>
-      </w:pPr>
-      <w:r>
-        <w:t xml:space="preserve">Do the same for authorized users who need </w:t>
-      </w:r>
-      <w:r>
-        <w:t xml:space="preserve">to </w:t>
-      </w:r>
-      <w:r>
-        <w:t>modify data in storage.  Also</w:t>
-      </w:r>
-      <w:r>
-        <w:t>,</w:t>
-      </w:r>
-      <w:r>
-        <w:t xml:space="preserve"> the user</w:t>
-      </w:r>
-      <w:r>
-        <w:t>’</w:t>
-      </w:r>
-      <w:r>
-        <w:t xml:space="preserve">s </w:t>
-      </w:r>
-      <w:r>
-        <w:t>IP</w:t>
-      </w:r>
-      <w:r>
-        <w:t xml:space="preserve"> address should </w:t>
-      </w:r>
-      <w:r>
-        <w:t xml:space="preserve">only </w:t>
-      </w:r>
-      <w:r>
-        <w:t>be temporarily added in the firewall in the networking tab</w:t>
-      </w:r>
-      <w:r>
-        <w:t xml:space="preserve"> before</w:t>
-      </w:r>
-      <w:r>
-        <w:t xml:space="preserve"> updating the </w:t>
-      </w:r>
-      <w:r>
-        <w:t>storage contents</w:t>
-      </w:r>
-      <w:r>
-        <w:t>.</w:t>
-      </w:r>
-      <w:r>
-        <w:t xml:space="preserve">  </w:t>
-      </w:r>
-      <w:r>
-        <w:t>This must be done even if the user</w:t>
-      </w:r>
-      <w:r>
-        <w:t xml:space="preserve"> ha</w:t>
-      </w:r>
-      <w:r>
-        <w:t xml:space="preserve">s </w:t>
-      </w:r>
-      <w:r>
-        <w:t>access control</w:t>
-      </w:r>
-      <w:r>
-        <w:t xml:space="preserve"> privileges</w:t>
-      </w:r>
-      <w:r>
-        <w:t>.</w:t>
-      </w:r>
     </w:p>
     <w:p>
       <w:pPr>
@@ -2244,72 +2286,52 @@
         </w:rPr>
       </w:pPr>
       <w:r>
-        <w:t xml:space="preserve">If </w:t>
-      </w:r>
-      <w:r>
-        <w:t xml:space="preserve">you want to use SFTP, modify </w:t>
-      </w:r>
-      <w:r>
-        <w:t>the storage account</w:t>
-      </w:r>
-      <w:r>
-        <w:t xml:space="preserve"> access to enable managed identity </w:t>
-      </w:r>
-      <w:r>
-        <w:rPr>
-          <w:rFonts w:cs="Segoe UI"/>
-          <w:color w:val="292827"/>
-          <w:szCs w:val="18"/>
-        </w:rPr>
-        <w:t xml:space="preserve">adf-SchoologyCSVtoSDS </w:t>
-      </w:r>
-      <w:r>
-        <w:t xml:space="preserve">(ADF instance) </w:t>
-      </w:r>
-      <w:r>
-        <w:t>to</w:t>
-      </w:r>
-      <w:r>
-        <w:t xml:space="preserve"> </w:t>
-      </w:r>
-      <w:r>
-        <w:t>toggle</w:t>
-      </w:r>
-      <w:r>
-        <w:t xml:space="preserve"> SFTP</w:t>
-      </w:r>
-      <w:r>
-        <w:t>.  (“</w:t>
-      </w:r>
-      <w:r>
-        <w:t>Storage Account Contributor</w:t>
-      </w:r>
-      <w:r>
-        <w:t>”</w:t>
-      </w:r>
-      <w:r>
-        <w:t xml:space="preserve"> role</w:t>
-      </w:r>
-      <w:r>
-        <w:t>)</w:t>
-      </w:r>
-      <w:r>
-        <w:t>.  The incoming IP</w:t>
+        <w:t xml:space="preserve">Modify the key vault to provide access to users who need to update the secret values. (At least “Key Vault Secrets Officer” role for creating).  </w:t>
+      </w:r>
+      <w:r>
+        <w:t>Also</w:t>
+      </w:r>
+      <w:r>
+        <w:t>,</w:t>
+      </w:r>
+      <w:r>
+        <w:t xml:space="preserve"> the user</w:t>
+      </w:r>
+      <w:r>
+        <w:t>’</w:t>
+      </w:r>
+      <w:r>
+        <w:t xml:space="preserve">s </w:t>
+      </w:r>
+      <w:r>
+        <w:t>IP</w:t>
       </w:r>
       <w:r>
         <w:t xml:space="preserve"> address should </w:t>
       </w:r>
       <w:r>
-        <w:t xml:space="preserve">also </w:t>
-      </w:r>
-      <w:r>
-        <w:t xml:space="preserve">be added to firewall </w:t>
-      </w:r>
-      <w:r>
-        <w:t>in the</w:t>
-      </w:r>
-      <w:r>
-        <w:t xml:space="preserve"> storage account</w:t>
+        <w:t xml:space="preserve">only </w:t>
+      </w:r>
+      <w:r>
+        <w:t>be temporarily added in the firewall in the networking tab</w:t>
+      </w:r>
+      <w:r>
+        <w:t xml:space="preserve"> before updating the key vault secrets</w:t>
+      </w:r>
+      <w:r>
+        <w:t>.</w:t>
+      </w:r>
+      <w:r>
+        <w:t xml:space="preserve">  This must be done even if the user</w:t>
+      </w:r>
+      <w:r>
+        <w:t xml:space="preserve"> ha</w:t>
+      </w:r>
+      <w:r>
+        <w:t xml:space="preserve">s </w:t>
+      </w:r>
+      <w:r>
+        <w:t>access control privileges</w:t>
       </w:r>
       <w:r>
         <w:t>.</w:t>
@@ -2360,8 +2382,13 @@
       <w:r>
         <w:t xml:space="preserve">Graph </w:t>
       </w:r>
-      <w:r>
-        <w:t xml:space="preserve">API’s </w:t>
+      <w:proofErr w:type="gramStart"/>
+      <w:r>
+        <w:t>API’s</w:t>
+      </w:r>
+      <w:proofErr w:type="gramEnd"/>
+      <w:r>
+        <w:t xml:space="preserve"> </w:t>
       </w:r>
       <w:r>
         <w:t xml:space="preserve">needed </w:t>
@@ -2383,48 +2410,70 @@
       </w:r>
       <w:r>
         <w:t xml:space="preserve"> </w:t>
+      </w:r>
+      <w:hyperlink r:id="rId16" w:history="1">
+        <w:proofErr w:type="spellStart"/>
+        <w:r>
+          <w:rPr>
+            <w:rStyle w:val="Hyperlink"/>
+          </w:rPr>
+          <w:t>Quickstart</w:t>
+        </w:r>
+        <w:proofErr w:type="spellEnd"/>
+        <w:r>
+          <w:rPr>
+            <w:rStyle w:val="Hyperlink"/>
+          </w:rPr>
+          <w:t>: Register an app in the Microsoft identity platform - Microsoft identity platform | Microsoft Learn</w:t>
+        </w:r>
+      </w:hyperlink>
+    </w:p>
+    <w:p>
+      <w:pPr>
+        <w:pStyle w:val="Bodycopy"/>
+        <w:numPr>
+          <w:ilvl w:val="0"/>
+          <w:numId w:val="17"/>
+        </w:numPr>
+      </w:pPr>
+      <w:r>
+        <w:t>Add the key vault secret</w:t>
+      </w:r>
+      <w:r>
+        <w:t xml:space="preserve"> </w:t>
+      </w:r>
+      <w:r>
+        <w:t>values needed from the above table</w:t>
+      </w:r>
+      <w:r>
+        <w:t xml:space="preserve"> (Existing values were created as dumm</w:t>
+      </w:r>
+      <w:r>
+        <w:t>ies and can be disabled)</w:t>
+      </w:r>
+      <w:r>
+        <w:t xml:space="preserve">.  </w:t>
       </w:r>
       <w:hyperlink r:id="rId17" w:history="1">
         <w:r>
           <w:rPr>
             <w:rStyle w:val="Hyperlink"/>
           </w:rPr>
-          <w:t>Quickstart: Register an app in the Microsoft identity platform - Microsoft identity platform | Microsoft Learn</w:t>
+          <w:t xml:space="preserve">Azure </w:t>
         </w:r>
-      </w:hyperlink>
-    </w:p>
-    <w:p>
-      <w:pPr>
-        <w:pStyle w:val="Bodycopy"/>
-        <w:numPr>
-          <w:ilvl w:val="0"/>
-          <w:numId w:val="17"/>
-        </w:numPr>
-      </w:pPr>
-      <w:r>
-        <w:t>Add the key vault secret</w:t>
-      </w:r>
-      <w:r>
-        <w:t xml:space="preserve"> </w:t>
-      </w:r>
-      <w:r>
-        <w:t>values needed from the above table</w:t>
-      </w:r>
-      <w:r>
-        <w:t xml:space="preserve"> (Existing values were created as dumm</w:t>
-      </w:r>
-      <w:r>
-        <w:t>ies and can be disabled)</w:t>
-      </w:r>
-      <w:r>
-        <w:t xml:space="preserve">.  </w:t>
-      </w:r>
-      <w:hyperlink r:id="rId18" w:history="1">
+        <w:proofErr w:type="spellStart"/>
         <w:r>
           <w:rPr>
             <w:rStyle w:val="Hyperlink"/>
           </w:rPr>
-          <w:t>Azure Quickstart - Set and retrieve a secret from Key Vault using Azure portal | Microsoft Learn</w:t>
+          <w:t>Quickstart</w:t>
+        </w:r>
+        <w:proofErr w:type="spellEnd"/>
+        <w:r>
+          <w:rPr>
+            <w:rStyle w:val="Hyperlink"/>
+          </w:rPr>
+          <w:t xml:space="preserve"> - Set and retrieve a secret from Key Vault using Azure portal | Microsoft Learn</w:t>
         </w:r>
       </w:hyperlink>
     </w:p>
@@ -2476,12 +2525,20 @@
       <w:r>
         <w:t xml:space="preserve">  </w:t>
       </w:r>
-      <w:hyperlink r:id="rId19" w:history="1">
+      <w:hyperlink r:id="rId18" w:history="1">
+        <w:proofErr w:type="spellStart"/>
         <w:r>
           <w:rPr>
             <w:rStyle w:val="Hyperlink"/>
           </w:rPr>
-          <w:t>Quickstart: Configure an app to access a web API - Microsoft identity platform | Microsoft Learn</w:t>
+          <w:t>Quickstart</w:t>
+        </w:r>
+        <w:proofErr w:type="spellEnd"/>
+        <w:r>
+          <w:rPr>
+            <w:rStyle w:val="Hyperlink"/>
+          </w:rPr>
+          <w:t>: Configure an app to access a web API - Microsoft identity platform | Microsoft Learn</w:t>
         </w:r>
       </w:hyperlink>
     </w:p>
@@ -2558,9 +2615,16 @@
                 <w:bCs/>
               </w:rPr>
             </w:pPr>
-            <w:r>
-              <w:t>IndustryData-SourceSystem.ReadWrite.All</w:t>
-            </w:r>
+            <w:proofErr w:type="spellStart"/>
+            <w:r>
+              <w:t>IndustryData-</w:t>
+            </w:r>
+            <w:proofErr w:type="gramStart"/>
+            <w:r>
+              <w:t>SourceSystem.ReadWrite.All</w:t>
+            </w:r>
+            <w:proofErr w:type="spellEnd"/>
+            <w:proofErr w:type="gramEnd"/>
           </w:p>
         </w:tc>
         <w:tc>
@@ -2607,9 +2671,16 @@
               <w:pStyle w:val="Bodycopy"/>
               <w:jc w:val="center"/>
             </w:pPr>
-            <w:r>
-              <w:t>IndustryData-TimePeriod.ReadWrite.All</w:t>
-            </w:r>
+            <w:proofErr w:type="spellStart"/>
+            <w:r>
+              <w:t>IndustryData-</w:t>
+            </w:r>
+            <w:proofErr w:type="gramStart"/>
+            <w:r>
+              <w:t>TimePeriod.ReadWrite.All</w:t>
+            </w:r>
+            <w:proofErr w:type="spellEnd"/>
+            <w:proofErr w:type="gramEnd"/>
           </w:p>
         </w:tc>
         <w:tc>
@@ -2640,9 +2711,16 @@
               <w:pStyle w:val="Bodycopy"/>
               <w:jc w:val="center"/>
             </w:pPr>
-            <w:r>
-              <w:t>IndustryData-InboundFlow.ReadWrite.All</w:t>
-            </w:r>
+            <w:proofErr w:type="spellStart"/>
+            <w:r>
+              <w:t>IndustryData-</w:t>
+            </w:r>
+            <w:proofErr w:type="gramStart"/>
+            <w:r>
+              <w:t>InboundFlow.ReadWrite.All</w:t>
+            </w:r>
+            <w:proofErr w:type="spellEnd"/>
+            <w:proofErr w:type="gramEnd"/>
           </w:p>
         </w:tc>
         <w:tc>
@@ -2673,9 +2751,16 @@
               <w:pStyle w:val="Bodycopy"/>
               <w:jc w:val="center"/>
             </w:pPr>
-            <w:r>
-              <w:t>IndustryData-DataConnector.ReadWrite.All</w:t>
-            </w:r>
+            <w:proofErr w:type="spellStart"/>
+            <w:r>
+              <w:t>IndustryData-</w:t>
+            </w:r>
+            <w:proofErr w:type="gramStart"/>
+            <w:r>
+              <w:t>DataConnector.ReadWrite.All</w:t>
+            </w:r>
+            <w:proofErr w:type="spellEnd"/>
+            <w:proofErr w:type="gramEnd"/>
           </w:p>
         </w:tc>
         <w:tc>
@@ -2703,9 +2788,11 @@
               <w:pStyle w:val="Bodycopy"/>
               <w:jc w:val="center"/>
             </w:pPr>
+            <w:proofErr w:type="spellStart"/>
             <w:r>
               <w:t>IndustryData-DataConnector.Upload</w:t>
             </w:r>
+            <w:proofErr w:type="spellEnd"/>
           </w:p>
         </w:tc>
         <w:tc>
@@ -2733,9 +2820,11 @@
               <w:pStyle w:val="Bodycopy"/>
               <w:jc w:val="center"/>
             </w:pPr>
+            <w:proofErr w:type="spellStart"/>
             <w:r>
               <w:t>Mail.Send</w:t>
             </w:r>
+            <w:proofErr w:type="spellEnd"/>
           </w:p>
         </w:tc>
         <w:tc>
@@ -2775,9 +2864,13 @@
               <w:pStyle w:val="Bodycopy"/>
               <w:jc w:val="center"/>
             </w:pPr>
+            <w:proofErr w:type="spellStart"/>
+            <w:proofErr w:type="gramStart"/>
             <w:r>
               <w:t>Group.ReadWrite.All</w:t>
             </w:r>
+            <w:proofErr w:type="spellEnd"/>
+            <w:proofErr w:type="gramEnd"/>
           </w:p>
         </w:tc>
         <w:tc>
@@ -2832,7 +2925,15 @@
         <w:jc w:val="both"/>
       </w:pPr>
       <w:r>
-        <w:t>Go to the created storage account named stschoologycsvsds in the Azure Portal, click "Access keys" under "Security + networking" in the left menu blade, and copy an access key.</w:t>
+        <w:t xml:space="preserve">Go to the created storage account named </w:t>
+      </w:r>
+      <w:proofErr w:type="spellStart"/>
+      <w:r>
+        <w:t>stschoologycsvsds</w:t>
+      </w:r>
+      <w:proofErr w:type="spellEnd"/>
+      <w:r>
+        <w:t xml:space="preserve"> in the Azure Portal, click "Access keys" under "Security + networking" in the left menu blade, and copy an access key.</w:t>
       </w:r>
     </w:p>
     <w:p>
@@ -2856,14 +2957,46 @@
         <w:t xml:space="preserve"> named</w:t>
       </w:r>
       <w:r>
-        <w:t xml:space="preserve"> ARMTemplateForFactory.json, and paste the access key for stsdsvnext_accountKey and </w:t>
+        <w:t xml:space="preserve"> </w:t>
+      </w:r>
+      <w:proofErr w:type="spellStart"/>
+      <w:r>
+        <w:t>ARMTemplateForFactory.json</w:t>
+      </w:r>
+      <w:proofErr w:type="spellEnd"/>
+      <w:r>
+        <w:t xml:space="preserve">, and paste the access key for </w:t>
+      </w:r>
+      <w:proofErr w:type="spellStart"/>
+      <w:r>
+        <w:t>stsdsvnext_accountKey</w:t>
+      </w:r>
+      <w:proofErr w:type="spellEnd"/>
+      <w:r>
+        <w:t xml:space="preserve"> and </w:t>
       </w:r>
       <w:r>
         <w:rPr>
           <w:b/>
           <w:bCs/>
         </w:rPr>
-        <w:t>@{linkedService().sasUriParam}</w:t>
+        <w:t>@{linkedService(</w:t>
+      </w:r>
+      <w:proofErr w:type="gramStart"/>
+      <w:r>
+        <w:rPr>
+          <w:b/>
+          <w:bCs/>
+        </w:rPr>
+        <w:t>).sasUriParam</w:t>
+      </w:r>
+      <w:proofErr w:type="gramEnd"/>
+      <w:r>
+        <w:rPr>
+          <w:b/>
+          <w:bCs/>
+        </w:rPr>
+        <w:t>}</w:t>
       </w:r>
       <w:r>
         <w:t xml:space="preserve"> for SDSAzureDataLakeStorageGen2_sasUri.</w:t>
@@ -2892,12 +3025,14 @@
       <w:r>
         <w:t xml:space="preserve"> </w:t>
       </w:r>
+      <w:proofErr w:type="spellStart"/>
       <w:r>
         <w:t>parameters</w:t>
       </w:r>
       <w:r>
         <w:t>_ARMTemplateForFactory.json</w:t>
       </w:r>
+      <w:proofErr w:type="spellEnd"/>
       <w:r>
         <w:t xml:space="preserve"> (</w:t>
       </w:r>
@@ -2914,7 +3049,15 @@
         </w:numPr>
       </w:pPr>
       <w:r>
-        <w:t>If not already done, create a container where the Schoology import files for the ADF instance will reside (Suggest naming it "schoologyimportcsvs" within the same storage account in the newly created resource group).</w:t>
+        <w:t>If not already done, create a container where the Schoology import files for the ADF instance will reside (Suggest naming it "</w:t>
+      </w:r>
+      <w:proofErr w:type="spellStart"/>
+      <w:r>
+        <w:t>schoologyimportcsvs</w:t>
+      </w:r>
+      <w:proofErr w:type="spellEnd"/>
+      <w:r>
+        <w:t>" within the same storage account in the newly created resource group).</w:t>
       </w:r>
     </w:p>
     <w:p>
@@ -2926,28 +3069,70 @@
         </w:numPr>
       </w:pPr>
       <w:r>
-        <w:t>Go to the Data Factory in Azure Portal an</w:t>
-      </w:r>
-      <w:r>
-        <w:t>d click ‘Launch studio’</w:t>
+        <w:t xml:space="preserve">Go to </w:t>
+      </w:r>
+      <w:r>
+        <w:t xml:space="preserve">“Private endpoint connections” in </w:t>
+      </w:r>
+      <w:r>
+        <w:t>the network</w:t>
+      </w:r>
+      <w:r>
+        <w:t xml:space="preserve">ing </w:t>
+      </w:r>
+      <w:r>
+        <w:t>tab</w:t>
       </w:r>
       <w:r>
         <w:t xml:space="preserve"> </w:t>
       </w:r>
       <w:r>
-        <w:t>to make changes.</w:t>
-      </w:r>
-      <w:r>
-        <w:t xml:space="preserve">  </w:t>
-      </w:r>
-      <w:r>
-        <w:t>Once inside, g</w:t>
-      </w:r>
-      <w:r>
-        <w:t>o to the Manage tab on the left menu</w:t>
-      </w:r>
-      <w:r>
-        <w:t xml:space="preserve">.  </w:t>
+        <w:t>f</w:t>
+      </w:r>
+      <w:r>
+        <w:t>or both the key vault and storage accoun</w:t>
+      </w:r>
+      <w:r>
+        <w:t>t</w:t>
+      </w:r>
+      <w:r>
+        <w:t xml:space="preserve"> and approve </w:t>
+      </w:r>
+      <w:r>
+        <w:t>each</w:t>
+      </w:r>
+      <w:r>
+        <w:t xml:space="preserve">. </w:t>
+      </w:r>
+      <w:r>
+        <w:t xml:space="preserve"> </w:t>
+      </w:r>
+      <w:r>
+        <w:t>(</w:t>
+      </w:r>
+      <w:r>
+        <w:t xml:space="preserve">Also </w:t>
+      </w:r>
+      <w:r>
+        <w:t>verify</w:t>
+      </w:r>
+      <w:r>
+        <w:t xml:space="preserve"> that public </w:t>
+      </w:r>
+      <w:r>
+        <w:t>access is disabled and there are no exceptions</w:t>
+      </w:r>
+      <w:r>
+        <w:t xml:space="preserve"> in</w:t>
+      </w:r>
+      <w:r>
+        <w:t xml:space="preserve"> </w:t>
+      </w:r>
+      <w:r>
+        <w:t>“Firewalls and virtual networks”</w:t>
+      </w:r>
+      <w:r>
+        <w:t>)</w:t>
       </w:r>
     </w:p>
     <w:p>
@@ -2959,70 +3144,7 @@
         </w:numPr>
       </w:pPr>
       <w:r>
-        <w:t xml:space="preserve">Go to </w:t>
-      </w:r>
-      <w:r>
-        <w:t xml:space="preserve">“Private endpoint connections” in </w:t>
-      </w:r>
-      <w:r>
-        <w:t>the network</w:t>
-      </w:r>
-      <w:r>
-        <w:t xml:space="preserve">ing </w:t>
-      </w:r>
-      <w:r>
-        <w:t>tab</w:t>
-      </w:r>
-      <w:r>
-        <w:t xml:space="preserve"> </w:t>
-      </w:r>
-      <w:r>
-        <w:t>f</w:t>
-      </w:r>
-      <w:r>
-        <w:t>or both the key vault and storage accoun</w:t>
-      </w:r>
-      <w:r>
-        <w:t>t</w:t>
-      </w:r>
-      <w:r>
-        <w:t xml:space="preserve"> and approve </w:t>
-      </w:r>
-      <w:r>
-        <w:t>each</w:t>
-      </w:r>
-      <w:r>
-        <w:t xml:space="preserve">. </w:t>
-      </w:r>
-      <w:r>
-        <w:t xml:space="preserve"> </w:t>
-      </w:r>
-      <w:r>
-        <w:t>(</w:t>
-      </w:r>
-      <w:r>
-        <w:t xml:space="preserve">Also </w:t>
-      </w:r>
-      <w:r>
-        <w:t>verify</w:t>
-      </w:r>
-      <w:r>
-        <w:t xml:space="preserve"> that public </w:t>
-      </w:r>
-      <w:r>
-        <w:t>access is disabled and there are no exceptions</w:t>
-      </w:r>
-      <w:r>
-        <w:t xml:space="preserve"> in</w:t>
-      </w:r>
-      <w:r>
-        <w:t xml:space="preserve"> </w:t>
-      </w:r>
-      <w:r>
-        <w:t>“Firewalls and virtual networks”</w:t>
-      </w:r>
-      <w:r>
-        <w:t>)</w:t>
+        <w:t xml:space="preserve">Go to the Data Factory in Azure Portal and click ‘Launch studio’ to make changes.  Once inside, go to the Manage tab on the left menu.  </w:t>
       </w:r>
     </w:p>
     <w:p>
@@ -3036,6 +3158,7 @@
         <w:jc w:val="both"/>
       </w:pPr>
       <w:r>
+        <w:lastRenderedPageBreak/>
         <w:t xml:space="preserve">The final step in the ADF setup is to </w:t>
       </w:r>
       <w:r>
@@ -3155,6 +3278,7 @@
                 <w:bCs w:val="0"/>
               </w:rPr>
             </w:pPr>
+            <w:proofErr w:type="spellStart"/>
             <w:r>
               <w:rPr>
                 <w:b w:val="0"/>
@@ -3162,6 +3286,7 @@
               </w:rPr>
               <w:t>schoologyBaseURL</w:t>
             </w:r>
+            <w:proofErr w:type="spellEnd"/>
           </w:p>
         </w:tc>
         <w:tc>
@@ -3228,6 +3353,7 @@
                 <w:bCs w:val="0"/>
               </w:rPr>
             </w:pPr>
+            <w:proofErr w:type="spellStart"/>
             <w:r>
               <w:rPr>
                 <w:b w:val="0"/>
@@ -3235,6 +3361,7 @@
               </w:rPr>
               <w:t>reportRecipientEmails</w:t>
             </w:r>
+            <w:proofErr w:type="spellEnd"/>
           </w:p>
         </w:tc>
         <w:tc>
@@ -3263,7 +3390,15 @@
               <w:cnfStyle w:val="000000000000" w:firstRow="0" w:lastRow="0" w:firstColumn="0" w:lastColumn="0" w:oddVBand="0" w:evenVBand="0" w:oddHBand="0" w:evenHBand="0" w:firstRowFirstColumn="0" w:firstRowLastColumn="0" w:lastRowFirstColumn="0" w:lastRowLastColumn="0"/>
             </w:pPr>
             <w:r>
-              <w:t>The list of email addresses to send email reports to. This needs to be entered as a json array in the following format:</w:t>
+              <w:t xml:space="preserve">The list of email addresses to send email reports to. This needs to be entered as a </w:t>
+            </w:r>
+            <w:proofErr w:type="spellStart"/>
+            <w:r>
+              <w:t>json</w:t>
+            </w:r>
+            <w:proofErr w:type="spellEnd"/>
+            <w:r>
+              <w:t xml:space="preserve"> array in the following format:</w:t>
             </w:r>
           </w:p>
           <w:p>
@@ -3279,7 +3414,27 @@
                 <w:szCs w:val="18"/>
                 <w:shd w:val="clear" w:color="auto" w:fill="FFFFFF"/>
               </w:rPr>
-              <w:t>[{"emailAddress":{"address":"admin@contosoisd3.onmicrosoft.com"}},{"emailAddress":{"address":"joe@contosoisd3.onmicrosoft.com"}}]</w:t>
+              <w:t>[{"emailAddress</w:t>
+            </w:r>
+            <w:proofErr w:type="gramStart"/>
+            <w:r>
+              <w:rPr>
+                <w:rFonts w:cs="Segoe UI"/>
+                <w:color w:val="000000"/>
+                <w:szCs w:val="18"/>
+                <w:shd w:val="clear" w:color="auto" w:fill="FFFFFF"/>
+              </w:rPr>
+              <w:t>":{</w:t>
+            </w:r>
+            <w:proofErr w:type="gramEnd"/>
+            <w:r>
+              <w:rPr>
+                <w:rFonts w:cs="Segoe UI"/>
+                <w:color w:val="000000"/>
+                <w:szCs w:val="18"/>
+                <w:shd w:val="clear" w:color="auto" w:fill="FFFFFF"/>
+              </w:rPr>
+              <w:t>"address":"admin@contosoisd3.onmicrosoft.com"}},{"emailAddress":{"address":"joe@contosoisd3.onmicrosoft.com"}}]</w:t>
             </w:r>
           </w:p>
         </w:tc>
@@ -3302,6 +3457,7 @@
                 <w:bCs w:val="0"/>
               </w:rPr>
             </w:pPr>
+            <w:proofErr w:type="spellStart"/>
             <w:r>
               <w:rPr>
                 <w:b w:val="0"/>
@@ -3309,6 +3465,7 @@
               </w:rPr>
               <w:t>clientSecretForSdsApiKeyVaultUrl</w:t>
             </w:r>
+            <w:proofErr w:type="spellEnd"/>
           </w:p>
         </w:tc>
         <w:tc>
@@ -3346,11 +3503,16 @@
               <w:cnfStyle w:val="000000000000" w:firstRow="0" w:lastRow="0" w:firstColumn="0" w:lastColumn="0" w:oddVBand="0" w:evenVBand="0" w:oddHBand="0" w:evenHBand="0" w:firstRowFirstColumn="0" w:firstRowLastColumn="0" w:lastRowFirstColumn="0" w:lastRowLastColumn="0"/>
             </w:pPr>
             <w:r>
-              <w:t>Found in the key vault resource under Secrets -&gt; ClientSecretForSds</w:t>
+              <w:t xml:space="preserve">Found in the key vault resource under Secrets -&gt; </w:t>
+            </w:r>
+            <w:proofErr w:type="spellStart"/>
+            <w:r>
+              <w:t>ClientSecretForSds</w:t>
             </w:r>
             <w:r>
               <w:t>CsvADF</w:t>
             </w:r>
+            <w:proofErr w:type="spellEnd"/>
             <w:r>
               <w:t xml:space="preserve"> -&gt; Current Version -&gt; Secret Identifier</w:t>
             </w:r>
@@ -3374,6 +3536,7 @@
               <w:pStyle w:val="Bodycopy"/>
               <w:jc w:val="both"/>
             </w:pPr>
+            <w:proofErr w:type="spellStart"/>
             <w:r>
               <w:rPr>
                 <w:b w:val="0"/>
@@ -3381,6 +3544,7 @@
               </w:rPr>
               <w:t>schoologyConsumerKey</w:t>
             </w:r>
+            <w:proofErr w:type="spellEnd"/>
           </w:p>
         </w:tc>
         <w:tc>
@@ -3418,7 +3582,15 @@
               <w:t xml:space="preserve"> instance of Schoology</w:t>
             </w:r>
             <w:r>
-              <w:t>. Leave as is if not</w:t>
+              <w:t xml:space="preserve">. Leave </w:t>
+            </w:r>
+            <w:proofErr w:type="gramStart"/>
+            <w:r>
+              <w:t>as is</w:t>
+            </w:r>
+            <w:proofErr w:type="gramEnd"/>
+            <w:r>
+              <w:t xml:space="preserve"> if not</w:t>
             </w:r>
             <w:r>
               <w:t xml:space="preserve"> syncing LTI data.  </w:t>
@@ -3444,6 +3616,7 @@
                 <w:bCs w:val="0"/>
               </w:rPr>
             </w:pPr>
+            <w:proofErr w:type="spellStart"/>
             <w:r>
               <w:rPr>
                 <w:b w:val="0"/>
@@ -3451,6 +3624,7 @@
               </w:rPr>
               <w:t>schoologyOauthSignature</w:t>
             </w:r>
+            <w:proofErr w:type="spellEnd"/>
           </w:p>
         </w:tc>
         <w:tc>
@@ -3481,9 +3655,11 @@
             <w:r>
               <w:t xml:space="preserve">Store the </w:t>
             </w:r>
+            <w:proofErr w:type="spellStart"/>
             <w:r>
               <w:t>SchoologySignature</w:t>
             </w:r>
+            <w:proofErr w:type="spellEnd"/>
             <w:r>
               <w:t xml:space="preserve"> in </w:t>
             </w:r>
@@ -3532,6 +3708,7 @@
                 <w:bCs w:val="0"/>
               </w:rPr>
             </w:pPr>
+            <w:proofErr w:type="spellStart"/>
             <w:r>
               <w:rPr>
                 <w:b w:val="0"/>
@@ -3539,6 +3716,7 @@
               </w:rPr>
               <w:t>entraAppClientId</w:t>
             </w:r>
+            <w:proofErr w:type="spellEnd"/>
           </w:p>
         </w:tc>
         <w:tc>
@@ -3567,7 +3745,15 @@
               <w:cnfStyle w:val="000000000000" w:firstRow="0" w:lastRow="0" w:firstColumn="0" w:lastColumn="0" w:oddVBand="0" w:evenVBand="0" w:oddHBand="0" w:evenHBand="0" w:firstRowFirstColumn="0" w:firstRowLastColumn="0" w:lastRowFirstColumn="0" w:lastRowLastColumn="0"/>
             </w:pPr>
             <w:r>
-              <w:t>The clientId for the app registration.</w:t>
+              <w:t xml:space="preserve">The </w:t>
+            </w:r>
+            <w:proofErr w:type="spellStart"/>
+            <w:r>
+              <w:t>clientId</w:t>
+            </w:r>
+            <w:proofErr w:type="spellEnd"/>
+            <w:r>
+              <w:t xml:space="preserve"> for the app registration.</w:t>
             </w:r>
           </w:p>
           <w:p>
@@ -3590,7 +3776,23 @@
                 <w:i/>
                 <w:iCs/>
               </w:rPr>
-              <w:t>&lt;AppName&gt;</w:t>
+              <w:t>&lt;</w:t>
+            </w:r>
+            <w:proofErr w:type="spellStart"/>
+            <w:r>
+              <w:rPr>
+                <w:i/>
+                <w:iCs/>
+              </w:rPr>
+              <w:t>AppName</w:t>
+            </w:r>
+            <w:proofErr w:type="spellEnd"/>
+            <w:r>
+              <w:rPr>
+                <w:i/>
+                <w:iCs/>
+              </w:rPr>
+              <w:t>&gt;</w:t>
             </w:r>
             <w:r>
               <w:t>-&gt; Overview -&gt; Application (client) ID</w:t>
@@ -3616,6 +3818,7 @@
                 <w:bCs w:val="0"/>
               </w:rPr>
             </w:pPr>
+            <w:proofErr w:type="spellStart"/>
             <w:r>
               <w:rPr>
                 <w:b w:val="0"/>
@@ -3623,6 +3826,7 @@
               </w:rPr>
               <w:t>validationErrorThreshold</w:t>
             </w:r>
+            <w:proofErr w:type="spellEnd"/>
           </w:p>
         </w:tc>
         <w:tc>
@@ -3685,6 +3889,7 @@
                 <w:bCs w:val="0"/>
               </w:rPr>
             </w:pPr>
+            <w:proofErr w:type="spellStart"/>
             <w:r>
               <w:rPr>
                 <w:b w:val="0"/>
@@ -3692,6 +3897,7 @@
               </w:rPr>
               <w:t>checkForEmptyFilesBeforeSending</w:t>
             </w:r>
+            <w:proofErr w:type="spellEnd"/>
           </w:p>
         </w:tc>
         <w:tc>
@@ -3756,12 +3962,21 @@
                 <w:bCs w:val="0"/>
               </w:rPr>
             </w:pPr>
+            <w:proofErr w:type="spellStart"/>
             <w:r>
               <w:rPr>
                 <w:b w:val="0"/>
                 <w:bCs w:val="0"/>
               </w:rPr>
-              <w:t xml:space="preserve">tenantid </w:t>
+              <w:t>tenantid</w:t>
+            </w:r>
+            <w:proofErr w:type="spellEnd"/>
+            <w:r>
+              <w:rPr>
+                <w:b w:val="0"/>
+                <w:bCs w:val="0"/>
+              </w:rPr>
+              <w:t xml:space="preserve"> </w:t>
             </w:r>
           </w:p>
         </w:tc>
@@ -3823,6 +4038,7 @@
                 <w:bCs w:val="0"/>
               </w:rPr>
             </w:pPr>
+            <w:proofErr w:type="spellStart"/>
             <w:r>
               <w:rPr>
                 <w:b w:val="0"/>
@@ -3830,6 +4046,7 @@
               </w:rPr>
               <w:t>subscriptionId</w:t>
             </w:r>
+            <w:proofErr w:type="spellEnd"/>
           </w:p>
         </w:tc>
         <w:tc>
@@ -3890,6 +4107,7 @@
               <w:spacing w:after="0"/>
               <w:jc w:val="both"/>
             </w:pPr>
+            <w:proofErr w:type="spellStart"/>
             <w:r>
               <w:rPr>
                 <w:b w:val="0"/>
@@ -3897,6 +4115,7 @@
               </w:rPr>
               <w:t>reportSendAsUPN</w:t>
             </w:r>
+            <w:proofErr w:type="spellEnd"/>
           </w:p>
         </w:tc>
         <w:tc>
@@ -3935,11 +4154,16 @@
               <w:cnfStyle w:val="000000000000" w:firstRow="0" w:lastRow="0" w:firstColumn="0" w:lastColumn="0" w:oddVBand="0" w:evenVBand="0" w:oddHBand="0" w:evenHBand="0" w:firstRowFirstColumn="0" w:firstRowLastColumn="0" w:lastRowFirstColumn="0" w:lastRowLastColumn="0"/>
             </w:pPr>
             <w:r>
-              <w:t>School Data Sync Admin userPrincipalNam</w:t>
+              <w:t xml:space="preserve">School Data Sync Admin </w:t>
+            </w:r>
+            <w:proofErr w:type="spellStart"/>
+            <w:r>
+              <w:t>userPrincipalNam</w:t>
             </w:r>
             <w:r>
               <w:t>e</w:t>
             </w:r>
+            <w:proofErr w:type="spellEnd"/>
           </w:p>
         </w:tc>
       </w:tr>
@@ -3961,6 +4185,7 @@
                 <w:bCs w:val="0"/>
               </w:rPr>
             </w:pPr>
+            <w:proofErr w:type="spellStart"/>
             <w:r>
               <w:rPr>
                 <w:b w:val="0"/>
@@ -3968,6 +4193,7 @@
               </w:rPr>
               <w:t>sdsInboundFlowId</w:t>
             </w:r>
+            <w:proofErr w:type="spellEnd"/>
           </w:p>
         </w:tc>
         <w:tc>
@@ -4024,59 +4250,30 @@
               <w:t xml:space="preserve">  </w:t>
             </w:r>
             <w:r>
-              <w:rPr>
-                <w:b/>
-                <w:bCs/>
-              </w:rPr>
               <w:t>Note</w:t>
             </w:r>
             <w:r>
-              <w:rPr>
-                <w:b/>
-                <w:bCs/>
-              </w:rPr>
               <w:t xml:space="preserve">: </w:t>
             </w:r>
             <w:r>
-              <w:rPr>
-                <w:b/>
-                <w:bCs/>
-              </w:rPr>
               <w:t>Parameter value</w:t>
             </w:r>
             <w:r>
-              <w:rPr>
-                <w:b/>
-                <w:bCs/>
-              </w:rPr>
-              <w:t xml:space="preserve"> can be left as N/A</w:t>
-            </w:r>
-            <w:r>
-              <w:rPr>
-                <w:b/>
-                <w:bCs/>
-              </w:rPr>
+              <w:t xml:space="preserve"> can be left as </w:t>
+            </w:r>
+            <w:r>
+              <w:t>is</w:t>
+            </w:r>
+            <w:r>
               <w:t xml:space="preserve"> </w:t>
             </w:r>
             <w:r>
-              <w:rPr>
-                <w:b/>
-                <w:bCs/>
-              </w:rPr>
               <w:t xml:space="preserve">if </w:t>
             </w:r>
             <w:r>
-              <w:rPr>
-                <w:b/>
-                <w:bCs/>
-              </w:rPr>
               <w:t>no sync exists</w:t>
             </w:r>
             <w:r>
-              <w:rPr>
-                <w:b/>
-                <w:bCs/>
-              </w:rPr>
               <w:t>.</w:t>
             </w:r>
           </w:p>
@@ -4100,6 +4297,7 @@
                 <w:bCs w:val="0"/>
               </w:rPr>
             </w:pPr>
+            <w:proofErr w:type="spellStart"/>
             <w:r>
               <w:rPr>
                 <w:b w:val="0"/>
@@ -4107,6 +4305,7 @@
               </w:rPr>
               <w:t>useFamilyAndGivenNames</w:t>
             </w:r>
+            <w:proofErr w:type="spellEnd"/>
           </w:p>
         </w:tc>
         <w:tc>
@@ -4157,6 +4356,7 @@
               </w:rPr>
               <w:t xml:space="preserve">Will send </w:t>
             </w:r>
+            <w:proofErr w:type="spellStart"/>
             <w:r>
               <w:rPr>
                 <w:rStyle w:val="eop"/>
@@ -4165,8 +4365,9 @@
                 <w:szCs w:val="18"/>
                 <w:shd w:val="clear" w:color="auto" w:fill="FFFFFF"/>
               </w:rPr>
-              <w:t xml:space="preserve">familyName and givenName </w:t>
-            </w:r>
+              <w:t>familyName</w:t>
+            </w:r>
+            <w:proofErr w:type="spellEnd"/>
             <w:r>
               <w:rPr>
                 <w:rStyle w:val="eop"/>
@@ -4175,6 +4376,38 @@
                 <w:szCs w:val="18"/>
                 <w:shd w:val="clear" w:color="auto" w:fill="FFFFFF"/>
               </w:rPr>
+              <w:t xml:space="preserve"> and </w:t>
+            </w:r>
+            <w:proofErr w:type="spellStart"/>
+            <w:r>
+              <w:rPr>
+                <w:rStyle w:val="eop"/>
+                <w:rFonts w:cs="Segoe UI"/>
+                <w:color w:val="000000"/>
+                <w:szCs w:val="18"/>
+                <w:shd w:val="clear" w:color="auto" w:fill="FFFFFF"/>
+              </w:rPr>
+              <w:t>givenName</w:t>
+            </w:r>
+            <w:proofErr w:type="spellEnd"/>
+            <w:r>
+              <w:rPr>
+                <w:rStyle w:val="eop"/>
+                <w:rFonts w:cs="Segoe UI"/>
+                <w:color w:val="000000"/>
+                <w:szCs w:val="18"/>
+                <w:shd w:val="clear" w:color="auto" w:fill="FFFFFF"/>
+              </w:rPr>
+              <w:t xml:space="preserve"> </w:t>
+            </w:r>
+            <w:r>
+              <w:rPr>
+                <w:rStyle w:val="eop"/>
+                <w:rFonts w:cs="Segoe UI"/>
+                <w:color w:val="000000"/>
+                <w:szCs w:val="18"/>
+                <w:shd w:val="clear" w:color="auto" w:fill="FFFFFF"/>
+              </w:rPr>
               <w:t>as</w:t>
             </w:r>
             <w:r>
@@ -4265,7 +4498,51 @@
                 <w:szCs w:val="18"/>
                 <w:shd w:val="clear" w:color="auto" w:fill="FFFFFF"/>
               </w:rPr>
-              <w:t>A value of false will not send familyName and givenName.</w:t>
+              <w:t xml:space="preserve">A value of false will not send </w:t>
+            </w:r>
+            <w:proofErr w:type="spellStart"/>
+            <w:r>
+              <w:rPr>
+                <w:rStyle w:val="eop"/>
+                <w:rFonts w:cs="Segoe UI"/>
+                <w:color w:val="000000"/>
+                <w:szCs w:val="18"/>
+                <w:shd w:val="clear" w:color="auto" w:fill="FFFFFF"/>
+              </w:rPr>
+              <w:t>familyName</w:t>
+            </w:r>
+            <w:proofErr w:type="spellEnd"/>
+            <w:r>
+              <w:rPr>
+                <w:rStyle w:val="eop"/>
+                <w:rFonts w:cs="Segoe UI"/>
+                <w:color w:val="000000"/>
+                <w:szCs w:val="18"/>
+                <w:shd w:val="clear" w:color="auto" w:fill="FFFFFF"/>
+              </w:rPr>
+              <w:t xml:space="preserve"> and </w:t>
+            </w:r>
+            <w:proofErr w:type="spellStart"/>
+            <w:r>
+              <w:rPr>
+                <w:rStyle w:val="eop"/>
+                <w:rFonts w:cs="Segoe UI"/>
+                <w:color w:val="000000"/>
+                <w:szCs w:val="18"/>
+                <w:shd w:val="clear" w:color="auto" w:fill="FFFFFF"/>
+              </w:rPr>
+              <w:t>givenName</w:t>
+            </w:r>
+            <w:proofErr w:type="spellEnd"/>
+            <w:r>
+              <w:rPr>
+                <w:rStyle w:val="eop"/>
+                <w:rFonts w:cs="Segoe UI"/>
+                <w:color w:val="000000"/>
+                <w:szCs w:val="18"/>
+                <w:shd w:val="clear" w:color="auto" w:fill="FFFFFF"/>
+              </w:rPr>
+              <w:t>.</w:t>
             </w:r>
           </w:p>
         </w:tc>
@@ -4284,6 +4561,7 @@
               <w:pStyle w:val="Bodycopy"/>
               <w:jc w:val="both"/>
             </w:pPr>
+            <w:proofErr w:type="spellStart"/>
             <w:r>
               <w:rPr>
                 <w:b w:val="0"/>
@@ -4291,6 +4569,7 @@
               </w:rPr>
               <w:t>schoologyImportFileNames</w:t>
             </w:r>
+            <w:proofErr w:type="spellEnd"/>
           </w:p>
         </w:tc>
         <w:tc>
@@ -4473,7 +4752,7 @@
                 <w:szCs w:val="18"/>
                 <w:shd w:val="clear" w:color="auto" w:fill="FFFFFF"/>
               </w:rPr>
-              <w:t>{"orgs":"SCHOOLOGY_SCHOOLS.csv","users":"SCHOOLOGY_USERS.csv","parents":"SCHOOLOGY_PARENTS.csv","roles":"SCHOOLOGY_USERS.csv","courses":"SCHOOLOGY_COURSES.csv","classes":</w:t>
+              <w:t>{"orgs":"SCHOOLOGY_SCHOOLS.csv","users":"SCHOOLOGY_USERS.csv","parents":"SCHOOLOGY_PARENTS.csv","roles":"SCHOOLOGY_USERS.csv","courses":"SCHOOLOGY_COURSES.csv","classes":"SCHOOLOGY_COURSES.csv","enrollments":"SCHOOLOGY_ENROLLMENTS.csv","relationships":"P</w:t>
             </w:r>
             <w:r>
               <w:rPr>
@@ -4484,7 +4763,7 @@
                 <w:shd w:val="clear" w:color="auto" w:fill="FFFFFF"/>
               </w:rPr>
               <w:lastRenderedPageBreak/>
-              <w:t>"SCHOOLOGY_COURSES.csv","enrollments":"SCHOOLOGY_ENROLLMENTS.csv","relationships":"PARENT_ASSOCIATIONS.csv"}</w:t>
+              <w:t>ARENT_ASSOCIATIONS.csv"}</w:t>
             </w:r>
           </w:p>
           <w:p>
@@ -4688,6 +4967,7 @@
               <w:spacing w:before="240"/>
               <w:jc w:val="both"/>
             </w:pPr>
+            <w:proofErr w:type="spellStart"/>
             <w:r>
               <w:rPr>
                 <w:b w:val="0"/>
@@ -4696,6 +4976,7 @@
               <w:lastRenderedPageBreak/>
               <w:t>syncTeamsClassesLTI</w:t>
             </w:r>
+            <w:proofErr w:type="spellEnd"/>
           </w:p>
         </w:tc>
         <w:tc>
@@ -4859,6 +5140,7 @@
               <w:spacing w:before="240"/>
               <w:jc w:val="both"/>
             </w:pPr>
+            <w:proofErr w:type="spellStart"/>
             <w:r>
               <w:rPr>
                 <w:b w:val="0"/>
@@ -4866,6 +5148,7 @@
               </w:rPr>
               <w:t>staffSourceIdentifier</w:t>
             </w:r>
+            <w:proofErr w:type="spellEnd"/>
           </w:p>
         </w:tc>
         <w:tc>
@@ -4981,6 +5264,7 @@
               </w:rPr>
               <w:t xml:space="preserve">, or </w:t>
             </w:r>
+            <w:proofErr w:type="spellStart"/>
             <w:r>
               <w:rPr>
                 <w:rStyle w:val="normaltextrun"/>
@@ -4991,15 +5275,38 @@
               </w:rPr>
               <w:t>activeDirectory</w:t>
             </w:r>
-            <w:r>
-              <w:rPr>
-                <w:rStyle w:val="normaltextrun"/>
-                <w:rFonts w:cs="Segoe UI"/>
-                <w:color w:val="000000"/>
-                <w:szCs w:val="18"/>
-                <w:shd w:val="clear" w:color="auto" w:fill="FFFFFF"/>
-              </w:rPr>
-              <w:t xml:space="preserve">.  This can be left as is if using a sync that has already been created in SDS.  </w:t>
+            <w:proofErr w:type="spellEnd"/>
+            <w:r>
+              <w:rPr>
+                <w:rStyle w:val="normaltextrun"/>
+                <w:rFonts w:cs="Segoe UI"/>
+                <w:color w:val="000000"/>
+                <w:szCs w:val="18"/>
+                <w:shd w:val="clear" w:color="auto" w:fill="FFFFFF"/>
+              </w:rPr>
+              <w:t xml:space="preserve">.  This can be left </w:t>
+            </w:r>
+            <w:proofErr w:type="gramStart"/>
+            <w:r>
+              <w:rPr>
+                <w:rStyle w:val="normaltextrun"/>
+                <w:rFonts w:cs="Segoe UI"/>
+                <w:color w:val="000000"/>
+                <w:szCs w:val="18"/>
+                <w:shd w:val="clear" w:color="auto" w:fill="FFFFFF"/>
+              </w:rPr>
+              <w:t>as is</w:t>
+            </w:r>
+            <w:proofErr w:type="gramEnd"/>
+            <w:r>
+              <w:rPr>
+                <w:rStyle w:val="normaltextrun"/>
+                <w:rFonts w:cs="Segoe UI"/>
+                <w:color w:val="000000"/>
+                <w:szCs w:val="18"/>
+                <w:shd w:val="clear" w:color="auto" w:fill="FFFFFF"/>
+              </w:rPr>
+              <w:t xml:space="preserve"> if using a sync that has already been created in SDS.  </w:t>
             </w:r>
           </w:p>
         </w:tc>
@@ -5019,6 +5326,7 @@
               <w:spacing w:before="240"/>
               <w:jc w:val="both"/>
             </w:pPr>
+            <w:proofErr w:type="spellStart"/>
             <w:r>
               <w:rPr>
                 <w:b w:val="0"/>
@@ -5033,6 +5341,7 @@
               </w:rPr>
               <w:t>taffMatchTarget</w:t>
             </w:r>
+            <w:proofErr w:type="spellEnd"/>
           </w:p>
         </w:tc>
         <w:tc>
@@ -5114,6 +5423,7 @@
               </w:rPr>
               <w:t xml:space="preserve">Valid values are </w:t>
             </w:r>
+            <w:proofErr w:type="spellStart"/>
             <w:r>
               <w:rPr>
                 <w:rStyle w:val="normaltextrun"/>
@@ -5124,6 +5434,7 @@
               </w:rPr>
               <w:t>userPrincipalName</w:t>
             </w:r>
+            <w:proofErr w:type="spellEnd"/>
             <w:r>
               <w:rPr>
                 <w:rStyle w:val="normaltextrun"/>
@@ -5142,7 +5453,29 @@
                 <w:szCs w:val="18"/>
                 <w:shd w:val="clear" w:color="auto" w:fill="FFFFFF"/>
               </w:rPr>
-              <w:t>.  This can be left as is if</w:t>
+              <w:t xml:space="preserve">.  This can be left </w:t>
+            </w:r>
+            <w:proofErr w:type="gramStart"/>
+            <w:r>
+              <w:rPr>
+                <w:rStyle w:val="normaltextrun"/>
+                <w:rFonts w:cs="Segoe UI"/>
+                <w:color w:val="000000"/>
+                <w:szCs w:val="18"/>
+                <w:shd w:val="clear" w:color="auto" w:fill="FFFFFF"/>
+              </w:rPr>
+              <w:t>as is</w:t>
+            </w:r>
+            <w:proofErr w:type="gramEnd"/>
+            <w:r>
+              <w:rPr>
+                <w:rStyle w:val="normaltextrun"/>
+                <w:rFonts w:cs="Segoe UI"/>
+                <w:color w:val="000000"/>
+                <w:szCs w:val="18"/>
+                <w:shd w:val="clear" w:color="auto" w:fill="FFFFFF"/>
+              </w:rPr>
+              <w:t xml:space="preserve"> if</w:t>
             </w:r>
             <w:r>
               <w:rPr>
@@ -5226,6 +5559,7 @@
                 <w:bCs w:val="0"/>
               </w:rPr>
             </w:pPr>
+            <w:proofErr w:type="spellStart"/>
             <w:r>
               <w:rPr>
                 <w:b w:val="0"/>
@@ -5233,6 +5567,7 @@
               </w:rPr>
               <w:t>staffDomainAddon</w:t>
             </w:r>
+            <w:proofErr w:type="spellEnd"/>
           </w:p>
         </w:tc>
         <w:tc>
@@ -5376,7 +5711,29 @@
                 <w:szCs w:val="18"/>
                 <w:shd w:val="clear" w:color="auto" w:fill="FFFFFF"/>
               </w:rPr>
-              <w:t xml:space="preserve">This can be left as is if not using appending a domain or using a sync that has already been created in SDS.  </w:t>
+              <w:t xml:space="preserve">This can be left </w:t>
+            </w:r>
+            <w:proofErr w:type="gramStart"/>
+            <w:r>
+              <w:rPr>
+                <w:rStyle w:val="normaltextrun"/>
+                <w:rFonts w:cs="Segoe UI"/>
+                <w:color w:val="000000"/>
+                <w:szCs w:val="18"/>
+                <w:shd w:val="clear" w:color="auto" w:fill="FFFFFF"/>
+              </w:rPr>
+              <w:t>as is</w:t>
+            </w:r>
+            <w:proofErr w:type="gramEnd"/>
+            <w:r>
+              <w:rPr>
+                <w:rStyle w:val="normaltextrun"/>
+                <w:rFonts w:cs="Segoe UI"/>
+                <w:color w:val="000000"/>
+                <w:szCs w:val="18"/>
+                <w:shd w:val="clear" w:color="auto" w:fill="FFFFFF"/>
+              </w:rPr>
+              <w:t xml:space="preserve"> if not using appending a domain or using a sync that has already been created in SDS.  </w:t>
             </w:r>
           </w:p>
         </w:tc>
@@ -5400,6 +5757,7 @@
                 <w:bCs w:val="0"/>
               </w:rPr>
             </w:pPr>
+            <w:proofErr w:type="spellStart"/>
             <w:r>
               <w:rPr>
                 <w:b w:val="0"/>
@@ -5407,6 +5765,7 @@
               </w:rPr>
               <w:t>studentSourceIdentifier</w:t>
             </w:r>
+            <w:proofErr w:type="spellEnd"/>
           </w:p>
         </w:tc>
         <w:tc>
@@ -5512,6 +5871,7 @@
               </w:rPr>
               <w:t xml:space="preserve">, or </w:t>
             </w:r>
+            <w:proofErr w:type="spellStart"/>
             <w:r>
               <w:rPr>
                 <w:rStyle w:val="normaltextrun"/>
@@ -5522,15 +5882,38 @@
               </w:rPr>
               <w:t>activeDirectory</w:t>
             </w:r>
-            <w:r>
-              <w:rPr>
-                <w:rStyle w:val="normaltextrun"/>
-                <w:rFonts w:cs="Segoe UI"/>
-                <w:color w:val="000000"/>
-                <w:szCs w:val="18"/>
-                <w:shd w:val="clear" w:color="auto" w:fill="FFFFFF"/>
-              </w:rPr>
-              <w:t xml:space="preserve">.  This can be left as is if using a sync that has already been created in SDS.  </w:t>
+            <w:proofErr w:type="spellEnd"/>
+            <w:r>
+              <w:rPr>
+                <w:rStyle w:val="normaltextrun"/>
+                <w:rFonts w:cs="Segoe UI"/>
+                <w:color w:val="000000"/>
+                <w:szCs w:val="18"/>
+                <w:shd w:val="clear" w:color="auto" w:fill="FFFFFF"/>
+              </w:rPr>
+              <w:t xml:space="preserve">.  This can be left </w:t>
+            </w:r>
+            <w:proofErr w:type="gramStart"/>
+            <w:r>
+              <w:rPr>
+                <w:rStyle w:val="normaltextrun"/>
+                <w:rFonts w:cs="Segoe UI"/>
+                <w:color w:val="000000"/>
+                <w:szCs w:val="18"/>
+                <w:shd w:val="clear" w:color="auto" w:fill="FFFFFF"/>
+              </w:rPr>
+              <w:t>as is</w:t>
+            </w:r>
+            <w:proofErr w:type="gramEnd"/>
+            <w:r>
+              <w:rPr>
+                <w:rStyle w:val="normaltextrun"/>
+                <w:rFonts w:cs="Segoe UI"/>
+                <w:color w:val="000000"/>
+                <w:szCs w:val="18"/>
+                <w:shd w:val="clear" w:color="auto" w:fill="FFFFFF"/>
+              </w:rPr>
+              <w:t xml:space="preserve"> if using a sync that has already been created in SDS.  </w:t>
             </w:r>
           </w:p>
         </w:tc>
@@ -5554,6 +5937,7 @@
                 <w:bCs w:val="0"/>
               </w:rPr>
             </w:pPr>
+            <w:proofErr w:type="spellStart"/>
             <w:r>
               <w:rPr>
                 <w:b w:val="0"/>
@@ -5561,6 +5945,7 @@
               </w:rPr>
               <w:t>studentMatchTarget</w:t>
             </w:r>
+            <w:proofErr w:type="spellEnd"/>
           </w:p>
         </w:tc>
         <w:tc>
@@ -5651,6 +6036,7 @@
               </w:rPr>
               <w:t xml:space="preserve">Valid values are </w:t>
             </w:r>
+            <w:proofErr w:type="spellStart"/>
             <w:r>
               <w:rPr>
                 <w:rStyle w:val="normaltextrun"/>
@@ -5661,15 +6047,38 @@
               </w:rPr>
               <w:t>userPrincipalName</w:t>
             </w:r>
-            <w:r>
-              <w:rPr>
-                <w:rStyle w:val="normaltextrun"/>
-                <w:rFonts w:cs="Segoe UI"/>
-                <w:color w:val="000000"/>
-                <w:szCs w:val="18"/>
-                <w:shd w:val="clear" w:color="auto" w:fill="FFFFFF"/>
-              </w:rPr>
-              <w:t xml:space="preserve"> or mail.  This can be left as is if using a sync that has already been created in SDS.  </w:t>
+            <w:proofErr w:type="spellEnd"/>
+            <w:r>
+              <w:rPr>
+                <w:rStyle w:val="normaltextrun"/>
+                <w:rFonts w:cs="Segoe UI"/>
+                <w:color w:val="000000"/>
+                <w:szCs w:val="18"/>
+                <w:shd w:val="clear" w:color="auto" w:fill="FFFFFF"/>
+              </w:rPr>
+              <w:t xml:space="preserve"> or mail.  This can be left </w:t>
+            </w:r>
+            <w:proofErr w:type="gramStart"/>
+            <w:r>
+              <w:rPr>
+                <w:rStyle w:val="normaltextrun"/>
+                <w:rFonts w:cs="Segoe UI"/>
+                <w:color w:val="000000"/>
+                <w:szCs w:val="18"/>
+                <w:shd w:val="clear" w:color="auto" w:fill="FFFFFF"/>
+              </w:rPr>
+              <w:t>as is</w:t>
+            </w:r>
+            <w:proofErr w:type="gramEnd"/>
+            <w:r>
+              <w:rPr>
+                <w:rStyle w:val="normaltextrun"/>
+                <w:rFonts w:cs="Segoe UI"/>
+                <w:color w:val="000000"/>
+                <w:szCs w:val="18"/>
+                <w:shd w:val="clear" w:color="auto" w:fill="FFFFFF"/>
+              </w:rPr>
+              <w:t xml:space="preserve"> if using a sync that has already been created in SDS.  </w:t>
             </w:r>
           </w:p>
         </w:tc>
@@ -5693,6 +6102,7 @@
                 <w:bCs w:val="0"/>
               </w:rPr>
             </w:pPr>
+            <w:proofErr w:type="spellStart"/>
             <w:r>
               <w:rPr>
                 <w:b w:val="0"/>
@@ -5700,6 +6110,7 @@
               </w:rPr>
               <w:t>studentDomainAddon</w:t>
             </w:r>
+            <w:proofErr w:type="spellEnd"/>
           </w:p>
         </w:tc>
         <w:tc>
@@ -5803,7 +6214,29 @@
                 <w:szCs w:val="18"/>
                 <w:shd w:val="clear" w:color="auto" w:fill="FFFFFF"/>
               </w:rPr>
-              <w:t xml:space="preserve">  (Example: contoso.onmicrosoft.com) This can be left as is if not using appending a domain or using a sync that has already been created in SDS.  </w:t>
+              <w:t xml:space="preserve">  (Example: contoso.onmicrosoft.com) This can be left </w:t>
+            </w:r>
+            <w:proofErr w:type="gramStart"/>
+            <w:r>
+              <w:rPr>
+                <w:rStyle w:val="normaltextrun"/>
+                <w:rFonts w:cs="Segoe UI"/>
+                <w:color w:val="000000"/>
+                <w:szCs w:val="18"/>
+                <w:shd w:val="clear" w:color="auto" w:fill="FFFFFF"/>
+              </w:rPr>
+              <w:t>as is</w:t>
+            </w:r>
+            <w:proofErr w:type="gramEnd"/>
+            <w:r>
+              <w:rPr>
+                <w:rStyle w:val="normaltextrun"/>
+                <w:rFonts w:cs="Segoe UI"/>
+                <w:color w:val="000000"/>
+                <w:szCs w:val="18"/>
+                <w:shd w:val="clear" w:color="auto" w:fill="FFFFFF"/>
+              </w:rPr>
+              <w:t xml:space="preserve"> if not using appending a domain or using a sync that has already been created in SDS.  </w:t>
             </w:r>
           </w:p>
         </w:tc>
@@ -5827,6 +6260,7 @@
                 <w:bCs w:val="0"/>
               </w:rPr>
             </w:pPr>
+            <w:proofErr w:type="spellStart"/>
             <w:r>
               <w:rPr>
                 <w:b w:val="0"/>
@@ -5834,6 +6268,7 @@
               </w:rPr>
               <w:t>yearStartDate</w:t>
             </w:r>
+            <w:proofErr w:type="spellEnd"/>
           </w:p>
         </w:tc>
         <w:tc>
@@ -5887,17 +6322,61 @@
                 <w:szCs w:val="18"/>
                 <w:shd w:val="clear" w:color="auto" w:fill="FFFFFF"/>
               </w:rPr>
-              <w:t xml:space="preserve">year in yyyy-mm-dd format.  </w:t>
-            </w:r>
-            <w:r>
-              <w:rPr>
-                <w:rStyle w:val="normaltextrun"/>
-                <w:rFonts w:cs="Segoe UI"/>
-                <w:color w:val="000000"/>
-                <w:szCs w:val="18"/>
-                <w:shd w:val="clear" w:color="auto" w:fill="FFFFFF"/>
-              </w:rPr>
-              <w:t xml:space="preserve">This can be left as is if using a sync that has already been created in SDS.  </w:t>
+              <w:t xml:space="preserve">year in </w:t>
+            </w:r>
+            <w:proofErr w:type="spellStart"/>
+            <w:r>
+              <w:rPr>
+                <w:rStyle w:val="normaltextrun"/>
+                <w:rFonts w:cs="Segoe UI"/>
+                <w:color w:val="000000"/>
+                <w:szCs w:val="18"/>
+                <w:shd w:val="clear" w:color="auto" w:fill="FFFFFF"/>
+              </w:rPr>
+              <w:t>yyyy</w:t>
+            </w:r>
+            <w:proofErr w:type="spellEnd"/>
+            <w:r>
+              <w:rPr>
+                <w:rStyle w:val="normaltextrun"/>
+                <w:rFonts w:cs="Segoe UI"/>
+                <w:color w:val="000000"/>
+                <w:szCs w:val="18"/>
+                <w:shd w:val="clear" w:color="auto" w:fill="FFFFFF"/>
+              </w:rPr>
+              <w:t xml:space="preserve">-mm-dd format.  </w:t>
+            </w:r>
+            <w:r>
+              <w:rPr>
+                <w:rStyle w:val="normaltextrun"/>
+                <w:rFonts w:cs="Segoe UI"/>
+                <w:color w:val="000000"/>
+                <w:szCs w:val="18"/>
+                <w:shd w:val="clear" w:color="auto" w:fill="FFFFFF"/>
+              </w:rPr>
+              <w:t xml:space="preserve">This can be left </w:t>
+            </w:r>
+            <w:proofErr w:type="gramStart"/>
+            <w:r>
+              <w:rPr>
+                <w:rStyle w:val="normaltextrun"/>
+                <w:rFonts w:cs="Segoe UI"/>
+                <w:color w:val="000000"/>
+                <w:szCs w:val="18"/>
+                <w:shd w:val="clear" w:color="auto" w:fill="FFFFFF"/>
+              </w:rPr>
+              <w:t>as is</w:t>
+            </w:r>
+            <w:proofErr w:type="gramEnd"/>
+            <w:r>
+              <w:rPr>
+                <w:rStyle w:val="normaltextrun"/>
+                <w:rFonts w:cs="Segoe UI"/>
+                <w:color w:val="000000"/>
+                <w:szCs w:val="18"/>
+                <w:shd w:val="clear" w:color="auto" w:fill="FFFFFF"/>
+              </w:rPr>
+              <w:t xml:space="preserve"> if using a sync that has already been created in SDS.  </w:t>
             </w:r>
           </w:p>
         </w:tc>
@@ -5921,6 +6400,7 @@
                 <w:bCs w:val="0"/>
               </w:rPr>
             </w:pPr>
+            <w:proofErr w:type="spellStart"/>
             <w:r>
               <w:rPr>
                 <w:b w:val="0"/>
@@ -5928,6 +6408,7 @@
               </w:rPr>
               <w:t>yearEndDate</w:t>
             </w:r>
+            <w:proofErr w:type="spellEnd"/>
           </w:p>
         </w:tc>
         <w:tc>
@@ -5971,17 +6452,61 @@
                 <w:szCs w:val="18"/>
                 <w:shd w:val="clear" w:color="auto" w:fill="FFFFFF"/>
               </w:rPr>
-              <w:t xml:space="preserve">End of the academic year in yyyy-mm-dd format.  </w:t>
-            </w:r>
-            <w:r>
-              <w:rPr>
-                <w:rStyle w:val="normaltextrun"/>
-                <w:rFonts w:cs="Segoe UI"/>
-                <w:color w:val="000000"/>
-                <w:szCs w:val="18"/>
-                <w:shd w:val="clear" w:color="auto" w:fill="FFFFFF"/>
-              </w:rPr>
-              <w:t xml:space="preserve">This can be left as is if using a sync that has already been created in SDS.  </w:t>
+              <w:t xml:space="preserve">End of the academic year in </w:t>
+            </w:r>
+            <w:proofErr w:type="spellStart"/>
+            <w:r>
+              <w:rPr>
+                <w:rStyle w:val="normaltextrun"/>
+                <w:rFonts w:cs="Segoe UI"/>
+                <w:color w:val="000000"/>
+                <w:szCs w:val="18"/>
+                <w:shd w:val="clear" w:color="auto" w:fill="FFFFFF"/>
+              </w:rPr>
+              <w:t>yyyy</w:t>
+            </w:r>
+            <w:proofErr w:type="spellEnd"/>
+            <w:r>
+              <w:rPr>
+                <w:rStyle w:val="normaltextrun"/>
+                <w:rFonts w:cs="Segoe UI"/>
+                <w:color w:val="000000"/>
+                <w:szCs w:val="18"/>
+                <w:shd w:val="clear" w:color="auto" w:fill="FFFFFF"/>
+              </w:rPr>
+              <w:t xml:space="preserve">-mm-dd format.  </w:t>
+            </w:r>
+            <w:r>
+              <w:rPr>
+                <w:rStyle w:val="normaltextrun"/>
+                <w:rFonts w:cs="Segoe UI"/>
+                <w:color w:val="000000"/>
+                <w:szCs w:val="18"/>
+                <w:shd w:val="clear" w:color="auto" w:fill="FFFFFF"/>
+              </w:rPr>
+              <w:t xml:space="preserve">This can be left </w:t>
+            </w:r>
+            <w:proofErr w:type="gramStart"/>
+            <w:r>
+              <w:rPr>
+                <w:rStyle w:val="normaltextrun"/>
+                <w:rFonts w:cs="Segoe UI"/>
+                <w:color w:val="000000"/>
+                <w:szCs w:val="18"/>
+                <w:shd w:val="clear" w:color="auto" w:fill="FFFFFF"/>
+              </w:rPr>
+              <w:t>as is</w:t>
+            </w:r>
+            <w:proofErr w:type="gramEnd"/>
+            <w:r>
+              <w:rPr>
+                <w:rStyle w:val="normaltextrun"/>
+                <w:rFonts w:cs="Segoe UI"/>
+                <w:color w:val="000000"/>
+                <w:szCs w:val="18"/>
+                <w:shd w:val="clear" w:color="auto" w:fill="FFFFFF"/>
+              </w:rPr>
+              <w:t xml:space="preserve"> if using a sync that has already been created in SDS.  </w:t>
             </w:r>
           </w:p>
         </w:tc>
@@ -6005,6 +6530,7 @@
                 <w:bCs w:val="0"/>
               </w:rPr>
             </w:pPr>
+            <w:proofErr w:type="spellStart"/>
             <w:r>
               <w:rPr>
                 <w:b w:val="0"/>
@@ -6012,6 +6538,7 @@
               </w:rPr>
               <w:t>expirationDateTime</w:t>
             </w:r>
+            <w:proofErr w:type="spellEnd"/>
           </w:p>
         </w:tc>
         <w:tc>
@@ -6128,7 +6655,29 @@
                 <w:szCs w:val="18"/>
                 <w:shd w:val="clear" w:color="auto" w:fill="FFFFFF"/>
               </w:rPr>
-              <w:t xml:space="preserve">This can be left as is if using a sync that has already been created in SDS.  </w:t>
+              <w:t xml:space="preserve">This can be left </w:t>
+            </w:r>
+            <w:proofErr w:type="gramStart"/>
+            <w:r>
+              <w:rPr>
+                <w:rStyle w:val="normaltextrun"/>
+                <w:rFonts w:cs="Segoe UI"/>
+                <w:color w:val="000000"/>
+                <w:szCs w:val="18"/>
+                <w:shd w:val="clear" w:color="auto" w:fill="FFFFFF"/>
+              </w:rPr>
+              <w:t>as is</w:t>
+            </w:r>
+            <w:proofErr w:type="gramEnd"/>
+            <w:r>
+              <w:rPr>
+                <w:rStyle w:val="normaltextrun"/>
+                <w:rFonts w:cs="Segoe UI"/>
+                <w:color w:val="000000"/>
+                <w:szCs w:val="18"/>
+                <w:shd w:val="clear" w:color="auto" w:fill="FFFFFF"/>
+              </w:rPr>
+              <w:t xml:space="preserve"> if using a sync that has already been created in SDS.  </w:t>
             </w:r>
           </w:p>
         </w:tc>
@@ -6181,6 +6730,7 @@
       <w:r>
         <w:t xml:space="preserve">main integration pipeline is </w:t>
       </w:r>
+      <w:proofErr w:type="spellStart"/>
       <w:r>
         <w:t>Schoology</w:t>
       </w:r>
@@ -6190,6 +6740,7 @@
       <w:r>
         <w:t>_Main</w:t>
       </w:r>
+      <w:proofErr w:type="spellEnd"/>
     </w:p>
     <w:p>
       <w:pPr>
@@ -6215,7 +6766,7 @@
                     <pic:cNvPicPr/>
                   </pic:nvPicPr>
                   <pic:blipFill>
-                    <a:blip r:embed="rId20"/>
+                    <a:blip r:embed="rId19"/>
                     <a:stretch>
                       <a:fillRect/>
                     </a:stretch>
@@ -6374,8 +6925,13 @@
         <w:t>C</w:t>
       </w:r>
       <w:r>
-        <w:t>heck the number of validation errors against the validationErrorThreshold</w:t>
-      </w:r>
+        <w:t xml:space="preserve">heck the number of validation errors against the </w:t>
+      </w:r>
+      <w:proofErr w:type="spellStart"/>
+      <w:r>
+        <w:t>validationErrorThreshold</w:t>
+      </w:r>
+      <w:proofErr w:type="spellEnd"/>
       <w:r>
         <w:t xml:space="preserve">, and check that each </w:t>
       </w:r>
@@ -6623,9 +7179,11 @@
       <w:r>
         <w:t xml:space="preserve"> </w:t>
       </w:r>
+      <w:proofErr w:type="spellStart"/>
       <w:r>
         <w:t>Toggle_Azure_Storage_SFTP</w:t>
       </w:r>
+      <w:proofErr w:type="spellEnd"/>
       <w:r>
         <w:t xml:space="preserve"> can be </w:t>
       </w:r>
@@ -6663,10 +7221,26 @@
         <w:t xml:space="preserve">this </w:t>
       </w:r>
       <w:r>
-        <w:t>before main pipeline</w:t>
-      </w:r>
-      <w:r>
-        <w:t xml:space="preserve"> in order to get fresh data</w:t>
+        <w:t xml:space="preserve">before </w:t>
+      </w:r>
+      <w:proofErr w:type="gramStart"/>
+      <w:r>
+        <w:t>main</w:t>
+      </w:r>
+      <w:proofErr w:type="gramEnd"/>
+      <w:r>
+        <w:t xml:space="preserve"> pipeline</w:t>
+      </w:r>
+      <w:r>
+        <w:t xml:space="preserve"> </w:t>
+      </w:r>
+      <w:proofErr w:type="gramStart"/>
+      <w:r>
+        <w:t>in order to</w:t>
+      </w:r>
+      <w:proofErr w:type="gramEnd"/>
+      <w:r>
+        <w:t xml:space="preserve"> get fresh data</w:t>
       </w:r>
       <w:r>
         <w:t>.</w:t>
@@ -6719,7 +7293,7 @@
       <w:r>
         <w:t xml:space="preserve"> as needed, or scheduled to execute based on a configured trigger (</w:t>
       </w:r>
-      <w:hyperlink r:id="rId21" w:history="1">
+      <w:hyperlink r:id="rId20" w:history="1">
         <w:r>
           <w:rPr>
             <w:rStyle w:val="Hyperlink"/>
@@ -6781,9 +7355,11 @@
       <w:r>
         <w:t xml:space="preserve">Manage -&gt; Integration runtimes -&gt; </w:t>
       </w:r>
+      <w:proofErr w:type="spellStart"/>
       <w:r>
         <w:t>IREastUSVNet</w:t>
       </w:r>
+      <w:proofErr w:type="spellEnd"/>
       <w:r>
         <w:t xml:space="preserve"> </w:t>
       </w:r>
@@ -6820,9 +7396,9 @@
             <o:lock v:ext="edit" aspectratio="t"/>
           </v:shapetype>
           <v:shape id="_x0000_i1025" type="#_x0000_t75" style="width:349.5pt;height:167.5pt" o:ole="">
-            <v:imagedata r:id="rId22" o:title=""/>
+            <v:imagedata r:id="rId21" o:title=""/>
           </v:shape>
-          <o:OLEObject Type="Embed" ProgID="PBrush" ShapeID="_x0000_i1025" DrawAspect="Content" ObjectID="_1777804259" r:id="rId23"/>
+          <o:OLEObject Type="Embed" ProgID="PBrush" ShapeID="_x0000_i1025" DrawAspect="Content" ObjectID="_1777888211" r:id="rId22"/>
         </w:object>
       </w:r>
     </w:p>
@@ -6852,9 +7428,11 @@
         <w:pStyle w:val="Bodycopy"/>
         <w:ind w:left="720"/>
       </w:pPr>
+      <w:proofErr w:type="spellStart"/>
       <w:r>
         <w:t>schoologyImportCsvPath</w:t>
       </w:r>
+      <w:proofErr w:type="spellEnd"/>
       <w:r>
         <w:t xml:space="preserve"> (</w:t>
       </w:r>
@@ -6862,8 +7440,13 @@
         <w:t>Location of the Schoology import source files)</w:t>
       </w:r>
       <w:r>
-        <w:t>: schoologyimportcsvs</w:t>
-      </w:r>
+        <w:t xml:space="preserve">: </w:t>
+      </w:r>
+      <w:proofErr w:type="spellStart"/>
+      <w:r>
+        <w:t>schoologyimportcsvs</w:t>
+      </w:r>
+      <w:proofErr w:type="spellEnd"/>
     </w:p>
     <w:p>
       <w:pPr>
@@ -6895,7 +7478,7 @@
                     <pic:cNvPicPr/>
                   </pic:nvPicPr>
                   <pic:blipFill>
-                    <a:blip r:embed="rId24"/>
+                    <a:blip r:embed="rId23"/>
                     <a:stretch>
                       <a:fillRect/>
                     </a:stretch>
@@ -6936,9 +7519,11 @@
       <w:r>
         <w:t xml:space="preserve">Activities (i.e. </w:t>
       </w:r>
+      <w:proofErr w:type="spellStart"/>
       <w:r>
         <w:t>Send_email_report</w:t>
       </w:r>
+      <w:proofErr w:type="spellEnd"/>
       <w:r>
         <w:t xml:space="preserve">) </w:t>
       </w:r>
@@ -6995,7 +7580,7 @@
                     <pic:cNvPicPr/>
                   </pic:nvPicPr>
                   <pic:blipFill>
-                    <a:blip r:embed="rId25"/>
+                    <a:blip r:embed="rId24"/>
                     <a:stretch>
                       <a:fillRect/>
                     </a:stretch>
@@ -7049,7 +7634,7 @@
       <w:r>
         <w:t xml:space="preserve">here: </w:t>
       </w:r>
-      <w:hyperlink r:id="rId26" w:history="1">
+      <w:hyperlink r:id="rId25" w:history="1">
         <w:r>
           <w:rPr>
             <w:rStyle w:val="Hyperlink"/>
@@ -7099,7 +7684,7 @@
                     <pic:cNvPicPr/>
                   </pic:nvPicPr>
                   <pic:blipFill>
-                    <a:blip r:embed="rId27"/>
+                    <a:blip r:embed="rId26"/>
                     <a:stretch>
                       <a:fillRect/>
                     </a:stretch>
@@ -7198,9 +7783,17 @@
         <w:t>use” type</w:t>
       </w:r>
       <w:r>
-        <w:t xml:space="preserve"> of resource, with pricing based on pipeline orchestration and execution, data flow execution and debugging, and number of data factory operations (eg, creating/deploying pipelines, pipeline monitoring). More info on pricing can be found here: </w:t>
-      </w:r>
-      <w:hyperlink r:id="rId28" w:history="1">
+        <w:t xml:space="preserve"> of resource, with pricing based on pipeline orchestration and execution, data flow execution and debugging, and number of data factory operations (</w:t>
+      </w:r>
+      <w:proofErr w:type="spellStart"/>
+      <w:r>
+        <w:t>eg</w:t>
+      </w:r>
+      <w:proofErr w:type="spellEnd"/>
+      <w:r>
+        <w:t xml:space="preserve">, creating/deploying pipelines, pipeline monitoring). More info on pricing can be found here: </w:t>
+      </w:r>
+      <w:hyperlink r:id="rId27" w:history="1">
         <w:r>
           <w:rPr>
             <w:rStyle w:val="Hyperlink"/>
@@ -7249,7 +7842,15 @@
         <w:t>s</w:t>
       </w:r>
       <w:r>
-        <w:t xml:space="preserve"> which do not include a data flow activity, such as the Send_email_report, </w:t>
+        <w:t xml:space="preserve"> which do not include a data flow activity, such as the </w:t>
+      </w:r>
+      <w:proofErr w:type="spellStart"/>
+      <w:r>
+        <w:t>Send_email_report</w:t>
+      </w:r>
+      <w:proofErr w:type="spellEnd"/>
+      <w:r>
+        <w:t xml:space="preserve">, </w:t>
       </w:r>
       <w:r>
         <w:t>you can simply click on the Debug link within the pipeline view.</w:t>
@@ -7292,7 +7893,7 @@
                     <pic:cNvPicPr/>
                   </pic:nvPicPr>
                   <pic:blipFill>
-                    <a:blip r:embed="rId29"/>
+                    <a:blip r:embed="rId28"/>
                     <a:stretch>
                       <a:fillRect/>
                     </a:stretch>
@@ -7337,7 +7938,7 @@
                     <pic:cNvPicPr/>
                   </pic:nvPicPr>
                   <pic:blipFill>
-                    <a:blip r:embed="rId30"/>
+                    <a:blip r:embed="rId29"/>
                     <a:stretch>
                       <a:fillRect/>
                     </a:stretch>
@@ -7378,18 +7979,22 @@
       <w:r>
         <w:t xml:space="preserve"> debug a data flow such as the </w:t>
       </w:r>
+      <w:proofErr w:type="spellStart"/>
       <w:r>
         <w:t>SDSVnext_All_Files_Validation</w:t>
       </w:r>
+      <w:proofErr w:type="spellEnd"/>
       <w:r>
         <w:t xml:space="preserve"> </w:t>
       </w:r>
       <w:r>
         <w:t xml:space="preserve">or </w:t>
       </w:r>
+      <w:proofErr w:type="spellStart"/>
       <w:r>
         <w:t>SDSVnext_Required_Files_Validation</w:t>
       </w:r>
+      <w:proofErr w:type="spellEnd"/>
       <w:r>
         <w:t xml:space="preserve"> </w:t>
       </w:r>
@@ -7400,7 +8005,15 @@
         <w:t>s</w:t>
       </w:r>
       <w:r>
-        <w:t xml:space="preserve">, you have to first </w:t>
+        <w:t xml:space="preserve">, you </w:t>
+      </w:r>
+      <w:proofErr w:type="gramStart"/>
+      <w:r>
+        <w:t>have to</w:t>
+      </w:r>
+      <w:proofErr w:type="gramEnd"/>
+      <w:r>
+        <w:t xml:space="preserve"> first </w:t>
       </w:r>
       <w:r>
         <w:t xml:space="preserve">turn on the </w:t>
@@ -7446,7 +8059,7 @@
                     <pic:cNvPicPr/>
                   </pic:nvPicPr>
                   <pic:blipFill>
-                    <a:blip r:embed="rId31"/>
+                    <a:blip r:embed="rId30"/>
                     <a:stretch>
                       <a:fillRect/>
                     </a:stretch>
@@ -7477,7 +8090,7 @@
       <w:r>
         <w:t xml:space="preserve">More info is available here: </w:t>
       </w:r>
-      <w:hyperlink r:id="rId32" w:anchor=":~:text=%20Mapping%20data%20flow%20Debug%20Mode%20%201,a%20data%20flow%20previews%20data.%20Debug...%20More%20" w:history="1">
+      <w:hyperlink r:id="rId31" w:anchor=":~:text=%20Mapping%20data%20flow%20Debug%20Mode%20%201,a%20data%20flow%20previews%20data.%20Debug...%20More%20" w:history="1">
         <w:r>
           <w:rPr>
             <w:rStyle w:val="Hyperlink"/>
@@ -7632,7 +8245,7 @@
                 <w:bCs w:val="0"/>
               </w:rPr>
             </w:pPr>
-            <w:hyperlink r:id="rId33" w:history="1">
+            <w:hyperlink r:id="rId32" w:history="1">
               <w:r>
                 <w:rPr>
                   <w:rStyle w:val="Hyperlink"/>
@@ -7676,7 +8289,7 @@
                 <w:bCs w:val="0"/>
               </w:rPr>
             </w:pPr>
-            <w:hyperlink r:id="rId34" w:history="1">
+            <w:hyperlink r:id="rId33" w:history="1">
               <w:r>
                 <w:rPr>
                   <w:b w:val="0"/>
@@ -7724,7 +8337,7 @@
                 <w:bCs w:val="0"/>
               </w:rPr>
             </w:pPr>
-            <w:hyperlink r:id="rId35" w:history="1">
+            <w:hyperlink r:id="rId34" w:history="1">
               <w:r>
                 <w:rPr>
                   <w:rStyle w:val="Hyperlink"/>
@@ -7765,7 +8378,7 @@
                 <w:bCs w:val="0"/>
               </w:rPr>
             </w:pPr>
-            <w:hyperlink r:id="rId36" w:history="1">
+            <w:hyperlink r:id="rId35" w:history="1">
               <w:r>
                 <w:rPr>
                   <w:rStyle w:val="Hyperlink"/>
@@ -7806,7 +8419,7 @@
                 <w:bCs w:val="0"/>
               </w:rPr>
             </w:pPr>
-            <w:hyperlink r:id="rId37" w:history="1">
+            <w:hyperlink r:id="rId36" w:history="1">
               <w:r>
                 <w:rPr>
                   <w:rStyle w:val="Hyperlink"/>
@@ -7869,10 +8482,10 @@
       </w:r>
     </w:p>
     <w:sectPr>
-      <w:headerReference w:type="default" r:id="rId38"/>
-      <w:footerReference w:type="default" r:id="rId39"/>
-      <w:headerReference w:type="first" r:id="rId40"/>
-      <w:footerReference w:type="first" r:id="rId41"/>
+      <w:headerReference w:type="default" r:id="rId37"/>
+      <w:footerReference w:type="default" r:id="rId38"/>
+      <w:headerReference w:type="first" r:id="rId39"/>
+      <w:footerReference w:type="first" r:id="rId40"/>
       <w:pgSz w:w="12240" w:h="15840" w:code="1"/>
       <w:pgMar w:top="720" w:right="720" w:bottom="720" w:left="720" w:header="720" w:footer="720" w:gutter="0"/>
       <w:pgNumType w:start="1"/>
@@ -10903,6 +11516,15 @@
 </file>
 
 <file path=customXml/item1.xml><?xml version="1.0" encoding="utf-8"?>
+<?mso-contentType ?>
+<FormTemplates xmlns="http://schemas.microsoft.com/sharepoint/v3/contenttype/forms">
+  <Display>DocumentLibraryForm</Display>
+  <Edit>DocumentLibraryForm</Edit>
+  <New>DocumentLibraryForm</New>
+</FormTemplates>
+</file>
+
+<file path=customXml/item2.xml><?xml version="1.0" encoding="utf-8"?>
 <p:properties xmlns:p="http://schemas.microsoft.com/office/2006/metadata/properties" xmlns:xsi="http://www.w3.org/2001/XMLSchema-instance" xmlns:pc="http://schemas.microsoft.com/office/infopath/2007/PartnerControls">
   <documentManagement>
     <MediaServiceFastMetadata xmlns="76aa7a0c-5d4c-424b-925b-6ee7d8e164d4" xsi:nil="true"/>
@@ -10937,20 +11559,7 @@
 </p:properties>
 </file>
 
-<file path=customXml/item2.xml><?xml version="1.0" encoding="utf-8"?>
-<?mso-contentType ?>
-<FormTemplates xmlns="http://schemas.microsoft.com/sharepoint/v3/contenttype/forms">
-  <Display>DocumentLibraryForm</Display>
-  <Edit>DocumentLibraryForm</Edit>
-  <New>DocumentLibraryForm</New>
-</FormTemplates>
-</file>
-
 <file path=customXml/item3.xml><?xml version="1.0" encoding="utf-8"?>
-<b:Sources xmlns:b="http://schemas.openxmlformats.org/officeDocument/2006/bibliography" xmlns="http://schemas.openxmlformats.org/officeDocument/2006/bibliography" SelectedStyle="\APA.XSL" StyleName="APA"/>
-</file>
-
-<file path=customXml/item4.xml><?xml version="1.0" encoding="utf-8"?>
 <ct:contentTypeSchema xmlns:ct="http://schemas.microsoft.com/office/2006/metadata/contentType" xmlns:ma="http://schemas.microsoft.com/office/2006/metadata/properties/metaAttributes" ct:_="" ma:_="" ma:contentTypeName="Document" ma:contentTypeID="0x010100A6AF182829D74549A04EF9CFCD0FEF5D" ma:contentTypeVersion="31" ma:contentTypeDescription="Create a new document." ma:contentTypeScope="" ma:versionID="c93ad28cf3786806d6dd43aba4aae93f">
   <xsd:schema xmlns:xsd="http://www.w3.org/2001/XMLSchema" xmlns:xs="http://www.w3.org/2001/XMLSchema" xmlns:p="http://schemas.microsoft.com/office/2006/metadata/properties" xmlns:ns1="http://schemas.microsoft.com/sharepoint/v3" xmlns:ns2="76aa7a0c-5d4c-424b-925b-6ee7d8e164d4" xmlns:ns3="724d34d9-9851-45dd-a9f1-48075830cef5" xmlns:ns4="230e9df3-be65-4c73-a93b-d1236ebd677e" targetNamespace="http://schemas.microsoft.com/office/2006/metadata/properties" ma:root="true" ma:fieldsID="11e30cf6a206fd4c70012ed4706194c6" ns1:_="" ns2:_="" ns3:_="" ns4:_="">
     <xsd:import namespace="http://schemas.microsoft.com/sharepoint/v3"/>
@@ -11323,7 +11932,19 @@
 </ct:contentTypeSchema>
 </file>
 
+<file path=customXml/item4.xml><?xml version="1.0" encoding="utf-8"?>
+<b:Sources xmlns:b="http://schemas.openxmlformats.org/officeDocument/2006/bibliography" xmlns="http://schemas.openxmlformats.org/officeDocument/2006/bibliography" SelectedStyle="\APA.XSL" StyleName="APA"/>
+</file>
+
 <file path=customXml/itemProps1.xml><?xml version="1.0" encoding="utf-8"?>
+<ds:datastoreItem xmlns:ds="http://schemas.openxmlformats.org/officeDocument/2006/customXml" ds:itemID="{5A2A7B6E-AA2D-4B68-97BD-28AA9F65BC75}">
+  <ds:schemaRefs>
+    <ds:schemaRef ds:uri="http://schemas.microsoft.com/sharepoint/v3/contenttype/forms"/>
+  </ds:schemaRefs>
+</ds:datastoreItem>
+</file>
+
+<file path=customXml/itemProps2.xml><?xml version="1.0" encoding="utf-8"?>
 <ds:datastoreItem xmlns:ds="http://schemas.openxmlformats.org/officeDocument/2006/customXml" ds:itemID="{229746E9-8423-460D-B1CD-9C0B40CFB209}">
   <ds:schemaRefs>
     <ds:schemaRef ds:uri="http://schemas.microsoft.com/office/2006/metadata/properties"/>
@@ -11335,23 +11956,7 @@
 </ds:datastoreItem>
 </file>
 
-<file path=customXml/itemProps2.xml><?xml version="1.0" encoding="utf-8"?>
-<ds:datastoreItem xmlns:ds="http://schemas.openxmlformats.org/officeDocument/2006/customXml" ds:itemID="{5A2A7B6E-AA2D-4B68-97BD-28AA9F65BC75}">
-  <ds:schemaRefs>
-    <ds:schemaRef ds:uri="http://schemas.microsoft.com/sharepoint/v3/contenttype/forms"/>
-  </ds:schemaRefs>
-</ds:datastoreItem>
-</file>
-
 <file path=customXml/itemProps3.xml><?xml version="1.0" encoding="utf-8"?>
-<ds:datastoreItem xmlns:ds="http://schemas.openxmlformats.org/officeDocument/2006/customXml" ds:itemID="{E8DE0A10-DE0D-4EA9-85F1-E60656DB2657}">
-  <ds:schemaRefs>
-    <ds:schemaRef ds:uri="http://schemas.openxmlformats.org/officeDocument/2006/bibliography"/>
-  </ds:schemaRefs>
-</ds:datastoreItem>
-</file>
-
-<file path=customXml/itemProps4.xml><?xml version="1.0" encoding="utf-8"?>
 <ds:datastoreItem xmlns:ds="http://schemas.openxmlformats.org/officeDocument/2006/customXml" ds:itemID="{E8633A53-BAC2-4547-A468-EE4942775912}">
   <ds:schemaRefs>
     <ds:schemaRef ds:uri="http://schemas.microsoft.com/office/2006/metadata/contentType"/>
@@ -11372,6 +11977,14 @@
 </ds:datastoreItem>
 </file>
 
+<file path=customXml/itemProps4.xml><?xml version="1.0" encoding="utf-8"?>
+<ds:datastoreItem xmlns:ds="http://schemas.openxmlformats.org/officeDocument/2006/customXml" ds:itemID="{E8DE0A10-DE0D-4EA9-85F1-E60656DB2657}">
+  <ds:schemaRefs>
+    <ds:schemaRef ds:uri="http://schemas.openxmlformats.org/officeDocument/2006/bibliography"/>
+  </ds:schemaRefs>
+</ds:datastoreItem>
+</file>
+
 <file path=docMetadata/LabelInfo.xml><?xml version="1.0" encoding="utf-8"?>
 <clbl:labelList xmlns:clbl="http://schemas.microsoft.com/office/2020/mipLabelMetadata">
   <clbl:label id="{1a19d03a-48bc-4359-8038-5b5f6d5847c3}" enabled="1" method="Standard" siteId="{72f988bf-86f1-41af-91ab-2d7cd011db47}" removed="0"/>

</xml_diff>

<commit_message>
Prefill tenant and subscription in global params
</commit_message>
<xml_diff>
--- a/CustomSolutions/SDS_ADF_ETL_Integrations/SchoologyCSV/Schoology Import CSV ETL to SDS Vnext.docx
+++ b/CustomSolutions/SDS_ADF_ETL_Integrations/SchoologyCSV/Schoology Import CSV ETL to SDS Vnext.docx
@@ -332,15 +332,7 @@
               </w:r>
             </w:hyperlink>
             <w:r>
-              <w:t xml:space="preserve"> is a free service in Office 365 for Education that reads the school and roster data from a school's Student Information System (SIS). It </w:t>
-            </w:r>
-            <w:proofErr w:type="gramStart"/>
-            <w:r>
-              <w:t>creates Office 365 Groups for Exchange Online and SharePoint Online,</w:t>
-            </w:r>
-            <w:proofErr w:type="gramEnd"/>
-            <w:r>
-              <w:t xml:space="preserve"> class teams for Microsoft Teams and OneNote Class notebooks, school groups for Intune for Education, and rostering and SSO integration for many other third-party applications.</w:t>
+              <w:t xml:space="preserve"> is a free service in Office 365 for Education that reads the school and roster data from a school's Student Information System (SIS). It creates Office 365 Groups for Exchange Online and SharePoint Online, class teams for Microsoft Teams and OneNote Class notebooks, school groups for Intune for Education, and rostering and SSO integration for many other third-party applications.</w:t>
             </w:r>
           </w:p>
           <w:p>
@@ -973,7 +965,6 @@
                 <w:bCs w:val="0"/>
               </w:rPr>
             </w:pPr>
-            <w:proofErr w:type="spellStart"/>
             <w:r>
               <w:rPr>
                 <w:b w:val="0"/>
@@ -988,7 +979,6 @@
               </w:rPr>
               <w:t>CSVtoSDS</w:t>
             </w:r>
-            <w:proofErr w:type="spellEnd"/>
           </w:p>
         </w:tc>
         <w:tc>
@@ -1054,7 +1044,6 @@
               </w:rPr>
               <w:t>adf-</w:t>
             </w:r>
-            <w:proofErr w:type="spellStart"/>
             <w:r>
               <w:rPr>
                 <w:rFonts w:cs="Segoe UI"/>
@@ -1082,7 +1071,6 @@
               </w:rPr>
               <w:t>SDS</w:t>
             </w:r>
-            <w:proofErr w:type="spellEnd"/>
           </w:p>
         </w:tc>
         <w:tc>
@@ -1134,7 +1122,6 @@
                 <w:bCs w:val="0"/>
               </w:rPr>
             </w:pPr>
-            <w:proofErr w:type="spellStart"/>
             <w:r>
               <w:rPr>
                 <w:rFonts w:eastAsiaTheme="majorEastAsia" w:cs="Segoe UI"/>
@@ -1155,7 +1142,6 @@
               </w:rPr>
               <w:t>v</w:t>
             </w:r>
-            <w:proofErr w:type="spellEnd"/>
             <w:r>
               <w:rPr>
                 <w:rFonts w:eastAsiaTheme="majorEastAsia" w:cs="Segoe UI"/>
@@ -1164,29 +1150,7 @@
                 <w:color w:val="292827"/>
                 <w:szCs w:val="18"/>
               </w:rPr>
-              <w:t>-</w:t>
-            </w:r>
-            <w:proofErr w:type="spellStart"/>
-            <w:r>
-              <w:rPr>
-                <w:rFonts w:eastAsiaTheme="majorEastAsia" w:cs="Segoe UI"/>
-                <w:b w:val="0"/>
-                <w:bCs w:val="0"/>
-                <w:color w:val="292827"/>
-                <w:szCs w:val="18"/>
-              </w:rPr>
-              <w:t>schoology</w:t>
-            </w:r>
-            <w:proofErr w:type="spellEnd"/>
-            <w:r>
-              <w:rPr>
-                <w:rFonts w:eastAsiaTheme="majorEastAsia" w:cs="Segoe UI"/>
-                <w:b w:val="0"/>
-                <w:bCs w:val="0"/>
-                <w:color w:val="292827"/>
-                <w:szCs w:val="18"/>
-              </w:rPr>
-              <w:t>-sds</w:t>
+              <w:t>-schoology-sds</w:t>
             </w:r>
           </w:p>
         </w:tc>
@@ -1296,7 +1260,6 @@
               </w:rPr>
               <w:t xml:space="preserve"> </w:t>
             </w:r>
-            <w:proofErr w:type="spellStart"/>
             <w:r>
               <w:rPr>
                 <w:rStyle w:val="normaltextrun"/>
@@ -1307,7 +1270,6 @@
               </w:rPr>
               <w:t>ClientSecretForSdsCsvADF</w:t>
             </w:r>
-            <w:proofErr w:type="spellEnd"/>
             <w:r>
               <w:rPr>
                 <w:rStyle w:val="normaltextrun"/>
@@ -1399,14 +1361,12 @@
               </w:rPr>
               <w:t xml:space="preserve"> </w:t>
             </w:r>
-            <w:proofErr w:type="spellStart"/>
             <w:r>
               <w:rPr>
                 <w:bdr w:val="none" w:sz="0" w:space="0" w:color="auto" w:frame="1"/>
               </w:rPr>
               <w:t>SchoologySignature</w:t>
             </w:r>
-            <w:proofErr w:type="spellEnd"/>
             <w:r>
               <w:rPr>
                 <w:bdr w:val="none" w:sz="0" w:space="0" w:color="auto" w:frame="1"/>
@@ -1423,7 +1383,6 @@
               </w:rPr>
               <w:t xml:space="preserve">– The </w:t>
             </w:r>
-            <w:proofErr w:type="spellStart"/>
             <w:r>
               <w:rPr>
                 <w:rStyle w:val="normaltextrun"/>
@@ -1432,18 +1391,7 @@
                 <w:szCs w:val="18"/>
                 <w:bdr w:val="none" w:sz="0" w:space="0" w:color="auto" w:frame="1"/>
               </w:rPr>
-              <w:t>oauth</w:t>
-            </w:r>
-            <w:proofErr w:type="spellEnd"/>
-            <w:r>
-              <w:rPr>
-                <w:rStyle w:val="normaltextrun"/>
-                <w:rFonts w:cs="Segoe UI"/>
-                <w:color w:val="000000"/>
-                <w:szCs w:val="18"/>
-                <w:bdr w:val="none" w:sz="0" w:space="0" w:color="auto" w:frame="1"/>
-              </w:rPr>
-              <w:t xml:space="preserve"> signature</w:t>
+              <w:t>oauth signature</w:t>
             </w:r>
             <w:r>
               <w:rPr>
@@ -1567,7 +1515,6 @@
                 <w:szCs w:val="18"/>
               </w:rPr>
             </w:pPr>
-            <w:proofErr w:type="spellStart"/>
             <w:r>
               <w:rPr>
                 <w:rFonts w:cs="Segoe UI"/>
@@ -1577,7 +1524,6 @@
               </w:rPr>
               <w:t>stschoologycsvsds</w:t>
             </w:r>
-            <w:proofErr w:type="spellEnd"/>
           </w:p>
         </w:tc>
         <w:tc>
@@ -1637,7 +1583,6 @@
                 <w:szCs w:val="18"/>
               </w:rPr>
             </w:pPr>
-            <w:proofErr w:type="spellStart"/>
             <w:r>
               <w:rPr>
                 <w:rFonts w:cs="Segoe UI"/>
@@ -1683,7 +1628,6 @@
               </w:rPr>
               <w:t>csvs</w:t>
             </w:r>
-            <w:proofErr w:type="spellEnd"/>
           </w:p>
         </w:tc>
         <w:tc>
@@ -1858,33 +1802,20 @@
         <w:t xml:space="preserve">Load </w:t>
       </w:r>
       <w:r>
-        <w:t xml:space="preserve">the </w:t>
-      </w:r>
-      <w:proofErr w:type="spellStart"/>
-      <w:r>
-        <w:t>keyvault_storage_</w:t>
-      </w:r>
-      <w:r>
-        <w:t>template.json</w:t>
-      </w:r>
-      <w:proofErr w:type="spellEnd"/>
-      <w:r>
-        <w:t xml:space="preserve"> file by clicking "Load file" in the template editor and selecting the appropriate file to upload.  Create a resource group where to place the resources if </w:t>
+        <w:t>the keyvault_storage_</w:t>
+      </w:r>
+      <w:r>
+        <w:t xml:space="preserve">template.json file by clicking "Load file" in the template editor and selecting the appropriate file to upload.  Create a resource group where to place the resources if </w:t>
       </w:r>
       <w:r>
         <w:t>not already done</w:t>
       </w:r>
       <w:r>
-        <w:t xml:space="preserve">. (suggested name </w:t>
-      </w:r>
-      <w:proofErr w:type="spellStart"/>
-      <w:r>
-        <w:t>rg-Schoology</w:t>
+        <w:t>. (suggested name rg-Schoology</w:t>
       </w:r>
       <w:r>
         <w:t>CSVtoSDS</w:t>
       </w:r>
-      <w:proofErr w:type="spellEnd"/>
       <w:r>
         <w:t>)</w:t>
       </w:r>
@@ -1908,13 +1839,8 @@
         <w:t xml:space="preserve"> click the Create button at the top left and create a Data Factory named </w:t>
       </w:r>
       <w:r>
-        <w:t>adf-</w:t>
-      </w:r>
-      <w:proofErr w:type="spellStart"/>
-      <w:r>
-        <w:t>SchoologyCSVtoSDS</w:t>
-      </w:r>
-      <w:proofErr w:type="spellEnd"/>
+        <w:t>adf-SchoologyCSVtoSDS</w:t>
+      </w:r>
       <w:r>
         <w:t>.</w:t>
       </w:r>
@@ -1973,25 +1899,7 @@
           <w:color w:val="292827"/>
           <w:szCs w:val="18"/>
         </w:rPr>
-        <w:t>adf-</w:t>
-      </w:r>
-      <w:proofErr w:type="spellStart"/>
-      <w:r>
-        <w:rPr>
-          <w:rFonts w:cs="Segoe UI"/>
-          <w:color w:val="292827"/>
-          <w:szCs w:val="18"/>
-        </w:rPr>
-        <w:t>SchoologyCSVtoSDS</w:t>
-      </w:r>
-      <w:proofErr w:type="spellEnd"/>
-      <w:r>
-        <w:rPr>
-          <w:rFonts w:cs="Segoe UI"/>
-          <w:color w:val="292827"/>
-          <w:szCs w:val="18"/>
-        </w:rPr>
-        <w:t xml:space="preserve"> </w:t>
+        <w:t xml:space="preserve">adf-SchoologyCSVtoSDS </w:t>
       </w:r>
       <w:r>
         <w:t>(ADF instance) to toggle SFTP.  (“</w:t>
@@ -2125,36 +2033,18 @@
           <w:color w:val="292827"/>
           <w:szCs w:val="18"/>
         </w:rPr>
-        <w:t>adf-</w:t>
-      </w:r>
-      <w:proofErr w:type="spellStart"/>
-      <w:r>
-        <w:rPr>
-          <w:rFonts w:cs="Segoe UI"/>
-          <w:color w:val="292827"/>
-          <w:szCs w:val="18"/>
-        </w:rPr>
-        <w:t>SchoologyCSVtoSDS</w:t>
-      </w:r>
-      <w:proofErr w:type="spellEnd"/>
-      <w:r>
-        <w:rPr>
-          <w:rFonts w:cs="Segoe UI"/>
-          <w:color w:val="292827"/>
-          <w:szCs w:val="18"/>
-        </w:rPr>
+        <w:t xml:space="preserve">adf-SchoologyCSVtoSDS </w:t>
+      </w:r>
+      <w:r>
+        <w:t xml:space="preserve">(ADF instance) </w:t>
+      </w:r>
+      <w:r>
+        <w:t>to</w:t>
+      </w:r>
+      <w:r>
         <w:t xml:space="preserve"> </w:t>
       </w:r>
       <w:r>
-        <w:t xml:space="preserve">(ADF instance) </w:t>
-      </w:r>
-      <w:r>
-        <w:t>to</w:t>
-      </w:r>
-      <w:r>
-        <w:t xml:space="preserve"> </w:t>
-      </w:r>
-      <w:r>
         <w:t>toggle</w:t>
       </w:r>
       <w:r>
@@ -2185,15 +2075,7 @@
         <w:t xml:space="preserve">also </w:t>
       </w:r>
       <w:r>
-        <w:t xml:space="preserve">be added to </w:t>
-      </w:r>
-      <w:proofErr w:type="gramStart"/>
-      <w:r>
-        <w:t>firewall</w:t>
-      </w:r>
-      <w:proofErr w:type="gramEnd"/>
-      <w:r>
-        <w:t xml:space="preserve"> </w:t>
+        <w:t xml:space="preserve">be added to firewall </w:t>
       </w:r>
       <w:r>
         <w:t>in the</w:t>
@@ -2223,25 +2105,7 @@
           <w:color w:val="292827"/>
           <w:szCs w:val="18"/>
         </w:rPr>
-        <w:t>adf-</w:t>
-      </w:r>
-      <w:proofErr w:type="spellStart"/>
-      <w:r>
-        <w:rPr>
-          <w:rFonts w:cs="Segoe UI"/>
-          <w:color w:val="292827"/>
-          <w:szCs w:val="18"/>
-        </w:rPr>
-        <w:t>SchoologyCSVtoSDS</w:t>
-      </w:r>
-      <w:proofErr w:type="spellEnd"/>
-      <w:r>
-        <w:rPr>
-          <w:rFonts w:cs="Segoe UI"/>
-          <w:color w:val="292827"/>
-          <w:szCs w:val="18"/>
-        </w:rPr>
-        <w:t xml:space="preserve"> </w:t>
+        <w:t xml:space="preserve">adf-SchoologyCSVtoSDS </w:t>
       </w:r>
       <w:r>
         <w:t>(ADF instance) to retrieve secrets from the key vault (Assign “</w:t>
@@ -2382,49 +2246,36 @@
       <w:r>
         <w:t xml:space="preserve">Graph </w:t>
       </w:r>
-      <w:proofErr w:type="gramStart"/>
-      <w:r>
-        <w:t>API’s</w:t>
-      </w:r>
-      <w:proofErr w:type="gramEnd"/>
+      <w:r>
+        <w:t xml:space="preserve">API’s </w:t>
+      </w:r>
+      <w:r>
+        <w:t xml:space="preserve">needed </w:t>
+      </w:r>
+      <w:r>
+        <w:t>then</w:t>
+      </w:r>
       <w:r>
         <w:t xml:space="preserve"> </w:t>
       </w:r>
       <w:r>
-        <w:t xml:space="preserve">needed </w:t>
-      </w:r>
-      <w:r>
-        <w:t>then</w:t>
+        <w:t xml:space="preserve">create </w:t>
+      </w:r>
+      <w:r>
+        <w:t>a secret for the app registration</w:t>
+      </w:r>
+      <w:r>
+        <w:t>.</w:t>
       </w:r>
       <w:r>
         <w:t xml:space="preserve"> </w:t>
       </w:r>
-      <w:r>
-        <w:t xml:space="preserve">create </w:t>
-      </w:r>
-      <w:r>
-        <w:t>a secret for the app registration</w:t>
-      </w:r>
-      <w:r>
-        <w:t>.</w:t>
-      </w:r>
-      <w:r>
-        <w:t xml:space="preserve"> </w:t>
-      </w:r>
       <w:hyperlink r:id="rId16" w:history="1">
-        <w:proofErr w:type="spellStart"/>
         <w:r>
           <w:rPr>
             <w:rStyle w:val="Hyperlink"/>
           </w:rPr>
-          <w:t>Quickstart</w:t>
-        </w:r>
-        <w:proofErr w:type="spellEnd"/>
-        <w:r>
-          <w:rPr>
-            <w:rStyle w:val="Hyperlink"/>
-          </w:rPr>
-          <w:t>: Register an app in the Microsoft identity platform - Microsoft identity platform | Microsoft Learn</w:t>
+          <w:t>Quickstart: Register an app in the Microsoft identity platform - Microsoft identity platform | Microsoft Learn</w:t>
         </w:r>
       </w:hyperlink>
     </w:p>
@@ -2459,21 +2310,7 @@
           <w:rPr>
             <w:rStyle w:val="Hyperlink"/>
           </w:rPr>
-          <w:t xml:space="preserve">Azure </w:t>
-        </w:r>
-        <w:proofErr w:type="spellStart"/>
-        <w:r>
-          <w:rPr>
-            <w:rStyle w:val="Hyperlink"/>
-          </w:rPr>
-          <w:t>Quickstart</w:t>
-        </w:r>
-        <w:proofErr w:type="spellEnd"/>
-        <w:r>
-          <w:rPr>
-            <w:rStyle w:val="Hyperlink"/>
-          </w:rPr>
-          <w:t xml:space="preserve"> - Set and retrieve a secret from Key Vault using Azure portal | Microsoft Learn</w:t>
+          <w:t>Azure Quickstart - Set and retrieve a secret from Key Vault using Azure portal | Microsoft Learn</w:t>
         </w:r>
       </w:hyperlink>
     </w:p>
@@ -2526,19 +2363,11 @@
         <w:t xml:space="preserve">  </w:t>
       </w:r>
       <w:hyperlink r:id="rId18" w:history="1">
-        <w:proofErr w:type="spellStart"/>
         <w:r>
           <w:rPr>
             <w:rStyle w:val="Hyperlink"/>
           </w:rPr>
-          <w:t>Quickstart</w:t>
-        </w:r>
-        <w:proofErr w:type="spellEnd"/>
-        <w:r>
-          <w:rPr>
-            <w:rStyle w:val="Hyperlink"/>
-          </w:rPr>
-          <w:t>: Configure an app to access a web API - Microsoft identity platform | Microsoft Learn</w:t>
+          <w:t>Quickstart: Configure an app to access a web API - Microsoft identity platform | Microsoft Learn</w:t>
         </w:r>
       </w:hyperlink>
     </w:p>
@@ -2615,16 +2444,9 @@
                 <w:bCs/>
               </w:rPr>
             </w:pPr>
-            <w:proofErr w:type="spellStart"/>
-            <w:r>
-              <w:t>IndustryData-</w:t>
-            </w:r>
-            <w:proofErr w:type="gramStart"/>
-            <w:r>
-              <w:t>SourceSystem.ReadWrite.All</w:t>
-            </w:r>
-            <w:proofErr w:type="spellEnd"/>
-            <w:proofErr w:type="gramEnd"/>
+            <w:r>
+              <w:t>IndustryData-SourceSystem.ReadWrite.All</w:t>
+            </w:r>
           </w:p>
         </w:tc>
         <w:tc>
@@ -2671,16 +2493,9 @@
               <w:pStyle w:val="Bodycopy"/>
               <w:jc w:val="center"/>
             </w:pPr>
-            <w:proofErr w:type="spellStart"/>
-            <w:r>
-              <w:t>IndustryData-</w:t>
-            </w:r>
-            <w:proofErr w:type="gramStart"/>
-            <w:r>
-              <w:t>TimePeriod.ReadWrite.All</w:t>
-            </w:r>
-            <w:proofErr w:type="spellEnd"/>
-            <w:proofErr w:type="gramEnd"/>
+            <w:r>
+              <w:t>IndustryData-TimePeriod.ReadWrite.All</w:t>
+            </w:r>
           </w:p>
         </w:tc>
         <w:tc>
@@ -2711,16 +2526,9 @@
               <w:pStyle w:val="Bodycopy"/>
               <w:jc w:val="center"/>
             </w:pPr>
-            <w:proofErr w:type="spellStart"/>
-            <w:r>
-              <w:t>IndustryData-</w:t>
-            </w:r>
-            <w:proofErr w:type="gramStart"/>
-            <w:r>
-              <w:t>InboundFlow.ReadWrite.All</w:t>
-            </w:r>
-            <w:proofErr w:type="spellEnd"/>
-            <w:proofErr w:type="gramEnd"/>
+            <w:r>
+              <w:t>IndustryData-InboundFlow.ReadWrite.All</w:t>
+            </w:r>
           </w:p>
         </w:tc>
         <w:tc>
@@ -2751,16 +2559,9 @@
               <w:pStyle w:val="Bodycopy"/>
               <w:jc w:val="center"/>
             </w:pPr>
-            <w:proofErr w:type="spellStart"/>
-            <w:r>
-              <w:t>IndustryData-</w:t>
-            </w:r>
-            <w:proofErr w:type="gramStart"/>
-            <w:r>
-              <w:t>DataConnector.ReadWrite.All</w:t>
-            </w:r>
-            <w:proofErr w:type="spellEnd"/>
-            <w:proofErr w:type="gramEnd"/>
+            <w:r>
+              <w:t>IndustryData-DataConnector.ReadWrite.All</w:t>
+            </w:r>
           </w:p>
         </w:tc>
         <w:tc>
@@ -2788,11 +2589,9 @@
               <w:pStyle w:val="Bodycopy"/>
               <w:jc w:val="center"/>
             </w:pPr>
-            <w:proofErr w:type="spellStart"/>
             <w:r>
               <w:t>IndustryData-DataConnector.Upload</w:t>
             </w:r>
-            <w:proofErr w:type="spellEnd"/>
           </w:p>
         </w:tc>
         <w:tc>
@@ -2820,11 +2619,9 @@
               <w:pStyle w:val="Bodycopy"/>
               <w:jc w:val="center"/>
             </w:pPr>
-            <w:proofErr w:type="spellStart"/>
             <w:r>
               <w:t>Mail.Send</w:t>
             </w:r>
-            <w:proofErr w:type="spellEnd"/>
           </w:p>
         </w:tc>
         <w:tc>
@@ -2864,13 +2661,9 @@
               <w:pStyle w:val="Bodycopy"/>
               <w:jc w:val="center"/>
             </w:pPr>
-            <w:proofErr w:type="spellStart"/>
-            <w:proofErr w:type="gramStart"/>
             <w:r>
               <w:t>Group.ReadWrite.All</w:t>
             </w:r>
-            <w:proofErr w:type="spellEnd"/>
-            <w:proofErr w:type="gramEnd"/>
           </w:p>
         </w:tc>
         <w:tc>
@@ -2925,15 +2718,7 @@
         <w:jc w:val="both"/>
       </w:pPr>
       <w:r>
-        <w:t xml:space="preserve">Go to the created storage account named </w:t>
-      </w:r>
-      <w:proofErr w:type="spellStart"/>
-      <w:r>
-        <w:t>stschoologycsvsds</w:t>
-      </w:r>
-      <w:proofErr w:type="spellEnd"/>
-      <w:r>
-        <w:t xml:space="preserve"> in the Azure Portal, click "Access keys" under "Security + networking" in the left menu blade, and copy an access key.</w:t>
+        <w:t>Go to the created storage account named stschoologycsvsds in the Azure Portal, click "Access keys" under "Security + networking" in the left menu blade, and copy an access key.</w:t>
       </w:r>
     </w:p>
     <w:p>
@@ -2957,46 +2742,14 @@
         <w:t xml:space="preserve"> named</w:t>
       </w:r>
       <w:r>
-        <w:t xml:space="preserve"> </w:t>
-      </w:r>
-      <w:proofErr w:type="spellStart"/>
-      <w:r>
-        <w:t>ARMTemplateForFactory.json</w:t>
-      </w:r>
-      <w:proofErr w:type="spellEnd"/>
-      <w:r>
-        <w:t xml:space="preserve">, and paste the access key for </w:t>
-      </w:r>
-      <w:proofErr w:type="spellStart"/>
-      <w:r>
-        <w:t>stsdsvnext_accountKey</w:t>
-      </w:r>
-      <w:proofErr w:type="spellEnd"/>
-      <w:r>
-        <w:t xml:space="preserve"> and </w:t>
+        <w:t xml:space="preserve"> ARMTemplateForFactory.json, and paste the access key for stsdsvnext_accountKey and </w:t>
       </w:r>
       <w:r>
         <w:rPr>
           <w:b/>
           <w:bCs/>
         </w:rPr>
-        <w:t>@{linkedService(</w:t>
-      </w:r>
-      <w:proofErr w:type="gramStart"/>
-      <w:r>
-        <w:rPr>
-          <w:b/>
-          <w:bCs/>
-        </w:rPr>
-        <w:t>).sasUriParam</w:t>
-      </w:r>
-      <w:proofErr w:type="gramEnd"/>
-      <w:r>
-        <w:rPr>
-          <w:b/>
-          <w:bCs/>
-        </w:rPr>
-        <w:t>}</w:t>
+        <w:t>@{linkedService().sasUriParam}</w:t>
       </w:r>
       <w:r>
         <w:t xml:space="preserve"> for SDSAzureDataLakeStorageGen2_sasUri.</w:t>
@@ -3025,14 +2778,12 @@
       <w:r>
         <w:t xml:space="preserve"> </w:t>
       </w:r>
-      <w:proofErr w:type="spellStart"/>
       <w:r>
         <w:t>parameters</w:t>
       </w:r>
       <w:r>
         <w:t>_ARMTemplateForFactory.json</w:t>
       </w:r>
-      <w:proofErr w:type="spellEnd"/>
       <w:r>
         <w:t xml:space="preserve"> (</w:t>
       </w:r>
@@ -3049,15 +2800,7 @@
         </w:numPr>
       </w:pPr>
       <w:r>
-        <w:t>If not already done, create a container where the Schoology import files for the ADF instance will reside (Suggest naming it "</w:t>
-      </w:r>
-      <w:proofErr w:type="spellStart"/>
-      <w:r>
-        <w:t>schoologyimportcsvs</w:t>
-      </w:r>
-      <w:proofErr w:type="spellEnd"/>
-      <w:r>
-        <w:t>" within the same storage account in the newly created resource group).</w:t>
+        <w:t>If not already done, create a container where the Schoology import files for the ADF instance will reside (Suggest naming it "schoologyimportcsvs" within the same storage account in the newly created resource group).</w:t>
       </w:r>
     </w:p>
     <w:p>
@@ -3278,7 +3021,6 @@
                 <w:bCs w:val="0"/>
               </w:rPr>
             </w:pPr>
-            <w:proofErr w:type="spellStart"/>
             <w:r>
               <w:rPr>
                 <w:b w:val="0"/>
@@ -3286,7 +3028,6 @@
               </w:rPr>
               <w:t>schoologyBaseURL</w:t>
             </w:r>
-            <w:proofErr w:type="spellEnd"/>
           </w:p>
         </w:tc>
         <w:tc>
@@ -3353,7 +3094,6 @@
                 <w:bCs w:val="0"/>
               </w:rPr>
             </w:pPr>
-            <w:proofErr w:type="spellStart"/>
             <w:r>
               <w:rPr>
                 <w:b w:val="0"/>
@@ -3361,7 +3101,6 @@
               </w:rPr>
               <w:t>reportRecipientEmails</w:t>
             </w:r>
-            <w:proofErr w:type="spellEnd"/>
           </w:p>
         </w:tc>
         <w:tc>
@@ -3390,15 +3129,7 @@
               <w:cnfStyle w:val="000000000000" w:firstRow="0" w:lastRow="0" w:firstColumn="0" w:lastColumn="0" w:oddVBand="0" w:evenVBand="0" w:oddHBand="0" w:evenHBand="0" w:firstRowFirstColumn="0" w:firstRowLastColumn="0" w:lastRowFirstColumn="0" w:lastRowLastColumn="0"/>
             </w:pPr>
             <w:r>
-              <w:t xml:space="preserve">The list of email addresses to send email reports to. This needs to be entered as a </w:t>
-            </w:r>
-            <w:proofErr w:type="spellStart"/>
-            <w:r>
-              <w:t>json</w:t>
-            </w:r>
-            <w:proofErr w:type="spellEnd"/>
-            <w:r>
-              <w:t xml:space="preserve"> array in the following format:</w:t>
+              <w:t>The list of email addresses to send email reports to. This needs to be entered as a json array in the following format:</w:t>
             </w:r>
           </w:p>
           <w:p>
@@ -3414,27 +3145,7 @@
                 <w:szCs w:val="18"/>
                 <w:shd w:val="clear" w:color="auto" w:fill="FFFFFF"/>
               </w:rPr>
-              <w:t>[{"emailAddress</w:t>
-            </w:r>
-            <w:proofErr w:type="gramStart"/>
-            <w:r>
-              <w:rPr>
-                <w:rFonts w:cs="Segoe UI"/>
-                <w:color w:val="000000"/>
-                <w:szCs w:val="18"/>
-                <w:shd w:val="clear" w:color="auto" w:fill="FFFFFF"/>
-              </w:rPr>
-              <w:t>":{</w:t>
-            </w:r>
-            <w:proofErr w:type="gramEnd"/>
-            <w:r>
-              <w:rPr>
-                <w:rFonts w:cs="Segoe UI"/>
-                <w:color w:val="000000"/>
-                <w:szCs w:val="18"/>
-                <w:shd w:val="clear" w:color="auto" w:fill="FFFFFF"/>
-              </w:rPr>
-              <w:t>"address":"admin@contosoisd3.onmicrosoft.com"}},{"emailAddress":{"address":"joe@contosoisd3.onmicrosoft.com"}}]</w:t>
+              <w:t>[{"emailAddress":{"address":"admin@contosoisd3.onmicrosoft.com"}},{"emailAddress":{"address":"joe@contosoisd3.onmicrosoft.com"}}]</w:t>
             </w:r>
           </w:p>
         </w:tc>
@@ -3457,7 +3168,6 @@
                 <w:bCs w:val="0"/>
               </w:rPr>
             </w:pPr>
-            <w:proofErr w:type="spellStart"/>
             <w:r>
               <w:rPr>
                 <w:b w:val="0"/>
@@ -3465,7 +3175,6 @@
               </w:rPr>
               <w:t>clientSecretForSdsApiKeyVaultUrl</w:t>
             </w:r>
-            <w:proofErr w:type="spellEnd"/>
           </w:p>
         </w:tc>
         <w:tc>
@@ -3503,16 +3212,11 @@
               <w:cnfStyle w:val="000000000000" w:firstRow="0" w:lastRow="0" w:firstColumn="0" w:lastColumn="0" w:oddVBand="0" w:evenVBand="0" w:oddHBand="0" w:evenHBand="0" w:firstRowFirstColumn="0" w:firstRowLastColumn="0" w:lastRowFirstColumn="0" w:lastRowLastColumn="0"/>
             </w:pPr>
             <w:r>
-              <w:t xml:space="preserve">Found in the key vault resource under Secrets -&gt; </w:t>
-            </w:r>
-            <w:proofErr w:type="spellStart"/>
-            <w:r>
-              <w:t>ClientSecretForSds</w:t>
+              <w:t>Found in the key vault resource under Secrets -&gt; ClientSecretForSds</w:t>
             </w:r>
             <w:r>
               <w:t>CsvADF</w:t>
             </w:r>
-            <w:proofErr w:type="spellEnd"/>
             <w:r>
               <w:t xml:space="preserve"> -&gt; Current Version -&gt; Secret Identifier</w:t>
             </w:r>
@@ -3536,7 +3240,6 @@
               <w:pStyle w:val="Bodycopy"/>
               <w:jc w:val="both"/>
             </w:pPr>
-            <w:proofErr w:type="spellStart"/>
             <w:r>
               <w:rPr>
                 <w:b w:val="0"/>
@@ -3544,7 +3247,6 @@
               </w:rPr>
               <w:t>schoologyConsumerKey</w:t>
             </w:r>
-            <w:proofErr w:type="spellEnd"/>
           </w:p>
         </w:tc>
         <w:tc>
@@ -3582,15 +3284,7 @@
               <w:t xml:space="preserve"> instance of Schoology</w:t>
             </w:r>
             <w:r>
-              <w:t xml:space="preserve">. Leave </w:t>
-            </w:r>
-            <w:proofErr w:type="gramStart"/>
-            <w:r>
-              <w:t>as is</w:t>
-            </w:r>
-            <w:proofErr w:type="gramEnd"/>
-            <w:r>
-              <w:t xml:space="preserve"> if not</w:t>
+              <w:t>. Leave as is if not</w:t>
             </w:r>
             <w:r>
               <w:t xml:space="preserve"> syncing LTI data.  </w:t>
@@ -3616,7 +3310,6 @@
                 <w:bCs w:val="0"/>
               </w:rPr>
             </w:pPr>
-            <w:proofErr w:type="spellStart"/>
             <w:r>
               <w:rPr>
                 <w:b w:val="0"/>
@@ -3624,7 +3317,6 @@
               </w:rPr>
               <w:t>schoologyOauthSignature</w:t>
             </w:r>
-            <w:proofErr w:type="spellEnd"/>
           </w:p>
         </w:tc>
         <w:tc>
@@ -3655,11 +3347,9 @@
             <w:r>
               <w:t xml:space="preserve">Store the </w:t>
             </w:r>
-            <w:proofErr w:type="spellStart"/>
             <w:r>
               <w:t>SchoologySignature</w:t>
             </w:r>
-            <w:proofErr w:type="spellEnd"/>
             <w:r>
               <w:t xml:space="preserve"> in </w:t>
             </w:r>
@@ -3708,7 +3398,6 @@
                 <w:bCs w:val="0"/>
               </w:rPr>
             </w:pPr>
-            <w:proofErr w:type="spellStart"/>
             <w:r>
               <w:rPr>
                 <w:b w:val="0"/>
@@ -3716,7 +3405,6 @@
               </w:rPr>
               <w:t>entraAppClientId</w:t>
             </w:r>
-            <w:proofErr w:type="spellEnd"/>
           </w:p>
         </w:tc>
         <w:tc>
@@ -3745,15 +3433,7 @@
               <w:cnfStyle w:val="000000000000" w:firstRow="0" w:lastRow="0" w:firstColumn="0" w:lastColumn="0" w:oddVBand="0" w:evenVBand="0" w:oddHBand="0" w:evenHBand="0" w:firstRowFirstColumn="0" w:firstRowLastColumn="0" w:lastRowFirstColumn="0" w:lastRowLastColumn="0"/>
             </w:pPr>
             <w:r>
-              <w:t xml:space="preserve">The </w:t>
-            </w:r>
-            <w:proofErr w:type="spellStart"/>
-            <w:r>
-              <w:t>clientId</w:t>
-            </w:r>
-            <w:proofErr w:type="spellEnd"/>
-            <w:r>
-              <w:t xml:space="preserve"> for the app registration.</w:t>
+              <w:t>The clientId for the app registration.</w:t>
             </w:r>
           </w:p>
           <w:p>
@@ -3776,23 +3456,7 @@
                 <w:i/>
                 <w:iCs/>
               </w:rPr>
-              <w:t>&lt;</w:t>
-            </w:r>
-            <w:proofErr w:type="spellStart"/>
-            <w:r>
-              <w:rPr>
-                <w:i/>
-                <w:iCs/>
-              </w:rPr>
-              <w:t>AppName</w:t>
-            </w:r>
-            <w:proofErr w:type="spellEnd"/>
-            <w:r>
-              <w:rPr>
-                <w:i/>
-                <w:iCs/>
-              </w:rPr>
-              <w:t>&gt;</w:t>
+              <w:t>&lt;AppName&gt;</w:t>
             </w:r>
             <w:r>
               <w:t>-&gt; Overview -&gt; Application (client) ID</w:t>
@@ -3818,7 +3482,6 @@
                 <w:bCs w:val="0"/>
               </w:rPr>
             </w:pPr>
-            <w:proofErr w:type="spellStart"/>
             <w:r>
               <w:rPr>
                 <w:b w:val="0"/>
@@ -3826,7 +3489,6 @@
               </w:rPr>
               <w:t>validationErrorThreshold</w:t>
             </w:r>
-            <w:proofErr w:type="spellEnd"/>
           </w:p>
         </w:tc>
         <w:tc>
@@ -3889,7 +3551,6 @@
                 <w:bCs w:val="0"/>
               </w:rPr>
             </w:pPr>
-            <w:proofErr w:type="spellStart"/>
             <w:r>
               <w:rPr>
                 <w:b w:val="0"/>
@@ -3897,7 +3558,6 @@
               </w:rPr>
               <w:t>checkForEmptyFilesBeforeSending</w:t>
             </w:r>
-            <w:proofErr w:type="spellEnd"/>
           </w:p>
         </w:tc>
         <w:tc>
@@ -3962,21 +3622,12 @@
                 <w:bCs w:val="0"/>
               </w:rPr>
             </w:pPr>
-            <w:proofErr w:type="spellStart"/>
             <w:r>
               <w:rPr>
                 <w:b w:val="0"/>
                 <w:bCs w:val="0"/>
               </w:rPr>
-              <w:t>tenantid</w:t>
-            </w:r>
-            <w:proofErr w:type="spellEnd"/>
-            <w:r>
-              <w:rPr>
-                <w:b w:val="0"/>
-                <w:bCs w:val="0"/>
-              </w:rPr>
-              <w:t xml:space="preserve"> </w:t>
+              <w:t xml:space="preserve">tenantid </w:t>
             </w:r>
           </w:p>
         </w:tc>
@@ -4038,7 +3689,6 @@
                 <w:bCs w:val="0"/>
               </w:rPr>
             </w:pPr>
-            <w:proofErr w:type="spellStart"/>
             <w:r>
               <w:rPr>
                 <w:b w:val="0"/>
@@ -4046,7 +3696,6 @@
               </w:rPr>
               <w:t>subscriptionId</w:t>
             </w:r>
-            <w:proofErr w:type="spellEnd"/>
           </w:p>
         </w:tc>
         <w:tc>
@@ -4084,10 +3733,7 @@
               <w:t>asset</w:t>
             </w:r>
             <w:r>
-              <w:t xml:space="preserve">s are located. </w:t>
-            </w:r>
-            <w:r>
-              <w:t xml:space="preserve">Leave as is if not using SFTP.  </w:t>
+              <w:t>s are located.</w:t>
             </w:r>
           </w:p>
         </w:tc>
@@ -4107,7 +3753,6 @@
               <w:spacing w:after="0"/>
               <w:jc w:val="both"/>
             </w:pPr>
-            <w:proofErr w:type="spellStart"/>
             <w:r>
               <w:rPr>
                 <w:b w:val="0"/>
@@ -4115,7 +3760,6 @@
               </w:rPr>
               <w:t>reportSendAsUPN</w:t>
             </w:r>
-            <w:proofErr w:type="spellEnd"/>
           </w:p>
         </w:tc>
         <w:tc>
@@ -4154,16 +3798,11 @@
               <w:cnfStyle w:val="000000000000" w:firstRow="0" w:lastRow="0" w:firstColumn="0" w:lastColumn="0" w:oddVBand="0" w:evenVBand="0" w:oddHBand="0" w:evenHBand="0" w:firstRowFirstColumn="0" w:firstRowLastColumn="0" w:lastRowFirstColumn="0" w:lastRowLastColumn="0"/>
             </w:pPr>
             <w:r>
-              <w:t xml:space="preserve">School Data Sync Admin </w:t>
-            </w:r>
-            <w:proofErr w:type="spellStart"/>
-            <w:r>
-              <w:t>userPrincipalNam</w:t>
+              <w:t>School Data Sync Admin userPrincipalNam</w:t>
             </w:r>
             <w:r>
               <w:t>e</w:t>
             </w:r>
-            <w:proofErr w:type="spellEnd"/>
           </w:p>
         </w:tc>
       </w:tr>
@@ -4185,7 +3824,6 @@
                 <w:bCs w:val="0"/>
               </w:rPr>
             </w:pPr>
-            <w:proofErr w:type="spellStart"/>
             <w:r>
               <w:rPr>
                 <w:b w:val="0"/>
@@ -4193,7 +3831,6 @@
               </w:rPr>
               <w:t>sdsInboundFlowId</w:t>
             </w:r>
-            <w:proofErr w:type="spellEnd"/>
           </w:p>
         </w:tc>
         <w:tc>
@@ -4297,7 +3934,6 @@
                 <w:bCs w:val="0"/>
               </w:rPr>
             </w:pPr>
-            <w:proofErr w:type="spellStart"/>
             <w:r>
               <w:rPr>
                 <w:b w:val="0"/>
@@ -4305,7 +3941,6 @@
               </w:rPr>
               <w:t>useFamilyAndGivenNames</w:t>
             </w:r>
-            <w:proofErr w:type="spellEnd"/>
           </w:p>
         </w:tc>
         <w:tc>
@@ -4356,7 +3991,6 @@
               </w:rPr>
               <w:t xml:space="preserve">Will send </w:t>
             </w:r>
-            <w:proofErr w:type="spellStart"/>
             <w:r>
               <w:rPr>
                 <w:rStyle w:val="eop"/>
@@ -4365,9 +3999,8 @@
                 <w:szCs w:val="18"/>
                 <w:shd w:val="clear" w:color="auto" w:fill="FFFFFF"/>
               </w:rPr>
-              <w:t>familyName</w:t>
-            </w:r>
-            <w:proofErr w:type="spellEnd"/>
+              <w:t xml:space="preserve">familyName and givenName </w:t>
+            </w:r>
             <w:r>
               <w:rPr>
                 <w:rStyle w:val="eop"/>
@@ -4376,9 +4009,8 @@
                 <w:szCs w:val="18"/>
                 <w:shd w:val="clear" w:color="auto" w:fill="FFFFFF"/>
               </w:rPr>
-              <w:t xml:space="preserve"> and </w:t>
-            </w:r>
-            <w:proofErr w:type="spellStart"/>
+              <w:t>as</w:t>
+            </w:r>
             <w:r>
               <w:rPr>
                 <w:rStyle w:val="eop"/>
@@ -4387,9 +4019,8 @@
                 <w:szCs w:val="18"/>
                 <w:shd w:val="clear" w:color="auto" w:fill="FFFFFF"/>
               </w:rPr>
-              <w:t>givenName</w:t>
-            </w:r>
-            <w:proofErr w:type="spellEnd"/>
+              <w:t xml:space="preserve"> required for users if the option </w:t>
+            </w:r>
             <w:r>
               <w:rPr>
                 <w:rStyle w:val="eop"/>
@@ -4398,6 +4029,26 @@
                 <w:szCs w:val="18"/>
                 <w:shd w:val="clear" w:color="auto" w:fill="FFFFFF"/>
               </w:rPr>
+              <w:t>to</w:t>
+            </w:r>
+            <w:r>
+              <w:rPr>
+                <w:rStyle w:val="eop"/>
+                <w:rFonts w:cs="Segoe UI"/>
+                <w:color w:val="000000"/>
+                <w:szCs w:val="18"/>
+                <w:shd w:val="clear" w:color="auto" w:fill="FFFFFF"/>
+              </w:rPr>
+              <w:t xml:space="preserve"> ‘Create unmatched users’</w:t>
+            </w:r>
+            <w:r>
+              <w:rPr>
+                <w:rStyle w:val="eop"/>
+                <w:rFonts w:cs="Segoe UI"/>
+                <w:color w:val="000000"/>
+                <w:szCs w:val="18"/>
+                <w:shd w:val="clear" w:color="auto" w:fill="FFFFFF"/>
+              </w:rPr>
               <w:t xml:space="preserve"> </w:t>
             </w:r>
             <w:r>
@@ -4408,7 +4059,7 @@
                 <w:szCs w:val="18"/>
                 <w:shd w:val="clear" w:color="auto" w:fill="FFFFFF"/>
               </w:rPr>
-              <w:t>as</w:t>
+              <w:t xml:space="preserve">is chosen </w:t>
             </w:r>
             <w:r>
               <w:rPr>
@@ -4418,7 +4069,7 @@
                 <w:szCs w:val="18"/>
                 <w:shd w:val="clear" w:color="auto" w:fill="FFFFFF"/>
               </w:rPr>
-              <w:t xml:space="preserve"> required for users if the option </w:t>
+              <w:t>in SDS</w:t>
             </w:r>
             <w:r>
               <w:rPr>
@@ -4428,7 +4079,7 @@
                 <w:szCs w:val="18"/>
                 <w:shd w:val="clear" w:color="auto" w:fill="FFFFFF"/>
               </w:rPr>
-              <w:t>to</w:t>
+              <w:t xml:space="preserve"> (otherwise optional)</w:t>
             </w:r>
             <w:r>
               <w:rPr>
@@ -4438,7 +4089,7 @@
                 <w:szCs w:val="18"/>
                 <w:shd w:val="clear" w:color="auto" w:fill="FFFFFF"/>
               </w:rPr>
-              <w:t xml:space="preserve"> ‘Create unmatched users’</w:t>
+              <w:t xml:space="preserve">. </w:t>
             </w:r>
             <w:r>
               <w:rPr>
@@ -4448,101 +4099,7 @@
                 <w:szCs w:val="18"/>
                 <w:shd w:val="clear" w:color="auto" w:fill="FFFFFF"/>
               </w:rPr>
-              <w:t xml:space="preserve"> </w:t>
-            </w:r>
-            <w:r>
-              <w:rPr>
-                <w:rStyle w:val="eop"/>
-                <w:rFonts w:cs="Segoe UI"/>
-                <w:color w:val="000000"/>
-                <w:szCs w:val="18"/>
-                <w:shd w:val="clear" w:color="auto" w:fill="FFFFFF"/>
-              </w:rPr>
-              <w:t xml:space="preserve">is chosen </w:t>
-            </w:r>
-            <w:r>
-              <w:rPr>
-                <w:rStyle w:val="eop"/>
-                <w:rFonts w:cs="Segoe UI"/>
-                <w:color w:val="000000"/>
-                <w:szCs w:val="18"/>
-                <w:shd w:val="clear" w:color="auto" w:fill="FFFFFF"/>
-              </w:rPr>
-              <w:t>in SDS</w:t>
-            </w:r>
-            <w:r>
-              <w:rPr>
-                <w:rStyle w:val="eop"/>
-                <w:rFonts w:cs="Segoe UI"/>
-                <w:color w:val="000000"/>
-                <w:szCs w:val="18"/>
-                <w:shd w:val="clear" w:color="auto" w:fill="FFFFFF"/>
-              </w:rPr>
-              <w:t xml:space="preserve"> (otherwise optional)</w:t>
-            </w:r>
-            <w:r>
-              <w:rPr>
-                <w:rStyle w:val="eop"/>
-                <w:rFonts w:cs="Segoe UI"/>
-                <w:color w:val="000000"/>
-                <w:szCs w:val="18"/>
-                <w:shd w:val="clear" w:color="auto" w:fill="FFFFFF"/>
-              </w:rPr>
-              <w:t xml:space="preserve">. </w:t>
-            </w:r>
-            <w:r>
-              <w:rPr>
-                <w:rStyle w:val="eop"/>
-                <w:rFonts w:cs="Segoe UI"/>
-                <w:color w:val="000000"/>
-                <w:szCs w:val="18"/>
-                <w:shd w:val="clear" w:color="auto" w:fill="FFFFFF"/>
-              </w:rPr>
-              <w:t xml:space="preserve">A value of false will not send </w:t>
-            </w:r>
-            <w:proofErr w:type="spellStart"/>
-            <w:r>
-              <w:rPr>
-                <w:rStyle w:val="eop"/>
-                <w:rFonts w:cs="Segoe UI"/>
-                <w:color w:val="000000"/>
-                <w:szCs w:val="18"/>
-                <w:shd w:val="clear" w:color="auto" w:fill="FFFFFF"/>
-              </w:rPr>
-              <w:t>familyName</w:t>
-            </w:r>
-            <w:proofErr w:type="spellEnd"/>
-            <w:r>
-              <w:rPr>
-                <w:rStyle w:val="eop"/>
-                <w:rFonts w:cs="Segoe UI"/>
-                <w:color w:val="000000"/>
-                <w:szCs w:val="18"/>
-                <w:shd w:val="clear" w:color="auto" w:fill="FFFFFF"/>
-              </w:rPr>
-              <w:t xml:space="preserve"> and </w:t>
-            </w:r>
-            <w:proofErr w:type="spellStart"/>
-            <w:r>
-              <w:rPr>
-                <w:rStyle w:val="eop"/>
-                <w:rFonts w:cs="Segoe UI"/>
-                <w:color w:val="000000"/>
-                <w:szCs w:val="18"/>
-                <w:shd w:val="clear" w:color="auto" w:fill="FFFFFF"/>
-              </w:rPr>
-              <w:t>givenName</w:t>
-            </w:r>
-            <w:proofErr w:type="spellEnd"/>
-            <w:r>
-              <w:rPr>
-                <w:rStyle w:val="eop"/>
-                <w:rFonts w:cs="Segoe UI"/>
-                <w:color w:val="000000"/>
-                <w:szCs w:val="18"/>
-                <w:shd w:val="clear" w:color="auto" w:fill="FFFFFF"/>
-              </w:rPr>
-              <w:t>.</w:t>
+              <w:t>A value of false will not send familyName and givenName.</w:t>
             </w:r>
           </w:p>
         </w:tc>
@@ -4561,7 +4118,6 @@
               <w:pStyle w:val="Bodycopy"/>
               <w:jc w:val="both"/>
             </w:pPr>
-            <w:proofErr w:type="spellStart"/>
             <w:r>
               <w:rPr>
                 <w:b w:val="0"/>
@@ -4569,7 +4125,6 @@
               </w:rPr>
               <w:t>schoologyImportFileNames</w:t>
             </w:r>
-            <w:proofErr w:type="spellEnd"/>
           </w:p>
         </w:tc>
         <w:tc>
@@ -4967,7 +4522,6 @@
               <w:spacing w:before="240"/>
               <w:jc w:val="both"/>
             </w:pPr>
-            <w:proofErr w:type="spellStart"/>
             <w:r>
               <w:rPr>
                 <w:b w:val="0"/>
@@ -4976,7 +4530,6 @@
               <w:lastRenderedPageBreak/>
               <w:t>syncTeamsClassesLTI</w:t>
             </w:r>
-            <w:proofErr w:type="spellEnd"/>
           </w:p>
         </w:tc>
         <w:tc>
@@ -5140,7 +4693,6 @@
               <w:spacing w:before="240"/>
               <w:jc w:val="both"/>
             </w:pPr>
-            <w:proofErr w:type="spellStart"/>
             <w:r>
               <w:rPr>
                 <w:b w:val="0"/>
@@ -5148,7 +4700,6 @@
               </w:rPr>
               <w:t>staffSourceIdentifier</w:t>
             </w:r>
-            <w:proofErr w:type="spellEnd"/>
           </w:p>
         </w:tc>
         <w:tc>
@@ -5264,7 +4815,6 @@
               </w:rPr>
               <w:t xml:space="preserve">, or </w:t>
             </w:r>
-            <w:proofErr w:type="spellStart"/>
             <w:r>
               <w:rPr>
                 <w:rStyle w:val="normaltextrun"/>
@@ -5275,7 +4825,6 @@
               </w:rPr>
               <w:t>activeDirectory</w:t>
             </w:r>
-            <w:proofErr w:type="spellEnd"/>
             <w:r>
               <w:rPr>
                 <w:rStyle w:val="normaltextrun"/>
@@ -5284,29 +4833,7 @@
                 <w:szCs w:val="18"/>
                 <w:shd w:val="clear" w:color="auto" w:fill="FFFFFF"/>
               </w:rPr>
-              <w:t xml:space="preserve">.  This can be left </w:t>
-            </w:r>
-            <w:proofErr w:type="gramStart"/>
-            <w:r>
-              <w:rPr>
-                <w:rStyle w:val="normaltextrun"/>
-                <w:rFonts w:cs="Segoe UI"/>
-                <w:color w:val="000000"/>
-                <w:szCs w:val="18"/>
-                <w:shd w:val="clear" w:color="auto" w:fill="FFFFFF"/>
-              </w:rPr>
-              <w:t>as is</w:t>
-            </w:r>
-            <w:proofErr w:type="gramEnd"/>
-            <w:r>
-              <w:rPr>
-                <w:rStyle w:val="normaltextrun"/>
-                <w:rFonts w:cs="Segoe UI"/>
-                <w:color w:val="000000"/>
-                <w:szCs w:val="18"/>
-                <w:shd w:val="clear" w:color="auto" w:fill="FFFFFF"/>
-              </w:rPr>
-              <w:t xml:space="preserve"> if using a sync that has already been created in SDS.  </w:t>
+              <w:t xml:space="preserve">.  This can be left as is if using a sync that has already been created in SDS.  </w:t>
             </w:r>
           </w:p>
         </w:tc>
@@ -5326,7 +4853,6 @@
               <w:spacing w:before="240"/>
               <w:jc w:val="both"/>
             </w:pPr>
-            <w:proofErr w:type="spellStart"/>
             <w:r>
               <w:rPr>
                 <w:b w:val="0"/>
@@ -5341,7 +4867,6 @@
               </w:rPr>
               <w:t>taffMatchTarget</w:t>
             </w:r>
-            <w:proofErr w:type="spellEnd"/>
           </w:p>
         </w:tc>
         <w:tc>
@@ -5423,7 +4948,6 @@
               </w:rPr>
               <w:t xml:space="preserve">Valid values are </w:t>
             </w:r>
-            <w:proofErr w:type="spellStart"/>
             <w:r>
               <w:rPr>
                 <w:rStyle w:val="normaltextrun"/>
@@ -5434,7 +4958,6 @@
               </w:rPr>
               <w:t>userPrincipalName</w:t>
             </w:r>
-            <w:proofErr w:type="spellEnd"/>
             <w:r>
               <w:rPr>
                 <w:rStyle w:val="normaltextrun"/>
@@ -5453,29 +4976,7 @@
                 <w:szCs w:val="18"/>
                 <w:shd w:val="clear" w:color="auto" w:fill="FFFFFF"/>
               </w:rPr>
-              <w:t xml:space="preserve">.  This can be left </w:t>
-            </w:r>
-            <w:proofErr w:type="gramStart"/>
-            <w:r>
-              <w:rPr>
-                <w:rStyle w:val="normaltextrun"/>
-                <w:rFonts w:cs="Segoe UI"/>
-                <w:color w:val="000000"/>
-                <w:szCs w:val="18"/>
-                <w:shd w:val="clear" w:color="auto" w:fill="FFFFFF"/>
-              </w:rPr>
-              <w:t>as is</w:t>
-            </w:r>
-            <w:proofErr w:type="gramEnd"/>
-            <w:r>
-              <w:rPr>
-                <w:rStyle w:val="normaltextrun"/>
-                <w:rFonts w:cs="Segoe UI"/>
-                <w:color w:val="000000"/>
-                <w:szCs w:val="18"/>
-                <w:shd w:val="clear" w:color="auto" w:fill="FFFFFF"/>
-              </w:rPr>
-              <w:t xml:space="preserve"> if</w:t>
+              <w:t>.  This can be left as is if</w:t>
             </w:r>
             <w:r>
               <w:rPr>
@@ -5559,7 +5060,6 @@
                 <w:bCs w:val="0"/>
               </w:rPr>
             </w:pPr>
-            <w:proofErr w:type="spellStart"/>
             <w:r>
               <w:rPr>
                 <w:b w:val="0"/>
@@ -5567,7 +5067,6 @@
               </w:rPr>
               <w:t>staffDomainAddon</w:t>
             </w:r>
-            <w:proofErr w:type="spellEnd"/>
           </w:p>
         </w:tc>
         <w:tc>
@@ -5711,29 +5210,7 @@
                 <w:szCs w:val="18"/>
                 <w:shd w:val="clear" w:color="auto" w:fill="FFFFFF"/>
               </w:rPr>
-              <w:t xml:space="preserve">This can be left </w:t>
-            </w:r>
-            <w:proofErr w:type="gramStart"/>
-            <w:r>
-              <w:rPr>
-                <w:rStyle w:val="normaltextrun"/>
-                <w:rFonts w:cs="Segoe UI"/>
-                <w:color w:val="000000"/>
-                <w:szCs w:val="18"/>
-                <w:shd w:val="clear" w:color="auto" w:fill="FFFFFF"/>
-              </w:rPr>
-              <w:t>as is</w:t>
-            </w:r>
-            <w:proofErr w:type="gramEnd"/>
-            <w:r>
-              <w:rPr>
-                <w:rStyle w:val="normaltextrun"/>
-                <w:rFonts w:cs="Segoe UI"/>
-                <w:color w:val="000000"/>
-                <w:szCs w:val="18"/>
-                <w:shd w:val="clear" w:color="auto" w:fill="FFFFFF"/>
-              </w:rPr>
-              <w:t xml:space="preserve"> if not using appending a domain or using a sync that has already been created in SDS.  </w:t>
+              <w:t xml:space="preserve">This can be left as is if not using appending a domain or using a sync that has already been created in SDS.  </w:t>
             </w:r>
           </w:p>
         </w:tc>
@@ -5757,7 +5234,6 @@
                 <w:bCs w:val="0"/>
               </w:rPr>
             </w:pPr>
-            <w:proofErr w:type="spellStart"/>
             <w:r>
               <w:rPr>
                 <w:b w:val="0"/>
@@ -5765,7 +5241,6 @@
               </w:rPr>
               <w:t>studentSourceIdentifier</w:t>
             </w:r>
-            <w:proofErr w:type="spellEnd"/>
           </w:p>
         </w:tc>
         <w:tc>
@@ -5871,7 +5346,6 @@
               </w:rPr>
               <w:t xml:space="preserve">, or </w:t>
             </w:r>
-            <w:proofErr w:type="spellStart"/>
             <w:r>
               <w:rPr>
                 <w:rStyle w:val="normaltextrun"/>
@@ -5882,7 +5356,6 @@
               </w:rPr>
               <w:t>activeDirectory</w:t>
             </w:r>
-            <w:proofErr w:type="spellEnd"/>
             <w:r>
               <w:rPr>
                 <w:rStyle w:val="normaltextrun"/>
@@ -5891,29 +5364,7 @@
                 <w:szCs w:val="18"/>
                 <w:shd w:val="clear" w:color="auto" w:fill="FFFFFF"/>
               </w:rPr>
-              <w:t xml:space="preserve">.  This can be left </w:t>
-            </w:r>
-            <w:proofErr w:type="gramStart"/>
-            <w:r>
-              <w:rPr>
-                <w:rStyle w:val="normaltextrun"/>
-                <w:rFonts w:cs="Segoe UI"/>
-                <w:color w:val="000000"/>
-                <w:szCs w:val="18"/>
-                <w:shd w:val="clear" w:color="auto" w:fill="FFFFFF"/>
-              </w:rPr>
-              <w:t>as is</w:t>
-            </w:r>
-            <w:proofErr w:type="gramEnd"/>
-            <w:r>
-              <w:rPr>
-                <w:rStyle w:val="normaltextrun"/>
-                <w:rFonts w:cs="Segoe UI"/>
-                <w:color w:val="000000"/>
-                <w:szCs w:val="18"/>
-                <w:shd w:val="clear" w:color="auto" w:fill="FFFFFF"/>
-              </w:rPr>
-              <w:t xml:space="preserve"> if using a sync that has already been created in SDS.  </w:t>
+              <w:t xml:space="preserve">.  This can be left as is if using a sync that has already been created in SDS.  </w:t>
             </w:r>
           </w:p>
         </w:tc>
@@ -5937,7 +5388,6 @@
                 <w:bCs w:val="0"/>
               </w:rPr>
             </w:pPr>
-            <w:proofErr w:type="spellStart"/>
             <w:r>
               <w:rPr>
                 <w:b w:val="0"/>
@@ -5945,7 +5395,6 @@
               </w:rPr>
               <w:t>studentMatchTarget</w:t>
             </w:r>
-            <w:proofErr w:type="spellEnd"/>
           </w:p>
         </w:tc>
         <w:tc>
@@ -6036,7 +5485,6 @@
               </w:rPr>
               <w:t xml:space="preserve">Valid values are </w:t>
             </w:r>
-            <w:proofErr w:type="spellStart"/>
             <w:r>
               <w:rPr>
                 <w:rStyle w:val="normaltextrun"/>
@@ -6047,7 +5495,6 @@
               </w:rPr>
               <w:t>userPrincipalName</w:t>
             </w:r>
-            <w:proofErr w:type="spellEnd"/>
             <w:r>
               <w:rPr>
                 <w:rStyle w:val="normaltextrun"/>
@@ -6056,29 +5503,7 @@
                 <w:szCs w:val="18"/>
                 <w:shd w:val="clear" w:color="auto" w:fill="FFFFFF"/>
               </w:rPr>
-              <w:t xml:space="preserve"> or mail.  This can be left </w:t>
-            </w:r>
-            <w:proofErr w:type="gramStart"/>
-            <w:r>
-              <w:rPr>
-                <w:rStyle w:val="normaltextrun"/>
-                <w:rFonts w:cs="Segoe UI"/>
-                <w:color w:val="000000"/>
-                <w:szCs w:val="18"/>
-                <w:shd w:val="clear" w:color="auto" w:fill="FFFFFF"/>
-              </w:rPr>
-              <w:t>as is</w:t>
-            </w:r>
-            <w:proofErr w:type="gramEnd"/>
-            <w:r>
-              <w:rPr>
-                <w:rStyle w:val="normaltextrun"/>
-                <w:rFonts w:cs="Segoe UI"/>
-                <w:color w:val="000000"/>
-                <w:szCs w:val="18"/>
-                <w:shd w:val="clear" w:color="auto" w:fill="FFFFFF"/>
-              </w:rPr>
-              <w:t xml:space="preserve"> if using a sync that has already been created in SDS.  </w:t>
+              <w:t xml:space="preserve"> or mail.  This can be left as is if using a sync that has already been created in SDS.  </w:t>
             </w:r>
           </w:p>
         </w:tc>
@@ -6102,7 +5527,6 @@
                 <w:bCs w:val="0"/>
               </w:rPr>
             </w:pPr>
-            <w:proofErr w:type="spellStart"/>
             <w:r>
               <w:rPr>
                 <w:b w:val="0"/>
@@ -6110,7 +5534,6 @@
               </w:rPr>
               <w:t>studentDomainAddon</w:t>
             </w:r>
-            <w:proofErr w:type="spellEnd"/>
           </w:p>
         </w:tc>
         <w:tc>
@@ -6214,29 +5637,7 @@
                 <w:szCs w:val="18"/>
                 <w:shd w:val="clear" w:color="auto" w:fill="FFFFFF"/>
               </w:rPr>
-              <w:t xml:space="preserve">  (Example: contoso.onmicrosoft.com) This can be left </w:t>
-            </w:r>
-            <w:proofErr w:type="gramStart"/>
-            <w:r>
-              <w:rPr>
-                <w:rStyle w:val="normaltextrun"/>
-                <w:rFonts w:cs="Segoe UI"/>
-                <w:color w:val="000000"/>
-                <w:szCs w:val="18"/>
-                <w:shd w:val="clear" w:color="auto" w:fill="FFFFFF"/>
-              </w:rPr>
-              <w:t>as is</w:t>
-            </w:r>
-            <w:proofErr w:type="gramEnd"/>
-            <w:r>
-              <w:rPr>
-                <w:rStyle w:val="normaltextrun"/>
-                <w:rFonts w:cs="Segoe UI"/>
-                <w:color w:val="000000"/>
-                <w:szCs w:val="18"/>
-                <w:shd w:val="clear" w:color="auto" w:fill="FFFFFF"/>
-              </w:rPr>
-              <w:t xml:space="preserve"> if not using appending a domain or using a sync that has already been created in SDS.  </w:t>
+              <w:t xml:space="preserve">  (Example: contoso.onmicrosoft.com) This can be left as is if not using appending a domain or using a sync that has already been created in SDS.  </w:t>
             </w:r>
           </w:p>
         </w:tc>
@@ -6260,7 +5661,6 @@
                 <w:bCs w:val="0"/>
               </w:rPr>
             </w:pPr>
-            <w:proofErr w:type="spellStart"/>
             <w:r>
               <w:rPr>
                 <w:b w:val="0"/>
@@ -6268,7 +5668,6 @@
               </w:rPr>
               <w:t>yearStartDate</w:t>
             </w:r>
-            <w:proofErr w:type="spellEnd"/>
           </w:p>
         </w:tc>
         <w:tc>
@@ -6322,9 +5721,8 @@
                 <w:szCs w:val="18"/>
                 <w:shd w:val="clear" w:color="auto" w:fill="FFFFFF"/>
               </w:rPr>
-              <w:t xml:space="preserve">year in </w:t>
-            </w:r>
-            <w:proofErr w:type="spellStart"/>
+              <w:t xml:space="preserve">year in yyyy-mm-dd format.  </w:t>
+            </w:r>
             <w:r>
               <w:rPr>
                 <w:rStyle w:val="normaltextrun"/>
@@ -6333,50 +5731,7 @@
                 <w:szCs w:val="18"/>
                 <w:shd w:val="clear" w:color="auto" w:fill="FFFFFF"/>
               </w:rPr>
-              <w:t>yyyy</w:t>
-            </w:r>
-            <w:proofErr w:type="spellEnd"/>
-            <w:r>
-              <w:rPr>
-                <w:rStyle w:val="normaltextrun"/>
-                <w:rFonts w:cs="Segoe UI"/>
-                <w:color w:val="000000"/>
-                <w:szCs w:val="18"/>
-                <w:shd w:val="clear" w:color="auto" w:fill="FFFFFF"/>
-              </w:rPr>
-              <w:t xml:space="preserve">-mm-dd format.  </w:t>
-            </w:r>
-            <w:r>
-              <w:rPr>
-                <w:rStyle w:val="normaltextrun"/>
-                <w:rFonts w:cs="Segoe UI"/>
-                <w:color w:val="000000"/>
-                <w:szCs w:val="18"/>
-                <w:shd w:val="clear" w:color="auto" w:fill="FFFFFF"/>
-              </w:rPr>
-              <w:t xml:space="preserve">This can be left </w:t>
-            </w:r>
-            <w:proofErr w:type="gramStart"/>
-            <w:r>
-              <w:rPr>
-                <w:rStyle w:val="normaltextrun"/>
-                <w:rFonts w:cs="Segoe UI"/>
-                <w:color w:val="000000"/>
-                <w:szCs w:val="18"/>
-                <w:shd w:val="clear" w:color="auto" w:fill="FFFFFF"/>
-              </w:rPr>
-              <w:t>as is</w:t>
-            </w:r>
-            <w:proofErr w:type="gramEnd"/>
-            <w:r>
-              <w:rPr>
-                <w:rStyle w:val="normaltextrun"/>
-                <w:rFonts w:cs="Segoe UI"/>
-                <w:color w:val="000000"/>
-                <w:szCs w:val="18"/>
-                <w:shd w:val="clear" w:color="auto" w:fill="FFFFFF"/>
-              </w:rPr>
-              <w:t xml:space="preserve"> if using a sync that has already been created in SDS.  </w:t>
+              <w:t xml:space="preserve">This can be left as is if using a sync that has already been created in SDS.  </w:t>
             </w:r>
           </w:p>
         </w:tc>
@@ -6400,7 +5755,6 @@
                 <w:bCs w:val="0"/>
               </w:rPr>
             </w:pPr>
-            <w:proofErr w:type="spellStart"/>
             <w:r>
               <w:rPr>
                 <w:b w:val="0"/>
@@ -6408,7 +5762,6 @@
               </w:rPr>
               <w:t>yearEndDate</w:t>
             </w:r>
-            <w:proofErr w:type="spellEnd"/>
           </w:p>
         </w:tc>
         <w:tc>
@@ -6452,9 +5805,8 @@
                 <w:szCs w:val="18"/>
                 <w:shd w:val="clear" w:color="auto" w:fill="FFFFFF"/>
               </w:rPr>
-              <w:t xml:space="preserve">End of the academic year in </w:t>
-            </w:r>
-            <w:proofErr w:type="spellStart"/>
+              <w:t xml:space="preserve">End of the academic year in yyyy-mm-dd format.  </w:t>
+            </w:r>
             <w:r>
               <w:rPr>
                 <w:rStyle w:val="normaltextrun"/>
@@ -6463,50 +5815,7 @@
                 <w:szCs w:val="18"/>
                 <w:shd w:val="clear" w:color="auto" w:fill="FFFFFF"/>
               </w:rPr>
-              <w:t>yyyy</w:t>
-            </w:r>
-            <w:proofErr w:type="spellEnd"/>
-            <w:r>
-              <w:rPr>
-                <w:rStyle w:val="normaltextrun"/>
-                <w:rFonts w:cs="Segoe UI"/>
-                <w:color w:val="000000"/>
-                <w:szCs w:val="18"/>
-                <w:shd w:val="clear" w:color="auto" w:fill="FFFFFF"/>
-              </w:rPr>
-              <w:t xml:space="preserve">-mm-dd format.  </w:t>
-            </w:r>
-            <w:r>
-              <w:rPr>
-                <w:rStyle w:val="normaltextrun"/>
-                <w:rFonts w:cs="Segoe UI"/>
-                <w:color w:val="000000"/>
-                <w:szCs w:val="18"/>
-                <w:shd w:val="clear" w:color="auto" w:fill="FFFFFF"/>
-              </w:rPr>
-              <w:t xml:space="preserve">This can be left </w:t>
-            </w:r>
-            <w:proofErr w:type="gramStart"/>
-            <w:r>
-              <w:rPr>
-                <w:rStyle w:val="normaltextrun"/>
-                <w:rFonts w:cs="Segoe UI"/>
-                <w:color w:val="000000"/>
-                <w:szCs w:val="18"/>
-                <w:shd w:val="clear" w:color="auto" w:fill="FFFFFF"/>
-              </w:rPr>
-              <w:t>as is</w:t>
-            </w:r>
-            <w:proofErr w:type="gramEnd"/>
-            <w:r>
-              <w:rPr>
-                <w:rStyle w:val="normaltextrun"/>
-                <w:rFonts w:cs="Segoe UI"/>
-                <w:color w:val="000000"/>
-                <w:szCs w:val="18"/>
-                <w:shd w:val="clear" w:color="auto" w:fill="FFFFFF"/>
-              </w:rPr>
-              <w:t xml:space="preserve"> if using a sync that has already been created in SDS.  </w:t>
+              <w:t xml:space="preserve">This can be left as is if using a sync that has already been created in SDS.  </w:t>
             </w:r>
           </w:p>
         </w:tc>
@@ -6530,7 +5839,6 @@
                 <w:bCs w:val="0"/>
               </w:rPr>
             </w:pPr>
-            <w:proofErr w:type="spellStart"/>
             <w:r>
               <w:rPr>
                 <w:b w:val="0"/>
@@ -6538,7 +5846,6 @@
               </w:rPr>
               <w:t>expirationDateTime</w:t>
             </w:r>
-            <w:proofErr w:type="spellEnd"/>
           </w:p>
         </w:tc>
         <w:tc>
@@ -6655,29 +5962,7 @@
                 <w:szCs w:val="18"/>
                 <w:shd w:val="clear" w:color="auto" w:fill="FFFFFF"/>
               </w:rPr>
-              <w:t xml:space="preserve">This can be left </w:t>
-            </w:r>
-            <w:proofErr w:type="gramStart"/>
-            <w:r>
-              <w:rPr>
-                <w:rStyle w:val="normaltextrun"/>
-                <w:rFonts w:cs="Segoe UI"/>
-                <w:color w:val="000000"/>
-                <w:szCs w:val="18"/>
-                <w:shd w:val="clear" w:color="auto" w:fill="FFFFFF"/>
-              </w:rPr>
-              <w:t>as is</w:t>
-            </w:r>
-            <w:proofErr w:type="gramEnd"/>
-            <w:r>
-              <w:rPr>
-                <w:rStyle w:val="normaltextrun"/>
-                <w:rFonts w:cs="Segoe UI"/>
-                <w:color w:val="000000"/>
-                <w:szCs w:val="18"/>
-                <w:shd w:val="clear" w:color="auto" w:fill="FFFFFF"/>
-              </w:rPr>
-              <w:t xml:space="preserve"> if using a sync that has already been created in SDS.  </w:t>
+              <w:t xml:space="preserve">This can be left as is if using a sync that has already been created in SDS.  </w:t>
             </w:r>
           </w:p>
         </w:tc>
@@ -6730,7 +6015,6 @@
       <w:r>
         <w:t xml:space="preserve">main integration pipeline is </w:t>
       </w:r>
-      <w:proofErr w:type="spellStart"/>
       <w:r>
         <w:t>Schoology</w:t>
       </w:r>
@@ -6740,7 +6024,6 @@
       <w:r>
         <w:t>_Main</w:t>
       </w:r>
-      <w:proofErr w:type="spellEnd"/>
     </w:p>
     <w:p>
       <w:pPr>
@@ -6925,13 +6208,8 @@
         <w:t>C</w:t>
       </w:r>
       <w:r>
-        <w:t xml:space="preserve">heck the number of validation errors against the </w:t>
-      </w:r>
-      <w:proofErr w:type="spellStart"/>
-      <w:r>
-        <w:t>validationErrorThreshold</w:t>
-      </w:r>
-      <w:proofErr w:type="spellEnd"/>
+        <w:t>heck the number of validation errors against the validationErrorThreshold</w:t>
+      </w:r>
       <w:r>
         <w:t xml:space="preserve">, and check that each </w:t>
       </w:r>
@@ -7179,11 +6457,9 @@
       <w:r>
         <w:t xml:space="preserve"> </w:t>
       </w:r>
-      <w:proofErr w:type="spellStart"/>
       <w:r>
         <w:t>Toggle_Azure_Storage_SFTP</w:t>
       </w:r>
-      <w:proofErr w:type="spellEnd"/>
       <w:r>
         <w:t xml:space="preserve"> can be </w:t>
       </w:r>
@@ -7221,26 +6497,10 @@
         <w:t xml:space="preserve">this </w:t>
       </w:r>
       <w:r>
-        <w:t xml:space="preserve">before </w:t>
-      </w:r>
-      <w:proofErr w:type="gramStart"/>
-      <w:r>
-        <w:t>main</w:t>
-      </w:r>
-      <w:proofErr w:type="gramEnd"/>
-      <w:r>
-        <w:t xml:space="preserve"> pipeline</w:t>
-      </w:r>
-      <w:r>
-        <w:t xml:space="preserve"> </w:t>
-      </w:r>
-      <w:proofErr w:type="gramStart"/>
-      <w:r>
-        <w:t>in order to</w:t>
-      </w:r>
-      <w:proofErr w:type="gramEnd"/>
-      <w:r>
-        <w:t xml:space="preserve"> get fresh data</w:t>
+        <w:t>before main pipeline</w:t>
+      </w:r>
+      <w:r>
+        <w:t xml:space="preserve"> in order to get fresh data</w:t>
       </w:r>
       <w:r>
         <w:t>.</w:t>
@@ -7355,11 +6615,9 @@
       <w:r>
         <w:t xml:space="preserve">Manage -&gt; Integration runtimes -&gt; </w:t>
       </w:r>
-      <w:proofErr w:type="spellStart"/>
       <w:r>
         <w:t>IREastUSVNet</w:t>
       </w:r>
-      <w:proofErr w:type="spellEnd"/>
       <w:r>
         <w:t xml:space="preserve"> </w:t>
       </w:r>
@@ -7398,7 +6656,7 @@
           <v:shape id="_x0000_i1025" type="#_x0000_t75" style="width:349.5pt;height:167.5pt" o:ole="">
             <v:imagedata r:id="rId21" o:title=""/>
           </v:shape>
-          <o:OLEObject Type="Embed" ProgID="PBrush" ShapeID="_x0000_i1025" DrawAspect="Content" ObjectID="_1777888211" r:id="rId22"/>
+          <o:OLEObject Type="Embed" ProgID="PBrush" ShapeID="_x0000_i1025" DrawAspect="Content" ObjectID="_1777970199" r:id="rId22"/>
         </w:object>
       </w:r>
     </w:p>
@@ -7428,11 +6686,9 @@
         <w:pStyle w:val="Bodycopy"/>
         <w:ind w:left="720"/>
       </w:pPr>
-      <w:proofErr w:type="spellStart"/>
       <w:r>
         <w:t>schoologyImportCsvPath</w:t>
       </w:r>
-      <w:proofErr w:type="spellEnd"/>
       <w:r>
         <w:t xml:space="preserve"> (</w:t>
       </w:r>
@@ -7440,13 +6696,8 @@
         <w:t>Location of the Schoology import source files)</w:t>
       </w:r>
       <w:r>
-        <w:t xml:space="preserve">: </w:t>
-      </w:r>
-      <w:proofErr w:type="spellStart"/>
-      <w:r>
-        <w:t>schoologyimportcsvs</w:t>
-      </w:r>
-      <w:proofErr w:type="spellEnd"/>
+        <w:t>: schoologyimportcsvs</w:t>
+      </w:r>
     </w:p>
     <w:p>
       <w:pPr>
@@ -7519,11 +6770,9 @@
       <w:r>
         <w:t xml:space="preserve">Activities (i.e. </w:t>
       </w:r>
-      <w:proofErr w:type="spellStart"/>
       <w:r>
         <w:t>Send_email_report</w:t>
       </w:r>
-      <w:proofErr w:type="spellEnd"/>
       <w:r>
         <w:t xml:space="preserve">) </w:t>
       </w:r>
@@ -7783,15 +7032,7 @@
         <w:t>use” type</w:t>
       </w:r>
       <w:r>
-        <w:t xml:space="preserve"> of resource, with pricing based on pipeline orchestration and execution, data flow execution and debugging, and number of data factory operations (</w:t>
-      </w:r>
-      <w:proofErr w:type="spellStart"/>
-      <w:r>
-        <w:t>eg</w:t>
-      </w:r>
-      <w:proofErr w:type="spellEnd"/>
-      <w:r>
-        <w:t xml:space="preserve">, creating/deploying pipelines, pipeline monitoring). More info on pricing can be found here: </w:t>
+        <w:t xml:space="preserve"> of resource, with pricing based on pipeline orchestration and execution, data flow execution and debugging, and number of data factory operations (eg, creating/deploying pipelines, pipeline monitoring). More info on pricing can be found here: </w:t>
       </w:r>
       <w:hyperlink r:id="rId27" w:history="1">
         <w:r>
@@ -7842,15 +7083,7 @@
         <w:t>s</w:t>
       </w:r>
       <w:r>
-        <w:t xml:space="preserve"> which do not include a data flow activity, such as the </w:t>
-      </w:r>
-      <w:proofErr w:type="spellStart"/>
-      <w:r>
-        <w:t>Send_email_report</w:t>
-      </w:r>
-      <w:proofErr w:type="spellEnd"/>
-      <w:r>
-        <w:t xml:space="preserve">, </w:t>
+        <w:t xml:space="preserve"> which do not include a data flow activity, such as the Send_email_report, </w:t>
       </w:r>
       <w:r>
         <w:t>you can simply click on the Debug link within the pipeline view.</w:t>
@@ -7979,22 +7212,18 @@
       <w:r>
         <w:t xml:space="preserve"> debug a data flow such as the </w:t>
       </w:r>
-      <w:proofErr w:type="spellStart"/>
       <w:r>
         <w:t>SDSVnext_All_Files_Validation</w:t>
       </w:r>
-      <w:proofErr w:type="spellEnd"/>
       <w:r>
         <w:t xml:space="preserve"> </w:t>
       </w:r>
       <w:r>
         <w:t xml:space="preserve">or </w:t>
       </w:r>
-      <w:proofErr w:type="spellStart"/>
       <w:r>
         <w:t>SDSVnext_Required_Files_Validation</w:t>
       </w:r>
-      <w:proofErr w:type="spellEnd"/>
       <w:r>
         <w:t xml:space="preserve"> </w:t>
       </w:r>
@@ -8005,15 +7234,7 @@
         <w:t>s</w:t>
       </w:r>
       <w:r>
-        <w:t xml:space="preserve">, you </w:t>
-      </w:r>
-      <w:proofErr w:type="gramStart"/>
-      <w:r>
-        <w:t>have to</w:t>
-      </w:r>
-      <w:proofErr w:type="gramEnd"/>
-      <w:r>
-        <w:t xml:space="preserve"> first </w:t>
+        <w:t xml:space="preserve">, you have to first </w:t>
       </w:r>
       <w:r>
         <w:t xml:space="preserve">turn on the </w:t>
@@ -11516,15 +10737,6 @@
 </file>
 
 <file path=customXml/item1.xml><?xml version="1.0" encoding="utf-8"?>
-<?mso-contentType ?>
-<FormTemplates xmlns="http://schemas.microsoft.com/sharepoint/v3/contenttype/forms">
-  <Display>DocumentLibraryForm</Display>
-  <Edit>DocumentLibraryForm</Edit>
-  <New>DocumentLibraryForm</New>
-</FormTemplates>
-</file>
-
-<file path=customXml/item2.xml><?xml version="1.0" encoding="utf-8"?>
 <p:properties xmlns:p="http://schemas.microsoft.com/office/2006/metadata/properties" xmlns:xsi="http://www.w3.org/2001/XMLSchema-instance" xmlns:pc="http://schemas.microsoft.com/office/infopath/2007/PartnerControls">
   <documentManagement>
     <MediaServiceFastMetadata xmlns="76aa7a0c-5d4c-424b-925b-6ee7d8e164d4" xsi:nil="true"/>
@@ -11559,7 +10771,20 @@
 </p:properties>
 </file>
 
+<file path=customXml/item2.xml><?xml version="1.0" encoding="utf-8"?>
+<?mso-contentType ?>
+<FormTemplates xmlns="http://schemas.microsoft.com/sharepoint/v3/contenttype/forms">
+  <Display>DocumentLibraryForm</Display>
+  <Edit>DocumentLibraryForm</Edit>
+  <New>DocumentLibraryForm</New>
+</FormTemplates>
+</file>
+
 <file path=customXml/item3.xml><?xml version="1.0" encoding="utf-8"?>
+<b:Sources xmlns:b="http://schemas.openxmlformats.org/officeDocument/2006/bibliography" xmlns="http://schemas.openxmlformats.org/officeDocument/2006/bibliography" SelectedStyle="\APA.XSL" StyleName="APA"/>
+</file>
+
+<file path=customXml/item4.xml><?xml version="1.0" encoding="utf-8"?>
 <ct:contentTypeSchema xmlns:ct="http://schemas.microsoft.com/office/2006/metadata/contentType" xmlns:ma="http://schemas.microsoft.com/office/2006/metadata/properties/metaAttributes" ct:_="" ma:_="" ma:contentTypeName="Document" ma:contentTypeID="0x010100A6AF182829D74549A04EF9CFCD0FEF5D" ma:contentTypeVersion="31" ma:contentTypeDescription="Create a new document." ma:contentTypeScope="" ma:versionID="c93ad28cf3786806d6dd43aba4aae93f">
   <xsd:schema xmlns:xsd="http://www.w3.org/2001/XMLSchema" xmlns:xs="http://www.w3.org/2001/XMLSchema" xmlns:p="http://schemas.microsoft.com/office/2006/metadata/properties" xmlns:ns1="http://schemas.microsoft.com/sharepoint/v3" xmlns:ns2="76aa7a0c-5d4c-424b-925b-6ee7d8e164d4" xmlns:ns3="724d34d9-9851-45dd-a9f1-48075830cef5" xmlns:ns4="230e9df3-be65-4c73-a93b-d1236ebd677e" targetNamespace="http://schemas.microsoft.com/office/2006/metadata/properties" ma:root="true" ma:fieldsID="11e30cf6a206fd4c70012ed4706194c6" ns1:_="" ns2:_="" ns3:_="" ns4:_="">
     <xsd:import namespace="http://schemas.microsoft.com/sharepoint/v3"/>
@@ -11932,19 +11157,7 @@
 </ct:contentTypeSchema>
 </file>
 
-<file path=customXml/item4.xml><?xml version="1.0" encoding="utf-8"?>
-<b:Sources xmlns:b="http://schemas.openxmlformats.org/officeDocument/2006/bibliography" xmlns="http://schemas.openxmlformats.org/officeDocument/2006/bibliography" SelectedStyle="\APA.XSL" StyleName="APA"/>
-</file>
-
 <file path=customXml/itemProps1.xml><?xml version="1.0" encoding="utf-8"?>
-<ds:datastoreItem xmlns:ds="http://schemas.openxmlformats.org/officeDocument/2006/customXml" ds:itemID="{5A2A7B6E-AA2D-4B68-97BD-28AA9F65BC75}">
-  <ds:schemaRefs>
-    <ds:schemaRef ds:uri="http://schemas.microsoft.com/sharepoint/v3/contenttype/forms"/>
-  </ds:schemaRefs>
-</ds:datastoreItem>
-</file>
-
-<file path=customXml/itemProps2.xml><?xml version="1.0" encoding="utf-8"?>
 <ds:datastoreItem xmlns:ds="http://schemas.openxmlformats.org/officeDocument/2006/customXml" ds:itemID="{229746E9-8423-460D-B1CD-9C0B40CFB209}">
   <ds:schemaRefs>
     <ds:schemaRef ds:uri="http://schemas.microsoft.com/office/2006/metadata/properties"/>
@@ -11956,7 +11169,23 @@
 </ds:datastoreItem>
 </file>
 
+<file path=customXml/itemProps2.xml><?xml version="1.0" encoding="utf-8"?>
+<ds:datastoreItem xmlns:ds="http://schemas.openxmlformats.org/officeDocument/2006/customXml" ds:itemID="{5A2A7B6E-AA2D-4B68-97BD-28AA9F65BC75}">
+  <ds:schemaRefs>
+    <ds:schemaRef ds:uri="http://schemas.microsoft.com/sharepoint/v3/contenttype/forms"/>
+  </ds:schemaRefs>
+</ds:datastoreItem>
+</file>
+
 <file path=customXml/itemProps3.xml><?xml version="1.0" encoding="utf-8"?>
+<ds:datastoreItem xmlns:ds="http://schemas.openxmlformats.org/officeDocument/2006/customXml" ds:itemID="{E8DE0A10-DE0D-4EA9-85F1-E60656DB2657}">
+  <ds:schemaRefs>
+    <ds:schemaRef ds:uri="http://schemas.openxmlformats.org/officeDocument/2006/bibliography"/>
+  </ds:schemaRefs>
+</ds:datastoreItem>
+</file>
+
+<file path=customXml/itemProps4.xml><?xml version="1.0" encoding="utf-8"?>
 <ds:datastoreItem xmlns:ds="http://schemas.openxmlformats.org/officeDocument/2006/customXml" ds:itemID="{E8633A53-BAC2-4547-A468-EE4942775912}">
   <ds:schemaRefs>
     <ds:schemaRef ds:uri="http://schemas.microsoft.com/office/2006/metadata/contentType"/>
@@ -11977,14 +11206,6 @@
 </ds:datastoreItem>
 </file>
 
-<file path=customXml/itemProps4.xml><?xml version="1.0" encoding="utf-8"?>
-<ds:datastoreItem xmlns:ds="http://schemas.openxmlformats.org/officeDocument/2006/customXml" ds:itemID="{E8DE0A10-DE0D-4EA9-85F1-E60656DB2657}">
-  <ds:schemaRefs>
-    <ds:schemaRef ds:uri="http://schemas.openxmlformats.org/officeDocument/2006/bibliography"/>
-  </ds:schemaRefs>
-</ds:datastoreItem>
-</file>
-
 <file path=docMetadata/LabelInfo.xml><?xml version="1.0" encoding="utf-8"?>
 <clbl:labelList xmlns:clbl="http://schemas.microsoft.com/office/2020/mipLabelMetadata">
   <clbl:label id="{1a19d03a-48bc-4359-8038-5b5f6d5847c3}" enabled="1" method="Standard" siteId="{72f988bf-86f1-41af-91ab-2d7cd011db47}" removed="0"/>

</xml_diff>